<commit_message>
update Báo cáo đợt 2
</commit_message>
<xml_diff>
--- a/Báo cáo đợt 2.docx
+++ b/Báo cáo đợt 2.docx
@@ -5845,34 +5845,7 @@
           <w:sz w:val="26"/>
           <w:szCs w:val="26"/>
         </w:rPr>
-        <w:t>Giai đoạn cuối cùng sẽ là giai đoạn để cấu hình Jenkins , tạo công việc , cũng như thiết lập</w:t>
-      </w:r>
-      <w:r>
-        <w:rPr>
-          <w:rFonts w:ascii="Times New Roman" w:hAnsi="Times New Roman" w:cs="Times New Roman"/>
-          <w:noProof/>
-          <w:sz w:val="26"/>
-          <w:szCs w:val="26"/>
-        </w:rPr>
-        <w:t xml:space="preserve"> plugin</w:t>
-      </w:r>
-      <w:r>
-        <w:rPr>
-          <w:rFonts w:ascii="Times New Roman" w:hAnsi="Times New Roman" w:cs="Times New Roman"/>
-          <w:noProof/>
-          <w:sz w:val="26"/>
-          <w:szCs w:val="26"/>
-        </w:rPr>
-        <w:t xml:space="preserve"> Azure VM Agent để có thể </w:t>
-      </w:r>
-      <w:r>
-        <w:rPr>
-          <w:rFonts w:ascii="Times New Roman" w:hAnsi="Times New Roman" w:cs="Times New Roman"/>
-          <w:noProof/>
-          <w:sz w:val="26"/>
-          <w:szCs w:val="26"/>
-        </w:rPr>
-        <w:t>tự động tạo máy ảo mỗi khi cần xây dựng đoạn mã .</w:t>
+        <w:t>Giai đoạn cuối cùng sẽ là giai đoạn để cấu hình Jenkins , tạo công việc , cũng như thiết lập plugin Azure VM Agent để có thể tự động tạo máy ảo mỗi khi cần xây dựng đoạn mã .</w:t>
       </w:r>
     </w:p>
     <w:p>
@@ -6454,13 +6427,7 @@
                               </w:rPr>
                             </w:pPr>
                             <w:r>
-                              <w:t>Hình 1.</w:t>
-                            </w:r>
-                            <w:r>
-                              <w:t>2</w:t>
-                            </w:r>
-                            <w:r>
-                              <w:t xml:space="preserve"> : Luồng công việc của mô hình tích hợp Github/Jenkins/Azure</w:t>
+                              <w:t>Hình 1.2 : Luồng công việc của mô hình tích hợp Github/Jenkins/Azure</w:t>
                             </w:r>
                           </w:p>
                         </w:txbxContent>
@@ -6490,13 +6457,7 @@
                         </w:rPr>
                       </w:pPr>
                       <w:r>
-                        <w:t>Hình 1.</w:t>
-                      </w:r>
-                      <w:r>
-                        <w:t>2</w:t>
-                      </w:r>
-                      <w:r>
-                        <w:t xml:space="preserve"> : Luồng công việc của mô hình tích hợp Github/Jenkins/Azure</w:t>
+                        <w:t>Hình 1.2 : Luồng công việc của mô hình tích hợp Github/Jenkins/Azure</w:t>
                       </w:r>
                     </w:p>
                   </w:txbxContent>
@@ -6536,19 +6497,141 @@
       <w:pPr>
         <w:spacing w:after="200" w:line="276" w:lineRule="auto"/>
         <w:rPr>
+          <w:b/>
           <w:sz w:val="32"/>
           <w:szCs w:val="32"/>
         </w:rPr>
       </w:pPr>
-    </w:p>
-    <w:p>
-      <w:pPr>
-        <w:spacing w:after="200" w:line="276" w:lineRule="auto"/>
-        <w:rPr>
+      <w:r>
+        <w:rPr>
+          <w:b/>
           <w:sz w:val="32"/>
           <w:szCs w:val="32"/>
         </w:rPr>
-      </w:pPr>
+        <w:lastRenderedPageBreak/>
+        <w:t>CHƯƠNG 2 – CÁC GIAI ĐOẠN TÍCH HỢP GITHUB / JENKINS / AZURE</w:t>
+      </w:r>
+    </w:p>
+    <w:p>
+      <w:pPr>
+        <w:spacing w:after="200" w:line="276" w:lineRule="auto"/>
+        <w:rPr>
+          <w:b/>
+          <w:sz w:val="28"/>
+          <w:szCs w:val="28"/>
+        </w:rPr>
+      </w:pPr>
+      <w:r>
+        <w:rPr>
+          <w:b/>
+          <w:sz w:val="28"/>
+          <w:szCs w:val="28"/>
+        </w:rPr>
+        <w:t>2.1</w:t>
+      </w:r>
+      <w:r>
+        <w:rPr>
+          <w:b/>
+          <w:sz w:val="28"/>
+          <w:szCs w:val="28"/>
+        </w:rPr>
+        <w:t xml:space="preserve"> Giai đoạn 1 -</w:t>
+      </w:r>
+      <w:r>
+        <w:rPr>
+          <w:b/>
+          <w:sz w:val="28"/>
+          <w:szCs w:val="28"/>
+        </w:rPr>
+        <w:t xml:space="preserve"> Cấu hình Github </w:t>
+      </w:r>
+    </w:p>
+    <w:p>
+      <w:pPr>
+        <w:spacing w:after="200" w:line="276" w:lineRule="auto"/>
+        <w:rPr>
+          <w:sz w:val="26"/>
+          <w:szCs w:val="26"/>
+        </w:rPr>
+      </w:pPr>
+      <w:r>
+        <w:rPr>
+          <w:b/>
+          <w:sz w:val="28"/>
+          <w:szCs w:val="28"/>
+        </w:rPr>
+        <w:tab/>
+      </w:r>
+      <w:r>
+        <w:rPr>
+          <w:sz w:val="26"/>
+          <w:szCs w:val="26"/>
+        </w:rPr>
+        <w:t xml:space="preserve">Với các nhà phát triển hay các nhà lập trình thì Github không còn gì xa lạ nữa . Github là một trong những dịch vụ kho lưu trữ Git nổi tiếng và thông dụng nhất . Github hoạt động phần lớn thông qua giao diện Web và nền tảng điện toán đám mây . Việc này giúp cho Github có thể dễ dàng truy cập ở bất kì mọi nơi . Với Github , </w:t>
+      </w:r>
+      <w:r>
+        <w:rPr>
+          <w:sz w:val="26"/>
+          <w:szCs w:val="26"/>
+        </w:rPr>
+        <w:t>giao diện Web khiến cho người dùng sẽ dễ dàng thao tác với Git hơn thay vì phải làm việc với các dòng lệnh . Thông qua giao diện Web , người dùng có thể sử dụng các tính năng mạnh mẽ của Github như fork , pull request và merge .</w:t>
+      </w:r>
+      <w:r>
+        <w:rPr>
+          <w:sz w:val="26"/>
+          <w:szCs w:val="26"/>
+        </w:rPr>
+        <w:t xml:space="preserve"> </w:t>
+      </w:r>
+      <w:r>
+        <w:rPr>
+          <w:sz w:val="26"/>
+          <w:szCs w:val="26"/>
+        </w:rPr>
+        <w:t xml:space="preserve">Nó cũng là nơi mà người dùng sẽ chỉnh sửa thông tin , cài đặt của người dùng cũng như là nơi để </w:t>
+      </w:r>
+      <w:r>
+        <w:rPr>
+          <w:sz w:val="26"/>
+          <w:szCs w:val="26"/>
+        </w:rPr>
+        <w:t xml:space="preserve">quản lý kho lưu trữ </w:t>
+      </w:r>
+      <w:r>
+        <w:rPr>
+          <w:sz w:val="26"/>
+          <w:szCs w:val="26"/>
+        </w:rPr>
+        <w:t>và</w:t>
+      </w:r>
+      <w:r>
+        <w:rPr>
+          <w:sz w:val="26"/>
+          <w:szCs w:val="26"/>
+        </w:rPr>
+        <w:t xml:space="preserve"> cấu hình </w:t>
+      </w:r>
+      <w:r>
+        <w:rPr>
+          <w:sz w:val="26"/>
+          <w:szCs w:val="26"/>
+        </w:rPr>
+        <w:t>kho lưu trữ</w:t>
+      </w:r>
+      <w:r>
+        <w:rPr>
+          <w:sz w:val="26"/>
+          <w:szCs w:val="26"/>
+        </w:rPr>
+        <w:t xml:space="preserve"> theo nhu cầu của người dùng </w:t>
+      </w:r>
+      <w:r>
+        <w:rPr>
+          <w:sz w:val="26"/>
+          <w:szCs w:val="26"/>
+        </w:rPr>
+        <w:t xml:space="preserve"> .</w:t>
+      </w:r>
     </w:p>
     <w:p>
       <w:pPr>
@@ -6558,15 +6641,75 @@
           <w:szCs w:val="32"/>
         </w:rPr>
       </w:pPr>
-    </w:p>
-    <w:p>
-      <w:pPr>
-        <w:spacing w:after="200" w:line="276" w:lineRule="auto"/>
+      <w:r>
+        <w:rPr>
+          <w:noProof/>
+          <w:sz w:val="26"/>
+          <w:szCs w:val="26"/>
+        </w:rPr>
+        <w:drawing>
+          <wp:anchor distT="0" distB="0" distL="114300" distR="114300" simplePos="0" relativeHeight="251709440" behindDoc="0" locked="0" layoutInCell="1" allowOverlap="1">
+            <wp:simplePos x="0" y="0"/>
+            <wp:positionH relativeFrom="margin">
+              <wp:align>center</wp:align>
+            </wp:positionH>
+            <wp:positionV relativeFrom="margin">
+              <wp:posOffset>3132455</wp:posOffset>
+            </wp:positionV>
+            <wp:extent cx="4895850" cy="3529607"/>
+            <wp:effectExtent l="0" t="0" r="0" b="0"/>
+            <wp:wrapNone/>
+            <wp:docPr id="31" name="Picture 31"/>
+            <wp:cNvGraphicFramePr>
+              <a:graphicFrameLocks xmlns:a="http://schemas.openxmlformats.org/drawingml/2006/main" noChangeAspect="1"/>
+            </wp:cNvGraphicFramePr>
+            <a:graphic xmlns:a="http://schemas.openxmlformats.org/drawingml/2006/main">
+              <a:graphicData uri="http://schemas.openxmlformats.org/drawingml/2006/picture">
+                <pic:pic xmlns:pic="http://schemas.openxmlformats.org/drawingml/2006/picture">
+                  <pic:nvPicPr>
+                    <pic:cNvPr id="31" name="github_interface.PNG"/>
+                    <pic:cNvPicPr/>
+                  </pic:nvPicPr>
+                  <pic:blipFill>
+                    <a:blip r:embed="rId13" cstate="print">
+                      <a:extLst>
+                        <a:ext uri="{28A0092B-C50C-407E-A947-70E740481C1C}">
+                          <a14:useLocalDpi xmlns:a14="http://schemas.microsoft.com/office/drawing/2010/main" val="0"/>
+                        </a:ext>
+                      </a:extLst>
+                    </a:blip>
+                    <a:stretch>
+                      <a:fillRect/>
+                    </a:stretch>
+                  </pic:blipFill>
+                  <pic:spPr>
+                    <a:xfrm>
+                      <a:off x="0" y="0"/>
+                      <a:ext cx="4895850" cy="3529607"/>
+                    </a:xfrm>
+                    <a:prstGeom prst="rect">
+                      <a:avLst/>
+                    </a:prstGeom>
+                  </pic:spPr>
+                </pic:pic>
+              </a:graphicData>
+            </a:graphic>
+            <wp14:sizeRelH relativeFrom="page">
+              <wp14:pctWidth>0</wp14:pctWidth>
+            </wp14:sizeRelH>
+            <wp14:sizeRelV relativeFrom="page">
+              <wp14:pctHeight>0</wp14:pctHeight>
+            </wp14:sizeRelV>
+          </wp:anchor>
+        </w:drawing>
+      </w:r>
+      <w:r>
         <w:rPr>
           <w:sz w:val="32"/>
           <w:szCs w:val="32"/>
         </w:rPr>
-      </w:pPr>
+        <w:tab/>
+      </w:r>
     </w:p>
     <w:p>
       <w:pPr>
@@ -6648,6 +6791,101 @@
           <w:szCs w:val="32"/>
         </w:rPr>
       </w:pPr>
+      <w:r>
+        <w:rPr>
+          <w:noProof/>
+        </w:rPr>
+        <mc:AlternateContent>
+          <mc:Choice Requires="wps">
+            <w:drawing>
+              <wp:anchor distT="0" distB="0" distL="114300" distR="114300" simplePos="0" relativeHeight="251711488" behindDoc="0" locked="0" layoutInCell="1" allowOverlap="1" wp14:anchorId="5D76E5A9" wp14:editId="355578D6">
+                <wp:simplePos x="0" y="0"/>
+                <wp:positionH relativeFrom="margin">
+                  <wp:align>center</wp:align>
+                </wp:positionH>
+                <wp:positionV relativeFrom="paragraph">
+                  <wp:posOffset>89535</wp:posOffset>
+                </wp:positionV>
+                <wp:extent cx="4895850" cy="342900"/>
+                <wp:effectExtent l="0" t="0" r="0" b="0"/>
+                <wp:wrapNone/>
+                <wp:docPr id="33" name="Text Box 33"/>
+                <wp:cNvGraphicFramePr/>
+                <a:graphic xmlns:a="http://schemas.openxmlformats.org/drawingml/2006/main">
+                  <a:graphicData uri="http://schemas.microsoft.com/office/word/2010/wordprocessingShape">
+                    <wps:wsp>
+                      <wps:cNvSpPr txBox="1"/>
+                      <wps:spPr>
+                        <a:xfrm>
+                          <a:off x="0" y="0"/>
+                          <a:ext cx="4895850" cy="342900"/>
+                        </a:xfrm>
+                        <a:prstGeom prst="rect">
+                          <a:avLst/>
+                        </a:prstGeom>
+                        <a:solidFill>
+                          <a:prstClr val="white"/>
+                        </a:solidFill>
+                        <a:ln>
+                          <a:noFill/>
+                        </a:ln>
+                      </wps:spPr>
+                      <wps:txbx>
+                        <w:txbxContent>
+                          <w:p>
+                            <w:pPr>
+                              <w:pStyle w:val="Caption"/>
+                              <w:rPr>
+                                <w:noProof/>
+                              </w:rPr>
+                            </w:pPr>
+                            <w:r>
+                              <w:t>Hình 2.1 : Giao diện web của Github sau khi người dùng đăng nhập</w:t>
+                            </w:r>
+                          </w:p>
+                          <w:p/>
+                        </w:txbxContent>
+                      </wps:txbx>
+                      <wps:bodyPr rot="0" spcFirstLastPara="0" vertOverflow="overflow" horzOverflow="overflow" vert="horz" wrap="square" lIns="0" tIns="0" rIns="0" bIns="0" numCol="1" spcCol="0" rtlCol="0" fromWordArt="0" anchor="t" anchorCtr="0" forceAA="0" compatLnSpc="1">
+                        <a:prstTxWarp prst="textNoShape">
+                          <a:avLst/>
+                        </a:prstTxWarp>
+                        <a:noAutofit/>
+                      </wps:bodyPr>
+                    </wps:wsp>
+                  </a:graphicData>
+                </a:graphic>
+                <wp14:sizeRelV relativeFrom="margin">
+                  <wp14:pctHeight>0</wp14:pctHeight>
+                </wp14:sizeRelV>
+              </wp:anchor>
+            </w:drawing>
+          </mc:Choice>
+          <mc:Fallback>
+            <w:pict>
+              <v:shape w14:anchorId="5D76E5A9" id="Text Box 33" o:spid="_x0000_s1028" type="#_x0000_t202" style="position:absolute;margin-left:0;margin-top:7.05pt;width:385.5pt;height:27pt;z-index:251711488;visibility:visible;mso-wrap-style:square;mso-height-percent:0;mso-wrap-distance-left:9pt;mso-wrap-distance-top:0;mso-wrap-distance-right:9pt;mso-wrap-distance-bottom:0;mso-position-horizontal:center;mso-position-horizontal-relative:margin;mso-position-vertical:absolute;mso-position-vertical-relative:text;mso-height-percent:0;mso-height-relative:margin;v-text-anchor:top" o:gfxdata="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" stroked="f">
+                <v:textbox inset="0,0,0,0">
+                  <w:txbxContent>
+                    <w:p>
+                      <w:pPr>
+                        <w:pStyle w:val="Caption"/>
+                        <w:rPr>
+                          <w:noProof/>
+                        </w:rPr>
+                      </w:pPr>
+                      <w:r>
+                        <w:t>Hình 2.1 : Giao diện web của Github sau khi người dùng đăng nhập</w:t>
+                      </w:r>
+                    </w:p>
+                    <w:p/>
+                  </w:txbxContent>
+                </v:textbox>
+                <w10:wrap anchorx="margin"/>
+              </v:shape>
+            </w:pict>
+          </mc:Fallback>
+        </mc:AlternateContent>
+      </w:r>
     </w:p>
     <w:p>
       <w:pPr>
@@ -6671,6 +6909,197 @@
       <w:pPr>
         <w:spacing w:after="200" w:line="276" w:lineRule="auto"/>
         <w:rPr>
+          <w:sz w:val="26"/>
+          <w:szCs w:val="26"/>
+        </w:rPr>
+      </w:pPr>
+      <w:r>
+        <w:rPr>
+          <w:sz w:val="26"/>
+          <w:szCs w:val="26"/>
+        </w:rPr>
+        <w:lastRenderedPageBreak/>
+        <w:tab/>
+        <w:t xml:space="preserve">Để làm việc trên Github thì người dùng không chỉ có Github trên giao diện Web mà Github còn hỗ trợ người dùng với một ứng dụng gọi là Github desktop . Github desktop là một ứng dụng đa nền tảng được tạo ra giúp người dùng </w:t>
+      </w:r>
+      <w:r>
+        <w:rPr>
+          <w:sz w:val="26"/>
+          <w:szCs w:val="26"/>
+        </w:rPr>
+        <w:t xml:space="preserve">làm việc dễ dàng hơn với Git bằng cách sử dụng giao diện thay vì phải sử dụng các lệnh dòng lệnh Git , tuy vậy , Github desktop vẫn hỗ trợ các dòng lệnh Git thông qua Git bash nếu người dùng vẫn muốn sử dụng dòng lệnh . Nếu giao diện Web của Github là dùng để quản lý kho lưu trữ ở xa ( Remote Repository ) thì Github sẽ giúp người dùng quản lý kho lưu trữ nội bộ ( Local Repository ) </w:t>
+      </w:r>
+      <w:r>
+        <w:rPr>
+          <w:sz w:val="26"/>
+          <w:szCs w:val="26"/>
+        </w:rPr>
+        <w:t>trên máy tính làm việc của người dùng . Nó đơn giản hóa các lệnh cơ bản của Git như commit , push , fetch</w:t>
+      </w:r>
+      <w:r>
+        <w:rPr>
+          <w:sz w:val="26"/>
+          <w:szCs w:val="26"/>
+        </w:rPr>
+        <w:t xml:space="preserve"> chỉ bằng các bước thao tác . Không chỉ vậy , Github Desktop còn hỗ trợ người dùng với nhiều tính năng nâng cao khác như so sánh giữa các nhánh với nhau , tạo kho lưu trữ , nhân bản kho lưu trữ , merge các nhánh vào nhánh master , chuyển đổi giữa các kho lưu trữ khác nhau ,… Những điều này đã khiến cho Github </w:t>
+      </w:r>
+      <w:r>
+        <w:rPr>
+          <w:sz w:val="26"/>
+          <w:szCs w:val="26"/>
+        </w:rPr>
+        <w:t>Desktop trở thành một công cụ không thể thiếu cho những nhà phát triển hay bất kì ai trong lĩnh vực công nghệ thông tin .</w:t>
+      </w:r>
+      <w:r>
+        <w:rPr>
+          <w:noProof/>
+        </w:rPr>
+        <mc:AlternateContent>
+          <mc:Choice Requires="wps">
+            <w:drawing>
+              <wp:anchor distT="0" distB="0" distL="114300" distR="114300" simplePos="0" relativeHeight="251714560" behindDoc="0" locked="0" layoutInCell="1" allowOverlap="1" wp14:anchorId="3B57A411" wp14:editId="2C3DE33D">
+                <wp:simplePos x="0" y="0"/>
+                <wp:positionH relativeFrom="column">
+                  <wp:posOffset>447675</wp:posOffset>
+                </wp:positionH>
+                <wp:positionV relativeFrom="paragraph">
+                  <wp:posOffset>6520815</wp:posOffset>
+                </wp:positionV>
+                <wp:extent cx="4892040" cy="635"/>
+                <wp:effectExtent l="0" t="0" r="0" b="0"/>
+                <wp:wrapNone/>
+                <wp:docPr id="37" name="Text Box 37"/>
+                <wp:cNvGraphicFramePr/>
+                <a:graphic xmlns:a="http://schemas.openxmlformats.org/drawingml/2006/main">
+                  <a:graphicData uri="http://schemas.microsoft.com/office/word/2010/wordprocessingShape">
+                    <wps:wsp>
+                      <wps:cNvSpPr txBox="1"/>
+                      <wps:spPr>
+                        <a:xfrm>
+                          <a:off x="0" y="0"/>
+                          <a:ext cx="4892040" cy="635"/>
+                        </a:xfrm>
+                        <a:prstGeom prst="rect">
+                          <a:avLst/>
+                        </a:prstGeom>
+                        <a:solidFill>
+                          <a:prstClr val="white"/>
+                        </a:solidFill>
+                        <a:ln>
+                          <a:noFill/>
+                        </a:ln>
+                      </wps:spPr>
+                      <wps:txbx>
+                        <w:txbxContent>
+                          <w:p>
+                            <w:pPr>
+                              <w:pStyle w:val="Caption"/>
+                            </w:pPr>
+                            <w:r>
+                              <w:t>Hình 2.2 Giao diện Github Desktop</w:t>
+                            </w:r>
+                          </w:p>
+                        </w:txbxContent>
+                      </wps:txbx>
+                      <wps:bodyPr rot="0" spcFirstLastPara="0" vertOverflow="overflow" horzOverflow="overflow" vert="horz" wrap="square" lIns="0" tIns="0" rIns="0" bIns="0" numCol="1" spcCol="0" rtlCol="0" fromWordArt="0" anchor="t" anchorCtr="0" forceAA="0" compatLnSpc="1">
+                        <a:prstTxWarp prst="textNoShape">
+                          <a:avLst/>
+                        </a:prstTxWarp>
+                        <a:spAutoFit/>
+                      </wps:bodyPr>
+                    </wps:wsp>
+                  </a:graphicData>
+                </a:graphic>
+              </wp:anchor>
+            </w:drawing>
+          </mc:Choice>
+          <mc:Fallback>
+            <w:pict>
+              <v:shape w14:anchorId="3B57A411" id="Text Box 37" o:spid="_x0000_s1029" type="#_x0000_t202" style="position:absolute;margin-left:35.25pt;margin-top:513.45pt;width:385.2pt;height:.05pt;z-index:251714560;visibility:visible;mso-wrap-style:square;mso-wrap-distance-left:9pt;mso-wrap-distance-top:0;mso-wrap-distance-right:9pt;mso-wrap-distance-bottom:0;mso-position-horizontal:absolute;mso-position-horizontal-relative:text;mso-position-vertical:absolute;mso-position-vertical-relative:text;v-text-anchor:top" o:gfxdata="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" stroked="f">
+                <v:textbox style="mso-fit-shape-to-text:t" inset="0,0,0,0">
+                  <w:txbxContent>
+                    <w:p>
+                      <w:pPr>
+                        <w:pStyle w:val="Caption"/>
+                      </w:pPr>
+                      <w:r>
+                        <w:t>Hình 2.2 Giao diện Github Desktop</w:t>
+                      </w:r>
+                    </w:p>
+                  </w:txbxContent>
+                </v:textbox>
+              </v:shape>
+            </w:pict>
+          </mc:Fallback>
+        </mc:AlternateContent>
+      </w:r>
+      <w:r>
+        <w:rPr>
+          <w:noProof/>
+          <w:sz w:val="26"/>
+          <w:szCs w:val="26"/>
+        </w:rPr>
+        <w:drawing>
+          <wp:anchor distT="0" distB="0" distL="114300" distR="114300" simplePos="0" relativeHeight="251712512" behindDoc="0" locked="0" layoutInCell="1" allowOverlap="1">
+            <wp:simplePos x="0" y="0"/>
+            <wp:positionH relativeFrom="margin">
+              <wp:align>center</wp:align>
+            </wp:positionH>
+            <wp:positionV relativeFrom="paragraph">
+              <wp:posOffset>3054350</wp:posOffset>
+            </wp:positionV>
+            <wp:extent cx="4892040" cy="3409603"/>
+            <wp:effectExtent l="0" t="0" r="3810" b="635"/>
+            <wp:wrapNone/>
+            <wp:docPr id="36" name="Picture 36"/>
+            <wp:cNvGraphicFramePr>
+              <a:graphicFrameLocks xmlns:a="http://schemas.openxmlformats.org/drawingml/2006/main" noChangeAspect="1"/>
+            </wp:cNvGraphicFramePr>
+            <a:graphic xmlns:a="http://schemas.openxmlformats.org/drawingml/2006/main">
+              <a:graphicData uri="http://schemas.openxmlformats.org/drawingml/2006/picture">
+                <pic:pic xmlns:pic="http://schemas.openxmlformats.org/drawingml/2006/picture">
+                  <pic:nvPicPr>
+                    <pic:cNvPr id="36" name="github_desktop_interface.PNG"/>
+                    <pic:cNvPicPr/>
+                  </pic:nvPicPr>
+                  <pic:blipFill>
+                    <a:blip r:embed="rId14">
+                      <a:extLst>
+                        <a:ext uri="{28A0092B-C50C-407E-A947-70E740481C1C}">
+                          <a14:useLocalDpi xmlns:a14="http://schemas.microsoft.com/office/drawing/2010/main" val="0"/>
+                        </a:ext>
+                      </a:extLst>
+                    </a:blip>
+                    <a:stretch>
+                      <a:fillRect/>
+                    </a:stretch>
+                  </pic:blipFill>
+                  <pic:spPr>
+                    <a:xfrm>
+                      <a:off x="0" y="0"/>
+                      <a:ext cx="4892040" cy="3409603"/>
+                    </a:xfrm>
+                    <a:prstGeom prst="rect">
+                      <a:avLst/>
+                    </a:prstGeom>
+                  </pic:spPr>
+                </pic:pic>
+              </a:graphicData>
+            </a:graphic>
+            <wp14:sizeRelH relativeFrom="page">
+              <wp14:pctWidth>0</wp14:pctWidth>
+            </wp14:sizeRelH>
+            <wp14:sizeRelV relativeFrom="page">
+              <wp14:pctHeight>0</wp14:pctHeight>
+            </wp14:sizeRelV>
+          </wp:anchor>
+        </w:drawing>
+      </w:r>
+    </w:p>
+    <w:p>
+      <w:pPr>
+        <w:spacing w:after="200" w:line="276" w:lineRule="auto"/>
+        <w:rPr>
           <w:sz w:val="32"/>
           <w:szCs w:val="32"/>
         </w:rPr>
@@ -6702,6 +7131,8 @@
           <w:szCs w:val="32"/>
         </w:rPr>
       </w:pPr>
+      <w:bookmarkStart w:id="5" w:name="_GoBack"/>
+      <w:bookmarkEnd w:id="5"/>
     </w:p>
     <w:p>
       <w:pPr>
@@ -6714,9 +7145,225 @@
     </w:p>
     <w:p>
       <w:pPr>
+        <w:spacing w:after="200" w:line="276" w:lineRule="auto"/>
+        <w:rPr>
+          <w:sz w:val="32"/>
+          <w:szCs w:val="32"/>
+        </w:rPr>
+      </w:pPr>
+    </w:p>
+    <w:p>
+      <w:pPr>
+        <w:spacing w:after="200" w:line="276" w:lineRule="auto"/>
+        <w:rPr>
+          <w:sz w:val="32"/>
+          <w:szCs w:val="32"/>
+        </w:rPr>
+      </w:pPr>
+    </w:p>
+    <w:p>
+      <w:pPr>
+        <w:spacing w:after="200" w:line="276" w:lineRule="auto"/>
+        <w:rPr>
+          <w:sz w:val="32"/>
+          <w:szCs w:val="32"/>
+        </w:rPr>
+      </w:pPr>
+    </w:p>
+    <w:p>
+      <w:pPr>
+        <w:spacing w:after="200" w:line="276" w:lineRule="auto"/>
+        <w:rPr>
+          <w:sz w:val="32"/>
+          <w:szCs w:val="32"/>
+        </w:rPr>
+      </w:pPr>
+    </w:p>
+    <w:p>
+      <w:pPr>
+        <w:spacing w:after="200" w:line="276" w:lineRule="auto"/>
+        <w:rPr>
+          <w:sz w:val="32"/>
+          <w:szCs w:val="32"/>
+        </w:rPr>
+      </w:pPr>
+    </w:p>
+    <w:p>
+      <w:pPr>
+        <w:spacing w:after="200" w:line="276" w:lineRule="auto"/>
+        <w:rPr>
+          <w:sz w:val="32"/>
+          <w:szCs w:val="32"/>
+        </w:rPr>
+      </w:pPr>
+    </w:p>
+    <w:p>
+      <w:pPr>
+        <w:spacing w:after="200" w:line="276" w:lineRule="auto"/>
+        <w:rPr>
+          <w:sz w:val="32"/>
+          <w:szCs w:val="32"/>
+        </w:rPr>
+      </w:pPr>
+    </w:p>
+    <w:p>
+      <w:pPr>
+        <w:spacing w:after="200" w:line="276" w:lineRule="auto"/>
+        <w:rPr>
+          <w:sz w:val="32"/>
+          <w:szCs w:val="32"/>
+        </w:rPr>
+      </w:pPr>
+    </w:p>
+    <w:p>
+      <w:pPr>
+        <w:spacing w:after="200" w:line="276" w:lineRule="auto"/>
+        <w:rPr>
+          <w:sz w:val="32"/>
+          <w:szCs w:val="32"/>
+        </w:rPr>
+      </w:pPr>
+    </w:p>
+    <w:p>
+      <w:pPr>
+        <w:spacing w:after="200" w:line="276" w:lineRule="auto"/>
+        <w:rPr>
+          <w:sz w:val="32"/>
+          <w:szCs w:val="32"/>
+        </w:rPr>
+      </w:pPr>
+    </w:p>
+    <w:p>
+      <w:pPr>
+        <w:spacing w:after="200" w:line="276" w:lineRule="auto"/>
+        <w:rPr>
+          <w:sz w:val="32"/>
+          <w:szCs w:val="32"/>
+        </w:rPr>
+      </w:pPr>
+    </w:p>
+    <w:p>
+      <w:pPr>
+        <w:spacing w:after="200" w:line="276" w:lineRule="auto"/>
+        <w:rPr>
+          <w:sz w:val="32"/>
+          <w:szCs w:val="32"/>
+        </w:rPr>
+      </w:pPr>
+    </w:p>
+    <w:p>
+      <w:pPr>
+        <w:spacing w:after="200" w:line="276" w:lineRule="auto"/>
+        <w:rPr>
+          <w:sz w:val="32"/>
+          <w:szCs w:val="32"/>
+        </w:rPr>
+      </w:pPr>
+    </w:p>
+    <w:p>
+      <w:pPr>
+        <w:spacing w:after="200" w:line="276" w:lineRule="auto"/>
+        <w:rPr>
+          <w:sz w:val="32"/>
+          <w:szCs w:val="32"/>
+        </w:rPr>
+      </w:pPr>
+    </w:p>
+    <w:p>
+      <w:pPr>
+        <w:spacing w:after="200" w:line="276" w:lineRule="auto"/>
+        <w:rPr>
+          <w:sz w:val="32"/>
+          <w:szCs w:val="32"/>
+        </w:rPr>
+      </w:pPr>
+    </w:p>
+    <w:p>
+      <w:pPr>
+        <w:spacing w:after="200" w:line="276" w:lineRule="auto"/>
+        <w:rPr>
+          <w:sz w:val="32"/>
+          <w:szCs w:val="32"/>
+        </w:rPr>
+      </w:pPr>
+    </w:p>
+    <w:p>
+      <w:pPr>
+        <w:spacing w:after="200" w:line="276" w:lineRule="auto"/>
+        <w:rPr>
+          <w:sz w:val="32"/>
+          <w:szCs w:val="32"/>
+        </w:rPr>
+      </w:pPr>
+    </w:p>
+    <w:p>
+      <w:pPr>
+        <w:spacing w:after="200" w:line="276" w:lineRule="auto"/>
+        <w:rPr>
+          <w:sz w:val="32"/>
+          <w:szCs w:val="32"/>
+        </w:rPr>
+      </w:pPr>
+    </w:p>
+    <w:p>
+      <w:pPr>
+        <w:spacing w:after="200" w:line="276" w:lineRule="auto"/>
+        <w:rPr>
+          <w:sz w:val="32"/>
+          <w:szCs w:val="32"/>
+        </w:rPr>
+      </w:pPr>
+    </w:p>
+    <w:p>
+      <w:pPr>
+        <w:spacing w:after="200" w:line="276" w:lineRule="auto"/>
+        <w:rPr>
+          <w:sz w:val="32"/>
+          <w:szCs w:val="32"/>
+        </w:rPr>
+      </w:pPr>
+    </w:p>
+    <w:p>
+      <w:pPr>
+        <w:spacing w:after="200" w:line="276" w:lineRule="auto"/>
+        <w:rPr>
+          <w:sz w:val="32"/>
+          <w:szCs w:val="32"/>
+        </w:rPr>
+      </w:pPr>
+    </w:p>
+    <w:p>
+      <w:pPr>
+        <w:spacing w:after="200" w:line="276" w:lineRule="auto"/>
+        <w:rPr>
+          <w:sz w:val="32"/>
+          <w:szCs w:val="32"/>
+        </w:rPr>
+      </w:pPr>
+    </w:p>
+    <w:p>
+      <w:pPr>
+        <w:spacing w:after="200" w:line="276" w:lineRule="auto"/>
+        <w:rPr>
+          <w:sz w:val="32"/>
+          <w:szCs w:val="32"/>
+        </w:rPr>
+      </w:pPr>
+    </w:p>
+    <w:p>
+      <w:pPr>
+        <w:spacing w:after="200" w:line="276" w:lineRule="auto"/>
+        <w:rPr>
+          <w:sz w:val="32"/>
+          <w:szCs w:val="32"/>
+        </w:rPr>
+      </w:pPr>
+    </w:p>
+    <w:p>
+      <w:pPr>
         <w:pStyle w:val="Chng"/>
       </w:pPr>
-      <w:bookmarkStart w:id="5" w:name="_Toc11237182"/>
+      <w:bookmarkStart w:id="6" w:name="_Toc11237182"/>
       <w:r>
         <w:t>C</w:t>
       </w:r>
@@ -6729,7 +7376,7 @@
       <w:r>
         <w:t>GITHUB</w:t>
       </w:r>
-      <w:bookmarkEnd w:id="5"/>
+      <w:bookmarkEnd w:id="6"/>
     </w:p>
     <w:p>
       <w:pPr>
@@ -6739,11 +7386,11 @@
           <w:numId w:val="5"/>
         </w:numPr>
       </w:pPr>
-      <w:bookmarkStart w:id="6" w:name="_Toc11237183"/>
+      <w:bookmarkStart w:id="7" w:name="_Toc11237183"/>
       <w:r>
         <w:t>Tổng quan về GitHub:</w:t>
       </w:r>
-      <w:bookmarkEnd w:id="6"/>
+      <w:bookmarkEnd w:id="7"/>
     </w:p>
     <w:p>
       <w:pPr>
@@ -6753,11 +7400,12 @@
           <w:numId w:val="13"/>
         </w:numPr>
       </w:pPr>
-      <w:bookmarkStart w:id="7" w:name="_Toc11237184"/>
-      <w:r>
+      <w:bookmarkStart w:id="8" w:name="_Toc11237184"/>
+      <w:r>
+        <w:lastRenderedPageBreak/>
         <w:t>Khái niệm về GitHub:</w:t>
       </w:r>
-      <w:bookmarkEnd w:id="7"/>
+      <w:bookmarkEnd w:id="8"/>
     </w:p>
     <w:p>
       <w:pPr>
@@ -6935,49 +7583,52 @@
         </w:rPr>
       </w:pPr>
       <w:r>
+        <w:t xml:space="preserve">Là một công ty, GitHub kiếm tiền bằng cách bán các kho </w:t>
+      </w:r>
+      <w:r>
+        <w:rPr>
+          <w:b/>
+        </w:rPr>
+        <w:t>private repository</w:t>
+      </w:r>
+      <w:r>
+        <w:t xml:space="preserve"> </w:t>
+      </w:r>
+      <w:r>
+        <w:t>được lưu trữ, cũng như các kế hoạch tập trung vào kinh doanh khác giúp các tổ chức dễ dàng quản lý các thành viên nhóm và bảo mật.</w:t>
+      </w:r>
+      <w:r>
+        <w:rPr>
+          <w:b/>
+        </w:rPr>
+        <w:t xml:space="preserve"> </w:t>
+      </w:r>
+    </w:p>
+    <w:p>
+      <w:pPr>
+        <w:pStyle w:val="Nidungvnbn"/>
+      </w:pPr>
+      <w:r>
+        <w:t xml:space="preserve">Ở đây chúng em sẽ nói những thứ cơ bản nhất và mang tính thiết yếu về WorkFlow  GitHub trong: Repositories, Branches, commits và Pull Request. </w:t>
+      </w:r>
+      <w:r>
+        <w:t xml:space="preserve">Ví dụ về cách tạo ra một </w:t>
+      </w:r>
+      <w:r>
+        <w:t>Repository</w:t>
+      </w:r>
+      <w:r>
+        <w:t xml:space="preserve"> có tên Hello World</w:t>
+      </w:r>
+      <w:r>
+        <w:t>,</w:t>
+      </w:r>
+      <w:r>
+        <w:t xml:space="preserve"> và workflow của việc Pull Request, một </w:t>
+      </w:r>
+      <w:r>
         <w:lastRenderedPageBreak/>
-        <w:t xml:space="preserve">Là một công ty, GitHub kiếm tiền bằng cách bán các kho </w:t>
-      </w:r>
-      <w:r>
-        <w:rPr>
-          <w:b/>
-        </w:rPr>
-        <w:t>private repository</w:t>
-      </w:r>
-      <w:r>
-        <w:t xml:space="preserve"> </w:t>
-      </w:r>
-      <w:r>
-        <w:t>được lưu trữ, cũng như các kế hoạch tập trung vào kinh doanh khác giúp các tổ chức dễ dàng quản lý các thành viên nhóm và bảo mật.</w:t>
-      </w:r>
-      <w:r>
-        <w:rPr>
-          <w:b/>
-        </w:rPr>
-        <w:t xml:space="preserve"> </w:t>
-      </w:r>
-    </w:p>
-    <w:p>
-      <w:pPr>
-        <w:pStyle w:val="Nidungvnbn"/>
-      </w:pPr>
-      <w:r>
-        <w:t xml:space="preserve">Ở đây chúng em sẽ nói những thứ cơ bản nhất và mang tính thiết yếu về WorkFlow  GitHub trong: Repositories, Branches, commits và Pull Request. </w:t>
-      </w:r>
-      <w:r>
-        <w:t xml:space="preserve">Ví dụ về cách tạo ra một </w:t>
-      </w:r>
-      <w:r>
-        <w:t>Repository</w:t>
-      </w:r>
-      <w:r>
-        <w:t xml:space="preserve"> có tên Hello World</w:t>
-      </w:r>
-      <w:r>
-        <w:t>,</w:t>
-      </w:r>
-      <w:r>
-        <w:t xml:space="preserve"> và workflow của việc Pull Request, một cách quen thuộc để create và review code. Github được xem là một ứng dụng giúp xây dựng các remote repository, các chức năng của nó đều phát triển dựa vào thư viện Git. </w:t>
+        <w:t xml:space="preserve">cách quen thuộc để create và review code. Github được xem là một ứng dụng giúp xây dựng các remote repository, các chức năng của nó đều phát triển dựa vào thư viện Git. </w:t>
       </w:r>
     </w:p>
     <w:p>
@@ -7002,11 +7653,11 @@
           <w:numId w:val="14"/>
         </w:numPr>
       </w:pPr>
-      <w:bookmarkStart w:id="8" w:name="_Toc11237185"/>
+      <w:bookmarkStart w:id="9" w:name="_Toc11237185"/>
       <w:r>
         <w:t>Những khái niệm liên quan:</w:t>
       </w:r>
-      <w:bookmarkEnd w:id="8"/>
+      <w:bookmarkEnd w:id="9"/>
     </w:p>
     <w:p>
       <w:pPr>
@@ -7104,7 +7755,7 @@
                     </pic:cNvPicPr>
                   </pic:nvPicPr>
                   <pic:blipFill>
-                    <a:blip r:embed="rId13">
+                    <a:blip r:embed="rId15">
                       <a:extLst>
                         <a:ext uri="{28A0092B-C50C-407E-A947-70E740481C1C}">
                           <a14:useLocalDpi xmlns:a14="http://schemas.microsoft.com/office/drawing/2010/main" val="0"/>
@@ -7149,7 +7800,7 @@
       <w:r>
         <w:t xml:space="preserve"> </w:t>
       </w:r>
-      <w:hyperlink r:id="rId14" w:history="1">
+      <w:hyperlink r:id="rId16" w:history="1">
         <w:r>
           <w:rPr>
             <w:rStyle w:val="Hyperlink"/>
@@ -7755,7 +8406,7 @@
                     </pic:cNvPicPr>
                   </pic:nvPicPr>
                   <pic:blipFill>
-                    <a:blip r:embed="rId15">
+                    <a:blip r:embed="rId17">
                       <a:extLst>
                         <a:ext uri="{28A0092B-C50C-407E-A947-70E740481C1C}">
                           <a14:useLocalDpi xmlns:a14="http://schemas.microsoft.com/office/drawing/2010/main" val="0"/>
@@ -7805,7 +8456,7 @@
       <w:pPr>
         <w:pStyle w:val="Nidungvnbn"/>
       </w:pPr>
-      <w:hyperlink r:id="rId16" w:history="1">
+      <w:hyperlink r:id="rId18" w:history="1">
         <w:r>
           <w:rPr>
             <w:rStyle w:val="Hyperlink"/>
@@ -7818,14 +8469,14 @@
       <w:pPr>
         <w:pStyle w:val="Tiumccp3"/>
       </w:pPr>
-      <w:bookmarkStart w:id="9" w:name="_Toc11237186"/>
+      <w:bookmarkStart w:id="10" w:name="_Toc11237186"/>
       <w:r>
         <w:t xml:space="preserve">1.1.1.1 </w:t>
       </w:r>
       <w:r>
         <w:t>Tiểu mục cấp 3</w:t>
       </w:r>
-      <w:bookmarkEnd w:id="9"/>
+      <w:bookmarkEnd w:id="10"/>
     </w:p>
     <w:p>
       <w:pPr>
@@ -7896,11 +8547,11 @@
       <w:pPr>
         <w:pStyle w:val="Tiumccp3"/>
       </w:pPr>
-      <w:bookmarkStart w:id="10" w:name="_Toc11237187"/>
+      <w:bookmarkStart w:id="11" w:name="_Toc11237187"/>
       <w:r>
         <w:t>1.1.1.2 Tiểu mục cấp 3 tiếp theo.</w:t>
       </w:r>
-      <w:bookmarkEnd w:id="10"/>
+      <w:bookmarkEnd w:id="11"/>
     </w:p>
     <w:p>
       <w:pPr>
@@ -7915,11 +8566,11 @@
       <w:pPr>
         <w:pStyle w:val="Tiumccp2"/>
       </w:pPr>
-      <w:bookmarkStart w:id="11" w:name="_Toc11237188"/>
+      <w:bookmarkStart w:id="12" w:name="_Toc11237188"/>
       <w:r>
         <w:t>1.1.2 Tiểu mục cấp 2 tiếp theo</w:t>
       </w:r>
-      <w:bookmarkEnd w:id="11"/>
+      <w:bookmarkEnd w:id="12"/>
     </w:p>
     <w:p>
       <w:pPr>
@@ -7938,11 +8589,11 @@
       <w:pPr>
         <w:pStyle w:val="Tiumccp1"/>
       </w:pPr>
-      <w:bookmarkStart w:id="12" w:name="_Toc11237189"/>
+      <w:bookmarkStart w:id="13" w:name="_Toc11237189"/>
       <w:r>
         <w:t>1.2 Nội dung của chương này</w:t>
       </w:r>
-      <w:bookmarkEnd w:id="12"/>
+      <w:bookmarkEnd w:id="13"/>
     </w:p>
     <w:p>
       <w:pPr>
@@ -8034,7 +8685,7 @@
       <w:pPr>
         <w:pStyle w:val="Tiumccp1"/>
       </w:pPr>
-      <w:bookmarkStart w:id="13" w:name="_Toc11237190"/>
+      <w:bookmarkStart w:id="14" w:name="_Toc11237190"/>
       <w:r>
         <w:t>2.1</w:t>
       </w:r>
@@ -8044,13 +8695,13 @@
       <w:r>
         <w:t>TÍCH HỢP LIÊN TỤC</w:t>
       </w:r>
-      <w:bookmarkEnd w:id="13"/>
+      <w:bookmarkEnd w:id="14"/>
     </w:p>
     <w:p>
       <w:pPr>
         <w:pStyle w:val="Tiumccp2"/>
       </w:pPr>
-      <w:bookmarkStart w:id="14" w:name="_Toc11237191"/>
+      <w:bookmarkStart w:id="15" w:name="_Toc11237191"/>
       <w:r>
         <w:t>2</w:t>
       </w:r>
@@ -8063,7 +8714,7 @@
       <w:r>
         <w:t>?</w:t>
       </w:r>
-      <w:bookmarkEnd w:id="14"/>
+      <w:bookmarkEnd w:id="15"/>
     </w:p>
     <w:p>
       <w:pPr>
@@ -8408,7 +9059,7 @@
                     <pic:cNvPicPr/>
                   </pic:nvPicPr>
                   <pic:blipFill>
-                    <a:blip r:embed="rId17">
+                    <a:blip r:embed="rId19">
                       <a:extLst>
                         <a:ext uri="{28A0092B-C50C-407E-A947-70E740481C1C}">
                           <a14:useLocalDpi xmlns:a14="http://schemas.microsoft.com/office/drawing/2010/main" val="0"/>
@@ -8588,7 +9239,7 @@
           </mc:Choice>
           <mc:Fallback>
             <w:pict>
-              <v:shape w14:anchorId="6429341D" id="Text Box 14" o:spid="_x0000_s1028" type="#_x0000_t202" style="position:absolute;margin-left:25.15pt;margin-top:7.4pt;width:423.2pt;height:.05pt;z-index:251661312;visibility:visible;mso-wrap-style:square;mso-height-percent:0;mso-wrap-distance-left:9pt;mso-wrap-distance-top:0;mso-wrap-distance-right:9pt;mso-wrap-distance-bottom:0;mso-position-horizontal:absolute;mso-position-horizontal-relative:margin;mso-position-vertical:absolute;mso-position-vertical-relative:text;mso-height-percent:0;mso-height-relative:margin;v-text-anchor:top" o:gfxdata="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" stroked="f">
+              <v:shape w14:anchorId="6429341D" id="Text Box 14" o:spid="_x0000_s1030" type="#_x0000_t202" style="position:absolute;margin-left:25.15pt;margin-top:7.4pt;width:423.2pt;height:.05pt;z-index:251661312;visibility:visible;mso-wrap-style:square;mso-height-percent:0;mso-wrap-distance-left:9pt;mso-wrap-distance-top:0;mso-wrap-distance-right:9pt;mso-wrap-distance-bottom:0;mso-position-horizontal:absolute;mso-position-horizontal-relative:margin;mso-position-vertical:absolute;mso-position-vertical-relative:text;mso-height-percent:0;mso-height-relative:margin;v-text-anchor:top" o:gfxdata="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" stroked="f">
                 <v:textbox style="mso-fit-shape-to-text:t" inset="0,0,0,0">
                   <w:txbxContent>
                     <w:p>
@@ -8895,7 +9546,7 @@
                     <pic:cNvPicPr/>
                   </pic:nvPicPr>
                   <pic:blipFill>
-                    <a:blip r:embed="rId18">
+                    <a:blip r:embed="rId20">
                       <a:extLst>
                         <a:ext uri="{28A0092B-C50C-407E-A947-70E740481C1C}">
                           <a14:useLocalDpi xmlns:a14="http://schemas.microsoft.com/office/drawing/2010/main" val="0"/>
@@ -9112,7 +9763,7 @@
           </mc:Choice>
           <mc:Fallback>
             <w:pict>
-              <v:shape w14:anchorId="0BB54BA2" id="Text Box 15" o:spid="_x0000_s1029" type="#_x0000_t202" style="position:absolute;left:0;text-align:left;margin-left:59.15pt;margin-top:18.1pt;width:303.65pt;height:.05pt;z-index:251665408;visibility:visible;mso-wrap-style:square;mso-wrap-distance-left:9pt;mso-wrap-distance-top:0;mso-wrap-distance-right:9pt;mso-wrap-distance-bottom:0;mso-position-horizontal:absolute;mso-position-horizontal-relative:margin;mso-position-vertical:absolute;mso-position-vertical-relative:text;v-text-anchor:top" o:gfxdata="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" stroked="f">
+              <v:shape w14:anchorId="0BB54BA2" id="Text Box 15" o:spid="_x0000_s1031" type="#_x0000_t202" style="position:absolute;left:0;text-align:left;margin-left:59.15pt;margin-top:18.1pt;width:303.65pt;height:.05pt;z-index:251665408;visibility:visible;mso-wrap-style:square;mso-wrap-distance-left:9pt;mso-wrap-distance-top:0;mso-wrap-distance-right:9pt;mso-wrap-distance-bottom:0;mso-position-horizontal:absolute;mso-position-horizontal-relative:margin;mso-position-vertical:absolute;mso-position-vertical-relative:text;v-text-anchor:top" o:gfxdata="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" stroked="f">
                 <v:textbox style="mso-fit-shape-to-text:t" inset="0,0,0,0">
                   <w:txbxContent>
                     <w:p>
@@ -9173,14 +9824,14 @@
       <w:pPr>
         <w:pStyle w:val="Tiumccp2"/>
       </w:pPr>
-      <w:bookmarkStart w:id="15" w:name="_Toc11237192"/>
+      <w:bookmarkStart w:id="16" w:name="_Toc11237192"/>
       <w:r>
         <w:t>2.1.2 Đặc điểm của việc tích hợp liên tục</w:t>
       </w:r>
       <w:r>
         <w:t>:</w:t>
       </w:r>
-      <w:bookmarkEnd w:id="15"/>
+      <w:bookmarkEnd w:id="16"/>
     </w:p>
     <w:p>
       <w:pPr>
@@ -9337,14 +9988,14 @@
       <w:pPr>
         <w:pStyle w:val="Tiumccp2"/>
       </w:pPr>
-      <w:bookmarkStart w:id="16" w:name="_Toc11237193"/>
+      <w:bookmarkStart w:id="17" w:name="_Toc11237193"/>
       <w:r>
         <w:t>2.1.3 Lợi ích và khó khăn của tích hợp liên tục</w:t>
       </w:r>
       <w:r>
         <w:t>,</w:t>
       </w:r>
-      <w:bookmarkEnd w:id="16"/>
+      <w:bookmarkEnd w:id="17"/>
     </w:p>
     <w:p>
       <w:pPr>
@@ -9552,21 +10203,21 @@
       <w:pPr>
         <w:pStyle w:val="Tiumccp1"/>
       </w:pPr>
-      <w:bookmarkStart w:id="17" w:name="_Toc11237194"/>
+      <w:bookmarkStart w:id="18" w:name="_Toc11237194"/>
       <w:r>
         <w:t>2.2 JENKINS</w:t>
       </w:r>
-      <w:bookmarkEnd w:id="17"/>
+      <w:bookmarkEnd w:id="18"/>
     </w:p>
     <w:p>
       <w:pPr>
         <w:pStyle w:val="Tiumccp2"/>
       </w:pPr>
-      <w:bookmarkStart w:id="18" w:name="_Toc11237195"/>
+      <w:bookmarkStart w:id="19" w:name="_Toc11237195"/>
       <w:r>
         <w:t>2.2.1 Jenkins là gì ?</w:t>
       </w:r>
-      <w:bookmarkEnd w:id="18"/>
+      <w:bookmarkEnd w:id="19"/>
     </w:p>
     <w:p>
       <w:pPr>
@@ -9857,7 +10508,7 @@
           </mc:Choice>
           <mc:Fallback>
             <w:pict>
-              <v:shape w14:anchorId="773E6F0F" id="Text Box 8" o:spid="_x0000_s1030" type="#_x0000_t202" style="position:absolute;left:0;text-align:left;margin-left:69.7pt;margin-top:210.45pt;width:328.65pt;height:.05pt;z-index:251668480;visibility:visible;mso-wrap-style:square;mso-wrap-distance-left:9pt;mso-wrap-distance-top:0;mso-wrap-distance-right:9pt;mso-wrap-distance-bottom:0;mso-position-horizontal:absolute;mso-position-horizontal-relative:text;mso-position-vertical:absolute;mso-position-vertical-relative:text;v-text-anchor:top" o:gfxdata="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" stroked="f">
+              <v:shape w14:anchorId="773E6F0F" id="Text Box 8" o:spid="_x0000_s1032" type="#_x0000_t202" style="position:absolute;left:0;text-align:left;margin-left:69.7pt;margin-top:210.45pt;width:328.65pt;height:.05pt;z-index:251668480;visibility:visible;mso-wrap-style:square;mso-wrap-distance-left:9pt;mso-wrap-distance-top:0;mso-wrap-distance-right:9pt;mso-wrap-distance-bottom:0;mso-position-horizontal:absolute;mso-position-horizontal-relative:text;mso-position-vertical:absolute;mso-position-vertical-relative:text;v-text-anchor:top" o:gfxdata="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" stroked="f">
                 <v:textbox style="mso-fit-shape-to-text:t" inset="0,0,0,0">
                   <w:txbxContent>
                     <w:p>
@@ -10001,7 +10652,7 @@
                     <pic:cNvPicPr/>
                   </pic:nvPicPr>
                   <pic:blipFill>
-                    <a:blip r:embed="rId19">
+                    <a:blip r:embed="rId21">
                       <a:extLst>
                         <a:ext uri="{28A0092B-C50C-407E-A947-70E740481C1C}">
                           <a14:useLocalDpi xmlns:a14="http://schemas.microsoft.com/office/drawing/2010/main" val="0"/>
@@ -10189,7 +10840,7 @@
           </mc:Choice>
           <mc:Fallback>
             <w:pict>
-              <v:shape w14:anchorId="154733D0" id="Text Box 16" o:spid="_x0000_s1031" type="#_x0000_t202" style="position:absolute;left:0;text-align:left;margin-left:69.45pt;margin-top:12.9pt;width:328.65pt;height:.05pt;z-index:251700224;visibility:visible;mso-wrap-style:square;mso-wrap-distance-left:9pt;mso-wrap-distance-top:0;mso-wrap-distance-right:9pt;mso-wrap-distance-bottom:0;mso-position-horizontal:absolute;mso-position-horizontal-relative:text;mso-position-vertical:absolute;mso-position-vertical-relative:text;v-text-anchor:top" o:gfxdata="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" stroked="f">
+              <v:shape w14:anchorId="154733D0" id="Text Box 16" o:spid="_x0000_s1033" type="#_x0000_t202" style="position:absolute;left:0;text-align:left;margin-left:69.45pt;margin-top:12.9pt;width:328.65pt;height:.05pt;z-index:251700224;visibility:visible;mso-wrap-style:square;mso-wrap-distance-left:9pt;mso-wrap-distance-top:0;mso-wrap-distance-right:9pt;mso-wrap-distance-bottom:0;mso-position-horizontal:absolute;mso-position-horizontal-relative:text;mso-position-vertical:absolute;mso-position-vertical-relative:text;v-text-anchor:top" o:gfxdata="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" stroked="f">
                 <v:textbox style="mso-fit-shape-to-text:t" inset="0,0,0,0">
                   <w:txbxContent>
                     <w:p>
@@ -10394,7 +11045,7 @@
                     <pic:cNvPicPr/>
                   </pic:nvPicPr>
                   <pic:blipFill>
-                    <a:blip r:embed="rId20">
+                    <a:blip r:embed="rId22">
                       <a:extLst>
                         <a:ext uri="{28A0092B-C50C-407E-A947-70E740481C1C}">
                           <a14:useLocalDpi xmlns:a14="http://schemas.microsoft.com/office/drawing/2010/main" val="0"/>
@@ -10461,7 +11112,7 @@
       <w:pPr>
         <w:pStyle w:val="Tiumccp2"/>
       </w:pPr>
-      <w:bookmarkStart w:id="19" w:name="_Toc11237196"/>
+      <w:bookmarkStart w:id="20" w:name="_Toc11237196"/>
       <w:r>
         <w:rPr>
           <w:noProof/>
@@ -10553,7 +11204,7 @@
           </mc:Choice>
           <mc:Fallback>
             <w:pict>
-              <v:shape w14:anchorId="2DC5F85A" id="Text Box 10" o:spid="_x0000_s1032" type="#_x0000_t202" style="position:absolute;margin-left:0;margin-top:3.55pt;width:468pt;height:.05pt;z-index:251672576;visibility:visible;mso-wrap-style:square;mso-wrap-distance-left:9pt;mso-wrap-distance-top:0;mso-wrap-distance-right:9pt;mso-wrap-distance-bottom:0;mso-position-horizontal:center;mso-position-horizontal-relative:margin;mso-position-vertical:absolute;mso-position-vertical-relative:text;v-text-anchor:top" o:gfxdata="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" stroked="f">
+              <v:shape w14:anchorId="2DC5F85A" id="Text Box 10" o:spid="_x0000_s1034" type="#_x0000_t202" style="position:absolute;margin-left:0;margin-top:3.55pt;width:468pt;height:.05pt;z-index:251672576;visibility:visible;mso-wrap-style:square;mso-wrap-distance-left:9pt;mso-wrap-distance-top:0;mso-wrap-distance-right:9pt;mso-wrap-distance-bottom:0;mso-position-horizontal:center;mso-position-horizontal-relative:margin;mso-position-vertical:absolute;mso-position-vertical-relative:text;v-text-anchor:top" o:gfxdata="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" stroked="f">
                 <v:textbox style="mso-fit-shape-to-text:t" inset="0,0,0,0">
                   <w:txbxContent>
                     <w:p>
@@ -10616,7 +11267,7 @@
       <w:r>
         <w:t>2.2.2 CI với Jenkins</w:t>
       </w:r>
-      <w:bookmarkEnd w:id="19"/>
+      <w:bookmarkEnd w:id="20"/>
       <w:r>
         <w:t xml:space="preserve"> </w:t>
       </w:r>
@@ -10659,7 +11310,7 @@
                     <pic:cNvPicPr/>
                   </pic:nvPicPr>
                   <pic:blipFill>
-                    <a:blip r:embed="rId21">
+                    <a:blip r:embed="rId23">
                       <a:extLst>
                         <a:ext uri="{28A0092B-C50C-407E-A947-70E740481C1C}">
                           <a14:useLocalDpi xmlns:a14="http://schemas.microsoft.com/office/drawing/2010/main" val="0"/>
@@ -10788,7 +11439,7 @@
           </mc:Choice>
           <mc:Fallback>
             <w:pict>
-              <v:shape w14:anchorId="1FA05412" id="Text Box 12" o:spid="_x0000_s1033" type="#_x0000_t202" style="position:absolute;left:0;text-align:left;margin-left:0;margin-top:1.1pt;width:468pt;height:.05pt;z-index:251678720;visibility:visible;mso-wrap-style:square;mso-wrap-distance-left:9pt;mso-wrap-distance-top:0;mso-wrap-distance-right:9pt;mso-wrap-distance-bottom:0;mso-position-horizontal:left;mso-position-horizontal-relative:margin;mso-position-vertical:absolute;mso-position-vertical-relative:text;v-text-anchor:top" o:gfxdata="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" stroked="f">
+              <v:shape w14:anchorId="1FA05412" id="Text Box 12" o:spid="_x0000_s1035" type="#_x0000_t202" style="position:absolute;left:0;text-align:left;margin-left:0;margin-top:1.1pt;width:468pt;height:.05pt;z-index:251678720;visibility:visible;mso-wrap-style:square;mso-wrap-distance-left:9pt;mso-wrap-distance-top:0;mso-wrap-distance-right:9pt;mso-wrap-distance-bottom:0;mso-position-horizontal:left;mso-position-horizontal-relative:margin;mso-position-vertical:absolute;mso-position-vertical-relative:text;v-text-anchor:top" o:gfxdata="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" stroked="f">
                 <v:textbox style="mso-fit-shape-to-text:t" inset="0,0,0,0">
                   <w:txbxContent>
                     <w:p>
@@ -11347,6 +11998,7 @@
                 <w:sz w:val="26"/>
                 <w:szCs w:val="26"/>
               </w:rPr>
+              <w:lastRenderedPageBreak/>
               <w:t xml:space="preserve">Vì mã được xây dựng cùng một lúc, một số nhà phát triển sẽ cần đợi cho đến khi các nhà phát triển khác hoàn thành </w:t>
             </w:r>
             <w:r>
@@ -11852,11 +12504,11 @@
       <w:pPr>
         <w:pStyle w:val="Tiumccp2"/>
       </w:pPr>
-      <w:bookmarkStart w:id="20" w:name="_Toc11237197"/>
+      <w:bookmarkStart w:id="21" w:name="_Toc11237197"/>
       <w:r>
         <w:t>2.2.3 Lợi ích và khó khăn của Jenkins</w:t>
       </w:r>
-      <w:bookmarkEnd w:id="20"/>
+      <w:bookmarkEnd w:id="21"/>
     </w:p>
     <w:p>
       <w:pPr>
@@ -12045,11 +12697,11 @@
       <w:pPr>
         <w:pStyle w:val="Tiumccp1"/>
       </w:pPr>
-      <w:bookmarkStart w:id="21" w:name="_Toc11237198"/>
+      <w:bookmarkStart w:id="22" w:name="_Toc11237198"/>
       <w:r>
         <w:t>3.1 Microsoft Azure là gì ?</w:t>
       </w:r>
-      <w:bookmarkEnd w:id="21"/>
+      <w:bookmarkEnd w:id="22"/>
     </w:p>
     <w:p>
       <w:pPr>
@@ -12176,7 +12828,7 @@
                     <pic:cNvPicPr/>
                   </pic:nvPicPr>
                   <pic:blipFill>
-                    <a:blip r:embed="rId22">
+                    <a:blip r:embed="rId24">
                       <a:extLst>
                         <a:ext uri="{28A0092B-C50C-407E-A947-70E740481C1C}">
                           <a14:useLocalDpi xmlns:a14="http://schemas.microsoft.com/office/drawing/2010/main" val="0"/>
@@ -12372,7 +13024,7 @@
           </mc:Choice>
           <mc:Fallback>
             <w:pict>
-              <v:shape w14:anchorId="72AE1BED" id="Text Box 17" o:spid="_x0000_s1034" type="#_x0000_t202" style="position:absolute;left:0;text-align:left;margin-left:398.8pt;margin-top:1pt;width:450pt;height:.05pt;z-index:251682816;visibility:visible;mso-wrap-style:square;mso-wrap-distance-left:9pt;mso-wrap-distance-top:0;mso-wrap-distance-right:9pt;mso-wrap-distance-bottom:0;mso-position-horizontal:right;mso-position-horizontal-relative:margin;mso-position-vertical:absolute;mso-position-vertical-relative:text;v-text-anchor:top" o:gfxdata="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" stroked="f">
+              <v:shape w14:anchorId="72AE1BED" id="Text Box 17" o:spid="_x0000_s1036" type="#_x0000_t202" style="position:absolute;left:0;text-align:left;margin-left:398.8pt;margin-top:1pt;width:450pt;height:.05pt;z-index:251682816;visibility:visible;mso-wrap-style:square;mso-wrap-distance-left:9pt;mso-wrap-distance-top:0;mso-wrap-distance-right:9pt;mso-wrap-distance-bottom:0;mso-position-horizontal:right;mso-position-horizontal-relative:margin;mso-position-vertical:absolute;mso-position-vertical-relative:text;v-text-anchor:top" o:gfxdata="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" stroked="f">
                 <v:textbox style="mso-fit-shape-to-text:t" inset="0,0,0,0">
                   <w:txbxContent>
                     <w:p>
@@ -12434,7 +13086,7 @@
       <w:pPr>
         <w:pStyle w:val="Tiumccp1"/>
       </w:pPr>
-      <w:bookmarkStart w:id="22" w:name="_Toc11237199"/>
+      <w:bookmarkStart w:id="23" w:name="_Toc11237199"/>
       <w:r>
         <w:lastRenderedPageBreak/>
         <w:t>3.2 Các dịch vụ</w:t>
@@ -12445,17 +13097,17 @@
       <w:r>
         <w:t xml:space="preserve"> mô hình dịch vụ đám mây và lợi ích của Microsoft Azure:</w:t>
       </w:r>
-      <w:bookmarkEnd w:id="22"/>
+      <w:bookmarkEnd w:id="23"/>
     </w:p>
     <w:p>
       <w:pPr>
         <w:pStyle w:val="Tiumccp2"/>
       </w:pPr>
-      <w:bookmarkStart w:id="23" w:name="_Toc11237200"/>
+      <w:bookmarkStart w:id="24" w:name="_Toc11237200"/>
       <w:r>
         <w:t>3.2.1 Các dịch vụ của Microsoft Azure:</w:t>
       </w:r>
-      <w:bookmarkEnd w:id="23"/>
+      <w:bookmarkEnd w:id="24"/>
     </w:p>
     <w:p>
       <w:pPr>
@@ -12766,7 +13418,7 @@
                     <pic:cNvPicPr/>
                   </pic:nvPicPr>
                   <pic:blipFill>
-                    <a:blip r:embed="rId23">
+                    <a:blip r:embed="rId25">
                       <a:extLst>
                         <a:ext uri="{28A0092B-C50C-407E-A947-70E740481C1C}">
                           <a14:useLocalDpi xmlns:a14="http://schemas.microsoft.com/office/drawing/2010/main" val="0"/>
@@ -12932,17 +13584,17 @@
       <w:pPr>
         <w:pStyle w:val="Tiumccp1"/>
       </w:pPr>
-      <w:bookmarkStart w:id="24" w:name="_Toc11237201"/>
+      <w:bookmarkStart w:id="25" w:name="_Toc11237201"/>
       <w:r>
         <w:t>3.3 Trích dẫn</w:t>
       </w:r>
-      <w:bookmarkEnd w:id="24"/>
+      <w:bookmarkEnd w:id="25"/>
     </w:p>
     <w:p>
       <w:pPr>
         <w:pStyle w:val="Tiumccp2"/>
       </w:pPr>
-      <w:bookmarkStart w:id="25" w:name="_Toc11237202"/>
+      <w:bookmarkStart w:id="26" w:name="_Toc11237202"/>
       <w:r>
         <w:rPr>
           <w:noProof/>
@@ -13010,7 +13662,7 @@
                               </w:rPr>
                               <w:t xml:space="preserve">Nguồn : </w:t>
                             </w:r>
-                            <w:hyperlink r:id="rId24" w:tgtFrame="_blank" w:history="1">
+                            <w:hyperlink r:id="rId26" w:tgtFrame="_blank" w:history="1">
                               <w:r>
                                 <w:rPr>
                                   <w:rStyle w:val="Hyperlink"/>
@@ -13038,7 +13690,7 @@
           </mc:Choice>
           <mc:Fallback>
             <w:pict>
-              <v:shape w14:anchorId="5067D311" id="Text Box 18" o:spid="_x0000_s1035" type="#_x0000_t202" style="position:absolute;margin-left:-22.45pt;margin-top:41.65pt;width:497.85pt;height:.05pt;z-index:251685888;visibility:visible;mso-wrap-style:square;mso-wrap-distance-left:9pt;mso-wrap-distance-top:0;mso-wrap-distance-right:9pt;mso-wrap-distance-bottom:0;mso-position-horizontal:absolute;mso-position-horizontal-relative:margin;mso-position-vertical:absolute;mso-position-vertical-relative:text;v-text-anchor:top" o:gfxdata="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" stroked="f">
+              <v:shape w14:anchorId="5067D311" id="Text Box 18" o:spid="_x0000_s1037" type="#_x0000_t202" style="position:absolute;margin-left:-22.45pt;margin-top:41.65pt;width:497.85pt;height:.05pt;z-index:251685888;visibility:visible;mso-wrap-style:square;mso-wrap-distance-left:9pt;mso-wrap-distance-top:0;mso-wrap-distance-right:9pt;mso-wrap-distance-bottom:0;mso-position-horizontal:absolute;mso-position-horizontal-relative:margin;mso-position-vertical:absolute;mso-position-vertical-relative:text;v-text-anchor:top" o:gfxdata="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" stroked="f">
                 <v:textbox style="mso-fit-shape-to-text:t" inset="0,0,0,0">
                   <w:txbxContent>
                     <w:p>
@@ -13067,7 +13719,7 @@
                         </w:rPr>
                         <w:t xml:space="preserve">Nguồn : </w:t>
                       </w:r>
-                      <w:hyperlink r:id="rId25" w:tgtFrame="_blank" w:history="1">
+                      <w:hyperlink r:id="rId27" w:tgtFrame="_blank" w:history="1">
                         <w:r>
                           <w:rPr>
                             <w:rStyle w:val="Hyperlink"/>
@@ -13087,13 +13739,13 @@
           </mc:Fallback>
         </mc:AlternateContent>
       </w:r>
-      <w:bookmarkEnd w:id="25"/>
+      <w:bookmarkEnd w:id="26"/>
     </w:p>
     <w:p>
       <w:pPr>
         <w:pStyle w:val="Tiumccp2"/>
       </w:pPr>
-      <w:bookmarkStart w:id="26" w:name="_Toc11237203"/>
+      <w:bookmarkStart w:id="27" w:name="_Toc11237203"/>
       <w:r>
         <w:lastRenderedPageBreak/>
         <w:t>3.2.2 Mô hình dịch vụ đám mây của Microsoft Azure</w:t>
@@ -13101,7 +13753,7 @@
       <w:r>
         <w:t>:</w:t>
       </w:r>
-      <w:bookmarkEnd w:id="26"/>
+      <w:bookmarkEnd w:id="27"/>
     </w:p>
     <w:p>
       <w:pPr>
@@ -13116,7 +13768,7 @@
       <w:r>
         <w:t xml:space="preserve"> đó là : </w:t>
       </w:r>
-      <w:hyperlink r:id="rId26" w:tooltip="Infrastructure as a service" w:history="1">
+      <w:hyperlink r:id="rId28" w:tooltip="Infrastructure as a service" w:history="1">
         <w:r>
           <w:t>infrastructure as a service (IaaS)</w:t>
         </w:r>
@@ -13134,7 +13786,7 @@
         </w:rPr>
         <w:t xml:space="preserve"> </w:t>
       </w:r>
-      <w:hyperlink r:id="rId27" w:tooltip="Platform as a service" w:history="1">
+      <w:hyperlink r:id="rId29" w:tooltip="Platform as a service" w:history="1">
         <w:r>
           <w:t>platform as a service (PaaS)</w:t>
         </w:r>
@@ -13148,7 +13800,7 @@
       <w:r>
         <w:t> </w:t>
       </w:r>
-      <w:hyperlink r:id="rId28" w:tooltip="Software as a service" w:history="1">
+      <w:hyperlink r:id="rId30" w:tooltip="Software as a service" w:history="1">
         <w:r>
           <w:t>software as a service (SaaS)</w:t>
         </w:r>
@@ -13313,7 +13965,7 @@
                     <pic:cNvPicPr/>
                   </pic:nvPicPr>
                   <pic:blipFill>
-                    <a:blip r:embed="rId29">
+                    <a:blip r:embed="rId31">
                       <a:extLst>
                         <a:ext uri="{28A0092B-C50C-407E-A947-70E740481C1C}">
                           <a14:useLocalDpi xmlns:a14="http://schemas.microsoft.com/office/drawing/2010/main" val="0"/>
@@ -13564,7 +14216,7 @@
           </mc:Choice>
           <mc:Fallback>
             <w:pict>
-              <v:shape w14:anchorId="68FFACC4" id="Text Box 20" o:spid="_x0000_s1036" type="#_x0000_t202" style="position:absolute;left:0;text-align:left;margin-left:77.4pt;margin-top:16.75pt;width:301.5pt;height:45.2pt;z-index:251688960;visibility:visible;mso-wrap-style:square;mso-width-percent:0;mso-height-percent:0;mso-wrap-distance-left:9pt;mso-wrap-distance-top:0;mso-wrap-distance-right:9pt;mso-wrap-distance-bottom:0;mso-position-horizontal:absolute;mso-position-horizontal-relative:margin;mso-position-vertical:absolute;mso-position-vertical-relative:text;mso-width-percent:0;mso-height-percent:0;mso-width-relative:margin;mso-height-relative:margin;v-text-anchor:top" o:gfxdata="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" stroked="f">
+              <v:shape w14:anchorId="68FFACC4" id="Text Box 20" o:spid="_x0000_s1038" type="#_x0000_t202" style="position:absolute;left:0;text-align:left;margin-left:77.4pt;margin-top:16.75pt;width:301.5pt;height:45.2pt;z-index:251688960;visibility:visible;mso-wrap-style:square;mso-width-percent:0;mso-height-percent:0;mso-wrap-distance-left:9pt;mso-wrap-distance-top:0;mso-wrap-distance-right:9pt;mso-wrap-distance-bottom:0;mso-position-horizontal:absolute;mso-position-horizontal-relative:margin;mso-position-vertical:absolute;mso-position-vertical-relative:text;mso-width-percent:0;mso-height-percent:0;mso-width-relative:margin;mso-height-relative:margin;v-text-anchor:top" o:gfxdata="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" stroked="f">
                 <v:textbox inset="0,0,0,0">
                   <w:txbxContent>
                     <w:p>
@@ -13758,7 +14410,7 @@
                     <pic:cNvPicPr/>
                   </pic:nvPicPr>
                   <pic:blipFill>
-                    <a:blip r:embed="rId30">
+                    <a:blip r:embed="rId32">
                       <a:extLst>
                         <a:ext uri="{28A0092B-C50C-407E-A947-70E740481C1C}">
                           <a14:useLocalDpi xmlns:a14="http://schemas.microsoft.com/office/drawing/2010/main" val="0"/>
@@ -14016,7 +14668,7 @@
           </mc:Choice>
           <mc:Fallback>
             <w:pict>
-              <v:shape w14:anchorId="2BBDC5D8" id="Text Box 21" o:spid="_x0000_s1037" type="#_x0000_t202" style="position:absolute;left:0;text-align:left;margin-left:0;margin-top:16.05pt;width:333.75pt;height:.05pt;z-index:251691008;visibility:visible;mso-wrap-style:square;mso-width-percent:0;mso-wrap-distance-left:9pt;mso-wrap-distance-top:0;mso-wrap-distance-right:9pt;mso-wrap-distance-bottom:0;mso-position-horizontal:center;mso-position-horizontal-relative:margin;mso-position-vertical:absolute;mso-position-vertical-relative:text;mso-width-percent:0;mso-width-relative:margin;v-text-anchor:top" o:gfxdata="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" stroked="f">
+              <v:shape w14:anchorId="2BBDC5D8" id="Text Box 21" o:spid="_x0000_s1039" type="#_x0000_t202" style="position:absolute;left:0;text-align:left;margin-left:0;margin-top:16.05pt;width:333.75pt;height:.05pt;z-index:251691008;visibility:visible;mso-wrap-style:square;mso-width-percent:0;mso-wrap-distance-left:9pt;mso-wrap-distance-top:0;mso-wrap-distance-right:9pt;mso-wrap-distance-bottom:0;mso-position-horizontal:center;mso-position-horizontal-relative:margin;mso-position-vertical:absolute;mso-position-vertical-relative:text;mso-width-percent:0;mso-width-relative:margin;v-text-anchor:top" o:gfxdata="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" stroked="f">
                 <v:textbox style="mso-fit-shape-to-text:t" inset="0,0,0,0">
                   <w:txbxContent>
                     <w:p>
@@ -14183,7 +14835,7 @@
                     <pic:cNvPicPr/>
                   </pic:nvPicPr>
                   <pic:blipFill>
-                    <a:blip r:embed="rId31">
+                    <a:blip r:embed="rId33">
                       <a:extLst>
                         <a:ext uri="{28A0092B-C50C-407E-A947-70E740481C1C}">
                           <a14:useLocalDpi xmlns:a14="http://schemas.microsoft.com/office/drawing/2010/main" val="0"/>
@@ -14370,7 +15022,7 @@
       <w:pPr>
         <w:pStyle w:val="Tiumccp2"/>
       </w:pPr>
-      <w:bookmarkStart w:id="27" w:name="_Toc11237204"/>
+      <w:bookmarkStart w:id="28" w:name="_Toc11237204"/>
       <w:r>
         <w:rPr>
           <w:noProof/>
@@ -14465,7 +15117,7 @@
           </mc:Choice>
           <mc:Fallback>
             <w:pict>
-              <v:shape w14:anchorId="77A2BB4C" id="Text Box 22" o:spid="_x0000_s1038" type="#_x0000_t202" style="position:absolute;margin-left:0;margin-top:.65pt;width:306.75pt;height:.05pt;z-index:251693056;visibility:visible;mso-wrap-style:square;mso-width-percent:0;mso-wrap-distance-left:9pt;mso-wrap-distance-top:0;mso-wrap-distance-right:9pt;mso-wrap-distance-bottom:0;mso-position-horizontal:center;mso-position-horizontal-relative:margin;mso-position-vertical:absolute;mso-position-vertical-relative:text;mso-width-percent:0;mso-width-relative:margin;v-text-anchor:top" o:gfxdata="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" stroked="f">
+              <v:shape w14:anchorId="77A2BB4C" id="Text Box 22" o:spid="_x0000_s1040" type="#_x0000_t202" style="position:absolute;margin-left:0;margin-top:.65pt;width:306.75pt;height:.05pt;z-index:251693056;visibility:visible;mso-wrap-style:square;mso-width-percent:0;mso-wrap-distance-left:9pt;mso-wrap-distance-top:0;mso-wrap-distance-right:9pt;mso-wrap-distance-bottom:0;mso-position-horizontal:center;mso-position-horizontal-relative:margin;mso-position-vertical:absolute;mso-position-vertical-relative:text;mso-width-percent:0;mso-width-relative:margin;v-text-anchor:top" o:gfxdata="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" stroked="f">
                 <v:textbox style="mso-fit-shape-to-text:t" inset="0,0,0,0">
                   <w:txbxContent>
                     <w:p>
@@ -14510,7 +15162,7 @@
           </mc:Fallback>
         </mc:AlternateContent>
       </w:r>
-      <w:bookmarkEnd w:id="27"/>
+      <w:bookmarkEnd w:id="28"/>
     </w:p>
     <w:p>
       <w:pPr>
@@ -14526,11 +15178,11 @@
       <w:pPr>
         <w:pStyle w:val="Tiumccp2"/>
       </w:pPr>
-      <w:bookmarkStart w:id="28" w:name="_Toc11237205"/>
+      <w:bookmarkStart w:id="29" w:name="_Toc11237205"/>
       <w:r>
         <w:t>3.2.3 Lợi ích của Microsoft Azure:</w:t>
       </w:r>
-      <w:bookmarkEnd w:id="28"/>
+      <w:bookmarkEnd w:id="29"/>
     </w:p>
     <w:p>
       <w:pPr>
@@ -15146,11 +15798,11 @@
       <w:pPr>
         <w:pStyle w:val="Tiumccp1"/>
       </w:pPr>
-      <w:bookmarkStart w:id="29" w:name="_Toc11237206"/>
+      <w:bookmarkStart w:id="30" w:name="_Toc11237206"/>
       <w:r>
         <w:t>3.3 Máy ảo trên Microsoft Azure:</w:t>
       </w:r>
-      <w:bookmarkEnd w:id="29"/>
+      <w:bookmarkEnd w:id="30"/>
     </w:p>
     <w:p>
       <w:pPr>
@@ -15301,11 +15953,11 @@
       <w:pPr>
         <w:pStyle w:val="Tiumccp1"/>
       </w:pPr>
-      <w:bookmarkStart w:id="30" w:name="_Toc11237207"/>
+      <w:bookmarkStart w:id="31" w:name="_Toc11237207"/>
       <w:r>
         <w:t>3.4 Lưu trữ trên Microsoft Azure</w:t>
       </w:r>
-      <w:bookmarkEnd w:id="30"/>
+      <w:bookmarkEnd w:id="31"/>
     </w:p>
     <w:p>
       <w:pPr>
@@ -16357,7 +17009,7 @@
           <w:numId w:val="29"/>
         </w:numPr>
       </w:pPr>
-      <w:hyperlink r:id="rId32" w:history="1">
+      <w:hyperlink r:id="rId34" w:history="1">
         <w:r>
           <w:rPr>
             <w:b/>
@@ -16515,11 +17167,11 @@
       <w:pPr>
         <w:pStyle w:val="Tiumccp1"/>
       </w:pPr>
-      <w:bookmarkStart w:id="31" w:name="_Toc11237208"/>
+      <w:bookmarkStart w:id="32" w:name="_Toc11237208"/>
       <w:r>
         <w:t>3.5 Virtual network trong Microsoft Azure:</w:t>
       </w:r>
-      <w:bookmarkEnd w:id="31"/>
+      <w:bookmarkEnd w:id="32"/>
     </w:p>
     <w:p>
       <w:pPr>
@@ -16753,15 +17405,7 @@
                                 <w:sz w:val="26"/>
                                 <w:szCs w:val="26"/>
                               </w:rPr>
-                              <w:t>Nguồn</w:t>
-                            </w:r>
-                            <w:bookmarkStart w:id="32" w:name="_GoBack"/>
-                            <w:r>
-                              <w:rPr>
-                                <w:sz w:val="26"/>
-                                <w:szCs w:val="26"/>
-                              </w:rPr>
-                              <w:t xml:space="preserve"> : </w:t>
+                              <w:t xml:space="preserve">Nguồn : </w:t>
                             </w:r>
                             <w:r>
                               <w:rPr>
@@ -16770,7 +17414,6 @@
                               </w:rPr>
                               <w:t>www.edureka.co</w:t>
                             </w:r>
-                            <w:bookmarkEnd w:id="32"/>
                           </w:p>
                         </w:txbxContent>
                       </wps:txbx>
@@ -16788,7 +17431,7 @@
           </mc:Choice>
           <mc:Fallback>
             <w:pict>
-              <v:shape w14:anchorId="07AE7797" id="Text Box 26" o:spid="_x0000_s1039" type="#_x0000_t202" style="position:absolute;left:0;text-align:left;margin-left:0;margin-top:216.2pt;width:468pt;height:.05pt;z-index:251696128;visibility:visible;mso-wrap-style:square;mso-wrap-distance-left:9pt;mso-wrap-distance-top:0;mso-wrap-distance-right:9pt;mso-wrap-distance-bottom:0;mso-position-horizontal:absolute;mso-position-horizontal-relative:text;mso-position-vertical:absolute;mso-position-vertical-relative:text;v-text-anchor:top" o:gfxdata="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" stroked="f">
+              <v:shape w14:anchorId="07AE7797" id="Text Box 26" o:spid="_x0000_s1041" type="#_x0000_t202" style="position:absolute;left:0;text-align:left;margin-left:0;margin-top:216.2pt;width:468pt;height:.05pt;z-index:251696128;visibility:visible;mso-wrap-style:square;mso-wrap-distance-left:9pt;mso-wrap-distance-top:0;mso-wrap-distance-right:9pt;mso-wrap-distance-bottom:0;mso-position-horizontal:absolute;mso-position-horizontal-relative:text;mso-position-vertical:absolute;mso-position-vertical-relative:text;v-text-anchor:top" o:gfxdata="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" stroked="f">
                 <v:textbox style="mso-fit-shape-to-text:t" inset="0,0,0,0">
                   <w:txbxContent>
                     <w:p>
@@ -16815,15 +17458,7 @@
                           <w:sz w:val="26"/>
                           <w:szCs w:val="26"/>
                         </w:rPr>
-                        <w:t>Nguồn</w:t>
-                      </w:r>
-                      <w:bookmarkStart w:id="33" w:name="_GoBack"/>
-                      <w:r>
-                        <w:rPr>
-                          <w:sz w:val="26"/>
-                          <w:szCs w:val="26"/>
-                        </w:rPr>
-                        <w:t xml:space="preserve"> : </w:t>
+                        <w:t xml:space="preserve">Nguồn : </w:t>
                       </w:r>
                       <w:r>
                         <w:rPr>
@@ -16832,7 +17467,6 @@
                         </w:rPr>
                         <w:t>www.edureka.co</w:t>
                       </w:r>
-                      <w:bookmarkEnd w:id="33"/>
                     </w:p>
                   </w:txbxContent>
                 </v:textbox>
@@ -16869,7 +17503,7 @@
                     <pic:cNvPicPr/>
                   </pic:nvPicPr>
                   <pic:blipFill>
-                    <a:blip r:embed="rId33" cstate="print">
+                    <a:blip r:embed="rId35" cstate="print">
                       <a:extLst>
                         <a:ext uri="{28A0092B-C50C-407E-A947-70E740481C1C}">
                           <a14:useLocalDpi xmlns:a14="http://schemas.microsoft.com/office/drawing/2010/main" val="0"/>
@@ -17235,7 +17869,7 @@
                     <pic:cNvPicPr/>
                   </pic:nvPicPr>
                   <pic:blipFill>
-                    <a:blip r:embed="rId34" cstate="print">
+                    <a:blip r:embed="rId36" cstate="print">
                       <a:extLst>
                         <a:ext uri="{28A0092B-C50C-407E-A947-70E740481C1C}">
                           <a14:useLocalDpi xmlns:a14="http://schemas.microsoft.com/office/drawing/2010/main" val="0"/>
@@ -17403,7 +18037,7 @@
           </mc:Choice>
           <mc:Fallback>
             <w:pict>
-              <v:shape w14:anchorId="73FD98F9" id="Text Box 27" o:spid="_x0000_s1040" type="#_x0000_t202" style="position:absolute;left:0;text-align:left;margin-left:0;margin-top:8.7pt;width:408.1pt;height:.05pt;z-index:251698176;visibility:visible;mso-wrap-style:square;mso-wrap-distance-left:9pt;mso-wrap-distance-top:0;mso-wrap-distance-right:9pt;mso-wrap-distance-bottom:0;mso-position-horizontal:center;mso-position-horizontal-relative:margin;mso-position-vertical:absolute;mso-position-vertical-relative:text;v-text-anchor:top" o:gfxdata="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" stroked="f">
+              <v:shape w14:anchorId="73FD98F9" id="Text Box 27" o:spid="_x0000_s1042" type="#_x0000_t202" style="position:absolute;left:0;text-align:left;margin-left:0;margin-top:8.7pt;width:408.1pt;height:.05pt;z-index:251698176;visibility:visible;mso-wrap-style:square;mso-wrap-distance-left:9pt;mso-wrap-distance-top:0;mso-wrap-distance-right:9pt;mso-wrap-distance-bottom:0;mso-position-horizontal:center;mso-position-horizontal-relative:margin;mso-position-vertical:absolute;mso-position-vertical-relative:text;v-text-anchor:top" o:gfxdata="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" stroked="f">
                 <v:textbox style="mso-fit-shape-to-text:t" inset="0,0,0,0">
                   <w:txbxContent>
                     <w:p>
@@ -17811,7 +18445,7 @@
         </w:rPr>
         <w:t xml:space="preserve">Nguyen Hong Son , Continuous Integration with Jenkins - Bài 1: Giới thiệu về CI và Jenkins , 5/5/2017 , </w:t>
       </w:r>
-      <w:hyperlink r:id="rId35" w:history="1">
+      <w:hyperlink r:id="rId37" w:history="1">
         <w:r>
           <w:rPr>
             <w:rStyle w:val="Hyperlink"/>
@@ -17845,7 +18479,7 @@
         </w:rPr>
         <w:t xml:space="preserve">Tran Van Luan , Giới thiệu về Jenkins: Một Open Source Continuous Integration Server , 26/1/2016 , </w:t>
       </w:r>
-      <w:hyperlink r:id="rId36" w:history="1">
+      <w:hyperlink r:id="rId38" w:history="1">
         <w:r>
           <w:rPr>
             <w:rStyle w:val="Hyperlink"/>
@@ -17887,7 +18521,7 @@
         </w:rPr>
         <w:t xml:space="preserve">, 22/12/2018 , </w:t>
       </w:r>
-      <w:hyperlink r:id="rId37" w:history="1">
+      <w:hyperlink r:id="rId39" w:history="1">
         <w:r>
           <w:rPr>
             <w:rStyle w:val="Hyperlink"/>
@@ -17934,7 +18568,7 @@
         </w:rPr>
         <w:t xml:space="preserve"> , 23/8/2018 , </w:t>
       </w:r>
-      <w:hyperlink r:id="rId38" w:history="1">
+      <w:hyperlink r:id="rId40" w:history="1">
         <w:r>
           <w:rPr>
             <w:rStyle w:val="Hyperlink"/>
@@ -17994,7 +18628,7 @@
         </w:rPr>
         <w:t xml:space="preserve"> 5/12/2017, </w:t>
       </w:r>
-      <w:hyperlink r:id="rId39" w:history="1">
+      <w:hyperlink r:id="rId41" w:history="1">
         <w:r>
           <w:rPr>
             <w:rStyle w:val="Hyperlink"/>
@@ -18030,7 +18664,7 @@
         </w:rPr>
         <w:t xml:space="preserve">Bugfender , What Is Jenkins and Why Should You Be Using It? , 21/11/2017 , </w:t>
       </w:r>
-      <w:hyperlink r:id="rId40" w:history="1">
+      <w:hyperlink r:id="rId42" w:history="1">
         <w:r>
           <w:rPr>
             <w:rStyle w:val="Hyperlink"/>
@@ -18073,7 +18707,7 @@
         </w:rPr>
         <w:t xml:space="preserve">, 22/5/2019 , </w:t>
       </w:r>
-      <w:hyperlink r:id="rId41" w:history="1">
+      <w:hyperlink r:id="rId43" w:history="1">
         <w:r>
           <w:rPr>
             <w:rStyle w:val="Hyperlink"/>
@@ -18108,7 +18742,7 @@
         </w:rPr>
         <w:t xml:space="preserve">Saurabh , What is Jenkins? | Jenkins For Continuous Integration | Edureka , 22/5/2019 , </w:t>
       </w:r>
-      <w:hyperlink r:id="rId42" w:history="1">
+      <w:hyperlink r:id="rId44" w:history="1">
         <w:r>
           <w:rPr>
             <w:rStyle w:val="Hyperlink"/>
@@ -18144,7 +18778,7 @@
         <w:lastRenderedPageBreak/>
         <w:t xml:space="preserve">Margaret Rouse , Microsoft Azure (Windows Azure) , 8/2018 , </w:t>
       </w:r>
-      <w:hyperlink r:id="rId43" w:history="1">
+      <w:hyperlink r:id="rId45" w:history="1">
         <w:r>
           <w:rPr>
             <w:rStyle w:val="Hyperlink"/>
@@ -18179,7 +18813,7 @@
         </w:rPr>
         <w:t xml:space="preserve">Nicole Shortslef , Microsoft Azure Explained: What It Is and Why It Matters , </w:t>
       </w:r>
-      <w:hyperlink r:id="rId44" w:history="1">
+      <w:hyperlink r:id="rId46" w:history="1">
         <w:r>
           <w:rPr>
             <w:rStyle w:val="Hyperlink"/>
@@ -18214,7 +18848,7 @@
         </w:rPr>
         <w:t xml:space="preserve">Sumo Logic , What is Microsoft Azure and Why Use It ? , 16/9/2016 , </w:t>
       </w:r>
-      <w:hyperlink r:id="rId45" w:history="1">
+      <w:hyperlink r:id="rId47" w:history="1">
         <w:r>
           <w:rPr>
             <w:rStyle w:val="Hyperlink"/>
@@ -18249,7 +18883,7 @@
         </w:rPr>
         <w:t xml:space="preserve">Ryan Oistacher , Azure Cloud Services - A Complete Guide , 27/11/2018 , </w:t>
       </w:r>
-      <w:hyperlink r:id="rId46" w:history="1">
+      <w:hyperlink r:id="rId48" w:history="1">
         <w:r>
           <w:rPr>
             <w:rStyle w:val="Hyperlink"/>
@@ -18284,7 +18918,7 @@
         </w:rPr>
         <w:t xml:space="preserve">Hemant Sharma , What is Azure? – An Introduction To Microsoft Azure Cloud , 22/5/2019 , </w:t>
       </w:r>
-      <w:hyperlink r:id="rId47" w:history="1">
+      <w:hyperlink r:id="rId49" w:history="1">
         <w:r>
           <w:rPr>
             <w:rStyle w:val="Hyperlink"/>
@@ -18319,7 +18953,7 @@
         </w:rPr>
         <w:t xml:space="preserve">Nicola Wright , Microsoft Azure: virtual machines for the confused , </w:t>
       </w:r>
-      <w:hyperlink r:id="rId48" w:history="1">
+      <w:hyperlink r:id="rId50" w:history="1">
         <w:r>
           <w:rPr>
             <w:rStyle w:val="Hyperlink"/>
@@ -18362,7 +18996,7 @@
         </w:rPr>
         <w:t xml:space="preserve">Explaining Microsoft Azure Virtual Machines to a Windows SysAdmin , 24/5/2017 , </w:t>
       </w:r>
-      <w:hyperlink r:id="rId49" w:history="1">
+      <w:hyperlink r:id="rId51" w:history="1">
         <w:r>
           <w:rPr>
             <w:rStyle w:val="Hyperlink"/>
@@ -18397,7 +19031,7 @@
         </w:rPr>
         <w:t xml:space="preserve">Hemant Sharma , Microsoft Azure Tutorial – Cloud Computing With Azure , 28/5/2019 , </w:t>
       </w:r>
-      <w:hyperlink r:id="rId50" w:history="1">
+      <w:hyperlink r:id="rId52" w:history="1">
         <w:r>
           <w:rPr>
             <w:rStyle w:val="Hyperlink"/>
@@ -18456,7 +19090,7 @@
         </w:rPr>
         <w:t xml:space="preserve"> , 22/5/2019 , </w:t>
       </w:r>
-      <w:hyperlink r:id="rId51" w:history="1">
+      <w:hyperlink r:id="rId53" w:history="1">
         <w:r>
           <w:rPr>
             <w:rStyle w:val="Hyperlink"/>
@@ -18512,7 +19146,7 @@
         </w:rPr>
         <w:t xml:space="preserve"> , 17/3/2017 , </w:t>
       </w:r>
-      <w:hyperlink r:id="rId52" w:history="1">
+      <w:hyperlink r:id="rId54" w:history="1">
         <w:r>
           <w:rPr>
             <w:rStyle w:val="Hyperlink"/>
@@ -18568,7 +19202,7 @@
         </w:rPr>
         <w:t xml:space="preserve"> , 11/11/2015 , </w:t>
       </w:r>
-      <w:hyperlink r:id="rId53" w:history="1">
+      <w:hyperlink r:id="rId55" w:history="1">
         <w:r>
           <w:rPr>
             <w:rStyle w:val="Hyperlink"/>
@@ -18602,7 +19236,7 @@
       <w:r>
         <w:t xml:space="preserve"> , 3/10/2017 , </w:t>
       </w:r>
-      <w:hyperlink r:id="rId54" w:history="1">
+      <w:hyperlink r:id="rId56" w:history="1">
         <w:r>
           <w:rPr>
             <w:rStyle w:val="Hyperlink"/>
@@ -18658,7 +19292,7 @@
         </w:rPr>
         <w:t xml:space="preserve"> , 3/5/2017 , </w:t>
       </w:r>
-      <w:hyperlink r:id="rId55" w:history="1">
+      <w:hyperlink r:id="rId57" w:history="1">
         <w:r>
           <w:rPr>
             <w:rStyle w:val="Hyperlink"/>
@@ -18714,7 +19348,7 @@
         </w:rPr>
         <w:t xml:space="preserve"> ,  22/5/2019 , </w:t>
       </w:r>
-      <w:hyperlink r:id="rId56" w:history="1">
+      <w:hyperlink r:id="rId58" w:history="1">
         <w:r>
           <w:rPr>
             <w:rStyle w:val="Hyperlink"/>
@@ -18770,7 +19404,7 @@
         </w:rPr>
         <w:t xml:space="preserve"> , 9-2017 , </w:t>
       </w:r>
-      <w:hyperlink r:id="rId57" w:history="1">
+      <w:hyperlink r:id="rId59" w:history="1">
         <w:r>
           <w:rPr>
             <w:rStyle w:val="Hyperlink"/>
@@ -18826,7 +19460,7 @@
         </w:rPr>
         <w:t xml:space="preserve"> , 28/2/2019 , </w:t>
       </w:r>
-      <w:hyperlink r:id="rId58" w:history="1">
+      <w:hyperlink r:id="rId60" w:history="1">
         <w:r>
           <w:rPr>
             <w:rStyle w:val="Hyperlink"/>
@@ -18850,7 +19484,7 @@
           <w:szCs w:val="26"/>
         </w:rPr>
       </w:pPr>
-      <w:hyperlink r:id="rId59" w:history="1">
+      <w:hyperlink r:id="rId61" w:history="1">
         <w:r>
           <w:rPr>
             <w:rStyle w:val="Hyperlink"/>
@@ -18874,7 +19508,7 @@
           <w:szCs w:val="26"/>
         </w:rPr>
       </w:pPr>
-      <w:hyperlink r:id="rId60" w:history="1">
+      <w:hyperlink r:id="rId62" w:history="1">
         <w:r>
           <w:rPr>
             <w:rStyle w:val="Hyperlink"/>
@@ -18898,7 +19532,7 @@
           <w:szCs w:val="26"/>
         </w:rPr>
       </w:pPr>
-      <w:hyperlink r:id="rId61" w:history="1">
+      <w:hyperlink r:id="rId63" w:history="1">
         <w:r>
           <w:rPr>
             <w:rStyle w:val="Hyperlink"/>
@@ -18922,7 +19556,7 @@
           <w:szCs w:val="26"/>
         </w:rPr>
       </w:pPr>
-      <w:hyperlink r:id="rId62" w:history="1">
+      <w:hyperlink r:id="rId64" w:history="1">
         <w:r>
           <w:rPr>
             <w:rStyle w:val="Hyperlink"/>
@@ -18946,7 +19580,7 @@
           <w:szCs w:val="26"/>
         </w:rPr>
       </w:pPr>
-      <w:hyperlink r:id="rId63" w:history="1">
+      <w:hyperlink r:id="rId65" w:history="1">
         <w:r>
           <w:rPr>
             <w:rStyle w:val="Hyperlink"/>
@@ -18970,7 +19604,7 @@
           <w:szCs w:val="26"/>
         </w:rPr>
       </w:pPr>
-      <w:hyperlink r:id="rId64" w:history="1">
+      <w:hyperlink r:id="rId66" w:history="1">
         <w:r>
           <w:rPr>
             <w:rStyle w:val="Hyperlink"/>
@@ -18994,7 +19628,7 @@
           <w:szCs w:val="26"/>
         </w:rPr>
       </w:pPr>
-      <w:hyperlink r:id="rId65" w:history="1">
+      <w:hyperlink r:id="rId67" w:history="1">
         <w:r>
           <w:rPr>
             <w:rStyle w:val="Hyperlink"/>
@@ -19034,7 +19668,7 @@
       </w:pPr>
     </w:p>
     <w:sectPr>
-      <w:headerReference w:type="default" r:id="rId66"/>
+      <w:headerReference w:type="default" r:id="rId68"/>
       <w:pgSz w:w="12240" w:h="15840"/>
       <w:pgMar w:top="1985" w:right="1134" w:bottom="1701" w:left="1985" w:header="720" w:footer="720" w:gutter="0"/>
       <w:pgNumType w:start="1"/>
@@ -25301,7 +25935,7 @@
 </file>
 
 <file path=customXml/itemProps1.xml><?xml version="1.0" encoding="utf-8"?>
-<ds:datastoreItem xmlns:ds="http://schemas.openxmlformats.org/officeDocument/2006/customXml" ds:itemID="{D7D098D4-E49D-4AA0-873C-7D2CD1101152}">
+<ds:datastoreItem xmlns:ds="http://schemas.openxmlformats.org/officeDocument/2006/customXml" ds:itemID="{F7D1900D-172D-458B-ACA8-00F25E2E4423}">
   <ds:schemaRefs>
     <ds:schemaRef ds:uri="http://schemas.openxmlformats.org/officeDocument/2006/bibliography"/>
   </ds:schemaRefs>

</xml_diff>

<commit_message>
update pics + báo cáo
</commit_message>
<xml_diff>
--- a/Báo cáo đợt 2.docx
+++ b/Báo cáo đợt 2.docx
@@ -6588,35 +6588,7 @@
           <w:sz w:val="26"/>
           <w:szCs w:val="26"/>
         </w:rPr>
-        <w:t xml:space="preserve">Nó cũng là nơi mà người dùng sẽ chỉnh sửa thông tin , cài đặt của người dùng cũng như là nơi để </w:t>
-      </w:r>
-      <w:r>
-        <w:rPr>
-          <w:sz w:val="26"/>
-          <w:szCs w:val="26"/>
-        </w:rPr>
-        <w:t xml:space="preserve">quản lý kho lưu trữ </w:t>
-      </w:r>
-      <w:r>
-        <w:rPr>
-          <w:sz w:val="26"/>
-          <w:szCs w:val="26"/>
-        </w:rPr>
-        <w:t>và</w:t>
-      </w:r>
-      <w:r>
-        <w:rPr>
-          <w:sz w:val="26"/>
-          <w:szCs w:val="26"/>
-        </w:rPr>
-        <w:t xml:space="preserve"> cấu hình </w:t>
-      </w:r>
-      <w:r>
-        <w:rPr>
-          <w:sz w:val="26"/>
-          <w:szCs w:val="26"/>
-        </w:rPr>
-        <w:t>kho lưu trữ</w:t>
+        <w:t>Nó cũng là nơi mà người dùng sẽ chỉnh sửa thông tin , cài đặt của người dùng cũng như là nơi để quản lý kho lưu trữ và cấu hình kho lưu trữ</w:t>
       </w:r>
       <w:r>
         <w:rPr>
@@ -7392,6 +7364,12 @@
     <w:p>
       <w:pPr>
         <w:spacing w:after="200" w:line="276" w:lineRule="auto"/>
+        <w:ind w:firstLine="720"/>
+      </w:pPr>
+    </w:p>
+    <w:p>
+      <w:pPr>
+        <w:spacing w:after="200" w:line="276" w:lineRule="auto"/>
         <w:rPr>
           <w:sz w:val="26"/>
           <w:szCs w:val="26"/>
@@ -7478,13 +7456,6 @@
           <w:szCs w:val="26"/>
         </w:rPr>
       </w:pPr>
-      <w:r>
-        <w:rPr>
-          <w:sz w:val="32"/>
-          <w:szCs w:val="32"/>
-        </w:rPr>
-        <w:tab/>
-      </w:r>
       <w:r>
         <w:rPr>
           <w:sz w:val="26"/>
@@ -7660,19 +7631,7 @@
           <w:shd w:val="clear" w:color="auto" w:fill="FFFFFF"/>
         </w:rPr>
         <w:lastRenderedPageBreak/>
-        <w:t>Initialize this repository with a README</w:t>
-      </w:r>
-      <w:r>
-        <w:rPr>
-          <w:rFonts w:ascii="Times New Roman" w:hAnsi="Times New Roman" w:cs="Times New Roman"/>
-          <w:b/>
-          <w:bCs/>
-          <w:color w:val="24292E"/>
-          <w:sz w:val="26"/>
-          <w:szCs w:val="26"/>
-          <w:shd w:val="clear" w:color="auto" w:fill="FFFFFF"/>
-        </w:rPr>
-        <w:t xml:space="preserve"> : </w:t>
+        <w:t xml:space="preserve">Initialize this repository with a README : </w:t>
       </w:r>
       <w:r>
         <w:rPr>
@@ -7703,6 +7662,67 @@
       <w:r>
         <w:rPr>
           <w:rFonts w:ascii="Times New Roman" w:hAnsi="Times New Roman" w:cs="Times New Roman"/>
+          <w:b/>
+          <w:bCs/>
+          <w:color w:val="24292E"/>
+          <w:sz w:val="26"/>
+          <w:szCs w:val="26"/>
+          <w:shd w:val="clear" w:color="auto" w:fill="FFFFFF"/>
+        </w:rPr>
+        <w:t>Add .</w:t>
+      </w:r>
+      <w:r>
+        <w:rPr>
+          <w:rFonts w:ascii="Times New Roman" w:hAnsi="Times New Roman" w:cs="Times New Roman"/>
+          <w:b/>
+          <w:sz w:val="26"/>
+          <w:szCs w:val="26"/>
+        </w:rPr>
+        <w:t>gitignore</w:t>
+      </w:r>
+      <w:r>
+        <w:rPr>
+          <w:rFonts w:ascii="Times New Roman" w:hAnsi="Times New Roman" w:cs="Times New Roman"/>
+          <w:sz w:val="26"/>
+          <w:szCs w:val="26"/>
+        </w:rPr>
+        <w:t xml:space="preserve"> :</w:t>
+      </w:r>
+      <w:r>
+        <w:rPr>
+          <w:rFonts w:ascii="Times New Roman" w:hAnsi="Times New Roman" w:cs="Times New Roman"/>
+          <w:sz w:val="26"/>
+          <w:szCs w:val="26"/>
+        </w:rPr>
+        <w:t xml:space="preserve"> .gitignore là một dạng file do Git </w:t>
+      </w:r>
+      <w:r>
+        <w:rPr>
+          <w:rFonts w:ascii="Times New Roman" w:hAnsi="Times New Roman" w:cs="Times New Roman"/>
+          <w:sz w:val="26"/>
+          <w:szCs w:val="26"/>
+        </w:rPr>
+        <w:t xml:space="preserve">quản lý </w:t>
+      </w:r>
+      <w:r>
+        <w:rPr>
+          <w:rFonts w:ascii="Times New Roman" w:hAnsi="Times New Roman" w:cs="Times New Roman"/>
+          <w:sz w:val="26"/>
+          <w:szCs w:val="26"/>
+        </w:rPr>
+        <w:t>có nhiệm vụ bỏ qua , lờ đi các file đã được quy định trong gitignore khi người dùng commit hay push lên kho .</w:t>
+      </w:r>
+    </w:p>
+    <w:p>
+      <w:pPr>
+        <w:spacing w:after="200" w:line="276" w:lineRule="auto"/>
+        <w:rPr>
+          <w:sz w:val="26"/>
+          <w:szCs w:val="26"/>
+        </w:rPr>
+      </w:pPr>
+      <w:r>
+        <w:rPr>
           <w:noProof/>
           <w:sz w:val="26"/>
           <w:szCs w:val="26"/>
@@ -7711,13 +7731,13 @@
           <wp:anchor distT="0" distB="0" distL="114300" distR="114300" simplePos="0" relativeHeight="251718656" behindDoc="0" locked="0" layoutInCell="1" allowOverlap="1">
             <wp:simplePos x="0" y="0"/>
             <wp:positionH relativeFrom="margin">
-              <wp:posOffset>316901</wp:posOffset>
+              <wp:posOffset>515074</wp:posOffset>
             </wp:positionH>
             <wp:positionV relativeFrom="paragraph">
-              <wp:posOffset>740410</wp:posOffset>
+              <wp:posOffset>59454</wp:posOffset>
             </wp:positionV>
-            <wp:extent cx="4865298" cy="3621903"/>
-            <wp:effectExtent l="0" t="0" r="0" b="0"/>
+            <wp:extent cx="4393299" cy="3270530"/>
+            <wp:effectExtent l="0" t="0" r="7620" b="6350"/>
             <wp:wrapNone/>
             <wp:docPr id="41" name="Picture 41"/>
             <wp:cNvGraphicFramePr>
@@ -7745,7 +7765,7 @@
                   <pic:spPr>
                     <a:xfrm>
                       <a:off x="0" y="0"/>
-                      <a:ext cx="4865298" cy="3621903"/>
+                      <a:ext cx="4393299" cy="3270530"/>
                     </a:xfrm>
                     <a:prstGeom prst="rect">
                       <a:avLst/>
@@ -7763,6 +7783,78 @@
           </wp:anchor>
         </w:drawing>
       </w:r>
+    </w:p>
+    <w:p>
+      <w:pPr>
+        <w:spacing w:after="200" w:line="276" w:lineRule="auto"/>
+        <w:rPr>
+          <w:sz w:val="32"/>
+          <w:szCs w:val="32"/>
+        </w:rPr>
+      </w:pPr>
+    </w:p>
+    <w:p>
+      <w:pPr>
+        <w:spacing w:after="200" w:line="276" w:lineRule="auto"/>
+        <w:rPr>
+          <w:sz w:val="32"/>
+          <w:szCs w:val="32"/>
+        </w:rPr>
+      </w:pPr>
+    </w:p>
+    <w:p>
+      <w:pPr>
+        <w:spacing w:after="200" w:line="276" w:lineRule="auto"/>
+        <w:rPr>
+          <w:sz w:val="32"/>
+          <w:szCs w:val="32"/>
+        </w:rPr>
+      </w:pPr>
+    </w:p>
+    <w:p>
+      <w:pPr>
+        <w:spacing w:after="200" w:line="276" w:lineRule="auto"/>
+        <w:rPr>
+          <w:sz w:val="32"/>
+          <w:szCs w:val="32"/>
+        </w:rPr>
+      </w:pPr>
+    </w:p>
+    <w:p>
+      <w:pPr>
+        <w:spacing w:after="200" w:line="276" w:lineRule="auto"/>
+        <w:rPr>
+          <w:sz w:val="32"/>
+          <w:szCs w:val="32"/>
+        </w:rPr>
+      </w:pPr>
+    </w:p>
+    <w:p>
+      <w:pPr>
+        <w:spacing w:after="200" w:line="276" w:lineRule="auto"/>
+        <w:rPr>
+          <w:sz w:val="32"/>
+          <w:szCs w:val="32"/>
+        </w:rPr>
+      </w:pPr>
+    </w:p>
+    <w:p>
+      <w:pPr>
+        <w:spacing w:after="200" w:line="276" w:lineRule="auto"/>
+        <w:rPr>
+          <w:sz w:val="32"/>
+          <w:szCs w:val="32"/>
+        </w:rPr>
+      </w:pPr>
+    </w:p>
+    <w:p>
+      <w:pPr>
+        <w:spacing w:after="200" w:line="276" w:lineRule="auto"/>
+        <w:rPr>
+          <w:sz w:val="32"/>
+          <w:szCs w:val="32"/>
+        </w:rPr>
+      </w:pPr>
       <w:r>
         <w:rPr>
           <w:noProof/>
@@ -7772,14 +7864,14 @@
             <w:drawing>
               <wp:anchor distT="0" distB="0" distL="114300" distR="114300" simplePos="0" relativeHeight="251720704" behindDoc="0" locked="0" layoutInCell="1" allowOverlap="1" wp14:anchorId="7C08FE3A" wp14:editId="000DE944">
                 <wp:simplePos x="0" y="0"/>
-                <wp:positionH relativeFrom="column">
-                  <wp:posOffset>463550</wp:posOffset>
+                <wp:positionH relativeFrom="margin">
+                  <wp:posOffset>335915</wp:posOffset>
                 </wp:positionH>
                 <wp:positionV relativeFrom="paragraph">
-                  <wp:posOffset>4418965</wp:posOffset>
+                  <wp:posOffset>318519</wp:posOffset>
                 </wp:positionV>
                 <wp:extent cx="4864735" cy="635"/>
-                <wp:effectExtent l="0" t="0" r="0" b="0"/>
+                <wp:effectExtent l="0" t="0" r="0" b="6985"/>
                 <wp:wrapNone/>
                 <wp:docPr id="42" name="Text Box 42"/>
                 <wp:cNvGraphicFramePr/>
@@ -7832,7 +7924,7 @@
           </mc:Choice>
           <mc:Fallback>
             <w:pict>
-              <v:shape w14:anchorId="7C08FE3A" id="Text Box 42" o:spid="_x0000_s1031" type="#_x0000_t202" style="position:absolute;left:0;text-align:left;margin-left:36.5pt;margin-top:347.95pt;width:383.05pt;height:.05pt;z-index:251720704;visibility:visible;mso-wrap-style:square;mso-wrap-distance-left:9pt;mso-wrap-distance-top:0;mso-wrap-distance-right:9pt;mso-wrap-distance-bottom:0;mso-position-horizontal:absolute;mso-position-horizontal-relative:text;mso-position-vertical:absolute;mso-position-vertical-relative:text;v-text-anchor:top" o:gfxdata="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" stroked="f">
+              <v:shape w14:anchorId="7C08FE3A" id="Text Box 42" o:spid="_x0000_s1031" type="#_x0000_t202" style="position:absolute;margin-left:26.45pt;margin-top:25.1pt;width:383.05pt;height:.05pt;z-index:251720704;visibility:visible;mso-wrap-style:square;mso-wrap-distance-left:9pt;mso-wrap-distance-top:0;mso-wrap-distance-right:9pt;mso-wrap-distance-bottom:0;mso-position-horizontal:absolute;mso-position-horizontal-relative:margin;mso-position-vertical:absolute;mso-position-vertical-relative:text;v-text-anchor:top" o:gfxdata="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" stroked="f">
                 <v:textbox style="mso-fit-shape-to-text:t" inset="0,0,0,0">
                   <w:txbxContent>
                     <w:p>
@@ -7849,176 +7941,1285 @@
                     </w:p>
                   </w:txbxContent>
                 </v:textbox>
+                <w10:wrap anchorx="margin"/>
               </v:shape>
             </w:pict>
           </mc:Fallback>
         </mc:AlternateContent>
       </w:r>
-      <w:r>
-        <w:rPr>
-          <w:rFonts w:ascii="Times New Roman" w:hAnsi="Times New Roman" w:cs="Times New Roman"/>
+    </w:p>
+    <w:p>
+      <w:pPr>
+        <w:pStyle w:val="Nidungvnbn"/>
+      </w:pPr>
+    </w:p>
+    <w:p>
+      <w:pPr>
+        <w:pStyle w:val="Nidungvnbn"/>
+      </w:pPr>
+    </w:p>
+    <w:p>
+      <w:pPr>
+        <w:pStyle w:val="Nidungvnbn"/>
+      </w:pPr>
+    </w:p>
+    <w:p>
+      <w:pPr>
+        <w:pStyle w:val="Nidungvnbn"/>
+      </w:pPr>
+    </w:p>
+    <w:p>
+      <w:pPr>
+        <w:pStyle w:val="Nidungvnbn"/>
+      </w:pPr>
+    </w:p>
+    <w:p>
+      <w:pPr>
+        <w:pStyle w:val="Nidungvnbn"/>
+      </w:pPr>
+    </w:p>
+    <w:p>
+      <w:pPr>
+        <w:pStyle w:val="Nidungvnbn"/>
+      </w:pPr>
+    </w:p>
+    <w:p>
+      <w:pPr>
+        <w:pStyle w:val="Nidungvnbn"/>
+      </w:pPr>
+    </w:p>
+    <w:p>
+      <w:pPr>
+        <w:pStyle w:val="Nidungvnbn"/>
+      </w:pPr>
+    </w:p>
+    <w:p>
+      <w:pPr>
+        <w:pStyle w:val="Nidungvnbn"/>
+      </w:pPr>
+      <w:r>
+        <w:lastRenderedPageBreak/>
+        <w:t xml:space="preserve">Kho lưu trữ từ xa đã được tạo mới , tuy nhiên </w:t>
+      </w:r>
+      <w:r>
+        <w:t xml:space="preserve">, để thực sự làm việc với Github thì cần phải tạo một kho lưu trữ cục bộ ở trên máy tính làm việc. Việc tạo một kho lưu trữ cục bộ từ một kho lưu trữ từ xa được gọi là nhân bản kho lưu trữ ( Clone repository ). Thông thường , người dùng sẽ phải sử dụng câu lệnh trên Git bash để nhân bản kho nhưng với Github desktop việc này có thể làm chỉ với vài thao tác đơn giản. </w:t>
+      </w:r>
+      <w:r>
+        <w:t xml:space="preserve">Để bắt đầu sử dụng Github Desktop , thì người dùng trước tiên phải đăng nhập thông qua tài khoản mình sở hữu . Người dùng đăng nhập bằng cách chọn vào File -&gt; Option hoặc tổ hợp phím </w:t>
+      </w:r>
+      <w:r>
+        <w:t>“</w:t>
+      </w:r>
+      <w:r>
+        <w:t xml:space="preserve">Ctrl + </w:t>
+      </w:r>
+      <w:r>
+        <w:t>,”</w:t>
+      </w:r>
+      <w:r>
+        <w:t xml:space="preserve"> . Ở mục Account , chọn loại tài khoản cần đăng nhập , vì chúng em sử dụng tài khoản Enterprise nên sẽ đăng nhập ở mục “Github Enterprise Server” .</w:t>
+      </w:r>
+    </w:p>
+    <w:p>
+      <w:pPr>
+        <w:pStyle w:val="Nidungvnbn"/>
+      </w:pPr>
+      <w:r>
+        <w:rPr>
+          <w:noProof/>
+        </w:rPr>
+        <mc:AlternateContent>
+          <mc:Choice Requires="wps">
+            <w:drawing>
+              <wp:anchor distT="0" distB="0" distL="114300" distR="114300" simplePos="0" relativeHeight="251723776" behindDoc="0" locked="0" layoutInCell="1" allowOverlap="1" wp14:anchorId="32467BE5" wp14:editId="550BC4E6">
+                <wp:simplePos x="0" y="0"/>
+                <wp:positionH relativeFrom="column">
+                  <wp:posOffset>205740</wp:posOffset>
+                </wp:positionH>
+                <wp:positionV relativeFrom="paragraph">
+                  <wp:posOffset>3764915</wp:posOffset>
+                </wp:positionV>
+                <wp:extent cx="5124450" cy="635"/>
+                <wp:effectExtent l="0" t="0" r="0" b="0"/>
+                <wp:wrapNone/>
+                <wp:docPr id="44" name="Text Box 44"/>
+                <wp:cNvGraphicFramePr/>
+                <a:graphic xmlns:a="http://schemas.openxmlformats.org/drawingml/2006/main">
+                  <a:graphicData uri="http://schemas.microsoft.com/office/word/2010/wordprocessingShape">
+                    <wps:wsp>
+                      <wps:cNvSpPr txBox="1"/>
+                      <wps:spPr>
+                        <a:xfrm>
+                          <a:off x="0" y="0"/>
+                          <a:ext cx="5124450" cy="635"/>
+                        </a:xfrm>
+                        <a:prstGeom prst="rect">
+                          <a:avLst/>
+                        </a:prstGeom>
+                        <a:solidFill>
+                          <a:prstClr val="white"/>
+                        </a:solidFill>
+                        <a:ln>
+                          <a:noFill/>
+                        </a:ln>
+                      </wps:spPr>
+                      <wps:txbx>
+                        <w:txbxContent>
+                          <w:p>
+                            <w:pPr>
+                              <w:pStyle w:val="Caption"/>
+                              <w:rPr>
+                                <w:noProof/>
+                              </w:rPr>
+                            </w:pPr>
+                            <w:r>
+                              <w:t xml:space="preserve">Hình 2.4 đăng nhập thành công vào Github Desktop </w:t>
+                            </w:r>
+                          </w:p>
+                        </w:txbxContent>
+                      </wps:txbx>
+                      <wps:bodyPr rot="0" spcFirstLastPara="0" vertOverflow="overflow" horzOverflow="overflow" vert="horz" wrap="square" lIns="0" tIns="0" rIns="0" bIns="0" numCol="1" spcCol="0" rtlCol="0" fromWordArt="0" anchor="t" anchorCtr="0" forceAA="0" compatLnSpc="1">
+                        <a:prstTxWarp prst="textNoShape">
+                          <a:avLst/>
+                        </a:prstTxWarp>
+                        <a:spAutoFit/>
+                      </wps:bodyPr>
+                    </wps:wsp>
+                  </a:graphicData>
+                </a:graphic>
+              </wp:anchor>
+            </w:drawing>
+          </mc:Choice>
+          <mc:Fallback>
+            <w:pict>
+              <v:shape w14:anchorId="32467BE5" id="Text Box 44" o:spid="_x0000_s1032" type="#_x0000_t202" style="position:absolute;left:0;text-align:left;margin-left:16.2pt;margin-top:296.45pt;width:403.5pt;height:.05pt;z-index:251723776;visibility:visible;mso-wrap-style:square;mso-wrap-distance-left:9pt;mso-wrap-distance-top:0;mso-wrap-distance-right:9pt;mso-wrap-distance-bottom:0;mso-position-horizontal:absolute;mso-position-horizontal-relative:text;mso-position-vertical:absolute;mso-position-vertical-relative:text;v-text-anchor:top" o:gfxdata="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" stroked="f">
+                <v:textbox style="mso-fit-shape-to-text:t" inset="0,0,0,0">
+                  <w:txbxContent>
+                    <w:p>
+                      <w:pPr>
+                        <w:pStyle w:val="Caption"/>
+                        <w:rPr>
+                          <w:noProof/>
+                        </w:rPr>
+                      </w:pPr>
+                      <w:r>
+                        <w:t xml:space="preserve">Hình 2.4 đăng nhập thành công vào Github Desktop </w:t>
+                      </w:r>
+                    </w:p>
+                  </w:txbxContent>
+                </v:textbox>
+              </v:shape>
+            </w:pict>
+          </mc:Fallback>
+        </mc:AlternateContent>
+      </w:r>
+      <w:r>
+        <w:rPr>
+          <w:noProof/>
+        </w:rPr>
+        <w:drawing>
+          <wp:anchor distT="0" distB="0" distL="114300" distR="114300" simplePos="0" relativeHeight="251721728" behindDoc="0" locked="0" layoutInCell="1" allowOverlap="1" wp14:anchorId="4DA8711B">
+            <wp:simplePos x="0" y="0"/>
+            <wp:positionH relativeFrom="margin">
+              <wp:posOffset>205784</wp:posOffset>
+            </wp:positionH>
+            <wp:positionV relativeFrom="paragraph">
+              <wp:posOffset>149860</wp:posOffset>
+            </wp:positionV>
+            <wp:extent cx="5124450" cy="3557905"/>
+            <wp:effectExtent l="0" t="0" r="0" b="4445"/>
+            <wp:wrapNone/>
+            <wp:docPr id="43" name="Picture 43"/>
+            <wp:cNvGraphicFramePr>
+              <a:graphicFrameLocks xmlns:a="http://schemas.openxmlformats.org/drawingml/2006/main" noChangeAspect="1"/>
+            </wp:cNvGraphicFramePr>
+            <a:graphic xmlns:a="http://schemas.openxmlformats.org/drawingml/2006/main">
+              <a:graphicData uri="http://schemas.openxmlformats.org/drawingml/2006/picture">
+                <pic:pic xmlns:pic="http://schemas.openxmlformats.org/drawingml/2006/picture">
+                  <pic:nvPicPr>
+                    <pic:cNvPr id="1" name=""/>
+                    <pic:cNvPicPr/>
+                  </pic:nvPicPr>
+                  <pic:blipFill>
+                    <a:blip r:embed="rId19">
+                      <a:extLst>
+                        <a:ext uri="{28A0092B-C50C-407E-A947-70E740481C1C}">
+                          <a14:useLocalDpi xmlns:a14="http://schemas.microsoft.com/office/drawing/2010/main" val="0"/>
+                        </a:ext>
+                      </a:extLst>
+                    </a:blip>
+                    <a:stretch>
+                      <a:fillRect/>
+                    </a:stretch>
+                  </pic:blipFill>
+                  <pic:spPr>
+                    <a:xfrm>
+                      <a:off x="0" y="0"/>
+                      <a:ext cx="5124450" cy="3557905"/>
+                    </a:xfrm>
+                    <a:prstGeom prst="rect">
+                      <a:avLst/>
+                    </a:prstGeom>
+                  </pic:spPr>
+                </pic:pic>
+              </a:graphicData>
+            </a:graphic>
+            <wp14:sizeRelH relativeFrom="page">
+              <wp14:pctWidth>0</wp14:pctWidth>
+            </wp14:sizeRelH>
+            <wp14:sizeRelV relativeFrom="page">
+              <wp14:pctHeight>0</wp14:pctHeight>
+            </wp14:sizeRelV>
+          </wp:anchor>
+        </w:drawing>
+      </w:r>
+    </w:p>
+    <w:p>
+      <w:pPr>
+        <w:pStyle w:val="Nidungvnbn"/>
+      </w:pPr>
+    </w:p>
+    <w:p>
+      <w:pPr>
+        <w:pStyle w:val="Nidungvnbn"/>
+      </w:pPr>
+    </w:p>
+    <w:p>
+      <w:pPr>
+        <w:pStyle w:val="Nidungvnbn"/>
+      </w:pPr>
+    </w:p>
+    <w:p>
+      <w:pPr>
+        <w:pStyle w:val="Nidungvnbn"/>
+      </w:pPr>
+    </w:p>
+    <w:p>
+      <w:pPr>
+        <w:pStyle w:val="Nidungvnbn"/>
+      </w:pPr>
+    </w:p>
+    <w:p>
+      <w:pPr>
+        <w:pStyle w:val="Nidungvnbn"/>
+      </w:pPr>
+    </w:p>
+    <w:p>
+      <w:pPr>
+        <w:pStyle w:val="Nidungvnbn"/>
+      </w:pPr>
+    </w:p>
+    <w:p>
+      <w:pPr>
+        <w:pStyle w:val="Nidungvnbn"/>
+      </w:pPr>
+    </w:p>
+    <w:p>
+      <w:pPr>
+        <w:pStyle w:val="Nidungvnbn"/>
+      </w:pPr>
+    </w:p>
+    <w:p>
+      <w:pPr>
+        <w:pStyle w:val="Nidungvnbn"/>
+      </w:pPr>
+    </w:p>
+    <w:p>
+      <w:pPr>
+        <w:pStyle w:val="Nidungvnbn"/>
+      </w:pPr>
+    </w:p>
+    <w:p>
+      <w:pPr>
+        <w:pStyle w:val="Nidungvnbn"/>
+      </w:pPr>
+    </w:p>
+    <w:p>
+      <w:pPr>
+        <w:pStyle w:val="Nidungvnbn"/>
+      </w:pPr>
+    </w:p>
+    <w:p>
+      <w:pPr>
+        <w:pStyle w:val="Nidungvnbn"/>
+      </w:pPr>
+    </w:p>
+    <w:p>
+      <w:pPr>
+        <w:pStyle w:val="Nidungvnbn"/>
+      </w:pPr>
+    </w:p>
+    <w:p>
+      <w:pPr>
+        <w:pStyle w:val="Nidungvnbn"/>
+      </w:pPr>
+    </w:p>
+    <w:p>
+      <w:pPr>
+        <w:pStyle w:val="Nidungvnbn"/>
+      </w:pPr>
+      <w:r>
+        <w:lastRenderedPageBreak/>
+        <w:t>Sau khi đăng nhập thì người dùng đã có thể toàn quyền sử dụng Github Desktop để làm việc với kho lưu trữ cục bộ. Để bắt đầu nhân bản kho lưu trữ thì người dùng vào mục File -&gt; Clone Repository</w:t>
+      </w:r>
+      <w:r>
+        <w:t xml:space="preserve"> hoặc tổ hợp phím </w:t>
+      </w:r>
+      <w:r>
+        <w:t>“</w:t>
+      </w:r>
+      <w:r>
+        <w:t>Ctrl + Shift + O</w:t>
+      </w:r>
+      <w:r>
+        <w:t>”</w:t>
+      </w:r>
+      <w:r>
+        <w:t xml:space="preserve"> . Như đăng nhập , khi nhân bản một kho lưu trữ người dùng có thể chọn nhân bản kho từ loại tài khoản nào . Vì chúng em sử dụng tài khoản Enterprise nên sẽ nhân bản kho ở mục “Github Enterprise Server” . Github</w:t>
+      </w:r>
+      <w:r>
+        <w:t xml:space="preserve"> Desktop</w:t>
+      </w:r>
+      <w:r>
+        <w:t xml:space="preserve"> không chỉ hỗ trợ nhân bản kho từ tài khoản cá nhân , mà còn có thể nhân bản kho của các người dùng khác thông qua mục URL với cú pháp tên-người-dùng/tên-kho .</w:t>
+      </w:r>
+    </w:p>
+    <w:p>
+      <w:pPr>
+        <w:pStyle w:val="Nidungvnbn"/>
+      </w:pPr>
+      <w:r>
+        <w:rPr>
+          <w:noProof/>
+        </w:rPr>
+        <mc:AlternateContent>
+          <mc:Choice Requires="wps">
+            <w:drawing>
+              <wp:anchor distT="0" distB="0" distL="114300" distR="114300" simplePos="0" relativeHeight="251726848" behindDoc="0" locked="0" layoutInCell="1" allowOverlap="1" wp14:anchorId="3BE36235" wp14:editId="1D3B555C">
+                <wp:simplePos x="0" y="0"/>
+                <wp:positionH relativeFrom="column">
+                  <wp:posOffset>257810</wp:posOffset>
+                </wp:positionH>
+                <wp:positionV relativeFrom="paragraph">
+                  <wp:posOffset>3672205</wp:posOffset>
+                </wp:positionV>
+                <wp:extent cx="5045710" cy="635"/>
+                <wp:effectExtent l="0" t="0" r="0" b="0"/>
+                <wp:wrapNone/>
+                <wp:docPr id="46" name="Text Box 46"/>
+                <wp:cNvGraphicFramePr/>
+                <a:graphic xmlns:a="http://schemas.openxmlformats.org/drawingml/2006/main">
+                  <a:graphicData uri="http://schemas.microsoft.com/office/word/2010/wordprocessingShape">
+                    <wps:wsp>
+                      <wps:cNvSpPr txBox="1"/>
+                      <wps:spPr>
+                        <a:xfrm>
+                          <a:off x="0" y="0"/>
+                          <a:ext cx="5045710" cy="635"/>
+                        </a:xfrm>
+                        <a:prstGeom prst="rect">
+                          <a:avLst/>
+                        </a:prstGeom>
+                        <a:solidFill>
+                          <a:prstClr val="white"/>
+                        </a:solidFill>
+                        <a:ln>
+                          <a:noFill/>
+                        </a:ln>
+                      </wps:spPr>
+                      <wps:txbx>
+                        <w:txbxContent>
+                          <w:p>
+                            <w:pPr>
+                              <w:pStyle w:val="Caption"/>
+                              <w:rPr>
+                                <w:noProof/>
+                              </w:rPr>
+                            </w:pPr>
+                            <w:r>
+                              <w:t>Hình 2.5 GUI để nhân bản kho lưu trữ</w:t>
+                            </w:r>
+                          </w:p>
+                        </w:txbxContent>
+                      </wps:txbx>
+                      <wps:bodyPr rot="0" spcFirstLastPara="0" vertOverflow="overflow" horzOverflow="overflow" vert="horz" wrap="square" lIns="0" tIns="0" rIns="0" bIns="0" numCol="1" spcCol="0" rtlCol="0" fromWordArt="0" anchor="t" anchorCtr="0" forceAA="0" compatLnSpc="1">
+                        <a:prstTxWarp prst="textNoShape">
+                          <a:avLst/>
+                        </a:prstTxWarp>
+                        <a:spAutoFit/>
+                      </wps:bodyPr>
+                    </wps:wsp>
+                  </a:graphicData>
+                </a:graphic>
+              </wp:anchor>
+            </w:drawing>
+          </mc:Choice>
+          <mc:Fallback>
+            <w:pict>
+              <v:shape w14:anchorId="3BE36235" id="Text Box 46" o:spid="_x0000_s1033" type="#_x0000_t202" style="position:absolute;left:0;text-align:left;margin-left:20.3pt;margin-top:289.15pt;width:397.3pt;height:.05pt;z-index:251726848;visibility:visible;mso-wrap-style:square;mso-wrap-distance-left:9pt;mso-wrap-distance-top:0;mso-wrap-distance-right:9pt;mso-wrap-distance-bottom:0;mso-position-horizontal:absolute;mso-position-horizontal-relative:text;mso-position-vertical:absolute;mso-position-vertical-relative:text;v-text-anchor:top" o:gfxdata="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" stroked="f">
+                <v:textbox style="mso-fit-shape-to-text:t" inset="0,0,0,0">
+                  <w:txbxContent>
+                    <w:p>
+                      <w:pPr>
+                        <w:pStyle w:val="Caption"/>
+                        <w:rPr>
+                          <w:noProof/>
+                        </w:rPr>
+                      </w:pPr>
+                      <w:r>
+                        <w:t>Hình 2.5 GUI để nhân bản kho lưu trữ</w:t>
+                      </w:r>
+                    </w:p>
+                  </w:txbxContent>
+                </v:textbox>
+              </v:shape>
+            </w:pict>
+          </mc:Fallback>
+        </mc:AlternateContent>
+      </w:r>
+      <w:r>
+        <w:rPr>
+          <w:noProof/>
+        </w:rPr>
+        <w:drawing>
+          <wp:anchor distT="0" distB="0" distL="114300" distR="114300" simplePos="0" relativeHeight="251724800" behindDoc="0" locked="0" layoutInCell="1" allowOverlap="1" wp14:anchorId="3DB51298">
+            <wp:simplePos x="0" y="0"/>
+            <wp:positionH relativeFrom="margin">
+              <wp:posOffset>258429</wp:posOffset>
+            </wp:positionH>
+            <wp:positionV relativeFrom="paragraph">
+              <wp:posOffset>114424</wp:posOffset>
+            </wp:positionV>
+            <wp:extent cx="5046133" cy="3500924"/>
+            <wp:effectExtent l="0" t="0" r="2540" b="4445"/>
+            <wp:wrapNone/>
+            <wp:docPr id="45" name="Picture 45"/>
+            <wp:cNvGraphicFramePr>
+              <a:graphicFrameLocks xmlns:a="http://schemas.openxmlformats.org/drawingml/2006/main" noChangeAspect="1"/>
+            </wp:cNvGraphicFramePr>
+            <a:graphic xmlns:a="http://schemas.openxmlformats.org/drawingml/2006/main">
+              <a:graphicData uri="http://schemas.openxmlformats.org/drawingml/2006/picture">
+                <pic:pic xmlns:pic="http://schemas.openxmlformats.org/drawingml/2006/picture">
+                  <pic:nvPicPr>
+                    <pic:cNvPr id="1" name=""/>
+                    <pic:cNvPicPr/>
+                  </pic:nvPicPr>
+                  <pic:blipFill>
+                    <a:blip r:embed="rId20">
+                      <a:extLst>
+                        <a:ext uri="{28A0092B-C50C-407E-A947-70E740481C1C}">
+                          <a14:useLocalDpi xmlns:a14="http://schemas.microsoft.com/office/drawing/2010/main" val="0"/>
+                        </a:ext>
+                      </a:extLst>
+                    </a:blip>
+                    <a:stretch>
+                      <a:fillRect/>
+                    </a:stretch>
+                  </pic:blipFill>
+                  <pic:spPr>
+                    <a:xfrm>
+                      <a:off x="0" y="0"/>
+                      <a:ext cx="5046133" cy="3500924"/>
+                    </a:xfrm>
+                    <a:prstGeom prst="rect">
+                      <a:avLst/>
+                    </a:prstGeom>
+                  </pic:spPr>
+                </pic:pic>
+              </a:graphicData>
+            </a:graphic>
+            <wp14:sizeRelH relativeFrom="page">
+              <wp14:pctWidth>0</wp14:pctWidth>
+            </wp14:sizeRelH>
+            <wp14:sizeRelV relativeFrom="page">
+              <wp14:pctHeight>0</wp14:pctHeight>
+            </wp14:sizeRelV>
+          </wp:anchor>
+        </w:drawing>
+      </w:r>
+    </w:p>
+    <w:p>
+      <w:pPr>
+        <w:pStyle w:val="Nidungvnbn"/>
+      </w:pPr>
+    </w:p>
+    <w:p>
+      <w:pPr>
+        <w:pStyle w:val="Nidungvnbn"/>
+      </w:pPr>
+    </w:p>
+    <w:p>
+      <w:pPr>
+        <w:pStyle w:val="Nidungvnbn"/>
+      </w:pPr>
+    </w:p>
+    <w:p>
+      <w:pPr>
+        <w:pStyle w:val="Nidungvnbn"/>
+      </w:pPr>
+    </w:p>
+    <w:p>
+      <w:pPr>
+        <w:pStyle w:val="Nidungvnbn"/>
+      </w:pPr>
+    </w:p>
+    <w:p>
+      <w:pPr>
+        <w:pStyle w:val="Nidungvnbn"/>
+      </w:pPr>
+    </w:p>
+    <w:p>
+      <w:pPr>
+        <w:pStyle w:val="Nidungvnbn"/>
+      </w:pPr>
+    </w:p>
+    <w:p>
+      <w:pPr>
+        <w:pStyle w:val="Nidungvnbn"/>
+      </w:pPr>
+    </w:p>
+    <w:p>
+      <w:pPr>
+        <w:pStyle w:val="Nidungvnbn"/>
+      </w:pPr>
+    </w:p>
+    <w:p>
+      <w:pPr>
+        <w:pStyle w:val="Nidungvnbn"/>
+      </w:pPr>
+    </w:p>
+    <w:p>
+      <w:pPr>
+        <w:spacing w:after="200" w:line="276" w:lineRule="auto"/>
+      </w:pPr>
+    </w:p>
+    <w:p>
+      <w:pPr>
+        <w:spacing w:after="200" w:line="276" w:lineRule="auto"/>
+      </w:pPr>
+    </w:p>
+    <w:p>
+      <w:pPr>
+        <w:spacing w:after="200" w:line="276" w:lineRule="auto"/>
+        <w:rPr>
+          <w:sz w:val="26"/>
+          <w:szCs w:val="26"/>
+        </w:rPr>
+      </w:pPr>
+    </w:p>
+    <w:p>
+      <w:pPr>
+        <w:spacing w:after="200" w:line="276" w:lineRule="auto"/>
+        <w:rPr>
+          <w:sz w:val="26"/>
+          <w:szCs w:val="26"/>
+        </w:rPr>
+      </w:pPr>
+      <w:r>
+        <w:rPr>
+          <w:sz w:val="26"/>
+          <w:szCs w:val="26"/>
+        </w:rPr>
+        <w:tab/>
+        <w:t>Trong đó , Local path là nơi mà Github Desktop sẽ nhân bản kho xuống dưới thư mục lưu trữ dưới máy tính làm việc. Tùy vào người dùng , mỗi máy tính nhân bản kho lưu trữ có thể sẽ có Local path khác nhau. Trên máy hiện tại em đặt Local path cho kho lưu trữ cục bộ em ở đường dẫn “D:\Report\PowershellDemo” .</w:t>
+      </w:r>
+      <w:r>
+        <w:rPr>
+          <w:sz w:val="26"/>
+          <w:szCs w:val="26"/>
+        </w:rPr>
+        <w:t xml:space="preserve"> Sau khi chọn đường dẫn và nhấn Clone , tất cả </w:t>
+      </w:r>
+      <w:r>
+        <w:rPr>
+          <w:sz w:val="26"/>
+          <w:szCs w:val="26"/>
+        </w:rPr>
+        <w:t>những gì trong kho lưu trữ từ xa sẽ được Github Desktop đưa xuống kho lưu trữ cục bộ .</w:t>
+      </w:r>
+    </w:p>
+    <w:p>
+      <w:pPr>
+        <w:spacing w:after="200" w:line="276" w:lineRule="auto"/>
+      </w:pPr>
+    </w:p>
+    <w:p>
+      <w:pPr>
+        <w:spacing w:after="200" w:line="276" w:lineRule="auto"/>
+        <w:rPr>
+          <w:sz w:val="26"/>
+          <w:szCs w:val="26"/>
+        </w:rPr>
+      </w:pPr>
+      <w:r>
+        <w:tab/>
+      </w:r>
+      <w:r>
+        <w:rPr>
+          <w:sz w:val="26"/>
+          <w:szCs w:val="26"/>
+        </w:rPr>
+        <w:t xml:space="preserve">Với kho lưu trữ cục bộ được tạo ở máy tính làm việc , người dùng có thể sử dụng Github Desktop để làm việc với kho lưu trữ cục bộ và </w:t>
+      </w:r>
+      <w:r>
+        <w:rPr>
+          <w:sz w:val="26"/>
+          <w:szCs w:val="26"/>
+        </w:rPr>
+        <w:t>commit</w:t>
+      </w:r>
+      <w:r>
+        <w:rPr>
+          <w:sz w:val="26"/>
+          <w:szCs w:val="26"/>
+        </w:rPr>
+        <w:t xml:space="preserve"> lên kho lưu trữ từ xa.  Ở kho lưu trữ cục bộ hiện tại sẽ chỉ có file Readme đã được tạo trước từ lúc khởi tạo kho. </w:t>
+      </w:r>
+      <w:r>
+        <w:rPr>
+          <w:sz w:val="26"/>
+          <w:szCs w:val="26"/>
+        </w:rPr>
+        <w:t xml:space="preserve">Để thử nghiệm việc </w:t>
+      </w:r>
+      <w:r>
+        <w:rPr>
+          <w:sz w:val="26"/>
+          <w:szCs w:val="26"/>
+        </w:rPr>
+        <w:t>commit</w:t>
+      </w:r>
+      <w:r>
+        <w:rPr>
+          <w:sz w:val="26"/>
+          <w:szCs w:val="26"/>
+        </w:rPr>
+        <w:t xml:space="preserve"> và push lên kho lưu trữ từ xa </w:t>
+      </w:r>
+      <w:r>
+        <w:rPr>
+          <w:sz w:val="26"/>
+          <w:szCs w:val="26"/>
+        </w:rPr>
+        <w:t xml:space="preserve">từ kho lưu trữ cục bộ , em sẽ tạo ra 1 file text tên Helloworld.txt đặt ở trong kho lưu trữ cục bộ và </w:t>
+      </w:r>
+      <w:r>
+        <w:rPr>
+          <w:sz w:val="26"/>
+          <w:szCs w:val="26"/>
+        </w:rPr>
+        <w:t>commit</w:t>
+      </w:r>
+      <w:r>
+        <w:rPr>
+          <w:sz w:val="26"/>
+          <w:szCs w:val="26"/>
+        </w:rPr>
+        <w:t xml:space="preserve"> nó lên kho lưu trữ từ xa thông qua Github Desktop .</w:t>
+      </w:r>
+      <w:r>
+        <w:rPr>
+          <w:noProof/>
+        </w:rPr>
+        <w:t xml:space="preserve"> </w:t>
+      </w:r>
+    </w:p>
+    <w:p>
+      <w:pPr>
+        <w:spacing w:after="200" w:line="276" w:lineRule="auto"/>
+      </w:pPr>
+      <w:r>
+        <w:rPr>
+          <w:noProof/>
+        </w:rPr>
+        <w:drawing>
+          <wp:anchor distT="0" distB="0" distL="114300" distR="114300" simplePos="0" relativeHeight="251727872" behindDoc="0" locked="0" layoutInCell="1" allowOverlap="1" wp14:anchorId="0932ADEC">
+            <wp:simplePos x="0" y="0"/>
+            <wp:positionH relativeFrom="column">
+              <wp:posOffset>322154</wp:posOffset>
+            </wp:positionH>
+            <wp:positionV relativeFrom="paragraph">
+              <wp:posOffset>86502</wp:posOffset>
+            </wp:positionV>
+            <wp:extent cx="5022376" cy="3303832"/>
+            <wp:effectExtent l="0" t="0" r="6985" b="0"/>
+            <wp:wrapNone/>
+            <wp:docPr id="47" name="Picture 47"/>
+            <wp:cNvGraphicFramePr>
+              <a:graphicFrameLocks xmlns:a="http://schemas.openxmlformats.org/drawingml/2006/main" noChangeAspect="1"/>
+            </wp:cNvGraphicFramePr>
+            <a:graphic xmlns:a="http://schemas.openxmlformats.org/drawingml/2006/main">
+              <a:graphicData uri="http://schemas.openxmlformats.org/drawingml/2006/picture">
+                <pic:pic xmlns:pic="http://schemas.openxmlformats.org/drawingml/2006/picture">
+                  <pic:nvPicPr>
+                    <pic:cNvPr id="1" name=""/>
+                    <pic:cNvPicPr/>
+                  </pic:nvPicPr>
+                  <pic:blipFill>
+                    <a:blip r:embed="rId21">
+                      <a:extLst>
+                        <a:ext uri="{28A0092B-C50C-407E-A947-70E740481C1C}">
+                          <a14:useLocalDpi xmlns:a14="http://schemas.microsoft.com/office/drawing/2010/main" val="0"/>
+                        </a:ext>
+                      </a:extLst>
+                    </a:blip>
+                    <a:stretch>
+                      <a:fillRect/>
+                    </a:stretch>
+                  </pic:blipFill>
+                  <pic:spPr>
+                    <a:xfrm>
+                      <a:off x="0" y="0"/>
+                      <a:ext cx="5022376" cy="3303832"/>
+                    </a:xfrm>
+                    <a:prstGeom prst="rect">
+                      <a:avLst/>
+                    </a:prstGeom>
+                  </pic:spPr>
+                </pic:pic>
+              </a:graphicData>
+            </a:graphic>
+            <wp14:sizeRelH relativeFrom="page">
+              <wp14:pctWidth>0</wp14:pctWidth>
+            </wp14:sizeRelH>
+            <wp14:sizeRelV relativeFrom="page">
+              <wp14:pctHeight>0</wp14:pctHeight>
+            </wp14:sizeRelV>
+          </wp:anchor>
+        </w:drawing>
+      </w:r>
+    </w:p>
+    <w:p>
+      <w:pPr>
+        <w:spacing w:after="200" w:line="276" w:lineRule="auto"/>
+      </w:pPr>
+    </w:p>
+    <w:p>
+      <w:pPr>
+        <w:spacing w:after="200" w:line="276" w:lineRule="auto"/>
+      </w:pPr>
+    </w:p>
+    <w:p>
+      <w:pPr>
+        <w:spacing w:after="200" w:line="276" w:lineRule="auto"/>
+      </w:pPr>
+    </w:p>
+    <w:p>
+      <w:pPr>
+        <w:spacing w:after="200" w:line="276" w:lineRule="auto"/>
+      </w:pPr>
+    </w:p>
+    <w:p>
+      <w:pPr>
+        <w:spacing w:after="200" w:line="276" w:lineRule="auto"/>
+      </w:pPr>
+    </w:p>
+    <w:p>
+      <w:pPr>
+        <w:spacing w:after="200" w:line="276" w:lineRule="auto"/>
+      </w:pPr>
+    </w:p>
+    <w:p>
+      <w:pPr>
+        <w:spacing w:after="200" w:line="276" w:lineRule="auto"/>
+      </w:pPr>
+    </w:p>
+    <w:p>
+      <w:pPr>
+        <w:spacing w:after="200" w:line="276" w:lineRule="auto"/>
+      </w:pPr>
+    </w:p>
+    <w:p>
+      <w:pPr>
+        <w:spacing w:after="200" w:line="276" w:lineRule="auto"/>
+      </w:pPr>
+    </w:p>
+    <w:p>
+      <w:pPr>
+        <w:spacing w:after="200" w:line="276" w:lineRule="auto"/>
+      </w:pPr>
+      <w:r>
+        <w:rPr>
+          <w:noProof/>
+        </w:rPr>
+        <mc:AlternateContent>
+          <mc:Choice Requires="wps">
+            <w:drawing>
+              <wp:anchor distT="0" distB="0" distL="114300" distR="114300" simplePos="0" relativeHeight="251729920" behindDoc="0" locked="0" layoutInCell="1" allowOverlap="1" wp14:anchorId="2C9A093A" wp14:editId="2C60C126">
+                <wp:simplePos x="0" y="0"/>
+                <wp:positionH relativeFrom="column">
+                  <wp:posOffset>321945</wp:posOffset>
+                </wp:positionH>
+                <wp:positionV relativeFrom="paragraph">
+                  <wp:posOffset>227965</wp:posOffset>
+                </wp:positionV>
+                <wp:extent cx="5022215" cy="635"/>
+                <wp:effectExtent l="0" t="0" r="0" b="0"/>
+                <wp:wrapNone/>
+                <wp:docPr id="48" name="Text Box 48"/>
+                <wp:cNvGraphicFramePr/>
+                <a:graphic xmlns:a="http://schemas.openxmlformats.org/drawingml/2006/main">
+                  <a:graphicData uri="http://schemas.microsoft.com/office/word/2010/wordprocessingShape">
+                    <wps:wsp>
+                      <wps:cNvSpPr txBox="1"/>
+                      <wps:spPr>
+                        <a:xfrm>
+                          <a:off x="0" y="0"/>
+                          <a:ext cx="5022215" cy="635"/>
+                        </a:xfrm>
+                        <a:prstGeom prst="rect">
+                          <a:avLst/>
+                        </a:prstGeom>
+                        <a:solidFill>
+                          <a:prstClr val="white"/>
+                        </a:solidFill>
+                        <a:ln>
+                          <a:noFill/>
+                        </a:ln>
+                      </wps:spPr>
+                      <wps:txbx>
+                        <w:txbxContent>
+                          <w:p>
+                            <w:pPr>
+                              <w:pStyle w:val="Caption"/>
+                              <w:rPr>
+                                <w:noProof/>
+                                <w:sz w:val="24"/>
+                                <w:szCs w:val="24"/>
+                              </w:rPr>
+                            </w:pPr>
+                            <w:r>
+                              <w:t xml:space="preserve">Hình 2.6 </w:t>
+                            </w:r>
+                            <w:r>
+                              <w:t>Helloworld.txt được tạo ra ở kho lưu trữ cục bộ</w:t>
+                            </w:r>
+                          </w:p>
+                        </w:txbxContent>
+                      </wps:txbx>
+                      <wps:bodyPr rot="0" spcFirstLastPara="0" vertOverflow="overflow" horzOverflow="overflow" vert="horz" wrap="square" lIns="0" tIns="0" rIns="0" bIns="0" numCol="1" spcCol="0" rtlCol="0" fromWordArt="0" anchor="t" anchorCtr="0" forceAA="0" compatLnSpc="1">
+                        <a:prstTxWarp prst="textNoShape">
+                          <a:avLst/>
+                        </a:prstTxWarp>
+                        <a:spAutoFit/>
+                      </wps:bodyPr>
+                    </wps:wsp>
+                  </a:graphicData>
+                </a:graphic>
+              </wp:anchor>
+            </w:drawing>
+          </mc:Choice>
+          <mc:Fallback>
+            <w:pict>
+              <v:shape w14:anchorId="2C9A093A" id="Text Box 48" o:spid="_x0000_s1034" type="#_x0000_t202" style="position:absolute;margin-left:25.35pt;margin-top:17.95pt;width:395.45pt;height:.05pt;z-index:251729920;visibility:visible;mso-wrap-style:square;mso-wrap-distance-left:9pt;mso-wrap-distance-top:0;mso-wrap-distance-right:9pt;mso-wrap-distance-bottom:0;mso-position-horizontal:absolute;mso-position-horizontal-relative:text;mso-position-vertical:absolute;mso-position-vertical-relative:text;v-text-anchor:top" o:gfxdata="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" stroked="f">
+                <v:textbox style="mso-fit-shape-to-text:t" inset="0,0,0,0">
+                  <w:txbxContent>
+                    <w:p>
+                      <w:pPr>
+                        <w:pStyle w:val="Caption"/>
+                        <w:rPr>
+                          <w:noProof/>
+                          <w:sz w:val="24"/>
+                          <w:szCs w:val="24"/>
+                        </w:rPr>
+                      </w:pPr>
+                      <w:r>
+                        <w:t xml:space="preserve">Hình 2.6 </w:t>
+                      </w:r>
+                      <w:r>
+                        <w:t>Helloworld.txt được tạo ra ở kho lưu trữ cục bộ</w:t>
+                      </w:r>
+                    </w:p>
+                  </w:txbxContent>
+                </v:textbox>
+              </v:shape>
+            </w:pict>
+          </mc:Fallback>
+        </mc:AlternateContent>
+      </w:r>
+    </w:p>
+    <w:p>
+      <w:pPr>
+        <w:spacing w:after="200" w:line="276" w:lineRule="auto"/>
+      </w:pPr>
+    </w:p>
+    <w:p>
+      <w:pPr>
+        <w:spacing w:after="200" w:line="276" w:lineRule="auto"/>
+      </w:pPr>
+      <w:r>
+        <w:tab/>
+        <w:t xml:space="preserve">Sau khi thêm file Helloworld.txt , em sẽ sử dụng Github Desktop để commit và push lên kho lưu trữ từ xa . Khi có bất kỳ thay đổi gì ở kho lưu trữ cục bộ , Github Desktop sẽ tự động nhận thấy những thay đổi này và đánh dấu chúng để chúng sẵn sàng có thể được commit </w:t>
+      </w:r>
+      <w:r>
+        <w:t>lên kho lưu trữ từ xa. Ngoài việc thêm file Helloworld.txt , em còn thay đổi nội dung file README để cho thấy sự khác biệt giữa thêm mới một file và chỉnh sửa một file khi chúng được hiện lên trên Github Desktop.</w:t>
+      </w:r>
+    </w:p>
+    <w:p>
+      <w:pPr>
+        <w:spacing w:after="200" w:line="276" w:lineRule="auto"/>
+      </w:pPr>
+    </w:p>
+    <w:p>
+      <w:pPr>
+        <w:spacing w:after="200" w:line="276" w:lineRule="auto"/>
+      </w:pPr>
+    </w:p>
+    <w:p>
+      <w:pPr>
+        <w:spacing w:after="200" w:line="276" w:lineRule="auto"/>
+      </w:pPr>
+      <w:r>
+        <w:rPr>
+          <w:noProof/>
+        </w:rPr>
+        <w:lastRenderedPageBreak/>
+        <w:drawing>
+          <wp:anchor distT="0" distB="0" distL="114300" distR="114300" simplePos="0" relativeHeight="251730944" behindDoc="0" locked="0" layoutInCell="1" allowOverlap="1" wp14:anchorId="2A95D397">
+            <wp:simplePos x="0" y="0"/>
+            <wp:positionH relativeFrom="column">
+              <wp:posOffset>-98425</wp:posOffset>
+            </wp:positionH>
+            <wp:positionV relativeFrom="paragraph">
+              <wp:posOffset>-208280</wp:posOffset>
+            </wp:positionV>
+            <wp:extent cx="5791835" cy="4017645"/>
+            <wp:effectExtent l="0" t="0" r="0" b="1905"/>
+            <wp:wrapNone/>
+            <wp:docPr id="49" name="Picture 49"/>
+            <wp:cNvGraphicFramePr>
+              <a:graphicFrameLocks xmlns:a="http://schemas.openxmlformats.org/drawingml/2006/main" noChangeAspect="1"/>
+            </wp:cNvGraphicFramePr>
+            <a:graphic xmlns:a="http://schemas.openxmlformats.org/drawingml/2006/main">
+              <a:graphicData uri="http://schemas.openxmlformats.org/drawingml/2006/picture">
+                <pic:pic xmlns:pic="http://schemas.openxmlformats.org/drawingml/2006/picture">
+                  <pic:nvPicPr>
+                    <pic:cNvPr id="1" name=""/>
+                    <pic:cNvPicPr/>
+                  </pic:nvPicPr>
+                  <pic:blipFill>
+                    <a:blip r:embed="rId22">
+                      <a:extLst>
+                        <a:ext uri="{28A0092B-C50C-407E-A947-70E740481C1C}">
+                          <a14:useLocalDpi xmlns:a14="http://schemas.microsoft.com/office/drawing/2010/main" val="0"/>
+                        </a:ext>
+                      </a:extLst>
+                    </a:blip>
+                    <a:stretch>
+                      <a:fillRect/>
+                    </a:stretch>
+                  </pic:blipFill>
+                  <pic:spPr>
+                    <a:xfrm>
+                      <a:off x="0" y="0"/>
+                      <a:ext cx="5791835" cy="4017645"/>
+                    </a:xfrm>
+                    <a:prstGeom prst="rect">
+                      <a:avLst/>
+                    </a:prstGeom>
+                  </pic:spPr>
+                </pic:pic>
+              </a:graphicData>
+            </a:graphic>
+            <wp14:sizeRelH relativeFrom="page">
+              <wp14:pctWidth>0</wp14:pctWidth>
+            </wp14:sizeRelH>
+            <wp14:sizeRelV relativeFrom="page">
+              <wp14:pctHeight>0</wp14:pctHeight>
+            </wp14:sizeRelV>
+          </wp:anchor>
+        </w:drawing>
+      </w:r>
+    </w:p>
+    <w:p>
+      <w:pPr>
+        <w:spacing w:after="200" w:line="276" w:lineRule="auto"/>
+      </w:pPr>
+    </w:p>
+    <w:p>
+      <w:pPr>
+        <w:spacing w:after="200" w:line="276" w:lineRule="auto"/>
+      </w:pPr>
+    </w:p>
+    <w:p>
+      <w:pPr>
+        <w:spacing w:after="200" w:line="276" w:lineRule="auto"/>
+      </w:pPr>
+    </w:p>
+    <w:p>
+      <w:pPr>
+        <w:spacing w:after="200" w:line="276" w:lineRule="auto"/>
+      </w:pPr>
+    </w:p>
+    <w:p>
+      <w:pPr>
+        <w:spacing w:after="200" w:line="276" w:lineRule="auto"/>
+      </w:pPr>
+    </w:p>
+    <w:p>
+      <w:pPr>
+        <w:spacing w:after="200" w:line="276" w:lineRule="auto"/>
+      </w:pPr>
+    </w:p>
+    <w:p>
+      <w:pPr>
+        <w:spacing w:after="200" w:line="276" w:lineRule="auto"/>
+      </w:pPr>
+    </w:p>
+    <w:p>
+      <w:pPr>
+        <w:spacing w:after="200" w:line="276" w:lineRule="auto"/>
+        <w:rPr>
+          <w:i/>
+        </w:rPr>
+      </w:pPr>
+    </w:p>
+    <w:p>
+      <w:pPr>
+        <w:spacing w:after="200" w:line="276" w:lineRule="auto"/>
+      </w:pPr>
+    </w:p>
+    <w:p>
+      <w:pPr>
+        <w:spacing w:after="200" w:line="276" w:lineRule="auto"/>
+      </w:pPr>
+    </w:p>
+    <w:p>
+      <w:pPr>
+        <w:spacing w:after="200" w:line="276" w:lineRule="auto"/>
+      </w:pPr>
+      <w:r>
+        <w:rPr>
+          <w:noProof/>
+        </w:rPr>
+        <mc:AlternateContent>
+          <mc:Choice Requires="wps">
+            <w:drawing>
+              <wp:anchor distT="0" distB="0" distL="114300" distR="114300" simplePos="0" relativeHeight="251732992" behindDoc="0" locked="0" layoutInCell="1" allowOverlap="1" wp14:anchorId="723D102D" wp14:editId="2BA27DB1">
+                <wp:simplePos x="0" y="0"/>
+                <wp:positionH relativeFrom="column">
+                  <wp:posOffset>-98425</wp:posOffset>
+                </wp:positionH>
+                <wp:positionV relativeFrom="paragraph">
+                  <wp:posOffset>347980</wp:posOffset>
+                </wp:positionV>
+                <wp:extent cx="5791835" cy="635"/>
+                <wp:effectExtent l="0" t="0" r="0" b="0"/>
+                <wp:wrapNone/>
+                <wp:docPr id="50" name="Text Box 50"/>
+                <wp:cNvGraphicFramePr/>
+                <a:graphic xmlns:a="http://schemas.openxmlformats.org/drawingml/2006/main">
+                  <a:graphicData uri="http://schemas.microsoft.com/office/word/2010/wordprocessingShape">
+                    <wps:wsp>
+                      <wps:cNvSpPr txBox="1"/>
+                      <wps:spPr>
+                        <a:xfrm>
+                          <a:off x="0" y="0"/>
+                          <a:ext cx="5791835" cy="635"/>
+                        </a:xfrm>
+                        <a:prstGeom prst="rect">
+                          <a:avLst/>
+                        </a:prstGeom>
+                        <a:solidFill>
+                          <a:prstClr val="white"/>
+                        </a:solidFill>
+                        <a:ln>
+                          <a:noFill/>
+                        </a:ln>
+                      </wps:spPr>
+                      <wps:txbx>
+                        <w:txbxContent>
+                          <w:p>
+                            <w:pPr>
+                              <w:pStyle w:val="Caption"/>
+                              <w:rPr>
+                                <w:noProof/>
+                                <w:sz w:val="24"/>
+                                <w:szCs w:val="24"/>
+                              </w:rPr>
+                            </w:pPr>
+                            <w:r>
+                              <w:t>Hình 2.7 Github Desktop hiện lên những thay đổi ở kho lưu trữ cục bộ</w:t>
+                            </w:r>
+                          </w:p>
+                        </w:txbxContent>
+                      </wps:txbx>
+                      <wps:bodyPr rot="0" spcFirstLastPara="0" vertOverflow="overflow" horzOverflow="overflow" vert="horz" wrap="square" lIns="0" tIns="0" rIns="0" bIns="0" numCol="1" spcCol="0" rtlCol="0" fromWordArt="0" anchor="t" anchorCtr="0" forceAA="0" compatLnSpc="1">
+                        <a:prstTxWarp prst="textNoShape">
+                          <a:avLst/>
+                        </a:prstTxWarp>
+                        <a:spAutoFit/>
+                      </wps:bodyPr>
+                    </wps:wsp>
+                  </a:graphicData>
+                </a:graphic>
+              </wp:anchor>
+            </w:drawing>
+          </mc:Choice>
+          <mc:Fallback>
+            <w:pict>
+              <v:shape w14:anchorId="723D102D" id="Text Box 50" o:spid="_x0000_s1035" type="#_x0000_t202" style="position:absolute;margin-left:-7.75pt;margin-top:27.4pt;width:456.05pt;height:.05pt;z-index:251732992;visibility:visible;mso-wrap-style:square;mso-wrap-distance-left:9pt;mso-wrap-distance-top:0;mso-wrap-distance-right:9pt;mso-wrap-distance-bottom:0;mso-position-horizontal:absolute;mso-position-horizontal-relative:text;mso-position-vertical:absolute;mso-position-vertical-relative:text;v-text-anchor:top" o:gfxdata="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" stroked="f">
+                <v:textbox style="mso-fit-shape-to-text:t" inset="0,0,0,0">
+                  <w:txbxContent>
+                    <w:p>
+                      <w:pPr>
+                        <w:pStyle w:val="Caption"/>
+                        <w:rPr>
+                          <w:noProof/>
+                          <w:sz w:val="24"/>
+                          <w:szCs w:val="24"/>
+                        </w:rPr>
+                      </w:pPr>
+                      <w:r>
+                        <w:t>Hình 2.7 Github Desktop hiện lên những thay đổi ở kho lưu trữ cục bộ</w:t>
+                      </w:r>
+                    </w:p>
+                  </w:txbxContent>
+                </v:textbox>
+              </v:shape>
+            </w:pict>
+          </mc:Fallback>
+        </mc:AlternateContent>
+      </w:r>
+    </w:p>
+    <w:p>
+      <w:pPr>
+        <w:spacing w:after="200" w:line="276" w:lineRule="auto"/>
+      </w:pPr>
+    </w:p>
+    <w:p>
+      <w:pPr>
+        <w:spacing w:after="200" w:line="276" w:lineRule="auto"/>
+      </w:pPr>
+      <w:r>
+        <w:tab/>
+        <w:t>Trên hình , Github Desktop thể hiện người dùng các thông tin trước khi người dùng commit trên kho lưu trữ từ xa</w:t>
+      </w:r>
+      <w:r>
+        <w:t xml:space="preserve"> :</w:t>
+      </w:r>
+    </w:p>
+    <w:p>
+      <w:pPr>
+        <w:pStyle w:val="ListParagraph"/>
+        <w:numPr>
+          <w:ilvl w:val="0"/>
+          <w:numId w:val="47"/>
+        </w:numPr>
+        <w:spacing w:after="200" w:line="276" w:lineRule="auto"/>
+      </w:pPr>
+      <w:r>
+        <w:rPr>
           <w:b/>
-          <w:bCs/>
-          <w:color w:val="24292E"/>
-          <w:sz w:val="26"/>
-          <w:szCs w:val="26"/>
-          <w:shd w:val="clear" w:color="auto" w:fill="FFFFFF"/>
-        </w:rPr>
-        <w:t>Add .</w:t>
-      </w:r>
-      <w:r>
-        <w:rPr>
-          <w:rFonts w:ascii="Times New Roman" w:hAnsi="Times New Roman" w:cs="Times New Roman"/>
+        </w:rPr>
+        <w:t xml:space="preserve">Current Repository : </w:t>
+      </w:r>
+      <w:r>
+        <w:t>Đây là kho lưu trữ mà người dùng đang làm việc . Nếu người dùng có nhiều kho thì có thể chuyển đổi kho tùy ý .</w:t>
+      </w:r>
+    </w:p>
+    <w:p>
+      <w:pPr>
+        <w:pStyle w:val="ListParagraph"/>
+        <w:numPr>
+          <w:ilvl w:val="0"/>
+          <w:numId w:val="47"/>
+        </w:numPr>
+        <w:spacing w:after="200" w:line="276" w:lineRule="auto"/>
+      </w:pPr>
+      <w:r>
+        <w:rPr>
           <w:b/>
-          <w:sz w:val="26"/>
-          <w:szCs w:val="26"/>
-        </w:rPr>
-        <w:t>gitignore</w:t>
-      </w:r>
-      <w:r>
-        <w:rPr>
-          <w:rFonts w:ascii="Times New Roman" w:hAnsi="Times New Roman" w:cs="Times New Roman"/>
-          <w:sz w:val="26"/>
-          <w:szCs w:val="26"/>
-        </w:rPr>
-        <w:t xml:space="preserve"> :</w:t>
-      </w:r>
-      <w:r>
-        <w:rPr>
-          <w:rFonts w:ascii="Times New Roman" w:hAnsi="Times New Roman" w:cs="Times New Roman"/>
-          <w:sz w:val="26"/>
-          <w:szCs w:val="26"/>
-        </w:rPr>
-        <w:t xml:space="preserve"> .gitignore là một dạng file do Git có nhiệm vụ sẽ bỏ qua , lờ đi các file đã được quy định trong gitignore khi người dùng commit hay push lên kho .</w:t>
-      </w:r>
-    </w:p>
-    <w:p>
-      <w:pPr>
+        </w:rPr>
+        <w:t>Current Branch :</w:t>
+      </w:r>
+      <w:r>
+        <w:t xml:space="preserve"> Nhánh mà hiện tại người dùng đang làm việc . Khi commit các file thì sẽ được push lên các nhánh này , nhánh hiện tại em đang làm việc là nhánh chính của Kho lưu trữ ( nhánh Master ) . Nếu như có nhiều nhánh trong một kho thì người dùng có thể thay đổi nhánh tùy ý .</w:t>
+      </w:r>
+    </w:p>
+    <w:p>
+      <w:pPr>
+        <w:pStyle w:val="ListParagraph"/>
+        <w:numPr>
+          <w:ilvl w:val="0"/>
+          <w:numId w:val="47"/>
+        </w:numPr>
         <w:spacing w:after="200" w:line="276" w:lineRule="auto"/>
-        <w:rPr>
-          <w:sz w:val="26"/>
-          <w:szCs w:val="26"/>
-        </w:rPr>
-      </w:pPr>
-    </w:p>
-    <w:p>
-      <w:pPr>
+      </w:pPr>
+      <w:r>
+        <w:rPr>
+          <w:b/>
+        </w:rPr>
+        <w:t>Change :</w:t>
+      </w:r>
+      <w:r>
+        <w:t xml:space="preserve"> Mục này sẽ cho người dùng thấy họ đã thay đổi gì </w:t>
+      </w:r>
+      <w:r>
+        <w:t>trong kho lưu trữ cục bộ . Nếu như họ đã chỉnh sửa một file thì nó sẽ được đánh dấu là vòng tròn cam , thêm một file thì sẽ là dấu thập màu xanh lá và khi xóa sẽ là dấu trừ màu đỏ. K</w:t>
+      </w:r>
+      <w:r>
+        <w:t>hi trỏ vào từng file</w:t>
+      </w:r>
+      <w:r>
+        <w:t xml:space="preserve"> , các chỉnh sửa/xóa/sửa sẽ được hiện lên</w:t>
+      </w:r>
+      <w:r>
+        <w:t xml:space="preserve"> </w:t>
+      </w:r>
+      <w:r>
+        <w:t>ở bảng bên cạnh .</w:t>
+      </w:r>
+    </w:p>
+    <w:p>
+      <w:pPr>
+        <w:pStyle w:val="ListParagraph"/>
+        <w:numPr>
+          <w:ilvl w:val="0"/>
+          <w:numId w:val="47"/>
+        </w:numPr>
         <w:spacing w:after="200" w:line="276" w:lineRule="auto"/>
-        <w:rPr>
-          <w:sz w:val="32"/>
-          <w:szCs w:val="32"/>
-        </w:rPr>
+      </w:pPr>
+      <w:r>
+        <w:rPr>
+          <w:b/>
+        </w:rPr>
+        <w:t>History :</w:t>
+      </w:r>
+      <w:r>
+        <w:t xml:space="preserve"> Sẽ hiện lên lịch sử các lần commit của người dùng lên kho lưu trữ từ xa.</w:t>
+      </w:r>
+    </w:p>
+    <w:p>
+      <w:pPr>
+        <w:spacing w:after="200" w:line="276" w:lineRule="auto"/>
+        <w:ind w:left="1440"/>
       </w:pPr>
       <w:bookmarkStart w:id="5" w:name="_GoBack"/>
       <w:bookmarkEnd w:id="5"/>
     </w:p>
     <w:p>
       <w:pPr>
+        <w:pStyle w:val="ListParagraph"/>
         <w:spacing w:after="200" w:line="276" w:lineRule="auto"/>
-        <w:rPr>
-          <w:sz w:val="32"/>
-          <w:szCs w:val="32"/>
-        </w:rPr>
-      </w:pPr>
+        <w:ind w:left="3600"/>
+      </w:pPr>
+      <w:r>
+        <w:br w:type="page"/>
+      </w:r>
     </w:p>
     <w:p>
       <w:pPr>
         <w:spacing w:after="200" w:line="276" w:lineRule="auto"/>
         <w:rPr>
-          <w:sz w:val="32"/>
-          <w:szCs w:val="32"/>
-        </w:rPr>
-      </w:pPr>
-    </w:p>
-    <w:p>
-      <w:pPr>
-        <w:spacing w:after="200" w:line="276" w:lineRule="auto"/>
-        <w:rPr>
-          <w:sz w:val="32"/>
-          <w:szCs w:val="32"/>
-        </w:rPr>
-      </w:pPr>
-    </w:p>
-    <w:p>
-      <w:pPr>
-        <w:spacing w:after="200" w:line="276" w:lineRule="auto"/>
-        <w:rPr>
-          <w:sz w:val="32"/>
-          <w:szCs w:val="32"/>
-        </w:rPr>
-      </w:pPr>
-    </w:p>
-    <w:p>
-      <w:pPr>
-        <w:spacing w:after="200" w:line="276" w:lineRule="auto"/>
-        <w:rPr>
-          <w:sz w:val="32"/>
-          <w:szCs w:val="32"/>
-        </w:rPr>
-      </w:pPr>
-    </w:p>
-    <w:p>
-      <w:pPr>
-        <w:spacing w:after="200" w:line="276" w:lineRule="auto"/>
-        <w:rPr>
-          <w:sz w:val="32"/>
-          <w:szCs w:val="32"/>
-        </w:rPr>
-      </w:pPr>
-    </w:p>
-    <w:p>
-      <w:pPr>
-        <w:spacing w:after="200" w:line="276" w:lineRule="auto"/>
-        <w:rPr>
-          <w:sz w:val="32"/>
-          <w:szCs w:val="32"/>
-        </w:rPr>
-      </w:pPr>
-    </w:p>
-    <w:p>
-      <w:pPr>
-        <w:pStyle w:val="Nidungvnbn"/>
-      </w:pPr>
-    </w:p>
-    <w:p>
-      <w:pPr>
-        <w:pStyle w:val="Nidungvnbn"/>
-      </w:pPr>
-    </w:p>
-    <w:p>
-      <w:pPr>
-        <w:pStyle w:val="Nidungvnbn"/>
-      </w:pPr>
-    </w:p>
-    <w:p>
-      <w:pPr>
-        <w:pStyle w:val="Nidungvnbn"/>
-      </w:pPr>
-    </w:p>
-    <w:p>
-      <w:pPr>
-        <w:pStyle w:val="Nidungvnbn"/>
-      </w:pPr>
-    </w:p>
-    <w:p>
-      <w:pPr>
-        <w:pStyle w:val="Nidungvnbn"/>
-      </w:pPr>
-    </w:p>
-    <w:p>
-      <w:pPr>
-        <w:pStyle w:val="Nidungvnbn"/>
-      </w:pPr>
-    </w:p>
-    <w:p>
-      <w:pPr>
-        <w:pStyle w:val="Nidungvnbn"/>
-      </w:pPr>
-    </w:p>
-    <w:p>
-      <w:pPr>
-        <w:pStyle w:val="Nidungvnbn"/>
-      </w:pPr>
+          <w:sz w:val="26"/>
+          <w:szCs w:val="26"/>
+        </w:rPr>
+      </w:pPr>
+      <w:r>
+        <w:lastRenderedPageBreak/>
+        <w:br w:type="page"/>
+      </w:r>
     </w:p>
     <w:p>
       <w:pPr>
@@ -8044,7 +9245,6 @@
           <w:sz w:val="32"/>
           <w:szCs w:val="32"/>
         </w:rPr>
-        <w:lastRenderedPageBreak/>
         <w:t>TÀI LIỆU THAM KHẢO</w:t>
       </w:r>
     </w:p>
@@ -8089,7 +9289,7 @@
         </w:rPr>
         <w:t xml:space="preserve">Nguyen Hong Son , Continuous Integration with Jenkins - Bài 1: Giới thiệu về CI và Jenkins , 5/5/2017 , </w:t>
       </w:r>
-      <w:hyperlink r:id="rId19" w:history="1">
+      <w:hyperlink r:id="rId23" w:history="1">
         <w:r>
           <w:rPr>
             <w:rStyle w:val="Hyperlink"/>
@@ -8123,7 +9323,7 @@
         </w:rPr>
         <w:t xml:space="preserve">Tran Van Luan , Giới thiệu về Jenkins: Một Open Source Continuous Integration Server , 26/1/2016 , </w:t>
       </w:r>
-      <w:hyperlink r:id="rId20" w:history="1">
+      <w:hyperlink r:id="rId24" w:history="1">
         <w:r>
           <w:rPr>
             <w:rStyle w:val="Hyperlink"/>
@@ -8165,7 +9365,7 @@
         </w:rPr>
         <w:t xml:space="preserve">, 22/12/2018 , </w:t>
       </w:r>
-      <w:hyperlink r:id="rId21" w:history="1">
+      <w:hyperlink r:id="rId25" w:history="1">
         <w:r>
           <w:rPr>
             <w:rStyle w:val="Hyperlink"/>
@@ -8212,7 +9412,7 @@
         </w:rPr>
         <w:t xml:space="preserve"> , 23/8/2018 , </w:t>
       </w:r>
-      <w:hyperlink r:id="rId22" w:history="1">
+      <w:hyperlink r:id="rId26" w:history="1">
         <w:r>
           <w:rPr>
             <w:rStyle w:val="Hyperlink"/>
@@ -8272,7 +9472,7 @@
         </w:rPr>
         <w:t xml:space="preserve"> 5/12/2017, </w:t>
       </w:r>
-      <w:hyperlink r:id="rId23" w:history="1">
+      <w:hyperlink r:id="rId27" w:history="1">
         <w:r>
           <w:rPr>
             <w:rStyle w:val="Hyperlink"/>
@@ -8308,7 +9508,7 @@
         </w:rPr>
         <w:t xml:space="preserve">Bugfender , What Is Jenkins and Why Should You Be Using It? , 21/11/2017 , </w:t>
       </w:r>
-      <w:hyperlink r:id="rId24" w:history="1">
+      <w:hyperlink r:id="rId28" w:history="1">
         <w:r>
           <w:rPr>
             <w:rStyle w:val="Hyperlink"/>
@@ -8351,7 +9551,7 @@
         </w:rPr>
         <w:t xml:space="preserve">, 22/5/2019 , </w:t>
       </w:r>
-      <w:hyperlink r:id="rId25" w:history="1">
+      <w:hyperlink r:id="rId29" w:history="1">
         <w:r>
           <w:rPr>
             <w:rStyle w:val="Hyperlink"/>
@@ -8386,7 +9586,7 @@
         </w:rPr>
         <w:t xml:space="preserve">Saurabh , What is Jenkins? | Jenkins For Continuous Integration | Edureka , 22/5/2019 , </w:t>
       </w:r>
-      <w:hyperlink r:id="rId26" w:history="1">
+      <w:hyperlink r:id="rId30" w:history="1">
         <w:r>
           <w:rPr>
             <w:rStyle w:val="Hyperlink"/>
@@ -8421,7 +9621,7 @@
         </w:rPr>
         <w:t xml:space="preserve">Margaret Rouse , Microsoft Azure (Windows Azure) , 8/2018 , </w:t>
       </w:r>
-      <w:hyperlink r:id="rId27" w:history="1">
+      <w:hyperlink r:id="rId31" w:history="1">
         <w:r>
           <w:rPr>
             <w:rStyle w:val="Hyperlink"/>
@@ -8454,9 +9654,10 @@
           <w:sz w:val="26"/>
           <w:szCs w:val="26"/>
         </w:rPr>
+        <w:lastRenderedPageBreak/>
         <w:t xml:space="preserve">Nicole Shortslef , Microsoft Azure Explained: What It Is and Why It Matters , </w:t>
       </w:r>
-      <w:hyperlink r:id="rId28" w:history="1">
+      <w:hyperlink r:id="rId32" w:history="1">
         <w:r>
           <w:rPr>
             <w:rStyle w:val="Hyperlink"/>
@@ -8489,10 +9690,9 @@
           <w:sz w:val="26"/>
           <w:szCs w:val="26"/>
         </w:rPr>
-        <w:lastRenderedPageBreak/>
         <w:t xml:space="preserve">Sumo Logic , What is Microsoft Azure and Why Use It ? , 16/9/2016 , </w:t>
       </w:r>
-      <w:hyperlink r:id="rId29" w:history="1">
+      <w:hyperlink r:id="rId33" w:history="1">
         <w:r>
           <w:rPr>
             <w:rStyle w:val="Hyperlink"/>
@@ -8527,7 +9727,7 @@
         </w:rPr>
         <w:t xml:space="preserve">Ryan Oistacher , Azure Cloud Services - A Complete Guide , 27/11/2018 , </w:t>
       </w:r>
-      <w:hyperlink r:id="rId30" w:history="1">
+      <w:hyperlink r:id="rId34" w:history="1">
         <w:r>
           <w:rPr>
             <w:rStyle w:val="Hyperlink"/>
@@ -8562,7 +9762,7 @@
         </w:rPr>
         <w:t xml:space="preserve">Hemant Sharma , What is Azure? – An Introduction To Microsoft Azure Cloud , 22/5/2019 , </w:t>
       </w:r>
-      <w:hyperlink r:id="rId31" w:history="1">
+      <w:hyperlink r:id="rId35" w:history="1">
         <w:r>
           <w:rPr>
             <w:rStyle w:val="Hyperlink"/>
@@ -8597,7 +9797,7 @@
         </w:rPr>
         <w:t xml:space="preserve">Nicola Wright , Microsoft Azure: virtual machines for the confused , </w:t>
       </w:r>
-      <w:hyperlink r:id="rId32" w:history="1">
+      <w:hyperlink r:id="rId36" w:history="1">
         <w:r>
           <w:rPr>
             <w:rStyle w:val="Hyperlink"/>
@@ -8640,7 +9840,7 @@
         </w:rPr>
         <w:t xml:space="preserve">Explaining Microsoft Azure Virtual Machines to a Windows SysAdmin , 24/5/2017 , </w:t>
       </w:r>
-      <w:hyperlink r:id="rId33" w:history="1">
+      <w:hyperlink r:id="rId37" w:history="1">
         <w:r>
           <w:rPr>
             <w:rStyle w:val="Hyperlink"/>
@@ -8675,7 +9875,7 @@
         </w:rPr>
         <w:t xml:space="preserve">Hemant Sharma , Microsoft Azure Tutorial – Cloud Computing With Azure , 28/5/2019 , </w:t>
       </w:r>
-      <w:hyperlink r:id="rId34" w:history="1">
+      <w:hyperlink r:id="rId38" w:history="1">
         <w:r>
           <w:rPr>
             <w:rStyle w:val="Hyperlink"/>
@@ -8734,7 +9934,7 @@
         </w:rPr>
         <w:t xml:space="preserve"> , 22/5/2019 , </w:t>
       </w:r>
-      <w:hyperlink r:id="rId35" w:history="1">
+      <w:hyperlink r:id="rId39" w:history="1">
         <w:r>
           <w:rPr>
             <w:rStyle w:val="Hyperlink"/>
@@ -8790,7 +9990,7 @@
         </w:rPr>
         <w:t xml:space="preserve"> , 17/3/2017 , </w:t>
       </w:r>
-      <w:hyperlink r:id="rId36" w:history="1">
+      <w:hyperlink r:id="rId40" w:history="1">
         <w:r>
           <w:rPr>
             <w:rStyle w:val="Hyperlink"/>
@@ -8846,7 +10046,7 @@
         </w:rPr>
         <w:t xml:space="preserve"> , 11/11/2015 , </w:t>
       </w:r>
-      <w:hyperlink r:id="rId37" w:history="1">
+      <w:hyperlink r:id="rId41" w:history="1">
         <w:r>
           <w:rPr>
             <w:rStyle w:val="Hyperlink"/>
@@ -8879,7 +10079,7 @@
       <w:r>
         <w:t xml:space="preserve"> , 3/10/2017 , </w:t>
       </w:r>
-      <w:hyperlink r:id="rId38" w:history="1">
+      <w:hyperlink r:id="rId42" w:history="1">
         <w:r>
           <w:rPr>
             <w:rStyle w:val="Hyperlink"/>
@@ -8909,6 +10109,7 @@
           <w:sz w:val="26"/>
           <w:szCs w:val="26"/>
         </w:rPr>
+        <w:lastRenderedPageBreak/>
         <w:t>Minette Steynberg</w:t>
       </w:r>
       <w:r>
@@ -8935,7 +10136,7 @@
         </w:rPr>
         <w:t xml:space="preserve"> , 3/5/2017 , </w:t>
       </w:r>
-      <w:hyperlink r:id="rId39" w:history="1">
+      <w:hyperlink r:id="rId43" w:history="1">
         <w:r>
           <w:rPr>
             <w:rStyle w:val="Hyperlink"/>
@@ -8965,7 +10166,6 @@
           <w:sz w:val="26"/>
           <w:szCs w:val="26"/>
         </w:rPr>
-        <w:lastRenderedPageBreak/>
         <w:t>Hemant Sharma</w:t>
       </w:r>
       <w:r>
@@ -8992,7 +10192,7 @@
         </w:rPr>
         <w:t xml:space="preserve"> ,  22/5/2019 , </w:t>
       </w:r>
-      <w:hyperlink r:id="rId40" w:history="1">
+      <w:hyperlink r:id="rId44" w:history="1">
         <w:r>
           <w:rPr>
             <w:rStyle w:val="Hyperlink"/>
@@ -9048,7 +10248,7 @@
         </w:rPr>
         <w:t xml:space="preserve"> , 9-2017 , </w:t>
       </w:r>
-      <w:hyperlink r:id="rId41" w:history="1">
+      <w:hyperlink r:id="rId45" w:history="1">
         <w:r>
           <w:rPr>
             <w:rStyle w:val="Hyperlink"/>
@@ -9104,7 +10304,7 @@
         </w:rPr>
         <w:t xml:space="preserve"> , 28/2/2019 , </w:t>
       </w:r>
-      <w:hyperlink r:id="rId42" w:history="1">
+      <w:hyperlink r:id="rId46" w:history="1">
         <w:r>
           <w:rPr>
             <w:rStyle w:val="Hyperlink"/>
@@ -9128,7 +10328,7 @@
           <w:szCs w:val="26"/>
         </w:rPr>
       </w:pPr>
-      <w:hyperlink r:id="rId43" w:history="1">
+      <w:hyperlink r:id="rId47" w:history="1">
         <w:r>
           <w:rPr>
             <w:rStyle w:val="Hyperlink"/>
@@ -9152,7 +10352,7 @@
           <w:szCs w:val="26"/>
         </w:rPr>
       </w:pPr>
-      <w:hyperlink r:id="rId44" w:history="1">
+      <w:hyperlink r:id="rId48" w:history="1">
         <w:r>
           <w:rPr>
             <w:rStyle w:val="Hyperlink"/>
@@ -9176,7 +10376,7 @@
           <w:szCs w:val="26"/>
         </w:rPr>
       </w:pPr>
-      <w:hyperlink r:id="rId45" w:history="1">
+      <w:hyperlink r:id="rId49" w:history="1">
         <w:r>
           <w:rPr>
             <w:rStyle w:val="Hyperlink"/>
@@ -9200,7 +10400,7 @@
           <w:szCs w:val="26"/>
         </w:rPr>
       </w:pPr>
-      <w:hyperlink r:id="rId46" w:history="1">
+      <w:hyperlink r:id="rId50" w:history="1">
         <w:r>
           <w:rPr>
             <w:rStyle w:val="Hyperlink"/>
@@ -9224,7 +10424,7 @@
           <w:szCs w:val="26"/>
         </w:rPr>
       </w:pPr>
-      <w:hyperlink r:id="rId47" w:history="1">
+      <w:hyperlink r:id="rId51" w:history="1">
         <w:r>
           <w:rPr>
             <w:rStyle w:val="Hyperlink"/>
@@ -9248,7 +10448,7 @@
           <w:szCs w:val="26"/>
         </w:rPr>
       </w:pPr>
-      <w:hyperlink r:id="rId48" w:history="1">
+      <w:hyperlink r:id="rId52" w:history="1">
         <w:r>
           <w:rPr>
             <w:rStyle w:val="Hyperlink"/>
@@ -9272,7 +10472,7 @@
           <w:szCs w:val="26"/>
         </w:rPr>
       </w:pPr>
-      <w:hyperlink r:id="rId49" w:history="1">
+      <w:hyperlink r:id="rId53" w:history="1">
         <w:r>
           <w:rPr>
             <w:rStyle w:val="Hyperlink"/>
@@ -9312,7 +10512,7 @@
       </w:pPr>
     </w:p>
     <w:sectPr>
-      <w:headerReference w:type="default" r:id="rId50"/>
+      <w:headerReference w:type="default" r:id="rId54"/>
       <w:pgSz w:w="12240" w:h="15840"/>
       <w:pgMar w:top="1985" w:right="1134" w:bottom="1701" w:left="1985" w:header="720" w:footer="720" w:gutter="0"/>
       <w:pgNumType w:start="1"/>
@@ -12144,6 +13344,92 @@
     </w:lvl>
   </w:abstractNum>
   <w:abstractNum w:abstractNumId="25" w15:restartNumberingAfterBreak="0">
+    <w:nsid w:val="4EA136B0"/>
+    <w:multiLevelType w:val="hybridMultilevel"/>
+    <w:tmpl w:val="7F1264DE"/>
+    <w:lvl w:ilvl="0" w:tplc="0409000F">
+      <w:start w:val="1"/>
+      <w:numFmt w:val="decimal"/>
+      <w:lvlText w:val="%1."/>
+      <w:lvlJc w:val="left"/>
+      <w:pPr>
+        <w:ind w:left="720" w:hanging="360"/>
+      </w:pPr>
+    </w:lvl>
+    <w:lvl w:ilvl="1" w:tplc="04090019" w:tentative="1">
+      <w:start w:val="1"/>
+      <w:numFmt w:val="lowerLetter"/>
+      <w:lvlText w:val="%2."/>
+      <w:lvlJc w:val="left"/>
+      <w:pPr>
+        <w:ind w:left="1440" w:hanging="360"/>
+      </w:pPr>
+    </w:lvl>
+    <w:lvl w:ilvl="2" w:tplc="0409001B" w:tentative="1">
+      <w:start w:val="1"/>
+      <w:numFmt w:val="lowerRoman"/>
+      <w:lvlText w:val="%3."/>
+      <w:lvlJc w:val="right"/>
+      <w:pPr>
+        <w:ind w:left="2160" w:hanging="180"/>
+      </w:pPr>
+    </w:lvl>
+    <w:lvl w:ilvl="3" w:tplc="0409000F" w:tentative="1">
+      <w:start w:val="1"/>
+      <w:numFmt w:val="decimal"/>
+      <w:lvlText w:val="%4."/>
+      <w:lvlJc w:val="left"/>
+      <w:pPr>
+        <w:ind w:left="2880" w:hanging="360"/>
+      </w:pPr>
+    </w:lvl>
+    <w:lvl w:ilvl="4" w:tplc="04090019" w:tentative="1">
+      <w:start w:val="1"/>
+      <w:numFmt w:val="lowerLetter"/>
+      <w:lvlText w:val="%5."/>
+      <w:lvlJc w:val="left"/>
+      <w:pPr>
+        <w:ind w:left="3600" w:hanging="360"/>
+      </w:pPr>
+    </w:lvl>
+    <w:lvl w:ilvl="5" w:tplc="0409001B" w:tentative="1">
+      <w:start w:val="1"/>
+      <w:numFmt w:val="lowerRoman"/>
+      <w:lvlText w:val="%6."/>
+      <w:lvlJc w:val="right"/>
+      <w:pPr>
+        <w:ind w:left="4320" w:hanging="180"/>
+      </w:pPr>
+    </w:lvl>
+    <w:lvl w:ilvl="6" w:tplc="0409000F" w:tentative="1">
+      <w:start w:val="1"/>
+      <w:numFmt w:val="decimal"/>
+      <w:lvlText w:val="%7."/>
+      <w:lvlJc w:val="left"/>
+      <w:pPr>
+        <w:ind w:left="5040" w:hanging="360"/>
+      </w:pPr>
+    </w:lvl>
+    <w:lvl w:ilvl="7" w:tplc="04090019" w:tentative="1">
+      <w:start w:val="1"/>
+      <w:numFmt w:val="lowerLetter"/>
+      <w:lvlText w:val="%8."/>
+      <w:lvlJc w:val="left"/>
+      <w:pPr>
+        <w:ind w:left="5760" w:hanging="360"/>
+      </w:pPr>
+    </w:lvl>
+    <w:lvl w:ilvl="8" w:tplc="0409001B" w:tentative="1">
+      <w:start w:val="1"/>
+      <w:numFmt w:val="lowerRoman"/>
+      <w:lvlText w:val="%9."/>
+      <w:lvlJc w:val="right"/>
+      <w:pPr>
+        <w:ind w:left="6480" w:hanging="180"/>
+      </w:pPr>
+    </w:lvl>
+  </w:abstractNum>
+  <w:abstractNum w:abstractNumId="26" w15:restartNumberingAfterBreak="0">
     <w:nsid w:val="50312045"/>
     <w:multiLevelType w:val="hybridMultilevel"/>
     <w:tmpl w:val="CB204996"/>
@@ -12256,7 +13542,7 @@
       </w:rPr>
     </w:lvl>
   </w:abstractNum>
-  <w:abstractNum w:abstractNumId="26" w15:restartNumberingAfterBreak="0">
+  <w:abstractNum w:abstractNumId="27" w15:restartNumberingAfterBreak="0">
     <w:nsid w:val="51AB66C8"/>
     <w:multiLevelType w:val="hybridMultilevel"/>
     <w:tmpl w:val="9118B95E"/>
@@ -12345,7 +13631,7 @@
       </w:pPr>
     </w:lvl>
   </w:abstractNum>
-  <w:abstractNum w:abstractNumId="27" w15:restartNumberingAfterBreak="0">
+  <w:abstractNum w:abstractNumId="28" w15:restartNumberingAfterBreak="0">
     <w:nsid w:val="529A31DC"/>
     <w:multiLevelType w:val="hybridMultilevel"/>
     <w:tmpl w:val="1D9EA192"/>
@@ -12458,7 +13744,7 @@
       </w:rPr>
     </w:lvl>
   </w:abstractNum>
-  <w:abstractNum w:abstractNumId="28" w15:restartNumberingAfterBreak="0">
+  <w:abstractNum w:abstractNumId="29" w15:restartNumberingAfterBreak="0">
     <w:nsid w:val="565C4EA0"/>
     <w:multiLevelType w:val="hybridMultilevel"/>
     <w:tmpl w:val="16C618B0"/>
@@ -12547,7 +13833,120 @@
       </w:pPr>
     </w:lvl>
   </w:abstractNum>
-  <w:abstractNum w:abstractNumId="29" w15:restartNumberingAfterBreak="0">
+  <w:abstractNum w:abstractNumId="30" w15:restartNumberingAfterBreak="0">
+    <w:nsid w:val="58796203"/>
+    <w:multiLevelType w:val="hybridMultilevel"/>
+    <w:tmpl w:val="C6EA8B92"/>
+    <w:lvl w:ilvl="0" w:tplc="04090001">
+      <w:start w:val="1"/>
+      <w:numFmt w:val="bullet"/>
+      <w:lvlText w:val=""/>
+      <w:lvlJc w:val="left"/>
+      <w:pPr>
+        <w:ind w:left="3600" w:hanging="360"/>
+      </w:pPr>
+      <w:rPr>
+        <w:rFonts w:ascii="Symbol" w:hAnsi="Symbol" w:hint="default"/>
+      </w:rPr>
+    </w:lvl>
+    <w:lvl w:ilvl="1" w:tplc="04090003" w:tentative="1">
+      <w:start w:val="1"/>
+      <w:numFmt w:val="bullet"/>
+      <w:lvlText w:val="o"/>
+      <w:lvlJc w:val="left"/>
+      <w:pPr>
+        <w:ind w:left="4320" w:hanging="360"/>
+      </w:pPr>
+      <w:rPr>
+        <w:rFonts w:ascii="Courier New" w:hAnsi="Courier New" w:cs="Courier New" w:hint="default"/>
+      </w:rPr>
+    </w:lvl>
+    <w:lvl w:ilvl="2" w:tplc="04090005" w:tentative="1">
+      <w:start w:val="1"/>
+      <w:numFmt w:val="bullet"/>
+      <w:lvlText w:val=""/>
+      <w:lvlJc w:val="left"/>
+      <w:pPr>
+        <w:ind w:left="5040" w:hanging="360"/>
+      </w:pPr>
+      <w:rPr>
+        <w:rFonts w:ascii="Wingdings" w:hAnsi="Wingdings" w:hint="default"/>
+      </w:rPr>
+    </w:lvl>
+    <w:lvl w:ilvl="3" w:tplc="04090001" w:tentative="1">
+      <w:start w:val="1"/>
+      <w:numFmt w:val="bullet"/>
+      <w:lvlText w:val=""/>
+      <w:lvlJc w:val="left"/>
+      <w:pPr>
+        <w:ind w:left="5760" w:hanging="360"/>
+      </w:pPr>
+      <w:rPr>
+        <w:rFonts w:ascii="Symbol" w:hAnsi="Symbol" w:hint="default"/>
+      </w:rPr>
+    </w:lvl>
+    <w:lvl w:ilvl="4" w:tplc="04090003" w:tentative="1">
+      <w:start w:val="1"/>
+      <w:numFmt w:val="bullet"/>
+      <w:lvlText w:val="o"/>
+      <w:lvlJc w:val="left"/>
+      <w:pPr>
+        <w:ind w:left="6480" w:hanging="360"/>
+      </w:pPr>
+      <w:rPr>
+        <w:rFonts w:ascii="Courier New" w:hAnsi="Courier New" w:cs="Courier New" w:hint="default"/>
+      </w:rPr>
+    </w:lvl>
+    <w:lvl w:ilvl="5" w:tplc="04090005" w:tentative="1">
+      <w:start w:val="1"/>
+      <w:numFmt w:val="bullet"/>
+      <w:lvlText w:val=""/>
+      <w:lvlJc w:val="left"/>
+      <w:pPr>
+        <w:ind w:left="7200" w:hanging="360"/>
+      </w:pPr>
+      <w:rPr>
+        <w:rFonts w:ascii="Wingdings" w:hAnsi="Wingdings" w:hint="default"/>
+      </w:rPr>
+    </w:lvl>
+    <w:lvl w:ilvl="6" w:tplc="04090001" w:tentative="1">
+      <w:start w:val="1"/>
+      <w:numFmt w:val="bullet"/>
+      <w:lvlText w:val=""/>
+      <w:lvlJc w:val="left"/>
+      <w:pPr>
+        <w:ind w:left="7920" w:hanging="360"/>
+      </w:pPr>
+      <w:rPr>
+        <w:rFonts w:ascii="Symbol" w:hAnsi="Symbol" w:hint="default"/>
+      </w:rPr>
+    </w:lvl>
+    <w:lvl w:ilvl="7" w:tplc="04090003" w:tentative="1">
+      <w:start w:val="1"/>
+      <w:numFmt w:val="bullet"/>
+      <w:lvlText w:val="o"/>
+      <w:lvlJc w:val="left"/>
+      <w:pPr>
+        <w:ind w:left="8640" w:hanging="360"/>
+      </w:pPr>
+      <w:rPr>
+        <w:rFonts w:ascii="Courier New" w:hAnsi="Courier New" w:cs="Courier New" w:hint="default"/>
+      </w:rPr>
+    </w:lvl>
+    <w:lvl w:ilvl="8" w:tplc="04090005" w:tentative="1">
+      <w:start w:val="1"/>
+      <w:numFmt w:val="bullet"/>
+      <w:lvlText w:val=""/>
+      <w:lvlJc w:val="left"/>
+      <w:pPr>
+        <w:ind w:left="9360" w:hanging="360"/>
+      </w:pPr>
+      <w:rPr>
+        <w:rFonts w:ascii="Wingdings" w:hAnsi="Wingdings" w:hint="default"/>
+      </w:rPr>
+    </w:lvl>
+  </w:abstractNum>
+  <w:abstractNum w:abstractNumId="31" w15:restartNumberingAfterBreak="0">
     <w:nsid w:val="58C00FA6"/>
     <w:multiLevelType w:val="hybridMultilevel"/>
     <w:tmpl w:val="12186910"/>
@@ -12660,7 +14059,120 @@
       </w:rPr>
     </w:lvl>
   </w:abstractNum>
-  <w:abstractNum w:abstractNumId="30" w15:restartNumberingAfterBreak="0">
+  <w:abstractNum w:abstractNumId="32" w15:restartNumberingAfterBreak="0">
+    <w:nsid w:val="5ACC0652"/>
+    <w:multiLevelType w:val="hybridMultilevel"/>
+    <w:tmpl w:val="602E2672"/>
+    <w:lvl w:ilvl="0" w:tplc="04090001">
+      <w:start w:val="1"/>
+      <w:numFmt w:val="bullet"/>
+      <w:lvlText w:val=""/>
+      <w:lvlJc w:val="left"/>
+      <w:pPr>
+        <w:ind w:left="1800" w:hanging="360"/>
+      </w:pPr>
+      <w:rPr>
+        <w:rFonts w:ascii="Symbol" w:hAnsi="Symbol" w:hint="default"/>
+      </w:rPr>
+    </w:lvl>
+    <w:lvl w:ilvl="1" w:tplc="04090003" w:tentative="1">
+      <w:start w:val="1"/>
+      <w:numFmt w:val="bullet"/>
+      <w:lvlText w:val="o"/>
+      <w:lvlJc w:val="left"/>
+      <w:pPr>
+        <w:ind w:left="2520" w:hanging="360"/>
+      </w:pPr>
+      <w:rPr>
+        <w:rFonts w:ascii="Courier New" w:hAnsi="Courier New" w:cs="Courier New" w:hint="default"/>
+      </w:rPr>
+    </w:lvl>
+    <w:lvl w:ilvl="2" w:tplc="04090005" w:tentative="1">
+      <w:start w:val="1"/>
+      <w:numFmt w:val="bullet"/>
+      <w:lvlText w:val=""/>
+      <w:lvlJc w:val="left"/>
+      <w:pPr>
+        <w:ind w:left="3240" w:hanging="360"/>
+      </w:pPr>
+      <w:rPr>
+        <w:rFonts w:ascii="Wingdings" w:hAnsi="Wingdings" w:hint="default"/>
+      </w:rPr>
+    </w:lvl>
+    <w:lvl w:ilvl="3" w:tplc="04090001" w:tentative="1">
+      <w:start w:val="1"/>
+      <w:numFmt w:val="bullet"/>
+      <w:lvlText w:val=""/>
+      <w:lvlJc w:val="left"/>
+      <w:pPr>
+        <w:ind w:left="3960" w:hanging="360"/>
+      </w:pPr>
+      <w:rPr>
+        <w:rFonts w:ascii="Symbol" w:hAnsi="Symbol" w:hint="default"/>
+      </w:rPr>
+    </w:lvl>
+    <w:lvl w:ilvl="4" w:tplc="04090003" w:tentative="1">
+      <w:start w:val="1"/>
+      <w:numFmt w:val="bullet"/>
+      <w:lvlText w:val="o"/>
+      <w:lvlJc w:val="left"/>
+      <w:pPr>
+        <w:ind w:left="4680" w:hanging="360"/>
+      </w:pPr>
+      <w:rPr>
+        <w:rFonts w:ascii="Courier New" w:hAnsi="Courier New" w:cs="Courier New" w:hint="default"/>
+      </w:rPr>
+    </w:lvl>
+    <w:lvl w:ilvl="5" w:tplc="04090005" w:tentative="1">
+      <w:start w:val="1"/>
+      <w:numFmt w:val="bullet"/>
+      <w:lvlText w:val=""/>
+      <w:lvlJc w:val="left"/>
+      <w:pPr>
+        <w:ind w:left="5400" w:hanging="360"/>
+      </w:pPr>
+      <w:rPr>
+        <w:rFonts w:ascii="Wingdings" w:hAnsi="Wingdings" w:hint="default"/>
+      </w:rPr>
+    </w:lvl>
+    <w:lvl w:ilvl="6" w:tplc="04090001" w:tentative="1">
+      <w:start w:val="1"/>
+      <w:numFmt w:val="bullet"/>
+      <w:lvlText w:val=""/>
+      <w:lvlJc w:val="left"/>
+      <w:pPr>
+        <w:ind w:left="6120" w:hanging="360"/>
+      </w:pPr>
+      <w:rPr>
+        <w:rFonts w:ascii="Symbol" w:hAnsi="Symbol" w:hint="default"/>
+      </w:rPr>
+    </w:lvl>
+    <w:lvl w:ilvl="7" w:tplc="04090003" w:tentative="1">
+      <w:start w:val="1"/>
+      <w:numFmt w:val="bullet"/>
+      <w:lvlText w:val="o"/>
+      <w:lvlJc w:val="left"/>
+      <w:pPr>
+        <w:ind w:left="6840" w:hanging="360"/>
+      </w:pPr>
+      <w:rPr>
+        <w:rFonts w:ascii="Courier New" w:hAnsi="Courier New" w:cs="Courier New" w:hint="default"/>
+      </w:rPr>
+    </w:lvl>
+    <w:lvl w:ilvl="8" w:tplc="04090005" w:tentative="1">
+      <w:start w:val="1"/>
+      <w:numFmt w:val="bullet"/>
+      <w:lvlText w:val=""/>
+      <w:lvlJc w:val="left"/>
+      <w:pPr>
+        <w:ind w:left="7560" w:hanging="360"/>
+      </w:pPr>
+      <w:rPr>
+        <w:rFonts w:ascii="Wingdings" w:hAnsi="Wingdings" w:hint="default"/>
+      </w:rPr>
+    </w:lvl>
+  </w:abstractNum>
+  <w:abstractNum w:abstractNumId="33" w15:restartNumberingAfterBreak="0">
     <w:nsid w:val="5D0E306C"/>
     <w:multiLevelType w:val="multilevel"/>
     <w:tmpl w:val="3C68CB22"/>
@@ -12773,7 +14285,7 @@
       </w:rPr>
     </w:lvl>
   </w:abstractNum>
-  <w:abstractNum w:abstractNumId="31" w15:restartNumberingAfterBreak="0">
+  <w:abstractNum w:abstractNumId="34" w15:restartNumberingAfterBreak="0">
     <w:nsid w:val="61361AF9"/>
     <w:multiLevelType w:val="hybridMultilevel"/>
     <w:tmpl w:val="CF847F1E"/>
@@ -12886,7 +14398,7 @@
       </w:rPr>
     </w:lvl>
   </w:abstractNum>
-  <w:abstractNum w:abstractNumId="32" w15:restartNumberingAfterBreak="0">
+  <w:abstractNum w:abstractNumId="35" w15:restartNumberingAfterBreak="0">
     <w:nsid w:val="632E36FE"/>
     <w:multiLevelType w:val="hybridMultilevel"/>
     <w:tmpl w:val="F1749D3C"/>
@@ -12999,7 +14511,7 @@
       </w:rPr>
     </w:lvl>
   </w:abstractNum>
-  <w:abstractNum w:abstractNumId="33" w15:restartNumberingAfterBreak="0">
+  <w:abstractNum w:abstractNumId="36" w15:restartNumberingAfterBreak="0">
     <w:nsid w:val="66BA4732"/>
     <w:multiLevelType w:val="hybridMultilevel"/>
     <w:tmpl w:val="9C70E27C"/>
@@ -13088,7 +14600,7 @@
       </w:pPr>
     </w:lvl>
   </w:abstractNum>
-  <w:abstractNum w:abstractNumId="34" w15:restartNumberingAfterBreak="0">
+  <w:abstractNum w:abstractNumId="37" w15:restartNumberingAfterBreak="0">
     <w:nsid w:val="698E3BE9"/>
     <w:multiLevelType w:val="hybridMultilevel"/>
     <w:tmpl w:val="3FE0D106"/>
@@ -13201,7 +14713,7 @@
       </w:rPr>
     </w:lvl>
   </w:abstractNum>
-  <w:abstractNum w:abstractNumId="35" w15:restartNumberingAfterBreak="0">
+  <w:abstractNum w:abstractNumId="38" w15:restartNumberingAfterBreak="0">
     <w:nsid w:val="6B0F7A6A"/>
     <w:multiLevelType w:val="hybridMultilevel"/>
     <w:tmpl w:val="15048CFE"/>
@@ -13314,7 +14826,7 @@
       </w:rPr>
     </w:lvl>
   </w:abstractNum>
-  <w:abstractNum w:abstractNumId="36" w15:restartNumberingAfterBreak="0">
+  <w:abstractNum w:abstractNumId="39" w15:restartNumberingAfterBreak="0">
     <w:nsid w:val="71811F32"/>
     <w:multiLevelType w:val="hybridMultilevel"/>
     <w:tmpl w:val="07CA2C4E"/>
@@ -13427,7 +14939,7 @@
       </w:rPr>
     </w:lvl>
   </w:abstractNum>
-  <w:abstractNum w:abstractNumId="37" w15:restartNumberingAfterBreak="0">
+  <w:abstractNum w:abstractNumId="40" w15:restartNumberingAfterBreak="0">
     <w:nsid w:val="757B4290"/>
     <w:multiLevelType w:val="hybridMultilevel"/>
     <w:tmpl w:val="AD809584"/>
@@ -13540,7 +15052,7 @@
       </w:rPr>
     </w:lvl>
   </w:abstractNum>
-  <w:abstractNum w:abstractNumId="38" w15:restartNumberingAfterBreak="0">
+  <w:abstractNum w:abstractNumId="41" w15:restartNumberingAfterBreak="0">
     <w:nsid w:val="76102086"/>
     <w:multiLevelType w:val="hybridMultilevel"/>
     <w:tmpl w:val="E9A2916A"/>
@@ -13653,7 +15165,7 @@
       </w:rPr>
     </w:lvl>
   </w:abstractNum>
-  <w:abstractNum w:abstractNumId="39" w15:restartNumberingAfterBreak="0">
+  <w:abstractNum w:abstractNumId="42" w15:restartNumberingAfterBreak="0">
     <w:nsid w:val="773D3420"/>
     <w:multiLevelType w:val="hybridMultilevel"/>
     <w:tmpl w:val="7496313A"/>
@@ -13747,7 +15259,7 @@
       </w:pPr>
     </w:lvl>
   </w:abstractNum>
-  <w:abstractNum w:abstractNumId="40" w15:restartNumberingAfterBreak="0">
+  <w:abstractNum w:abstractNumId="43" w15:restartNumberingAfterBreak="0">
     <w:nsid w:val="7B7762A8"/>
     <w:multiLevelType w:val="hybridMultilevel"/>
     <w:tmpl w:val="C1CE738C"/>
@@ -13836,7 +15348,7 @@
       </w:pPr>
     </w:lvl>
   </w:abstractNum>
-  <w:abstractNum w:abstractNumId="41" w15:restartNumberingAfterBreak="0">
+  <w:abstractNum w:abstractNumId="44" w15:restartNumberingAfterBreak="0">
     <w:nsid w:val="7CA35E11"/>
     <w:multiLevelType w:val="hybridMultilevel"/>
     <w:tmpl w:val="65BC6E08"/>
@@ -13949,7 +15461,7 @@
       </w:rPr>
     </w:lvl>
   </w:abstractNum>
-  <w:abstractNum w:abstractNumId="42" w15:restartNumberingAfterBreak="0">
+  <w:abstractNum w:abstractNumId="45" w15:restartNumberingAfterBreak="0">
     <w:nsid w:val="7E9F7DBF"/>
     <w:multiLevelType w:val="hybridMultilevel"/>
     <w:tmpl w:val="BF966724"/>
@@ -14062,17 +15574,130 @@
       </w:rPr>
     </w:lvl>
   </w:abstractNum>
+  <w:abstractNum w:abstractNumId="46" w15:restartNumberingAfterBreak="0">
+    <w:nsid w:val="7EED1EC5"/>
+    <w:multiLevelType w:val="hybridMultilevel"/>
+    <w:tmpl w:val="0A4AF52C"/>
+    <w:lvl w:ilvl="0" w:tplc="04090001">
+      <w:start w:val="1"/>
+      <w:numFmt w:val="bullet"/>
+      <w:lvlText w:val=""/>
+      <w:lvlJc w:val="left"/>
+      <w:pPr>
+        <w:ind w:left="4320" w:hanging="360"/>
+      </w:pPr>
+      <w:rPr>
+        <w:rFonts w:ascii="Symbol" w:hAnsi="Symbol" w:hint="default"/>
+      </w:rPr>
+    </w:lvl>
+    <w:lvl w:ilvl="1" w:tplc="04090003" w:tentative="1">
+      <w:start w:val="1"/>
+      <w:numFmt w:val="bullet"/>
+      <w:lvlText w:val="o"/>
+      <w:lvlJc w:val="left"/>
+      <w:pPr>
+        <w:ind w:left="5040" w:hanging="360"/>
+      </w:pPr>
+      <w:rPr>
+        <w:rFonts w:ascii="Courier New" w:hAnsi="Courier New" w:cs="Courier New" w:hint="default"/>
+      </w:rPr>
+    </w:lvl>
+    <w:lvl w:ilvl="2" w:tplc="04090005" w:tentative="1">
+      <w:start w:val="1"/>
+      <w:numFmt w:val="bullet"/>
+      <w:lvlText w:val=""/>
+      <w:lvlJc w:val="left"/>
+      <w:pPr>
+        <w:ind w:left="5760" w:hanging="360"/>
+      </w:pPr>
+      <w:rPr>
+        <w:rFonts w:ascii="Wingdings" w:hAnsi="Wingdings" w:hint="default"/>
+      </w:rPr>
+    </w:lvl>
+    <w:lvl w:ilvl="3" w:tplc="04090001" w:tentative="1">
+      <w:start w:val="1"/>
+      <w:numFmt w:val="bullet"/>
+      <w:lvlText w:val=""/>
+      <w:lvlJc w:val="left"/>
+      <w:pPr>
+        <w:ind w:left="6480" w:hanging="360"/>
+      </w:pPr>
+      <w:rPr>
+        <w:rFonts w:ascii="Symbol" w:hAnsi="Symbol" w:hint="default"/>
+      </w:rPr>
+    </w:lvl>
+    <w:lvl w:ilvl="4" w:tplc="04090003" w:tentative="1">
+      <w:start w:val="1"/>
+      <w:numFmt w:val="bullet"/>
+      <w:lvlText w:val="o"/>
+      <w:lvlJc w:val="left"/>
+      <w:pPr>
+        <w:ind w:left="7200" w:hanging="360"/>
+      </w:pPr>
+      <w:rPr>
+        <w:rFonts w:ascii="Courier New" w:hAnsi="Courier New" w:cs="Courier New" w:hint="default"/>
+      </w:rPr>
+    </w:lvl>
+    <w:lvl w:ilvl="5" w:tplc="04090005" w:tentative="1">
+      <w:start w:val="1"/>
+      <w:numFmt w:val="bullet"/>
+      <w:lvlText w:val=""/>
+      <w:lvlJc w:val="left"/>
+      <w:pPr>
+        <w:ind w:left="7920" w:hanging="360"/>
+      </w:pPr>
+      <w:rPr>
+        <w:rFonts w:ascii="Wingdings" w:hAnsi="Wingdings" w:hint="default"/>
+      </w:rPr>
+    </w:lvl>
+    <w:lvl w:ilvl="6" w:tplc="04090001" w:tentative="1">
+      <w:start w:val="1"/>
+      <w:numFmt w:val="bullet"/>
+      <w:lvlText w:val=""/>
+      <w:lvlJc w:val="left"/>
+      <w:pPr>
+        <w:ind w:left="8640" w:hanging="360"/>
+      </w:pPr>
+      <w:rPr>
+        <w:rFonts w:ascii="Symbol" w:hAnsi="Symbol" w:hint="default"/>
+      </w:rPr>
+    </w:lvl>
+    <w:lvl w:ilvl="7" w:tplc="04090003" w:tentative="1">
+      <w:start w:val="1"/>
+      <w:numFmt w:val="bullet"/>
+      <w:lvlText w:val="o"/>
+      <w:lvlJc w:val="left"/>
+      <w:pPr>
+        <w:ind w:left="9360" w:hanging="360"/>
+      </w:pPr>
+      <w:rPr>
+        <w:rFonts w:ascii="Courier New" w:hAnsi="Courier New" w:cs="Courier New" w:hint="default"/>
+      </w:rPr>
+    </w:lvl>
+    <w:lvl w:ilvl="8" w:tplc="04090005" w:tentative="1">
+      <w:start w:val="1"/>
+      <w:numFmt w:val="bullet"/>
+      <w:lvlText w:val=""/>
+      <w:lvlJc w:val="left"/>
+      <w:pPr>
+        <w:ind w:left="10080" w:hanging="360"/>
+      </w:pPr>
+      <w:rPr>
+        <w:rFonts w:ascii="Wingdings" w:hAnsi="Wingdings" w:hint="default"/>
+      </w:rPr>
+    </w:lvl>
+  </w:abstractNum>
   <w:num w:numId="1">
-    <w:abstractNumId w:val="26"/>
+    <w:abstractNumId w:val="27"/>
   </w:num>
   <w:num w:numId="2">
-    <w:abstractNumId w:val="33"/>
+    <w:abstractNumId w:val="36"/>
   </w:num>
   <w:num w:numId="3">
-    <w:abstractNumId w:val="40"/>
+    <w:abstractNumId w:val="43"/>
   </w:num>
   <w:num w:numId="4">
-    <w:abstractNumId w:val="36"/>
+    <w:abstractNumId w:val="39"/>
   </w:num>
   <w:num w:numId="5">
     <w:abstractNumId w:val="18"/>
@@ -14084,7 +15709,7 @@
     <w:abstractNumId w:val="15"/>
   </w:num>
   <w:num w:numId="8">
-    <w:abstractNumId w:val="30"/>
+    <w:abstractNumId w:val="33"/>
   </w:num>
   <w:num w:numId="9">
     <w:abstractNumId w:val="4"/>
@@ -14093,10 +15718,10 @@
     <w:abstractNumId w:val="9"/>
   </w:num>
   <w:num w:numId="11">
-    <w:abstractNumId w:val="29"/>
+    <w:abstractNumId w:val="31"/>
   </w:num>
   <w:num w:numId="12">
-    <w:abstractNumId w:val="37"/>
+    <w:abstractNumId w:val="40"/>
   </w:num>
   <w:num w:numId="13">
     <w:abstractNumId w:val="0"/>
@@ -14117,10 +15742,10 @@
     <w:abstractNumId w:val="13"/>
   </w:num>
   <w:num w:numId="19">
-    <w:abstractNumId w:val="31"/>
+    <w:abstractNumId w:val="34"/>
   </w:num>
   <w:num w:numId="20">
-    <w:abstractNumId w:val="25"/>
+    <w:abstractNumId w:val="26"/>
   </w:num>
   <w:num w:numId="21">
     <w:abstractNumId w:val="21"/>
@@ -14132,7 +15757,7 @@
     <w:abstractNumId w:val="6"/>
   </w:num>
   <w:num w:numId="24">
-    <w:abstractNumId w:val="38"/>
+    <w:abstractNumId w:val="41"/>
   </w:num>
   <w:num w:numId="25">
     <w:abstractNumId w:val="24"/>
@@ -14144,28 +15769,28 @@
     <w:abstractNumId w:val="8"/>
   </w:num>
   <w:num w:numId="28">
-    <w:abstractNumId w:val="34"/>
+    <w:abstractNumId w:val="37"/>
   </w:num>
   <w:num w:numId="29">
-    <w:abstractNumId w:val="41"/>
+    <w:abstractNumId w:val="44"/>
   </w:num>
   <w:num w:numId="30">
     <w:abstractNumId w:val="16"/>
   </w:num>
   <w:num w:numId="31">
-    <w:abstractNumId w:val="32"/>
+    <w:abstractNumId w:val="35"/>
   </w:num>
   <w:num w:numId="32">
-    <w:abstractNumId w:val="27"/>
+    <w:abstractNumId w:val="28"/>
   </w:num>
   <w:num w:numId="33">
-    <w:abstractNumId w:val="35"/>
+    <w:abstractNumId w:val="38"/>
   </w:num>
   <w:num w:numId="34">
     <w:abstractNumId w:val="22"/>
   </w:num>
   <w:num w:numId="35">
-    <w:abstractNumId w:val="28"/>
+    <w:abstractNumId w:val="29"/>
   </w:num>
   <w:num w:numId="36">
     <w:abstractNumId w:val="17"/>
@@ -14174,7 +15799,7 @@
     <w:abstractNumId w:val="19"/>
   </w:num>
   <w:num w:numId="38">
-    <w:abstractNumId w:val="39"/>
+    <w:abstractNumId w:val="42"/>
   </w:num>
   <w:num w:numId="39">
     <w:abstractNumId w:val="2"/>
@@ -14186,10 +15811,22 @@
     <w:abstractNumId w:val="1"/>
   </w:num>
   <w:num w:numId="42">
-    <w:abstractNumId w:val="42"/>
+    <w:abstractNumId w:val="45"/>
   </w:num>
   <w:num w:numId="43">
     <w:abstractNumId w:val="3"/>
+  </w:num>
+  <w:num w:numId="44">
+    <w:abstractNumId w:val="46"/>
+  </w:num>
+  <w:num w:numId="45">
+    <w:abstractNumId w:val="30"/>
+  </w:num>
+  <w:num w:numId="46">
+    <w:abstractNumId w:val="25"/>
+  </w:num>
+  <w:num w:numId="47">
+    <w:abstractNumId w:val="32"/>
   </w:num>
   <w:numIdMacAtCleanup w:val="29"/>
 </w:numbering>
@@ -14287,7 +15924,7 @@
     <w:lsdException w:name="List Continue 4" w:semiHidden="1" w:unhideWhenUsed="1"/>
     <w:lsdException w:name="List Continue 5" w:semiHidden="1" w:unhideWhenUsed="1"/>
     <w:lsdException w:name="Message Header" w:semiHidden="1" w:unhideWhenUsed="1"/>
-    <w:lsdException w:name="Subtitle" w:uiPriority="11"/>
+    <w:lsdException w:name="Subtitle" w:uiPriority="11" w:qFormat="1"/>
     <w:lsdException w:name="Salutation" w:semiHidden="1" w:unhideWhenUsed="1"/>
     <w:lsdException w:name="Date" w:semiHidden="1" w:unhideWhenUsed="1"/>
     <w:lsdException w:name="Body Text First Indent" w:semiHidden="1" w:unhideWhenUsed="1"/>
@@ -15413,6 +17050,77 @@
       <w:shd w:val="clear" w:color="auto" w:fill="E1DFDD"/>
     </w:rPr>
   </w:style>
+  <w:style w:type="paragraph" w:styleId="Title">
+    <w:name w:val="Title"/>
+    <w:basedOn w:val="Normal"/>
+    <w:next w:val="Normal"/>
+    <w:link w:val="TitleChar"/>
+    <w:uiPriority w:val="10"/>
+    <w:qFormat/>
+    <w:rsid w:val="00572AA0"/>
+    <w:pPr>
+      <w:spacing w:line="216" w:lineRule="auto"/>
+      <w:contextualSpacing/>
+    </w:pPr>
+    <w:rPr>
+      <w:rFonts w:asciiTheme="majorHAnsi" w:eastAsiaTheme="majorEastAsia" w:hAnsiTheme="majorHAnsi" w:cstheme="majorBidi"/>
+      <w:color w:val="404040" w:themeColor="text1" w:themeTint="BF"/>
+      <w:spacing w:val="-10"/>
+      <w:kern w:val="28"/>
+      <w:sz w:val="56"/>
+      <w:szCs w:val="56"/>
+    </w:rPr>
+  </w:style>
+  <w:style w:type="character" w:customStyle="1" w:styleId="TitleChar">
+    <w:name w:val="Title Char"/>
+    <w:basedOn w:val="DefaultParagraphFont"/>
+    <w:link w:val="Title"/>
+    <w:uiPriority w:val="10"/>
+    <w:rsid w:val="00572AA0"/>
+    <w:rPr>
+      <w:rFonts w:asciiTheme="majorHAnsi" w:eastAsiaTheme="majorEastAsia" w:hAnsiTheme="majorHAnsi" w:cstheme="majorBidi"/>
+      <w:color w:val="404040" w:themeColor="text1" w:themeTint="BF"/>
+      <w:spacing w:val="-10"/>
+      <w:kern w:val="28"/>
+      <w:sz w:val="56"/>
+      <w:szCs w:val="56"/>
+    </w:rPr>
+  </w:style>
+  <w:style w:type="paragraph" w:styleId="Subtitle">
+    <w:name w:val="Subtitle"/>
+    <w:basedOn w:val="Normal"/>
+    <w:next w:val="Normal"/>
+    <w:link w:val="SubtitleChar"/>
+    <w:uiPriority w:val="11"/>
+    <w:qFormat/>
+    <w:rsid w:val="00572AA0"/>
+    <w:pPr>
+      <w:numPr>
+        <w:ilvl w:val="1"/>
+      </w:numPr>
+      <w:spacing w:after="160" w:line="259" w:lineRule="auto"/>
+    </w:pPr>
+    <w:rPr>
+      <w:rFonts w:asciiTheme="minorHAnsi" w:eastAsiaTheme="minorEastAsia" w:hAnsiTheme="minorHAnsi"/>
+      <w:color w:val="5A5A5A" w:themeColor="text1" w:themeTint="A5"/>
+      <w:spacing w:val="15"/>
+      <w:sz w:val="22"/>
+      <w:szCs w:val="22"/>
+    </w:rPr>
+  </w:style>
+  <w:style w:type="character" w:customStyle="1" w:styleId="SubtitleChar">
+    <w:name w:val="Subtitle Char"/>
+    <w:basedOn w:val="DefaultParagraphFont"/>
+    <w:link w:val="Subtitle"/>
+    <w:uiPriority w:val="11"/>
+    <w:rsid w:val="00572AA0"/>
+    <w:rPr>
+      <w:rFonts w:asciiTheme="minorHAnsi" w:eastAsiaTheme="minorEastAsia" w:hAnsiTheme="minorHAnsi" w:cs="Times New Roman"/>
+      <w:color w:val="5A5A5A" w:themeColor="text1" w:themeTint="A5"/>
+      <w:spacing w:val="15"/>
+      <w:sz w:val="22"/>
+    </w:rPr>
+  </w:style>
 </w:styles>
 </file>
 
@@ -15706,7 +17414,7 @@
 </file>
 
 <file path=customXml/itemProps1.xml><?xml version="1.0" encoding="utf-8"?>
-<ds:datastoreItem xmlns:ds="http://schemas.openxmlformats.org/officeDocument/2006/customXml" ds:itemID="{0758F667-8409-431C-B3C0-DA9EA466B293}">
+<ds:datastoreItem xmlns:ds="http://schemas.openxmlformats.org/officeDocument/2006/customXml" ds:itemID="{D74EB1B6-30AD-4DBA-8504-8907B7D3BEA8}">
   <ds:schemaRefs>
     <ds:schemaRef ds:uri="http://schemas.openxmlformats.org/officeDocument/2006/bibliography"/>
   </ds:schemaRefs>

</xml_diff>

<commit_message>
update báo cáo 17/7/2019
</commit_message>
<xml_diff>
--- a/Báo cáo đợt 2.docx
+++ b/Báo cáo đợt 2.docx
@@ -2886,7 +2886,21 @@
             <w:rStyle w:val="Hyperlink"/>
             <w:noProof/>
           </w:rPr>
-          <w:t>CHƯƠNG 1 – GITHUB</w:t>
+          <w:t>CHƯƠNG 1 – G</w:t>
+        </w:r>
+        <w:r>
+          <w:rPr>
+            <w:rStyle w:val="Hyperlink"/>
+            <w:noProof/>
+          </w:rPr>
+          <w:t>I</w:t>
+        </w:r>
+        <w:r>
+          <w:rPr>
+            <w:rStyle w:val="Hyperlink"/>
+            <w:noProof/>
+          </w:rPr>
+          <w:t>THUB</w:t>
         </w:r>
         <w:r>
           <w:rPr>
@@ -2974,7 +2988,21 @@
             <w:rStyle w:val="Hyperlink"/>
             <w:noProof/>
           </w:rPr>
-          <w:t>Tổng quan về GitHub:</w:t>
+          <w:t>Tổng quan về GitH</w:t>
+        </w:r>
+        <w:r>
+          <w:rPr>
+            <w:rStyle w:val="Hyperlink"/>
+            <w:noProof/>
+          </w:rPr>
+          <w:t>u</w:t>
+        </w:r>
+        <w:r>
+          <w:rPr>
+            <w:rStyle w:val="Hyperlink"/>
+            <w:noProof/>
+          </w:rPr>
+          <w:t>b:</w:t>
         </w:r>
         <w:r>
           <w:rPr>
@@ -8789,10 +8817,7 @@
                               </w:rPr>
                             </w:pPr>
                             <w:r>
-                              <w:t xml:space="preserve">Hình 2.6 </w:t>
-                            </w:r>
-                            <w:r>
-                              <w:t>Helloworld.txt được tạo ra ở kho lưu trữ cục bộ</w:t>
+                              <w:t>Hình 2.6 Helloworld.txt được tạo ra ở kho lưu trữ cục bộ</w:t>
                             </w:r>
                           </w:p>
                         </w:txbxContent>
@@ -8824,10 +8849,7 @@
                         </w:rPr>
                       </w:pPr>
                       <w:r>
-                        <w:t xml:space="preserve">Hình 2.6 </w:t>
-                      </w:r>
-                      <w:r>
-                        <w:t>Helloworld.txt được tạo ra ở kho lưu trữ cục bộ</w:t>
+                        <w:t>Hình 2.6 Helloworld.txt được tạo ra ở kho lưu trữ cục bộ</w:t>
                       </w:r>
                     </w:p>
                   </w:txbxContent>
@@ -8875,18 +8897,18 @@
         </w:rPr>
         <w:lastRenderedPageBreak/>
         <w:drawing>
-          <wp:anchor distT="0" distB="0" distL="114300" distR="114300" simplePos="0" relativeHeight="251730944" behindDoc="0" locked="0" layoutInCell="1" allowOverlap="1" wp14:anchorId="2A95D397">
+          <wp:anchor distT="0" distB="0" distL="114300" distR="114300" simplePos="0" relativeHeight="251734016" behindDoc="0" locked="0" layoutInCell="1" allowOverlap="1">
             <wp:simplePos x="0" y="0"/>
             <wp:positionH relativeFrom="column">
-              <wp:posOffset>-98425</wp:posOffset>
+              <wp:posOffset>175829</wp:posOffset>
             </wp:positionH>
             <wp:positionV relativeFrom="paragraph">
-              <wp:posOffset>-208280</wp:posOffset>
+              <wp:posOffset>-54430</wp:posOffset>
             </wp:positionV>
-            <wp:extent cx="5791835" cy="4017645"/>
-            <wp:effectExtent l="0" t="0" r="0" b="1905"/>
+            <wp:extent cx="5510463" cy="3826089"/>
+            <wp:effectExtent l="0" t="0" r="0" b="3175"/>
             <wp:wrapNone/>
-            <wp:docPr id="49" name="Picture 49"/>
+            <wp:docPr id="51" name="Picture 51"/>
             <wp:cNvGraphicFramePr>
               <a:graphicFrameLocks xmlns:a="http://schemas.openxmlformats.org/drawingml/2006/main" noChangeAspect="1"/>
             </wp:cNvGraphicFramePr>
@@ -8894,7 +8916,7 @@
               <a:graphicData uri="http://schemas.openxmlformats.org/drawingml/2006/picture">
                 <pic:pic xmlns:pic="http://schemas.openxmlformats.org/drawingml/2006/picture">
                   <pic:nvPicPr>
-                    <pic:cNvPr id="1" name=""/>
+                    <pic:cNvPr id="51" name="prepare_commit.PNG"/>
                     <pic:cNvPicPr/>
                   </pic:nvPicPr>
                   <pic:blipFill>
@@ -8912,7 +8934,7 @@
                   <pic:spPr>
                     <a:xfrm>
                       <a:off x="0" y="0"/>
-                      <a:ext cx="5791835" cy="4017645"/>
+                      <a:ext cx="5510463" cy="3826089"/>
                     </a:xfrm>
                     <a:prstGeom prst="rect">
                       <a:avLst/>
@@ -9090,12 +9112,24 @@
     <w:p>
       <w:pPr>
         <w:spacing w:after="200" w:line="276" w:lineRule="auto"/>
-      </w:pPr>
-      <w:r>
+        <w:rPr>
+          <w:sz w:val="26"/>
+          <w:szCs w:val="26"/>
+        </w:rPr>
+      </w:pPr>
+      <w:r>
+        <w:rPr>
+          <w:sz w:val="26"/>
+          <w:szCs w:val="26"/>
+        </w:rPr>
         <w:tab/>
         <w:t>Trên hình , Github Desktop thể hiện người dùng các thông tin trước khi người dùng commit trên kho lưu trữ từ xa</w:t>
       </w:r>
       <w:r>
+        <w:rPr>
+          <w:sz w:val="26"/>
+          <w:szCs w:val="26"/>
+        </w:rPr>
         <w:t xml:space="preserve"> :</w:t>
       </w:r>
     </w:p>
@@ -9107,14 +9141,27 @@
           <w:numId w:val="47"/>
         </w:numPr>
         <w:spacing w:after="200" w:line="276" w:lineRule="auto"/>
-      </w:pPr>
-      <w:r>
-        <w:rPr>
+        <w:rPr>
+          <w:rFonts w:ascii="Times New Roman" w:hAnsi="Times New Roman" w:cs="Times New Roman"/>
+          <w:sz w:val="26"/>
+          <w:szCs w:val="26"/>
+        </w:rPr>
+      </w:pPr>
+      <w:r>
+        <w:rPr>
+          <w:rFonts w:ascii="Times New Roman" w:hAnsi="Times New Roman" w:cs="Times New Roman"/>
           <w:b/>
+          <w:sz w:val="26"/>
+          <w:szCs w:val="26"/>
         </w:rPr>
         <w:t xml:space="preserve">Current Repository : </w:t>
       </w:r>
       <w:r>
+        <w:rPr>
+          <w:rFonts w:ascii="Times New Roman" w:hAnsi="Times New Roman" w:cs="Times New Roman"/>
+          <w:sz w:val="26"/>
+          <w:szCs w:val="26"/>
+        </w:rPr>
         <w:t>Đây là kho lưu trữ mà người dùng đang làm việc . Nếu người dùng có nhiều kho thì có thể chuyển đổi kho tùy ý .</w:t>
       </w:r>
     </w:p>
@@ -9126,14 +9173,27 @@
           <w:numId w:val="47"/>
         </w:numPr>
         <w:spacing w:after="200" w:line="276" w:lineRule="auto"/>
-      </w:pPr>
-      <w:r>
-        <w:rPr>
+        <w:rPr>
+          <w:rFonts w:ascii="Times New Roman" w:hAnsi="Times New Roman" w:cs="Times New Roman"/>
+          <w:sz w:val="26"/>
+          <w:szCs w:val="26"/>
+        </w:rPr>
+      </w:pPr>
+      <w:r>
+        <w:rPr>
+          <w:rFonts w:ascii="Times New Roman" w:hAnsi="Times New Roman" w:cs="Times New Roman"/>
           <w:b/>
+          <w:sz w:val="26"/>
+          <w:szCs w:val="26"/>
         </w:rPr>
         <w:t>Current Branch :</w:t>
       </w:r>
       <w:r>
+        <w:rPr>
+          <w:rFonts w:ascii="Times New Roman" w:hAnsi="Times New Roman" w:cs="Times New Roman"/>
+          <w:sz w:val="26"/>
+          <w:szCs w:val="26"/>
+        </w:rPr>
         <w:t xml:space="preserve"> Nhánh mà hiện tại người dùng đang làm việc . Khi commit các file thì sẽ được push lên các nhánh này , nhánh hiện tại em đang làm việc là nhánh chính của Kho lưu trữ ( nhánh Master ) . Nếu như có nhiều nhánh trong một kho thì người dùng có thể thay đổi nhánh tùy ý .</w:t>
       </w:r>
     </w:p>
@@ -9145,30 +9205,36 @@
           <w:numId w:val="47"/>
         </w:numPr>
         <w:spacing w:after="200" w:line="276" w:lineRule="auto"/>
-      </w:pPr>
-      <w:r>
-        <w:rPr>
+        <w:rPr>
+          <w:rFonts w:ascii="Times New Roman" w:hAnsi="Times New Roman" w:cs="Times New Roman"/>
+          <w:sz w:val="26"/>
+          <w:szCs w:val="26"/>
+        </w:rPr>
+      </w:pPr>
+      <w:r>
+        <w:rPr>
+          <w:rFonts w:ascii="Times New Roman" w:hAnsi="Times New Roman" w:cs="Times New Roman"/>
           <w:b/>
+          <w:sz w:val="26"/>
+          <w:szCs w:val="26"/>
         </w:rPr>
         <w:t>Change :</w:t>
       </w:r>
       <w:r>
+        <w:rPr>
+          <w:rFonts w:ascii="Times New Roman" w:hAnsi="Times New Roman" w:cs="Times New Roman"/>
+          <w:sz w:val="26"/>
+          <w:szCs w:val="26"/>
+        </w:rPr>
         <w:t xml:space="preserve"> Mục này sẽ cho người dùng thấy họ đã thay đổi gì </w:t>
       </w:r>
       <w:r>
-        <w:t>trong kho lưu trữ cục bộ . Nếu như họ đã chỉnh sửa một file thì nó sẽ được đánh dấu là vòng tròn cam , thêm một file thì sẽ là dấu thập màu xanh lá và khi xóa sẽ là dấu trừ màu đỏ. K</w:t>
-      </w:r>
-      <w:r>
-        <w:t>hi trỏ vào từng file</w:t>
-      </w:r>
-      <w:r>
-        <w:t xml:space="preserve"> , các chỉnh sửa/xóa/sửa sẽ được hiện lên</w:t>
-      </w:r>
-      <w:r>
-        <w:t xml:space="preserve"> </w:t>
-      </w:r>
-      <w:r>
-        <w:t>ở bảng bên cạnh .</w:t>
+        <w:rPr>
+          <w:rFonts w:ascii="Times New Roman" w:hAnsi="Times New Roman" w:cs="Times New Roman"/>
+          <w:sz w:val="26"/>
+          <w:szCs w:val="26"/>
+        </w:rPr>
+        <w:t>trong kho lưu trữ cục bộ . Nếu như họ đã chỉnh sửa một file thì nó sẽ được đánh dấu là vòng tròn cam , thêm một file thì sẽ là dấu thập màu xanh lá và khi xóa sẽ là dấu trừ màu đỏ. Khi trỏ vào từng file , các chỉnh sửa/xóa/sửa sẽ được hiện lên ở bảng bên cạnh .</w:t>
       </w:r>
     </w:p>
     <w:p>
@@ -9179,24 +9245,326 @@
           <w:numId w:val="47"/>
         </w:numPr>
         <w:spacing w:after="200" w:line="276" w:lineRule="auto"/>
-      </w:pPr>
-      <w:r>
-        <w:rPr>
+        <w:rPr>
+          <w:rFonts w:ascii="Times New Roman" w:hAnsi="Times New Roman" w:cs="Times New Roman"/>
+          <w:sz w:val="26"/>
+          <w:szCs w:val="26"/>
+        </w:rPr>
+      </w:pPr>
+      <w:r>
+        <w:rPr>
+          <w:rFonts w:ascii="Times New Roman" w:hAnsi="Times New Roman" w:cs="Times New Roman"/>
           <w:b/>
-        </w:rPr>
+          <w:sz w:val="26"/>
+          <w:szCs w:val="26"/>
+        </w:rPr>
+        <w:lastRenderedPageBreak/>
         <w:t>History :</w:t>
       </w:r>
       <w:r>
+        <w:rPr>
+          <w:rFonts w:ascii="Times New Roman" w:hAnsi="Times New Roman" w:cs="Times New Roman"/>
+          <w:sz w:val="26"/>
+          <w:szCs w:val="26"/>
+        </w:rPr>
         <w:t xml:space="preserve"> Sẽ hiện lên lịch sử các lần commit của người dùng lên kho lưu trữ từ xa.</w:t>
       </w:r>
     </w:p>
     <w:p>
       <w:pPr>
+        <w:pStyle w:val="ListParagraph"/>
+        <w:numPr>
+          <w:ilvl w:val="0"/>
+          <w:numId w:val="47"/>
+        </w:numPr>
         <w:spacing w:after="200" w:line="276" w:lineRule="auto"/>
-        <w:ind w:left="1440"/>
-      </w:pPr>
-      <w:bookmarkStart w:id="5" w:name="_GoBack"/>
-      <w:bookmarkEnd w:id="5"/>
+        <w:rPr>
+          <w:rFonts w:ascii="Times New Roman" w:hAnsi="Times New Roman" w:cs="Times New Roman"/>
+          <w:sz w:val="26"/>
+          <w:szCs w:val="26"/>
+        </w:rPr>
+      </w:pPr>
+      <w:r>
+        <w:rPr>
+          <w:rFonts w:ascii="Times New Roman" w:hAnsi="Times New Roman" w:cs="Times New Roman"/>
+          <w:b/>
+          <w:sz w:val="26"/>
+          <w:szCs w:val="26"/>
+        </w:rPr>
+        <w:t>Summary :</w:t>
+      </w:r>
+      <w:r>
+        <w:rPr>
+          <w:rFonts w:ascii="Times New Roman" w:hAnsi="Times New Roman" w:cs="Times New Roman"/>
+          <w:sz w:val="26"/>
+          <w:szCs w:val="26"/>
+        </w:rPr>
+        <w:t xml:space="preserve"> </w:t>
+      </w:r>
+      <w:r>
+        <w:rPr>
+          <w:rFonts w:ascii="Times New Roman" w:hAnsi="Times New Roman" w:cs="Times New Roman"/>
+          <w:sz w:val="26"/>
+          <w:szCs w:val="26"/>
+        </w:rPr>
+        <w:t>Tóm tắt những gì người đã làm trong lần commit này . Mục này là bắt buộc phải có khi commit lên kho lưu trữ nội bộ .</w:t>
+      </w:r>
+    </w:p>
+    <w:p>
+      <w:pPr>
+        <w:pStyle w:val="ListParagraph"/>
+        <w:numPr>
+          <w:ilvl w:val="0"/>
+          <w:numId w:val="47"/>
+        </w:numPr>
+        <w:spacing w:after="200" w:line="276" w:lineRule="auto"/>
+        <w:rPr>
+          <w:rFonts w:ascii="Times New Roman" w:hAnsi="Times New Roman" w:cs="Times New Roman"/>
+          <w:sz w:val="26"/>
+          <w:szCs w:val="26"/>
+        </w:rPr>
+      </w:pPr>
+      <w:r>
+        <w:rPr>
+          <w:rFonts w:ascii="Times New Roman" w:hAnsi="Times New Roman" w:cs="Times New Roman"/>
+          <w:b/>
+          <w:sz w:val="26"/>
+          <w:szCs w:val="26"/>
+        </w:rPr>
+        <w:t>Description :</w:t>
+      </w:r>
+      <w:r>
+        <w:rPr>
+          <w:rFonts w:ascii="Times New Roman" w:hAnsi="Times New Roman" w:cs="Times New Roman"/>
+          <w:sz w:val="26"/>
+          <w:szCs w:val="26"/>
+        </w:rPr>
+        <w:t xml:space="preserve"> Người dùng có thể thêm một số chi tiết , thông tin về lần commit này . Mục này là không bắt buộc phải viết khi commit .</w:t>
+      </w:r>
+    </w:p>
+    <w:p>
+      <w:pPr>
+        <w:pStyle w:val="ListParagraph"/>
+        <w:numPr>
+          <w:ilvl w:val="0"/>
+          <w:numId w:val="47"/>
+        </w:numPr>
+        <w:spacing w:after="200" w:line="276" w:lineRule="auto"/>
+        <w:rPr>
+          <w:rFonts w:ascii="Times New Roman" w:hAnsi="Times New Roman" w:cs="Times New Roman"/>
+          <w:sz w:val="26"/>
+          <w:szCs w:val="26"/>
+        </w:rPr>
+      </w:pPr>
+      <w:r>
+        <w:rPr>
+          <w:rFonts w:ascii="Times New Roman" w:hAnsi="Times New Roman" w:cs="Times New Roman"/>
+          <w:b/>
+          <w:sz w:val="26"/>
+          <w:szCs w:val="26"/>
+        </w:rPr>
+        <w:t>Commit to master :</w:t>
+      </w:r>
+      <w:r>
+        <w:rPr>
+          <w:rFonts w:ascii="Times New Roman" w:hAnsi="Times New Roman" w:cs="Times New Roman"/>
+          <w:sz w:val="26"/>
+          <w:szCs w:val="26"/>
+        </w:rPr>
+        <w:t xml:space="preserve"> </w:t>
+      </w:r>
+      <w:r>
+        <w:rPr>
+          <w:rFonts w:ascii="Times New Roman" w:hAnsi="Times New Roman" w:cs="Times New Roman"/>
+          <w:sz w:val="26"/>
+          <w:szCs w:val="26"/>
+        </w:rPr>
+        <w:t>Sau khi xem xét các thay đổi , nhấn vào mục commit to master để đưa các chỉnh sửa người dùng đã làm ở thư mục làm việc đến kho lưu trữ cục bộ .</w:t>
+      </w:r>
+    </w:p>
+    <w:p>
+      <w:pPr>
+        <w:spacing w:after="200" w:line="276" w:lineRule="auto"/>
+        <w:ind w:left="720"/>
+      </w:pPr>
+      <w:r>
+        <w:t xml:space="preserve">Sau khi Commit to master , em chỉ đưa các thay đổi lên kho lưu trữ cục bộ </w:t>
+      </w:r>
+      <w:r>
+        <w:t>chứ các thay đổi vẫn chưa được đưa lên kho lưu trữ từ xa . Để đưa lên kho lưu trữ từ xa , chọn vào mục “Push origin”</w:t>
+      </w:r>
+      <w:r>
+        <w:t xml:space="preserve"> , </w:t>
+      </w:r>
+      <w:r>
+        <w:rPr>
+          <w:rFonts w:eastAsiaTheme="minorHAnsi"/>
+          <w:sz w:val="26"/>
+          <w:szCs w:val="26"/>
+        </w:rPr>
+        <w:t xml:space="preserve">Push origin sẽ đẩy các thay đổi ở kho lưu trữ cục bộ lên trên kho lưu trữ từ xa. </w:t>
+      </w:r>
+      <w:r>
+        <w:t xml:space="preserve"> .</w:t>
+      </w:r>
+    </w:p>
+    <w:p>
+      <w:pPr>
+        <w:spacing w:after="200" w:line="276" w:lineRule="auto"/>
+      </w:pPr>
+      <w:r>
+        <w:rPr>
+          <w:noProof/>
+        </w:rPr>
+        <mc:AlternateContent>
+          <mc:Choice Requires="wps">
+            <w:drawing>
+              <wp:anchor distT="0" distB="0" distL="114300" distR="114300" simplePos="0" relativeHeight="251737088" behindDoc="0" locked="0" layoutInCell="1" allowOverlap="1" wp14:anchorId="0DCFBF87" wp14:editId="75F349E0">
+                <wp:simplePos x="0" y="0"/>
+                <wp:positionH relativeFrom="column">
+                  <wp:posOffset>100965</wp:posOffset>
+                </wp:positionH>
+                <wp:positionV relativeFrom="paragraph">
+                  <wp:posOffset>3905250</wp:posOffset>
+                </wp:positionV>
+                <wp:extent cx="5404485" cy="635"/>
+                <wp:effectExtent l="0" t="0" r="0" b="0"/>
+                <wp:wrapNone/>
+                <wp:docPr id="53" name="Text Box 53"/>
+                <wp:cNvGraphicFramePr/>
+                <a:graphic xmlns:a="http://schemas.openxmlformats.org/drawingml/2006/main">
+                  <a:graphicData uri="http://schemas.microsoft.com/office/word/2010/wordprocessingShape">
+                    <wps:wsp>
+                      <wps:cNvSpPr txBox="1"/>
+                      <wps:spPr>
+                        <a:xfrm>
+                          <a:off x="0" y="0"/>
+                          <a:ext cx="5404485" cy="635"/>
+                        </a:xfrm>
+                        <a:prstGeom prst="rect">
+                          <a:avLst/>
+                        </a:prstGeom>
+                        <a:solidFill>
+                          <a:prstClr val="white"/>
+                        </a:solidFill>
+                        <a:ln>
+                          <a:noFill/>
+                        </a:ln>
+                      </wps:spPr>
+                      <wps:txbx>
+                        <w:txbxContent>
+                          <w:p>
+                            <w:pPr>
+                              <w:pStyle w:val="Caption"/>
+                              <w:rPr>
+                                <w:noProof/>
+                                <w:sz w:val="24"/>
+                                <w:szCs w:val="24"/>
+                              </w:rPr>
+                            </w:pPr>
+                            <w:r>
+                              <w:t>Hình 2.8 Giao diện sau khi commit những thay đổi .</w:t>
+                            </w:r>
+                          </w:p>
+                        </w:txbxContent>
+                      </wps:txbx>
+                      <wps:bodyPr rot="0" spcFirstLastPara="0" vertOverflow="overflow" horzOverflow="overflow" vert="horz" wrap="square" lIns="0" tIns="0" rIns="0" bIns="0" numCol="1" spcCol="0" rtlCol="0" fromWordArt="0" anchor="t" anchorCtr="0" forceAA="0" compatLnSpc="1">
+                        <a:prstTxWarp prst="textNoShape">
+                          <a:avLst/>
+                        </a:prstTxWarp>
+                        <a:spAutoFit/>
+                      </wps:bodyPr>
+                    </wps:wsp>
+                  </a:graphicData>
+                </a:graphic>
+              </wp:anchor>
+            </w:drawing>
+          </mc:Choice>
+          <mc:Fallback>
+            <w:pict>
+              <v:shape w14:anchorId="0DCFBF87" id="Text Box 53" o:spid="_x0000_s1036" type="#_x0000_t202" style="position:absolute;margin-left:7.95pt;margin-top:307.5pt;width:425.55pt;height:.05pt;z-index:251737088;visibility:visible;mso-wrap-style:square;mso-wrap-distance-left:9pt;mso-wrap-distance-top:0;mso-wrap-distance-right:9pt;mso-wrap-distance-bottom:0;mso-position-horizontal:absolute;mso-position-horizontal-relative:text;mso-position-vertical:absolute;mso-position-vertical-relative:text;v-text-anchor:top" o:gfxdata="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" stroked="f">
+                <v:textbox style="mso-fit-shape-to-text:t" inset="0,0,0,0">
+                  <w:txbxContent>
+                    <w:p>
+                      <w:pPr>
+                        <w:pStyle w:val="Caption"/>
+                        <w:rPr>
+                          <w:noProof/>
+                          <w:sz w:val="24"/>
+                          <w:szCs w:val="24"/>
+                        </w:rPr>
+                      </w:pPr>
+                      <w:r>
+                        <w:t>Hình 2.8 Giao diện sau khi commit những thay đổi .</w:t>
+                      </w:r>
+                    </w:p>
+                  </w:txbxContent>
+                </v:textbox>
+              </v:shape>
+            </w:pict>
+          </mc:Fallback>
+        </mc:AlternateContent>
+      </w:r>
+      <w:r>
+        <w:rPr>
+          <w:noProof/>
+        </w:rPr>
+        <w:drawing>
+          <wp:anchor distT="0" distB="0" distL="114300" distR="114300" simplePos="0" relativeHeight="251735040" behindDoc="0" locked="0" layoutInCell="1" allowOverlap="1">
+            <wp:simplePos x="0" y="0"/>
+            <wp:positionH relativeFrom="column">
+              <wp:posOffset>101599</wp:posOffset>
+            </wp:positionH>
+            <wp:positionV relativeFrom="paragraph">
+              <wp:posOffset>95250</wp:posOffset>
+            </wp:positionV>
+            <wp:extent cx="5404981" cy="3752850"/>
+            <wp:effectExtent l="0" t="0" r="5715" b="0"/>
+            <wp:wrapNone/>
+            <wp:docPr id="52" name="Picture 52"/>
+            <wp:cNvGraphicFramePr>
+              <a:graphicFrameLocks xmlns:a="http://schemas.openxmlformats.org/drawingml/2006/main" noChangeAspect="1"/>
+            </wp:cNvGraphicFramePr>
+            <a:graphic xmlns:a="http://schemas.openxmlformats.org/drawingml/2006/main">
+              <a:graphicData uri="http://schemas.openxmlformats.org/drawingml/2006/picture">
+                <pic:pic xmlns:pic="http://schemas.openxmlformats.org/drawingml/2006/picture">
+                  <pic:nvPicPr>
+                    <pic:cNvPr id="52" name="prepare_push.PNG"/>
+                    <pic:cNvPicPr/>
+                  </pic:nvPicPr>
+                  <pic:blipFill>
+                    <a:blip r:embed="rId23">
+                      <a:extLst>
+                        <a:ext uri="{28A0092B-C50C-407E-A947-70E740481C1C}">
+                          <a14:useLocalDpi xmlns:a14="http://schemas.microsoft.com/office/drawing/2010/main" val="0"/>
+                        </a:ext>
+                      </a:extLst>
+                    </a:blip>
+                    <a:stretch>
+                      <a:fillRect/>
+                    </a:stretch>
+                  </pic:blipFill>
+                  <pic:spPr>
+                    <a:xfrm>
+                      <a:off x="0" y="0"/>
+                      <a:ext cx="5407640" cy="3754696"/>
+                    </a:xfrm>
+                    <a:prstGeom prst="rect">
+                      <a:avLst/>
+                    </a:prstGeom>
+                  </pic:spPr>
+                </pic:pic>
+              </a:graphicData>
+            </a:graphic>
+            <wp14:sizeRelH relativeFrom="page">
+              <wp14:pctWidth>0</wp14:pctWidth>
+            </wp14:sizeRelH>
+            <wp14:sizeRelV relativeFrom="page">
+              <wp14:pctHeight>0</wp14:pctHeight>
+            </wp14:sizeRelV>
+          </wp:anchor>
+        </w:drawing>
+      </w:r>
     </w:p>
     <w:p>
       <w:pPr>
@@ -9204,7 +9572,280 @@
         <w:spacing w:after="200" w:line="276" w:lineRule="auto"/>
         <w:ind w:left="3600"/>
       </w:pPr>
-      <w:r>
+    </w:p>
+    <w:p>
+      <w:pPr>
+        <w:spacing w:after="200" w:line="276" w:lineRule="auto"/>
+      </w:pPr>
+    </w:p>
+    <w:p>
+      <w:pPr>
+        <w:spacing w:after="200" w:line="276" w:lineRule="auto"/>
+      </w:pPr>
+    </w:p>
+    <w:p>
+      <w:pPr>
+        <w:spacing w:after="200" w:line="276" w:lineRule="auto"/>
+      </w:pPr>
+    </w:p>
+    <w:p>
+      <w:pPr>
+        <w:spacing w:after="200" w:line="276" w:lineRule="auto"/>
+      </w:pPr>
+    </w:p>
+    <w:p>
+      <w:pPr>
+        <w:spacing w:after="200" w:line="276" w:lineRule="auto"/>
+      </w:pPr>
+    </w:p>
+    <w:p>
+      <w:pPr>
+        <w:spacing w:after="200" w:line="276" w:lineRule="auto"/>
+      </w:pPr>
+    </w:p>
+    <w:p>
+      <w:pPr>
+        <w:spacing w:after="200" w:line="276" w:lineRule="auto"/>
+      </w:pPr>
+    </w:p>
+    <w:p>
+      <w:pPr>
+        <w:spacing w:after="200" w:line="276" w:lineRule="auto"/>
+      </w:pPr>
+    </w:p>
+    <w:p>
+      <w:pPr>
+        <w:spacing w:after="200" w:line="276" w:lineRule="auto"/>
+      </w:pPr>
+    </w:p>
+    <w:p>
+      <w:pPr>
+        <w:spacing w:after="200" w:line="276" w:lineRule="auto"/>
+      </w:pPr>
+    </w:p>
+    <w:p>
+      <w:pPr>
+        <w:spacing w:after="200" w:line="276" w:lineRule="auto"/>
+      </w:pPr>
+    </w:p>
+    <w:p>
+      <w:pPr>
+        <w:spacing w:after="200" w:line="276" w:lineRule="auto"/>
+        <w:rPr>
+          <w:rFonts w:eastAsiaTheme="minorHAnsi"/>
+          <w:sz w:val="26"/>
+          <w:szCs w:val="26"/>
+        </w:rPr>
+      </w:pPr>
+      <w:r>
+        <w:rPr>
+          <w:rFonts w:asciiTheme="minorHAnsi" w:eastAsiaTheme="minorHAnsi" w:hAnsiTheme="minorHAnsi" w:cstheme="minorBidi"/>
+          <w:sz w:val="22"/>
+          <w:szCs w:val="22"/>
+        </w:rPr>
+        <w:tab/>
+      </w:r>
+      <w:r>
+        <w:rPr>
+          <w:rFonts w:eastAsiaTheme="minorHAnsi"/>
+          <w:sz w:val="26"/>
+          <w:szCs w:val="26"/>
+        </w:rPr>
+        <w:t xml:space="preserve"> </w:t>
+      </w:r>
+    </w:p>
+    <w:p>
+      <w:pPr>
+        <w:spacing w:after="200" w:line="276" w:lineRule="auto"/>
+        <w:rPr>
+          <w:rFonts w:asciiTheme="minorHAnsi" w:eastAsiaTheme="minorHAnsi" w:hAnsiTheme="minorHAnsi" w:cstheme="minorBidi"/>
+          <w:sz w:val="22"/>
+          <w:szCs w:val="22"/>
+        </w:rPr>
+      </w:pPr>
+      <w:r>
+        <w:rPr>
+          <w:noProof/>
+        </w:rPr>
+        <w:lastRenderedPageBreak/>
+        <mc:AlternateContent>
+          <mc:Choice Requires="wps">
+            <w:drawing>
+              <wp:anchor distT="0" distB="0" distL="114300" distR="114300" simplePos="0" relativeHeight="251740160" behindDoc="0" locked="0" layoutInCell="1" allowOverlap="1" wp14:anchorId="6A1E3C18" wp14:editId="24F455F0">
+                <wp:simplePos x="0" y="0"/>
+                <wp:positionH relativeFrom="column">
+                  <wp:posOffset>399415</wp:posOffset>
+                </wp:positionH>
+                <wp:positionV relativeFrom="paragraph">
+                  <wp:posOffset>3515360</wp:posOffset>
+                </wp:positionV>
+                <wp:extent cx="4667885" cy="635"/>
+                <wp:effectExtent l="0" t="0" r="0" b="0"/>
+                <wp:wrapNone/>
+                <wp:docPr id="56" name="Text Box 56"/>
+                <wp:cNvGraphicFramePr/>
+                <a:graphic xmlns:a="http://schemas.openxmlformats.org/drawingml/2006/main">
+                  <a:graphicData uri="http://schemas.microsoft.com/office/word/2010/wordprocessingShape">
+                    <wps:wsp>
+                      <wps:cNvSpPr txBox="1"/>
+                      <wps:spPr>
+                        <a:xfrm>
+                          <a:off x="0" y="0"/>
+                          <a:ext cx="4667885" cy="635"/>
+                        </a:xfrm>
+                        <a:prstGeom prst="rect">
+                          <a:avLst/>
+                        </a:prstGeom>
+                        <a:solidFill>
+                          <a:prstClr val="white"/>
+                        </a:solidFill>
+                        <a:ln>
+                          <a:noFill/>
+                        </a:ln>
+                      </wps:spPr>
+                      <wps:txbx>
+                        <w:txbxContent>
+                          <w:p>
+                            <w:pPr>
+                              <w:pStyle w:val="Caption"/>
+                              <w:rPr>
+                                <w:rFonts w:eastAsiaTheme="minorHAnsi"/>
+                                <w:noProof/>
+                              </w:rPr>
+                            </w:pPr>
+                            <w:r>
+                              <w:t>Hình 2.9 Các thay đổi đã được đẩy lên thành công</w:t>
+                            </w:r>
+                          </w:p>
+                        </w:txbxContent>
+                      </wps:txbx>
+                      <wps:bodyPr rot="0" spcFirstLastPara="0" vertOverflow="overflow" horzOverflow="overflow" vert="horz" wrap="square" lIns="0" tIns="0" rIns="0" bIns="0" numCol="1" spcCol="0" rtlCol="0" fromWordArt="0" anchor="t" anchorCtr="0" forceAA="0" compatLnSpc="1">
+                        <a:prstTxWarp prst="textNoShape">
+                          <a:avLst/>
+                        </a:prstTxWarp>
+                        <a:spAutoFit/>
+                      </wps:bodyPr>
+                    </wps:wsp>
+                  </a:graphicData>
+                </a:graphic>
+              </wp:anchor>
+            </w:drawing>
+          </mc:Choice>
+          <mc:Fallback>
+            <w:pict>
+              <v:shape w14:anchorId="6A1E3C18" id="Text Box 56" o:spid="_x0000_s1037" type="#_x0000_t202" style="position:absolute;margin-left:31.45pt;margin-top:276.8pt;width:367.55pt;height:.05pt;z-index:251740160;visibility:visible;mso-wrap-style:square;mso-wrap-distance-left:9pt;mso-wrap-distance-top:0;mso-wrap-distance-right:9pt;mso-wrap-distance-bottom:0;mso-position-horizontal:absolute;mso-position-horizontal-relative:text;mso-position-vertical:absolute;mso-position-vertical-relative:text;v-text-anchor:top" o:gfxdata="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" stroked="f">
+                <v:textbox style="mso-fit-shape-to-text:t" inset="0,0,0,0">
+                  <w:txbxContent>
+                    <w:p>
+                      <w:pPr>
+                        <w:pStyle w:val="Caption"/>
+                        <w:rPr>
+                          <w:rFonts w:eastAsiaTheme="minorHAnsi"/>
+                          <w:noProof/>
+                        </w:rPr>
+                      </w:pPr>
+                      <w:r>
+                        <w:t>Hình 2.9 Các thay đổi đã được đẩy lên thành công</w:t>
+                      </w:r>
+                    </w:p>
+                  </w:txbxContent>
+                </v:textbox>
+              </v:shape>
+            </w:pict>
+          </mc:Fallback>
+        </mc:AlternateContent>
+      </w:r>
+      <w:bookmarkStart w:id="5" w:name="_GoBack"/>
+      <w:r>
+        <w:rPr>
+          <w:rFonts w:asciiTheme="minorHAnsi" w:eastAsiaTheme="minorHAnsi" w:hAnsiTheme="minorHAnsi" w:cstheme="minorBidi"/>
+          <w:noProof/>
+          <w:sz w:val="22"/>
+          <w:szCs w:val="22"/>
+        </w:rPr>
+        <w:drawing>
+          <wp:anchor distT="0" distB="0" distL="114300" distR="114300" simplePos="0" relativeHeight="251738112" behindDoc="0" locked="0" layoutInCell="1" allowOverlap="1">
+            <wp:simplePos x="0" y="0"/>
+            <wp:positionH relativeFrom="column">
+              <wp:posOffset>399549</wp:posOffset>
+            </wp:positionH>
+            <wp:positionV relativeFrom="paragraph">
+              <wp:posOffset>-9525</wp:posOffset>
+            </wp:positionV>
+            <wp:extent cx="4668253" cy="3468050"/>
+            <wp:effectExtent l="0" t="0" r="0" b="0"/>
+            <wp:wrapNone/>
+            <wp:docPr id="55" name="Picture 55"/>
+            <wp:cNvGraphicFramePr>
+              <a:graphicFrameLocks xmlns:a="http://schemas.openxmlformats.org/drawingml/2006/main" noChangeAspect="1"/>
+            </wp:cNvGraphicFramePr>
+            <a:graphic xmlns:a="http://schemas.openxmlformats.org/drawingml/2006/main">
+              <a:graphicData uri="http://schemas.openxmlformats.org/drawingml/2006/picture">
+                <pic:pic xmlns:pic="http://schemas.openxmlformats.org/drawingml/2006/picture">
+                  <pic:nvPicPr>
+                    <pic:cNvPr id="55" name="after_push.PNG"/>
+                    <pic:cNvPicPr/>
+                  </pic:nvPicPr>
+                  <pic:blipFill>
+                    <a:blip r:embed="rId24" cstate="print">
+                      <a:extLst>
+                        <a:ext uri="{28A0092B-C50C-407E-A947-70E740481C1C}">
+                          <a14:useLocalDpi xmlns:a14="http://schemas.microsoft.com/office/drawing/2010/main" val="0"/>
+                        </a:ext>
+                      </a:extLst>
+                    </a:blip>
+                    <a:stretch>
+                      <a:fillRect/>
+                    </a:stretch>
+                  </pic:blipFill>
+                  <pic:spPr>
+                    <a:xfrm>
+                      <a:off x="0" y="0"/>
+                      <a:ext cx="4668253" cy="3468050"/>
+                    </a:xfrm>
+                    <a:prstGeom prst="rect">
+                      <a:avLst/>
+                    </a:prstGeom>
+                  </pic:spPr>
+                </pic:pic>
+              </a:graphicData>
+            </a:graphic>
+            <wp14:sizeRelH relativeFrom="page">
+              <wp14:pctWidth>0</wp14:pctWidth>
+            </wp14:sizeRelH>
+            <wp14:sizeRelV relativeFrom="page">
+              <wp14:pctHeight>0</wp14:pctHeight>
+            </wp14:sizeRelV>
+          </wp:anchor>
+        </w:drawing>
+      </w:r>
+      <w:bookmarkEnd w:id="5"/>
+    </w:p>
+    <w:p>
+      <w:pPr>
+        <w:spacing w:after="200" w:line="276" w:lineRule="auto"/>
+        <w:rPr>
+          <w:rFonts w:asciiTheme="minorHAnsi" w:eastAsiaTheme="minorHAnsi" w:hAnsiTheme="minorHAnsi" w:cstheme="minorBidi"/>
+          <w:sz w:val="22"/>
+          <w:szCs w:val="22"/>
+        </w:rPr>
+      </w:pPr>
+    </w:p>
+    <w:p>
+      <w:pPr>
+        <w:spacing w:after="200" w:line="276" w:lineRule="auto"/>
+        <w:rPr>
+          <w:rFonts w:asciiTheme="minorHAnsi" w:eastAsiaTheme="minorHAnsi" w:hAnsiTheme="minorHAnsi" w:cstheme="minorBidi"/>
+          <w:sz w:val="22"/>
+          <w:szCs w:val="22"/>
+        </w:rPr>
+      </w:pPr>
+      <w:r>
+        <w:rPr>
+          <w:rFonts w:asciiTheme="minorHAnsi" w:eastAsiaTheme="minorHAnsi" w:hAnsiTheme="minorHAnsi" w:cstheme="minorBidi"/>
+          <w:sz w:val="22"/>
+          <w:szCs w:val="22"/>
+        </w:rPr>
         <w:br w:type="page"/>
       </w:r>
     </w:p>
@@ -9212,14 +9853,55 @@
       <w:pPr>
         <w:spacing w:after="200" w:line="276" w:lineRule="auto"/>
         <w:rPr>
-          <w:sz w:val="26"/>
-          <w:szCs w:val="26"/>
-        </w:rPr>
-      </w:pPr>
-      <w:r>
-        <w:lastRenderedPageBreak/>
+          <w:rFonts w:asciiTheme="minorHAnsi" w:eastAsiaTheme="minorHAnsi" w:hAnsiTheme="minorHAnsi" w:cstheme="minorBidi"/>
+          <w:sz w:val="22"/>
+          <w:szCs w:val="22"/>
+        </w:rPr>
+      </w:pPr>
+    </w:p>
+    <w:p>
+      <w:pPr>
+        <w:spacing w:after="200" w:line="276" w:lineRule="auto"/>
+        <w:rPr>
+          <w:rFonts w:asciiTheme="minorHAnsi" w:eastAsiaTheme="minorHAnsi" w:hAnsiTheme="minorHAnsi" w:cstheme="minorBidi"/>
+          <w:sz w:val="22"/>
+          <w:szCs w:val="22"/>
+        </w:rPr>
+      </w:pPr>
+      <w:r>
+        <w:rPr>
+          <w:rFonts w:asciiTheme="minorHAnsi" w:eastAsiaTheme="minorHAnsi" w:hAnsiTheme="minorHAnsi" w:cstheme="minorBidi"/>
+          <w:sz w:val="22"/>
+          <w:szCs w:val="22"/>
+        </w:rPr>
         <w:br w:type="page"/>
       </w:r>
+    </w:p>
+    <w:p>
+      <w:pPr>
+        <w:spacing w:after="200" w:line="276" w:lineRule="auto"/>
+        <w:rPr>
+          <w:rFonts w:asciiTheme="minorHAnsi" w:eastAsiaTheme="minorHAnsi" w:hAnsiTheme="minorHAnsi" w:cstheme="minorBidi"/>
+          <w:sz w:val="22"/>
+          <w:szCs w:val="22"/>
+        </w:rPr>
+      </w:pPr>
+    </w:p>
+    <w:p>
+      <w:pPr>
+        <w:pStyle w:val="ListParagraph"/>
+        <w:spacing w:after="200" w:line="276" w:lineRule="auto"/>
+        <w:ind w:left="3600"/>
+      </w:pPr>
+    </w:p>
+    <w:p>
+      <w:pPr>
+        <w:spacing w:after="200" w:line="276" w:lineRule="auto"/>
+        <w:rPr>
+          <w:sz w:val="26"/>
+          <w:szCs w:val="26"/>
+        </w:rPr>
+      </w:pPr>
     </w:p>
     <w:p>
       <w:pPr>
@@ -9289,7 +9971,7 @@
         </w:rPr>
         <w:t xml:space="preserve">Nguyen Hong Son , Continuous Integration with Jenkins - Bài 1: Giới thiệu về CI và Jenkins , 5/5/2017 , </w:t>
       </w:r>
-      <w:hyperlink r:id="rId23" w:history="1">
+      <w:hyperlink r:id="rId25" w:history="1">
         <w:r>
           <w:rPr>
             <w:rStyle w:val="Hyperlink"/>
@@ -9323,7 +10005,7 @@
         </w:rPr>
         <w:t xml:space="preserve">Tran Van Luan , Giới thiệu về Jenkins: Một Open Source Continuous Integration Server , 26/1/2016 , </w:t>
       </w:r>
-      <w:hyperlink r:id="rId24" w:history="1">
+      <w:hyperlink r:id="rId26" w:history="1">
         <w:r>
           <w:rPr>
             <w:rStyle w:val="Hyperlink"/>
@@ -9365,7 +10047,7 @@
         </w:rPr>
         <w:t xml:space="preserve">, 22/12/2018 , </w:t>
       </w:r>
-      <w:hyperlink r:id="rId25" w:history="1">
+      <w:hyperlink r:id="rId27" w:history="1">
         <w:r>
           <w:rPr>
             <w:rStyle w:val="Hyperlink"/>
@@ -9412,7 +10094,7 @@
         </w:rPr>
         <w:t xml:space="preserve"> , 23/8/2018 , </w:t>
       </w:r>
-      <w:hyperlink r:id="rId26" w:history="1">
+      <w:hyperlink r:id="rId28" w:history="1">
         <w:r>
           <w:rPr>
             <w:rStyle w:val="Hyperlink"/>
@@ -9472,7 +10154,7 @@
         </w:rPr>
         <w:t xml:space="preserve"> 5/12/2017, </w:t>
       </w:r>
-      <w:hyperlink r:id="rId27" w:history="1">
+      <w:hyperlink r:id="rId29" w:history="1">
         <w:r>
           <w:rPr>
             <w:rStyle w:val="Hyperlink"/>
@@ -9508,7 +10190,7 @@
         </w:rPr>
         <w:t xml:space="preserve">Bugfender , What Is Jenkins and Why Should You Be Using It? , 21/11/2017 , </w:t>
       </w:r>
-      <w:hyperlink r:id="rId28" w:history="1">
+      <w:hyperlink r:id="rId30" w:history="1">
         <w:r>
           <w:rPr>
             <w:rStyle w:val="Hyperlink"/>
@@ -9551,7 +10233,7 @@
         </w:rPr>
         <w:t xml:space="preserve">, 22/5/2019 , </w:t>
       </w:r>
-      <w:hyperlink r:id="rId29" w:history="1">
+      <w:hyperlink r:id="rId31" w:history="1">
         <w:r>
           <w:rPr>
             <w:rStyle w:val="Hyperlink"/>
@@ -9586,7 +10268,7 @@
         </w:rPr>
         <w:t xml:space="preserve">Saurabh , What is Jenkins? | Jenkins For Continuous Integration | Edureka , 22/5/2019 , </w:t>
       </w:r>
-      <w:hyperlink r:id="rId30" w:history="1">
+      <w:hyperlink r:id="rId32" w:history="1">
         <w:r>
           <w:rPr>
             <w:rStyle w:val="Hyperlink"/>
@@ -9619,9 +10301,10 @@
           <w:sz w:val="26"/>
           <w:szCs w:val="26"/>
         </w:rPr>
+        <w:lastRenderedPageBreak/>
         <w:t xml:space="preserve">Margaret Rouse , Microsoft Azure (Windows Azure) , 8/2018 , </w:t>
       </w:r>
-      <w:hyperlink r:id="rId31" w:history="1">
+      <w:hyperlink r:id="rId33" w:history="1">
         <w:r>
           <w:rPr>
             <w:rStyle w:val="Hyperlink"/>
@@ -9654,10 +10337,9 @@
           <w:sz w:val="26"/>
           <w:szCs w:val="26"/>
         </w:rPr>
-        <w:lastRenderedPageBreak/>
         <w:t xml:space="preserve">Nicole Shortslef , Microsoft Azure Explained: What It Is and Why It Matters , </w:t>
       </w:r>
-      <w:hyperlink r:id="rId32" w:history="1">
+      <w:hyperlink r:id="rId34" w:history="1">
         <w:r>
           <w:rPr>
             <w:rStyle w:val="Hyperlink"/>
@@ -9692,7 +10374,7 @@
         </w:rPr>
         <w:t xml:space="preserve">Sumo Logic , What is Microsoft Azure and Why Use It ? , 16/9/2016 , </w:t>
       </w:r>
-      <w:hyperlink r:id="rId33" w:history="1">
+      <w:hyperlink r:id="rId35" w:history="1">
         <w:r>
           <w:rPr>
             <w:rStyle w:val="Hyperlink"/>
@@ -9727,7 +10409,7 @@
         </w:rPr>
         <w:t xml:space="preserve">Ryan Oistacher , Azure Cloud Services - A Complete Guide , 27/11/2018 , </w:t>
       </w:r>
-      <w:hyperlink r:id="rId34" w:history="1">
+      <w:hyperlink r:id="rId36" w:history="1">
         <w:r>
           <w:rPr>
             <w:rStyle w:val="Hyperlink"/>
@@ -9762,7 +10444,7 @@
         </w:rPr>
         <w:t xml:space="preserve">Hemant Sharma , What is Azure? – An Introduction To Microsoft Azure Cloud , 22/5/2019 , </w:t>
       </w:r>
-      <w:hyperlink r:id="rId35" w:history="1">
+      <w:hyperlink r:id="rId37" w:history="1">
         <w:r>
           <w:rPr>
             <w:rStyle w:val="Hyperlink"/>
@@ -9797,7 +10479,7 @@
         </w:rPr>
         <w:t xml:space="preserve">Nicola Wright , Microsoft Azure: virtual machines for the confused , </w:t>
       </w:r>
-      <w:hyperlink r:id="rId36" w:history="1">
+      <w:hyperlink r:id="rId38" w:history="1">
         <w:r>
           <w:rPr>
             <w:rStyle w:val="Hyperlink"/>
@@ -9840,7 +10522,7 @@
         </w:rPr>
         <w:t xml:space="preserve">Explaining Microsoft Azure Virtual Machines to a Windows SysAdmin , 24/5/2017 , </w:t>
       </w:r>
-      <w:hyperlink r:id="rId37" w:history="1">
+      <w:hyperlink r:id="rId39" w:history="1">
         <w:r>
           <w:rPr>
             <w:rStyle w:val="Hyperlink"/>
@@ -9875,7 +10557,7 @@
         </w:rPr>
         <w:t xml:space="preserve">Hemant Sharma , Microsoft Azure Tutorial – Cloud Computing With Azure , 28/5/2019 , </w:t>
       </w:r>
-      <w:hyperlink r:id="rId38" w:history="1">
+      <w:hyperlink r:id="rId40" w:history="1">
         <w:r>
           <w:rPr>
             <w:rStyle w:val="Hyperlink"/>
@@ -9934,7 +10616,7 @@
         </w:rPr>
         <w:t xml:space="preserve"> , 22/5/2019 , </w:t>
       </w:r>
-      <w:hyperlink r:id="rId39" w:history="1">
+      <w:hyperlink r:id="rId41" w:history="1">
         <w:r>
           <w:rPr>
             <w:rStyle w:val="Hyperlink"/>
@@ -9990,7 +10672,7 @@
         </w:rPr>
         <w:t xml:space="preserve"> , 17/3/2017 , </w:t>
       </w:r>
-      <w:hyperlink r:id="rId40" w:history="1">
+      <w:hyperlink r:id="rId42" w:history="1">
         <w:r>
           <w:rPr>
             <w:rStyle w:val="Hyperlink"/>
@@ -10046,7 +10728,7 @@
         </w:rPr>
         <w:t xml:space="preserve"> , 11/11/2015 , </w:t>
       </w:r>
-      <w:hyperlink r:id="rId41" w:history="1">
+      <w:hyperlink r:id="rId43" w:history="1">
         <w:r>
           <w:rPr>
             <w:rStyle w:val="Hyperlink"/>
@@ -10071,6 +10753,7 @@
         </w:rPr>
       </w:pPr>
       <w:r>
+        <w:lastRenderedPageBreak/>
         <w:t xml:space="preserve">Denis G , </w:t>
       </w:r>
       <w:r>
@@ -10079,7 +10762,7 @@
       <w:r>
         <w:t xml:space="preserve"> , 3/10/2017 , </w:t>
       </w:r>
-      <w:hyperlink r:id="rId42" w:history="1">
+      <w:hyperlink r:id="rId44" w:history="1">
         <w:r>
           <w:rPr>
             <w:rStyle w:val="Hyperlink"/>
@@ -10109,7 +10792,6 @@
           <w:sz w:val="26"/>
           <w:szCs w:val="26"/>
         </w:rPr>
-        <w:lastRenderedPageBreak/>
         <w:t>Minette Steynberg</w:t>
       </w:r>
       <w:r>
@@ -10136,7 +10818,7 @@
         </w:rPr>
         <w:t xml:space="preserve"> , 3/5/2017 , </w:t>
       </w:r>
-      <w:hyperlink r:id="rId43" w:history="1">
+      <w:hyperlink r:id="rId45" w:history="1">
         <w:r>
           <w:rPr>
             <w:rStyle w:val="Hyperlink"/>
@@ -10192,7 +10874,7 @@
         </w:rPr>
         <w:t xml:space="preserve"> ,  22/5/2019 , </w:t>
       </w:r>
-      <w:hyperlink r:id="rId44" w:history="1">
+      <w:hyperlink r:id="rId46" w:history="1">
         <w:r>
           <w:rPr>
             <w:rStyle w:val="Hyperlink"/>
@@ -10248,7 +10930,7 @@
         </w:rPr>
         <w:t xml:space="preserve"> , 9-2017 , </w:t>
       </w:r>
-      <w:hyperlink r:id="rId45" w:history="1">
+      <w:hyperlink r:id="rId47" w:history="1">
         <w:r>
           <w:rPr>
             <w:rStyle w:val="Hyperlink"/>
@@ -10304,7 +10986,7 @@
         </w:rPr>
         <w:t xml:space="preserve"> , 28/2/2019 , </w:t>
       </w:r>
-      <w:hyperlink r:id="rId46" w:history="1">
+      <w:hyperlink r:id="rId48" w:history="1">
         <w:r>
           <w:rPr>
             <w:rStyle w:val="Hyperlink"/>
@@ -10328,7 +11010,7 @@
           <w:szCs w:val="26"/>
         </w:rPr>
       </w:pPr>
-      <w:hyperlink r:id="rId47" w:history="1">
+      <w:hyperlink r:id="rId49" w:history="1">
         <w:r>
           <w:rPr>
             <w:rStyle w:val="Hyperlink"/>
@@ -10352,7 +11034,7 @@
           <w:szCs w:val="26"/>
         </w:rPr>
       </w:pPr>
-      <w:hyperlink r:id="rId48" w:history="1">
+      <w:hyperlink r:id="rId50" w:history="1">
         <w:r>
           <w:rPr>
             <w:rStyle w:val="Hyperlink"/>
@@ -10376,7 +11058,7 @@
           <w:szCs w:val="26"/>
         </w:rPr>
       </w:pPr>
-      <w:hyperlink r:id="rId49" w:history="1">
+      <w:hyperlink r:id="rId51" w:history="1">
         <w:r>
           <w:rPr>
             <w:rStyle w:val="Hyperlink"/>
@@ -10400,7 +11082,7 @@
           <w:szCs w:val="26"/>
         </w:rPr>
       </w:pPr>
-      <w:hyperlink r:id="rId50" w:history="1">
+      <w:hyperlink r:id="rId52" w:history="1">
         <w:r>
           <w:rPr>
             <w:rStyle w:val="Hyperlink"/>
@@ -10424,7 +11106,7 @@
           <w:szCs w:val="26"/>
         </w:rPr>
       </w:pPr>
-      <w:hyperlink r:id="rId51" w:history="1">
+      <w:hyperlink r:id="rId53" w:history="1">
         <w:r>
           <w:rPr>
             <w:rStyle w:val="Hyperlink"/>
@@ -10448,7 +11130,7 @@
           <w:szCs w:val="26"/>
         </w:rPr>
       </w:pPr>
-      <w:hyperlink r:id="rId52" w:history="1">
+      <w:hyperlink r:id="rId54" w:history="1">
         <w:r>
           <w:rPr>
             <w:rStyle w:val="Hyperlink"/>
@@ -10472,7 +11154,7 @@
           <w:szCs w:val="26"/>
         </w:rPr>
       </w:pPr>
-      <w:hyperlink r:id="rId53" w:history="1">
+      <w:hyperlink r:id="rId55" w:history="1">
         <w:r>
           <w:rPr>
             <w:rStyle w:val="Hyperlink"/>
@@ -10512,7 +11194,7 @@
       </w:pPr>
     </w:p>
     <w:sectPr>
-      <w:headerReference w:type="default" r:id="rId54"/>
+      <w:headerReference w:type="default" r:id="rId56"/>
       <w:pgSz w:w="12240" w:h="15840"/>
       <w:pgMar w:top="1985" w:right="1134" w:bottom="1701" w:left="1985" w:header="720" w:footer="720" w:gutter="0"/>
       <w:pgNumType w:start="1"/>
@@ -17414,7 +18096,7 @@
 </file>
 
 <file path=customXml/itemProps1.xml><?xml version="1.0" encoding="utf-8"?>
-<ds:datastoreItem xmlns:ds="http://schemas.openxmlformats.org/officeDocument/2006/customXml" ds:itemID="{D74EB1B6-30AD-4DBA-8504-8907B7D3BEA8}">
+<ds:datastoreItem xmlns:ds="http://schemas.openxmlformats.org/officeDocument/2006/customXml" ds:itemID="{934E704C-1797-499A-894C-0ED5DE48A1E7}">
   <ds:schemaRefs>
     <ds:schemaRef ds:uri="http://schemas.openxmlformats.org/officeDocument/2006/bibliography"/>
   </ds:schemaRefs>

</xml_diff>

<commit_message>
update báo cáo 18/7/2019 11:38 am
</commit_message>
<xml_diff>
--- a/Báo cáo đợt 2.docx
+++ b/Báo cáo đợt 2.docx
@@ -2886,21 +2886,7 @@
             <w:rStyle w:val="Hyperlink"/>
             <w:noProof/>
           </w:rPr>
-          <w:t>CHƯƠNG 1 – G</w:t>
-        </w:r>
-        <w:r>
-          <w:rPr>
-            <w:rStyle w:val="Hyperlink"/>
-            <w:noProof/>
-          </w:rPr>
-          <w:t>I</w:t>
-        </w:r>
-        <w:r>
-          <w:rPr>
-            <w:rStyle w:val="Hyperlink"/>
-            <w:noProof/>
-          </w:rPr>
-          <w:t>THUB</w:t>
+          <w:t>CHƯƠNG 1 – GITHUB</w:t>
         </w:r>
         <w:r>
           <w:rPr>
@@ -2988,21 +2974,7 @@
             <w:rStyle w:val="Hyperlink"/>
             <w:noProof/>
           </w:rPr>
-          <w:t>Tổng quan về GitH</w:t>
-        </w:r>
-        <w:r>
-          <w:rPr>
-            <w:rStyle w:val="Hyperlink"/>
-            <w:noProof/>
-          </w:rPr>
-          <w:t>u</w:t>
-        </w:r>
-        <w:r>
-          <w:rPr>
-            <w:rStyle w:val="Hyperlink"/>
-            <w:noProof/>
-          </w:rPr>
-          <w:t>b:</w:t>
+          <w:t>Tổng quan về GitHub:</w:t>
         </w:r>
         <w:r>
           <w:rPr>
@@ -9755,7 +9727,6 @@
           </mc:Fallback>
         </mc:AlternateContent>
       </w:r>
-      <w:bookmarkStart w:id="5" w:name="_GoBack"/>
       <w:r>
         <w:rPr>
           <w:rFonts w:asciiTheme="minorHAnsi" w:eastAsiaTheme="minorHAnsi" w:hAnsiTheme="minorHAnsi" w:cstheme="minorBidi"/>
@@ -9819,7 +9790,320 @@
           </wp:anchor>
         </w:drawing>
       </w:r>
+    </w:p>
+    <w:p>
+      <w:pPr>
+        <w:spacing w:after="200" w:line="276" w:lineRule="auto"/>
+        <w:rPr>
+          <w:rFonts w:asciiTheme="minorHAnsi" w:eastAsiaTheme="minorHAnsi" w:hAnsiTheme="minorHAnsi" w:cstheme="minorBidi"/>
+          <w:sz w:val="22"/>
+          <w:szCs w:val="22"/>
+        </w:rPr>
+      </w:pPr>
+    </w:p>
+    <w:p>
+      <w:pPr>
+        <w:spacing w:after="200" w:line="276" w:lineRule="auto"/>
+        <w:rPr>
+          <w:rFonts w:asciiTheme="minorHAnsi" w:eastAsiaTheme="minorHAnsi" w:hAnsiTheme="minorHAnsi" w:cstheme="minorBidi"/>
+          <w:sz w:val="22"/>
+          <w:szCs w:val="22"/>
+        </w:rPr>
+      </w:pPr>
+    </w:p>
+    <w:p>
+      <w:pPr>
+        <w:spacing w:after="200" w:line="276" w:lineRule="auto"/>
+        <w:rPr>
+          <w:rFonts w:asciiTheme="minorHAnsi" w:eastAsiaTheme="minorHAnsi" w:hAnsiTheme="minorHAnsi" w:cstheme="minorBidi"/>
+          <w:sz w:val="22"/>
+          <w:szCs w:val="22"/>
+        </w:rPr>
+      </w:pPr>
+    </w:p>
+    <w:p>
+      <w:pPr>
+        <w:spacing w:after="200" w:line="276" w:lineRule="auto"/>
+        <w:rPr>
+          <w:rFonts w:asciiTheme="minorHAnsi" w:eastAsiaTheme="minorHAnsi" w:hAnsiTheme="minorHAnsi" w:cstheme="minorBidi"/>
+          <w:sz w:val="22"/>
+          <w:szCs w:val="22"/>
+        </w:rPr>
+      </w:pPr>
+    </w:p>
+    <w:p>
+      <w:pPr>
+        <w:spacing w:after="200" w:line="276" w:lineRule="auto"/>
+        <w:rPr>
+          <w:rFonts w:asciiTheme="minorHAnsi" w:eastAsiaTheme="minorHAnsi" w:hAnsiTheme="minorHAnsi" w:cstheme="minorBidi"/>
+          <w:sz w:val="22"/>
+          <w:szCs w:val="22"/>
+        </w:rPr>
+      </w:pPr>
+    </w:p>
+    <w:p>
+      <w:pPr>
+        <w:spacing w:after="200" w:line="276" w:lineRule="auto"/>
+        <w:rPr>
+          <w:rFonts w:asciiTheme="minorHAnsi" w:eastAsiaTheme="minorHAnsi" w:hAnsiTheme="minorHAnsi" w:cstheme="minorBidi"/>
+          <w:sz w:val="22"/>
+          <w:szCs w:val="22"/>
+        </w:rPr>
+      </w:pPr>
+    </w:p>
+    <w:p>
+      <w:pPr>
+        <w:spacing w:after="200" w:line="276" w:lineRule="auto"/>
+        <w:rPr>
+          <w:rFonts w:asciiTheme="minorHAnsi" w:eastAsiaTheme="minorHAnsi" w:hAnsiTheme="minorHAnsi" w:cstheme="minorBidi"/>
+          <w:sz w:val="22"/>
+          <w:szCs w:val="22"/>
+        </w:rPr>
+      </w:pPr>
+    </w:p>
+    <w:p>
+      <w:pPr>
+        <w:spacing w:after="200" w:line="276" w:lineRule="auto"/>
+        <w:rPr>
+          <w:rFonts w:asciiTheme="minorHAnsi" w:eastAsiaTheme="minorHAnsi" w:hAnsiTheme="minorHAnsi" w:cstheme="minorBidi"/>
+          <w:sz w:val="22"/>
+          <w:szCs w:val="22"/>
+        </w:rPr>
+      </w:pPr>
+    </w:p>
+    <w:p>
+      <w:pPr>
+        <w:spacing w:after="200" w:line="276" w:lineRule="auto"/>
+        <w:rPr>
+          <w:rFonts w:asciiTheme="minorHAnsi" w:eastAsiaTheme="minorHAnsi" w:hAnsiTheme="minorHAnsi" w:cstheme="minorBidi"/>
+          <w:sz w:val="22"/>
+          <w:szCs w:val="22"/>
+        </w:rPr>
+      </w:pPr>
+    </w:p>
+    <w:p>
+      <w:pPr>
+        <w:spacing w:after="200" w:line="276" w:lineRule="auto"/>
+        <w:rPr>
+          <w:rFonts w:asciiTheme="minorHAnsi" w:eastAsiaTheme="minorHAnsi" w:hAnsiTheme="minorHAnsi" w:cstheme="minorBidi"/>
+          <w:sz w:val="22"/>
+          <w:szCs w:val="22"/>
+        </w:rPr>
+      </w:pPr>
+    </w:p>
+    <w:p>
+      <w:pPr>
+        <w:spacing w:after="200" w:line="276" w:lineRule="auto"/>
+        <w:rPr>
+          <w:rFonts w:asciiTheme="minorHAnsi" w:eastAsiaTheme="minorHAnsi" w:hAnsiTheme="minorHAnsi" w:cstheme="minorBidi"/>
+          <w:sz w:val="22"/>
+          <w:szCs w:val="22"/>
+        </w:rPr>
+      </w:pPr>
+    </w:p>
+    <w:p>
+      <w:pPr>
+        <w:spacing w:after="200" w:line="276" w:lineRule="auto"/>
+        <w:rPr>
+          <w:rFonts w:asciiTheme="minorHAnsi" w:eastAsiaTheme="minorHAnsi" w:hAnsiTheme="minorHAnsi" w:cstheme="minorBidi"/>
+          <w:sz w:val="22"/>
+          <w:szCs w:val="22"/>
+        </w:rPr>
+      </w:pPr>
+      <w:r>
+        <w:rPr>
+          <w:rFonts w:asciiTheme="minorHAnsi" w:eastAsiaTheme="minorHAnsi" w:hAnsiTheme="minorHAnsi" w:cstheme="minorBidi"/>
+          <w:sz w:val="22"/>
+          <w:szCs w:val="22"/>
+        </w:rPr>
+        <w:tab/>
+      </w:r>
+      <w:r>
+        <w:rPr>
+          <w:rFonts w:eastAsiaTheme="minorHAnsi"/>
+          <w:sz w:val="26"/>
+          <w:szCs w:val="26"/>
+        </w:rPr>
+        <w:t>Dựa vào hình trên , ta đã thành công trong việc push các thay đổi từ kho lưu trữ cục bộ đến kho lưu trữ từ xa</w:t>
+      </w:r>
+      <w:r>
+        <w:rPr>
+          <w:rFonts w:eastAsiaTheme="minorHAnsi"/>
+          <w:sz w:val="26"/>
+          <w:szCs w:val="26"/>
+        </w:rPr>
+        <w:t xml:space="preserve"> lên trên nhánh master. Nhánh master là nhánh làm việc chính của một dự án hoặc của một nhóm nhà phát triển </w:t>
+      </w:r>
+      <w:r>
+        <w:rPr>
+          <w:rFonts w:eastAsiaTheme="minorHAnsi"/>
+          <w:sz w:val="26"/>
+          <w:szCs w:val="26"/>
+        </w:rPr>
+        <w:t>nên việc push các thay đổi liên tục lên nhánh master là điều không nên vì n</w:t>
+      </w:r>
+      <w:r>
+        <w:rPr>
+          <w:rFonts w:eastAsiaTheme="minorHAnsi"/>
+          <w:sz w:val="26"/>
+          <w:szCs w:val="26"/>
+        </w:rPr>
+        <w:t xml:space="preserve">ếu như nhiều nhà phát triển thường xuyên push lên nhánh master sẽ khiến nhánh trở nên khó kiểm soát , hỗn độn dễ bị xung đột . Vì vậy , thay vì </w:t>
+      </w:r>
+      <w:r>
+        <w:rPr>
+          <w:rFonts w:eastAsiaTheme="minorHAnsi"/>
+          <w:sz w:val="26"/>
+          <w:szCs w:val="26"/>
+        </w:rPr>
+        <w:t>làm việc trực tiếp trên nhánh master , các nhà phát triển sẽ tạo ra các nhánh riêng để làm việc rồi sau đó sẽ gộp vào trong nhánh master.</w:t>
+      </w:r>
+      <w:r>
+        <w:rPr>
+          <w:rFonts w:eastAsiaTheme="minorHAnsi"/>
+          <w:sz w:val="26"/>
+          <w:szCs w:val="26"/>
+        </w:rPr>
+        <w:t xml:space="preserve">Nhánh riêng làm việc cũng như với nhánh master , các thay đổi sẽ được commit , push lên kho lưu trữ từ xa từ kho lưu trữ cục bộ </w:t>
+      </w:r>
+      <w:r>
+        <w:rPr>
+          <w:rFonts w:eastAsiaTheme="minorHAnsi"/>
+          <w:sz w:val="26"/>
+          <w:szCs w:val="26"/>
+        </w:rPr>
+        <w:t>.</w:t>
+      </w:r>
+      <w:r>
+        <w:rPr>
+          <w:rFonts w:eastAsiaTheme="minorHAnsi"/>
+          <w:sz w:val="26"/>
+          <w:szCs w:val="26"/>
+        </w:rPr>
+        <w:t xml:space="preserve"> Các nhánh riêng này độc lập với nhánh master , thay đổi trên các nhánh riêng sẽ không ảnh hưởng tới nhánh chính</w:t>
+      </w:r>
+      <w:r>
+        <w:rPr>
+          <w:rFonts w:eastAsiaTheme="minorHAnsi"/>
+          <w:sz w:val="26"/>
+          <w:szCs w:val="26"/>
+        </w:rPr>
+        <w:t xml:space="preserve">. </w:t>
+      </w:r>
+      <w:r>
+        <w:rPr>
+          <w:rFonts w:eastAsiaTheme="minorHAnsi"/>
+          <w:sz w:val="26"/>
+          <w:szCs w:val="26"/>
+        </w:rPr>
+        <w:t xml:space="preserve">Việc này cho phép các nhà phát triển kiểm soát các phiên bản làm việc của mình dễ dàng hơn cũng như việc thay đổi nhánh theo ý muốn mà không sợ bị xung đột với các thay đổi của các nhà phát triển khác. </w:t>
+      </w:r>
+      <w:r>
+        <w:rPr>
+          <w:rFonts w:eastAsiaTheme="minorHAnsi"/>
+          <w:sz w:val="26"/>
+          <w:szCs w:val="26"/>
+        </w:rPr>
+        <w:t xml:space="preserve">Để tạo nhánh riêng , ta có thể </w:t>
+      </w:r>
+      <w:r>
+        <w:rPr>
+          <w:rFonts w:eastAsiaTheme="minorHAnsi"/>
+          <w:sz w:val="26"/>
+          <w:szCs w:val="26"/>
+        </w:rPr>
+        <w:t>sử dụng cả Github desktop</w:t>
+      </w:r>
+      <w:r>
+        <w:rPr>
+          <w:rFonts w:eastAsiaTheme="minorHAnsi"/>
+          <w:sz w:val="26"/>
+          <w:szCs w:val="26"/>
+        </w:rPr>
+        <w:t xml:space="preserve"> và Github web để tạo chỉ với một số thao tác đơn giản. Khi một nhánh được tạo</w:t>
+      </w:r>
+      <w:r>
+        <w:rPr>
+          <w:rFonts w:eastAsiaTheme="minorHAnsi"/>
+          <w:sz w:val="26"/>
+          <w:szCs w:val="26"/>
+        </w:rPr>
+        <w:t xml:space="preserve"> mới</w:t>
+      </w:r>
+      <w:r>
+        <w:rPr>
+          <w:rFonts w:eastAsiaTheme="minorHAnsi"/>
+          <w:sz w:val="26"/>
+          <w:szCs w:val="26"/>
+        </w:rPr>
+        <w:t xml:space="preserve"> , </w:t>
+      </w:r>
+      <w:r>
+        <w:rPr>
+          <w:rFonts w:eastAsiaTheme="minorHAnsi"/>
+          <w:sz w:val="26"/>
+          <w:szCs w:val="26"/>
+        </w:rPr>
+        <w:t>Github</w:t>
+      </w:r>
+      <w:r>
+        <w:rPr>
+          <w:rFonts w:eastAsiaTheme="minorHAnsi"/>
+          <w:sz w:val="26"/>
+          <w:szCs w:val="26"/>
+        </w:rPr>
+        <w:t xml:space="preserve"> </w:t>
+      </w:r>
+      <w:r>
+        <w:rPr>
+          <w:rFonts w:eastAsiaTheme="minorHAnsi"/>
+          <w:sz w:val="26"/>
+          <w:szCs w:val="26"/>
+        </w:rPr>
+        <w:t>sẽ nhân bản các files ở nhánh master cho nhánh mới được khởi tạo để đảm bảo sự trùng khớp về mặt dữ liệu khi tạo nhánh .</w:t>
+      </w:r>
+      <w:bookmarkStart w:id="5" w:name="_GoBack"/>
       <w:bookmarkEnd w:id="5"/>
+    </w:p>
+    <w:p>
+      <w:pPr>
+        <w:spacing w:after="200" w:line="276" w:lineRule="auto"/>
+        <w:rPr>
+          <w:rFonts w:asciiTheme="minorHAnsi" w:eastAsiaTheme="minorHAnsi" w:hAnsiTheme="minorHAnsi" w:cstheme="minorBidi"/>
+          <w:sz w:val="22"/>
+          <w:szCs w:val="22"/>
+        </w:rPr>
+      </w:pPr>
+    </w:p>
+    <w:p>
+      <w:pPr>
+        <w:spacing w:after="200" w:line="276" w:lineRule="auto"/>
+        <w:rPr>
+          <w:rFonts w:asciiTheme="minorHAnsi" w:eastAsiaTheme="minorHAnsi" w:hAnsiTheme="minorHAnsi" w:cstheme="minorBidi"/>
+          <w:sz w:val="22"/>
+          <w:szCs w:val="22"/>
+        </w:rPr>
+      </w:pPr>
+    </w:p>
+    <w:p>
+      <w:pPr>
+        <w:spacing w:after="200" w:line="276" w:lineRule="auto"/>
+        <w:rPr>
+          <w:rFonts w:asciiTheme="minorHAnsi" w:eastAsiaTheme="minorHAnsi" w:hAnsiTheme="minorHAnsi" w:cstheme="minorBidi"/>
+          <w:sz w:val="22"/>
+          <w:szCs w:val="22"/>
+        </w:rPr>
+      </w:pPr>
+    </w:p>
+    <w:p>
+      <w:pPr>
+        <w:spacing w:after="200" w:line="276" w:lineRule="auto"/>
+        <w:rPr>
+          <w:rFonts w:asciiTheme="minorHAnsi" w:eastAsiaTheme="minorHAnsi" w:hAnsiTheme="minorHAnsi" w:cstheme="minorBidi"/>
+          <w:sz w:val="22"/>
+          <w:szCs w:val="22"/>
+        </w:rPr>
+      </w:pPr>
     </w:p>
     <w:p>
       <w:pPr>
@@ -17019,6 +17303,7 @@
   <w:style w:type="character" w:default="1" w:styleId="DefaultParagraphFont">
     <w:name w:val="Default Paragraph Font"/>
     <w:uiPriority w:val="1"/>
+    <w:semiHidden/>
     <w:unhideWhenUsed/>
   </w:style>
   <w:style w:type="table" w:default="1" w:styleId="TableNormal">
@@ -18096,7 +18381,7 @@
 </file>
 
 <file path=customXml/itemProps1.xml><?xml version="1.0" encoding="utf-8"?>
-<ds:datastoreItem xmlns:ds="http://schemas.openxmlformats.org/officeDocument/2006/customXml" ds:itemID="{934E704C-1797-499A-894C-0ED5DE48A1E7}">
+<ds:datastoreItem xmlns:ds="http://schemas.openxmlformats.org/officeDocument/2006/customXml" ds:itemID="{2A9C6A85-2567-4AC9-ACAB-CAC95C3F6D7A}">
   <ds:schemaRefs>
     <ds:schemaRef ds:uri="http://schemas.openxmlformats.org/officeDocument/2006/bibliography"/>
   </ds:schemaRefs>

</xml_diff>

<commit_message>
update báo cáo + pics 19/7/2019 11:21
</commit_message>
<xml_diff>
--- a/Báo cáo đợt 2.docx
+++ b/Báo cáo đợt 2.docx
@@ -9905,175 +9905,293 @@
       <w:pPr>
         <w:spacing w:after="200" w:line="276" w:lineRule="auto"/>
         <w:rPr>
+          <w:rFonts w:eastAsiaTheme="minorHAnsi"/>
+          <w:sz w:val="26"/>
+          <w:szCs w:val="26"/>
+        </w:rPr>
+      </w:pPr>
+      <w:r>
+        <w:rPr>
           <w:rFonts w:asciiTheme="minorHAnsi" w:eastAsiaTheme="minorHAnsi" w:hAnsiTheme="minorHAnsi" w:cstheme="minorBidi"/>
           <w:sz w:val="22"/>
           <w:szCs w:val="22"/>
         </w:rPr>
-      </w:pPr>
-      <w:r>
+        <w:tab/>
+      </w:r>
+      <w:r>
+        <w:rPr>
+          <w:rFonts w:eastAsiaTheme="minorHAnsi"/>
+          <w:sz w:val="26"/>
+          <w:szCs w:val="26"/>
+        </w:rPr>
+        <w:t xml:space="preserve">Dựa vào hình trên , </w:t>
+      </w:r>
+      <w:r>
+        <w:rPr>
+          <w:rFonts w:eastAsiaTheme="minorHAnsi"/>
+          <w:sz w:val="26"/>
+          <w:szCs w:val="26"/>
+        </w:rPr>
+        <w:t xml:space="preserve">em </w:t>
+      </w:r>
+      <w:r>
+        <w:rPr>
+          <w:rFonts w:eastAsiaTheme="minorHAnsi"/>
+          <w:sz w:val="26"/>
+          <w:szCs w:val="26"/>
+        </w:rPr>
+        <w:t xml:space="preserve"> đã thành công trong việc push các thay đổi từ kho lưu trữ cục bộ đến kho lưu trữ từ xa</w:t>
+      </w:r>
+      <w:r>
+        <w:rPr>
+          <w:rFonts w:eastAsiaTheme="minorHAnsi"/>
+          <w:sz w:val="26"/>
+          <w:szCs w:val="26"/>
+        </w:rPr>
+        <w:t xml:space="preserve"> lên trên nhánh master. Nhánh master là nhánh làm việc chính của một dự án hoặc của một nhóm nhà phát triển </w:t>
+      </w:r>
+      <w:r>
+        <w:rPr>
+          <w:rFonts w:eastAsiaTheme="minorHAnsi"/>
+          <w:sz w:val="26"/>
+          <w:szCs w:val="26"/>
+        </w:rPr>
+        <w:t>nên việc push các thay đổi liên tục lên nhánh master là điều không nên vì n</w:t>
+      </w:r>
+      <w:r>
+        <w:rPr>
+          <w:rFonts w:eastAsiaTheme="minorHAnsi"/>
+          <w:sz w:val="26"/>
+          <w:szCs w:val="26"/>
+        </w:rPr>
+        <w:t xml:space="preserve">ếu như nhiều nhà phát triển thường xuyên push lên nhánh master sẽ khiến nhánh trở nên khó kiểm soát , hỗn độn dễ bị xung đột . Vì vậy , thay vì </w:t>
+      </w:r>
+      <w:r>
+        <w:rPr>
+          <w:rFonts w:eastAsiaTheme="minorHAnsi"/>
+          <w:sz w:val="26"/>
+          <w:szCs w:val="26"/>
+        </w:rPr>
+        <w:t>làm việc trực tiếp trên nhánh master , các nhà phát triển sẽ tạo ra các nhánh riêng để làm việc rồi sau đó sẽ gộp vào trong nhánh master.</w:t>
+      </w:r>
+      <w:r>
+        <w:rPr>
+          <w:rFonts w:eastAsiaTheme="minorHAnsi"/>
+          <w:sz w:val="26"/>
+          <w:szCs w:val="26"/>
+        </w:rPr>
+        <w:t xml:space="preserve">Nhánh riêng làm việc cũng như với nhánh master , các thay đổi sẽ được commit , push lên kho lưu trữ từ xa từ kho lưu trữ cục bộ </w:t>
+      </w:r>
+      <w:r>
+        <w:rPr>
+          <w:rFonts w:eastAsiaTheme="minorHAnsi"/>
+          <w:sz w:val="26"/>
+          <w:szCs w:val="26"/>
+        </w:rPr>
+        <w:t>.</w:t>
+      </w:r>
+      <w:r>
+        <w:rPr>
+          <w:rFonts w:eastAsiaTheme="minorHAnsi"/>
+          <w:sz w:val="26"/>
+          <w:szCs w:val="26"/>
+        </w:rPr>
+        <w:t xml:space="preserve"> Các nhánh riêng này độc lập với nhánh master , thay đổi trên các nhánh riêng sẽ không ảnh hưởng tới nhánh chính</w:t>
+      </w:r>
+      <w:r>
+        <w:rPr>
+          <w:rFonts w:eastAsiaTheme="minorHAnsi"/>
+          <w:sz w:val="26"/>
+          <w:szCs w:val="26"/>
+        </w:rPr>
+        <w:t xml:space="preserve">. </w:t>
+      </w:r>
+      <w:r>
+        <w:rPr>
+          <w:rFonts w:eastAsiaTheme="minorHAnsi"/>
+          <w:sz w:val="26"/>
+          <w:szCs w:val="26"/>
+        </w:rPr>
+        <w:t xml:space="preserve">Việc này cho phép các nhà phát triển kiểm soát các phiên bản làm việc của mình dễ dàng hơn cũng như việc thay đổi nhánh theo ý muốn mà không sợ bị xung đột với các thay đổi của các nhà phát triển khác. </w:t>
+      </w:r>
+      <w:r>
+        <w:rPr>
+          <w:rFonts w:eastAsiaTheme="minorHAnsi"/>
+          <w:sz w:val="26"/>
+          <w:szCs w:val="26"/>
+        </w:rPr>
+        <w:t xml:space="preserve">Để tạo nhánh riêng , ta có thể </w:t>
+      </w:r>
+      <w:r>
+        <w:rPr>
+          <w:rFonts w:eastAsiaTheme="minorHAnsi"/>
+          <w:sz w:val="26"/>
+          <w:szCs w:val="26"/>
+        </w:rPr>
+        <w:t>sử dụng cả Github desktop</w:t>
+      </w:r>
+      <w:r>
+        <w:rPr>
+          <w:rFonts w:eastAsiaTheme="minorHAnsi"/>
+          <w:sz w:val="26"/>
+          <w:szCs w:val="26"/>
+        </w:rPr>
+        <w:t xml:space="preserve"> và Github web để tạo chỉ với một số thao tác đơn giản. Khi một nhánh được tạo</w:t>
+      </w:r>
+      <w:r>
+        <w:rPr>
+          <w:rFonts w:eastAsiaTheme="minorHAnsi"/>
+          <w:sz w:val="26"/>
+          <w:szCs w:val="26"/>
+        </w:rPr>
+        <w:t xml:space="preserve"> mới</w:t>
+      </w:r>
+      <w:r>
+        <w:rPr>
+          <w:rFonts w:eastAsiaTheme="minorHAnsi"/>
+          <w:sz w:val="26"/>
+          <w:szCs w:val="26"/>
+        </w:rPr>
+        <w:t xml:space="preserve"> , </w:t>
+      </w:r>
+      <w:r>
+        <w:rPr>
+          <w:rFonts w:eastAsiaTheme="minorHAnsi"/>
+          <w:sz w:val="26"/>
+          <w:szCs w:val="26"/>
+        </w:rPr>
+        <w:t>Github</w:t>
+      </w:r>
+      <w:r>
+        <w:rPr>
+          <w:rFonts w:eastAsiaTheme="minorHAnsi"/>
+          <w:sz w:val="26"/>
+          <w:szCs w:val="26"/>
+        </w:rPr>
+        <w:t xml:space="preserve"> </w:t>
+      </w:r>
+      <w:r>
+        <w:rPr>
+          <w:rFonts w:eastAsiaTheme="minorHAnsi"/>
+          <w:sz w:val="26"/>
+          <w:szCs w:val="26"/>
+        </w:rPr>
+        <w:t>sẽ nhân bản các files ở nhánh master cho nhánh mới được khởi tạo để đảm bảo sự trùng khớp về mặt dữ liệu khi tạo nhánh.</w:t>
+      </w:r>
+      <w:r>
+        <w:rPr>
+          <w:rFonts w:eastAsiaTheme="minorHAnsi"/>
+          <w:sz w:val="26"/>
+          <w:szCs w:val="26"/>
+        </w:rPr>
+        <w:t xml:space="preserve"> </w:t>
+      </w:r>
+      <w:r>
+        <w:rPr>
+          <w:rFonts w:eastAsiaTheme="minorHAnsi"/>
+          <w:sz w:val="26"/>
+          <w:szCs w:val="26"/>
+        </w:rPr>
+        <w:t>Sau đây, em sẽ tạo một nhánh riêng có tên “</w:t>
+      </w:r>
+      <w:r>
+        <w:rPr>
+          <w:rFonts w:eastAsiaTheme="minorHAnsi"/>
+          <w:sz w:val="26"/>
+          <w:szCs w:val="26"/>
+        </w:rPr>
+        <w:t>PowershellTestBranch</w:t>
+      </w:r>
+      <w:r>
+        <w:rPr>
+          <w:rFonts w:eastAsiaTheme="minorHAnsi"/>
+          <w:sz w:val="26"/>
+          <w:szCs w:val="26"/>
+        </w:rPr>
+        <w:t>” , nhánh này sẽ là nhánh làm việc riêng của em trước khi gộp lên nhánh master.</w:t>
+      </w:r>
+    </w:p>
+    <w:p>
+      <w:pPr>
+        <w:spacing w:after="200" w:line="276" w:lineRule="auto"/>
         <w:rPr>
           <w:rFonts w:asciiTheme="minorHAnsi" w:eastAsiaTheme="minorHAnsi" w:hAnsiTheme="minorHAnsi" w:cstheme="minorBidi"/>
           <w:sz w:val="22"/>
           <w:szCs w:val="22"/>
         </w:rPr>
-        <w:tab/>
-      </w:r>
+      </w:pPr>
       <w:r>
         <w:rPr>
           <w:rFonts w:eastAsiaTheme="minorHAnsi"/>
-          <w:sz w:val="26"/>
-          <w:szCs w:val="26"/>
-        </w:rPr>
-        <w:t>Dựa vào hình trên , ta đã thành công trong việc push các thay đổi từ kho lưu trữ cục bộ đến kho lưu trữ từ xa</w:t>
-      </w:r>
-      <w:r>
-        <w:rPr>
-          <w:rFonts w:eastAsiaTheme="minorHAnsi"/>
-          <w:sz w:val="26"/>
-          <w:szCs w:val="26"/>
-        </w:rPr>
-        <w:t xml:space="preserve"> lên trên nhánh master. Nhánh master là nhánh làm việc chính của một dự án hoặc của một nhóm nhà phát triển </w:t>
-      </w:r>
-      <w:r>
-        <w:rPr>
-          <w:rFonts w:eastAsiaTheme="minorHAnsi"/>
-          <w:sz w:val="26"/>
-          <w:szCs w:val="26"/>
-        </w:rPr>
-        <w:t>nên việc push các thay đổi liên tục lên nhánh master là điều không nên vì n</w:t>
-      </w:r>
-      <w:r>
-        <w:rPr>
-          <w:rFonts w:eastAsiaTheme="minorHAnsi"/>
-          <w:sz w:val="26"/>
-          <w:szCs w:val="26"/>
-        </w:rPr>
-        <w:t xml:space="preserve">ếu như nhiều nhà phát triển thường xuyên push lên nhánh master sẽ khiến nhánh trở nên khó kiểm soát , hỗn độn dễ bị xung đột . Vì vậy , thay vì </w:t>
-      </w:r>
-      <w:r>
-        <w:rPr>
-          <w:rFonts w:eastAsiaTheme="minorHAnsi"/>
-          <w:sz w:val="26"/>
-          <w:szCs w:val="26"/>
-        </w:rPr>
-        <w:t>làm việc trực tiếp trên nhánh master , các nhà phát triển sẽ tạo ra các nhánh riêng để làm việc rồi sau đó sẽ gộp vào trong nhánh master.</w:t>
-      </w:r>
-      <w:r>
-        <w:rPr>
-          <w:rFonts w:eastAsiaTheme="minorHAnsi"/>
-          <w:sz w:val="26"/>
-          <w:szCs w:val="26"/>
-        </w:rPr>
-        <w:t xml:space="preserve">Nhánh riêng làm việc cũng như với nhánh master , các thay đổi sẽ được commit , push lên kho lưu trữ từ xa từ kho lưu trữ cục bộ </w:t>
-      </w:r>
-      <w:r>
-        <w:rPr>
-          <w:rFonts w:eastAsiaTheme="minorHAnsi"/>
-          <w:sz w:val="26"/>
-          <w:szCs w:val="26"/>
-        </w:rPr>
-        <w:t>.</w:t>
-      </w:r>
-      <w:r>
-        <w:rPr>
-          <w:rFonts w:eastAsiaTheme="minorHAnsi"/>
-          <w:sz w:val="26"/>
-          <w:szCs w:val="26"/>
-        </w:rPr>
-        <w:t xml:space="preserve"> Các nhánh riêng này độc lập với nhánh master , thay đổi trên các nhánh riêng sẽ không ảnh hưởng tới nhánh chính</w:t>
-      </w:r>
-      <w:r>
-        <w:rPr>
-          <w:rFonts w:eastAsiaTheme="minorHAnsi"/>
-          <w:sz w:val="26"/>
-          <w:szCs w:val="26"/>
-        </w:rPr>
-        <w:t xml:space="preserve">. </w:t>
-      </w:r>
-      <w:r>
-        <w:rPr>
-          <w:rFonts w:eastAsiaTheme="minorHAnsi"/>
-          <w:sz w:val="26"/>
-          <w:szCs w:val="26"/>
-        </w:rPr>
-        <w:t xml:space="preserve">Việc này cho phép các nhà phát triển kiểm soát các phiên bản làm việc của mình dễ dàng hơn cũng như việc thay đổi nhánh theo ý muốn mà không sợ bị xung đột với các thay đổi của các nhà phát triển khác. </w:t>
-      </w:r>
-      <w:r>
-        <w:rPr>
-          <w:rFonts w:eastAsiaTheme="minorHAnsi"/>
-          <w:sz w:val="26"/>
-          <w:szCs w:val="26"/>
-        </w:rPr>
-        <w:t xml:space="preserve">Để tạo nhánh riêng , ta có thể </w:t>
-      </w:r>
-      <w:r>
-        <w:rPr>
-          <w:rFonts w:eastAsiaTheme="minorHAnsi"/>
-          <w:sz w:val="26"/>
-          <w:szCs w:val="26"/>
-        </w:rPr>
-        <w:t>sử dụng cả Github desktop</w:t>
-      </w:r>
-      <w:r>
-        <w:rPr>
-          <w:rFonts w:eastAsiaTheme="minorHAnsi"/>
-          <w:sz w:val="26"/>
-          <w:szCs w:val="26"/>
-        </w:rPr>
-        <w:t xml:space="preserve"> và Github web để tạo chỉ với một số thao tác đơn giản. Khi một nhánh được tạo</w:t>
-      </w:r>
-      <w:r>
-        <w:rPr>
-          <w:rFonts w:eastAsiaTheme="minorHAnsi"/>
-          <w:sz w:val="26"/>
-          <w:szCs w:val="26"/>
-        </w:rPr>
-        <w:t xml:space="preserve"> mới</w:t>
-      </w:r>
-      <w:r>
-        <w:rPr>
-          <w:rFonts w:eastAsiaTheme="minorHAnsi"/>
-          <w:sz w:val="26"/>
-          <w:szCs w:val="26"/>
-        </w:rPr>
-        <w:t xml:space="preserve"> , </w:t>
-      </w:r>
-      <w:r>
-        <w:rPr>
-          <w:rFonts w:eastAsiaTheme="minorHAnsi"/>
-          <w:sz w:val="26"/>
-          <w:szCs w:val="26"/>
-        </w:rPr>
-        <w:t>Github</w:t>
-      </w:r>
-      <w:r>
-        <w:rPr>
-          <w:rFonts w:eastAsiaTheme="minorHAnsi"/>
-          <w:sz w:val="26"/>
-          <w:szCs w:val="26"/>
-        </w:rPr>
-        <w:t xml:space="preserve"> </w:t>
-      </w:r>
-      <w:r>
-        <w:rPr>
-          <w:rFonts w:eastAsiaTheme="minorHAnsi"/>
-          <w:sz w:val="26"/>
-          <w:szCs w:val="26"/>
-        </w:rPr>
-        <w:t>sẽ nhân bản các files ở nhánh master cho nhánh mới được khởi tạo để đảm bảo sự trùng khớp về mặt dữ liệu khi tạo nhánh .</w:t>
-      </w:r>
-      <w:bookmarkStart w:id="5" w:name="_GoBack"/>
-      <w:bookmarkEnd w:id="5"/>
-    </w:p>
-    <w:p>
-      <w:pPr>
-        <w:spacing w:after="200" w:line="276" w:lineRule="auto"/>
+          <w:noProof/>
+          <w:sz w:val="26"/>
+          <w:szCs w:val="26"/>
+        </w:rPr>
+        <w:lastRenderedPageBreak/>
+        <w:drawing>
+          <wp:anchor distT="0" distB="0" distL="114300" distR="114300" simplePos="0" relativeHeight="251741184" behindDoc="0" locked="0" layoutInCell="1" allowOverlap="1">
+            <wp:simplePos x="0" y="0"/>
+            <wp:positionH relativeFrom="margin">
+              <wp:posOffset>440166</wp:posOffset>
+            </wp:positionH>
+            <wp:positionV relativeFrom="paragraph">
+              <wp:posOffset>-47596</wp:posOffset>
+            </wp:positionV>
+            <wp:extent cx="4672584" cy="3493296"/>
+            <wp:effectExtent l="0" t="0" r="0" b="0"/>
+            <wp:wrapNone/>
+            <wp:docPr id="3" name="Picture 3"/>
+            <wp:cNvGraphicFramePr>
+              <a:graphicFrameLocks xmlns:a="http://schemas.openxmlformats.org/drawingml/2006/main" noChangeAspect="1"/>
+            </wp:cNvGraphicFramePr>
+            <a:graphic xmlns:a="http://schemas.openxmlformats.org/drawingml/2006/main">
+              <a:graphicData uri="http://schemas.openxmlformats.org/drawingml/2006/picture">
+                <pic:pic xmlns:pic="http://schemas.openxmlformats.org/drawingml/2006/picture">
+                  <pic:nvPicPr>
+                    <pic:cNvPr id="3" name="new_branch.PNG"/>
+                    <pic:cNvPicPr/>
+                  </pic:nvPicPr>
+                  <pic:blipFill>
+                    <a:blip r:embed="rId25" cstate="print">
+                      <a:extLst>
+                        <a:ext uri="{28A0092B-C50C-407E-A947-70E740481C1C}">
+                          <a14:useLocalDpi xmlns:a14="http://schemas.microsoft.com/office/drawing/2010/main" val="0"/>
+                        </a:ext>
+                      </a:extLst>
+                    </a:blip>
+                    <a:stretch>
+                      <a:fillRect/>
+                    </a:stretch>
+                  </pic:blipFill>
+                  <pic:spPr>
+                    <a:xfrm>
+                      <a:off x="0" y="0"/>
+                      <a:ext cx="4672584" cy="3493296"/>
+                    </a:xfrm>
+                    <a:prstGeom prst="rect">
+                      <a:avLst/>
+                    </a:prstGeom>
+                  </pic:spPr>
+                </pic:pic>
+              </a:graphicData>
+            </a:graphic>
+            <wp14:sizeRelH relativeFrom="page">
+              <wp14:pctWidth>0</wp14:pctWidth>
+            </wp14:sizeRelH>
+            <wp14:sizeRelV relativeFrom="page">
+              <wp14:pctHeight>0</wp14:pctHeight>
+            </wp14:sizeRelV>
+          </wp:anchor>
+        </w:drawing>
+      </w:r>
+      <w:r>
         <w:rPr>
           <w:rFonts w:asciiTheme="minorHAnsi" w:eastAsiaTheme="minorHAnsi" w:hAnsiTheme="minorHAnsi" w:cstheme="minorBidi"/>
           <w:sz w:val="22"/>
           <w:szCs w:val="22"/>
         </w:rPr>
-      </w:pPr>
+        <w:tab/>
+      </w:r>
     </w:p>
     <w:p>
       <w:pPr>
@@ -10124,14 +10242,16 @@
           <w:szCs w:val="22"/>
         </w:rPr>
       </w:pPr>
-      <w:r>
+    </w:p>
+    <w:p>
+      <w:pPr>
+        <w:spacing w:after="200" w:line="276" w:lineRule="auto"/>
         <w:rPr>
           <w:rFonts w:asciiTheme="minorHAnsi" w:eastAsiaTheme="minorHAnsi" w:hAnsiTheme="minorHAnsi" w:cstheme="minorBidi"/>
           <w:sz w:val="22"/>
           <w:szCs w:val="22"/>
         </w:rPr>
-        <w:br w:type="page"/>
-      </w:r>
+      </w:pPr>
     </w:p>
     <w:p>
       <w:pPr>
@@ -10152,14 +10272,1308 @@
           <w:szCs w:val="22"/>
         </w:rPr>
       </w:pPr>
-      <w:r>
+    </w:p>
+    <w:p>
+      <w:pPr>
+        <w:spacing w:after="200" w:line="276" w:lineRule="auto"/>
         <w:rPr>
           <w:rFonts w:asciiTheme="minorHAnsi" w:eastAsiaTheme="minorHAnsi" w:hAnsiTheme="minorHAnsi" w:cstheme="minorBidi"/>
           <w:sz w:val="22"/>
           <w:szCs w:val="22"/>
         </w:rPr>
+      </w:pPr>
+    </w:p>
+    <w:p>
+      <w:pPr>
+        <w:spacing w:after="200" w:line="276" w:lineRule="auto"/>
+        <w:rPr>
+          <w:rFonts w:asciiTheme="minorHAnsi" w:eastAsiaTheme="minorHAnsi" w:hAnsiTheme="minorHAnsi" w:cstheme="minorBidi"/>
+          <w:sz w:val="22"/>
+          <w:szCs w:val="22"/>
+        </w:rPr>
+      </w:pPr>
+    </w:p>
+    <w:p>
+      <w:pPr>
+        <w:spacing w:after="200" w:line="276" w:lineRule="auto"/>
+        <w:rPr>
+          <w:rFonts w:asciiTheme="minorHAnsi" w:eastAsiaTheme="minorHAnsi" w:hAnsiTheme="minorHAnsi" w:cstheme="minorBidi"/>
+          <w:sz w:val="22"/>
+          <w:szCs w:val="22"/>
+        </w:rPr>
+      </w:pPr>
+      <w:r>
+        <w:rPr>
+          <w:noProof/>
+        </w:rPr>
+        <mc:AlternateContent>
+          <mc:Choice Requires="wps">
+            <w:drawing>
+              <wp:anchor distT="0" distB="0" distL="114300" distR="114300" simplePos="0" relativeHeight="251743232" behindDoc="0" locked="0" layoutInCell="1" allowOverlap="1" wp14:anchorId="7034616B" wp14:editId="248A3537">
+                <wp:simplePos x="0" y="0"/>
+                <wp:positionH relativeFrom="column">
+                  <wp:posOffset>529232</wp:posOffset>
+                </wp:positionH>
+                <wp:positionV relativeFrom="paragraph">
+                  <wp:posOffset>172720</wp:posOffset>
+                </wp:positionV>
+                <wp:extent cx="4672330" cy="635"/>
+                <wp:effectExtent l="0" t="0" r="0" b="0"/>
+                <wp:wrapNone/>
+                <wp:docPr id="4" name="Text Box 4"/>
+                <wp:cNvGraphicFramePr/>
+                <a:graphic xmlns:a="http://schemas.openxmlformats.org/drawingml/2006/main">
+                  <a:graphicData uri="http://schemas.microsoft.com/office/word/2010/wordprocessingShape">
+                    <wps:wsp>
+                      <wps:cNvSpPr txBox="1"/>
+                      <wps:spPr>
+                        <a:xfrm>
+                          <a:off x="0" y="0"/>
+                          <a:ext cx="4672330" cy="635"/>
+                        </a:xfrm>
+                        <a:prstGeom prst="rect">
+                          <a:avLst/>
+                        </a:prstGeom>
+                        <a:solidFill>
+                          <a:prstClr val="white"/>
+                        </a:solidFill>
+                        <a:ln>
+                          <a:noFill/>
+                        </a:ln>
+                      </wps:spPr>
+                      <wps:txbx>
+                        <w:txbxContent>
+                          <w:p>
+                            <w:pPr>
+                              <w:pStyle w:val="Caption"/>
+                              <w:rPr>
+                                <w:rFonts w:eastAsiaTheme="minorHAnsi"/>
+                                <w:noProof/>
+                              </w:rPr>
+                            </w:pPr>
+                            <w:r>
+                              <w:t>Hình 2.10 : Nhánh PowershellTestBranch đã được tạo</w:t>
+                            </w:r>
+                          </w:p>
+                        </w:txbxContent>
+                      </wps:txbx>
+                      <wps:bodyPr rot="0" spcFirstLastPara="0" vertOverflow="overflow" horzOverflow="overflow" vert="horz" wrap="square" lIns="0" tIns="0" rIns="0" bIns="0" numCol="1" spcCol="0" rtlCol="0" fromWordArt="0" anchor="t" anchorCtr="0" forceAA="0" compatLnSpc="1">
+                        <a:prstTxWarp prst="textNoShape">
+                          <a:avLst/>
+                        </a:prstTxWarp>
+                        <a:spAutoFit/>
+                      </wps:bodyPr>
+                    </wps:wsp>
+                  </a:graphicData>
+                </a:graphic>
+              </wp:anchor>
+            </w:drawing>
+          </mc:Choice>
+          <mc:Fallback>
+            <w:pict>
+              <v:shape w14:anchorId="7034616B" id="Text Box 4" o:spid="_x0000_s1038" type="#_x0000_t202" style="position:absolute;margin-left:41.65pt;margin-top:13.6pt;width:367.9pt;height:.05pt;z-index:251743232;visibility:visible;mso-wrap-style:square;mso-wrap-distance-left:9pt;mso-wrap-distance-top:0;mso-wrap-distance-right:9pt;mso-wrap-distance-bottom:0;mso-position-horizontal:absolute;mso-position-horizontal-relative:text;mso-position-vertical:absolute;mso-position-vertical-relative:text;v-text-anchor:top" o:gfxdata="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" stroked="f">
+                <v:textbox style="mso-fit-shape-to-text:t" inset="0,0,0,0">
+                  <w:txbxContent>
+                    <w:p>
+                      <w:pPr>
+                        <w:pStyle w:val="Caption"/>
+                        <w:rPr>
+                          <w:rFonts w:eastAsiaTheme="minorHAnsi"/>
+                          <w:noProof/>
+                        </w:rPr>
+                      </w:pPr>
+                      <w:r>
+                        <w:t>Hình 2.10 : Nhánh PowershellTestBranch đã được tạo</w:t>
+                      </w:r>
+                    </w:p>
+                  </w:txbxContent>
+                </v:textbox>
+              </v:shape>
+            </w:pict>
+          </mc:Fallback>
+        </mc:AlternateContent>
+      </w:r>
+    </w:p>
+    <w:p>
+      <w:pPr>
+        <w:spacing w:after="200" w:line="276" w:lineRule="auto"/>
+        <w:rPr>
+          <w:rFonts w:asciiTheme="minorHAnsi" w:eastAsiaTheme="minorHAnsi" w:hAnsiTheme="minorHAnsi" w:cstheme="minorBidi"/>
+          <w:sz w:val="22"/>
+          <w:szCs w:val="22"/>
+        </w:rPr>
+      </w:pPr>
+    </w:p>
+    <w:p>
+      <w:pPr>
+        <w:spacing w:after="200" w:line="276" w:lineRule="auto"/>
+        <w:rPr>
+          <w:rFonts w:eastAsiaTheme="minorHAnsi"/>
+          <w:sz w:val="26"/>
+          <w:szCs w:val="26"/>
+        </w:rPr>
+      </w:pPr>
+      <w:r>
+        <w:rPr>
+          <w:rFonts w:asciiTheme="minorHAnsi" w:eastAsiaTheme="minorHAnsi" w:hAnsiTheme="minorHAnsi" w:cstheme="minorBidi"/>
+          <w:sz w:val="22"/>
+          <w:szCs w:val="22"/>
+        </w:rPr>
+        <w:tab/>
+      </w:r>
+      <w:r>
+        <w:rPr>
+          <w:rFonts w:eastAsiaTheme="minorHAnsi"/>
+          <w:sz w:val="26"/>
+          <w:szCs w:val="26"/>
+        </w:rPr>
+        <w:t>Các kho lưu trữ và nhánh đã được khởi tạo và thiết lập để sử dụng , tuy nhiên các thao tác ở trên đều hướng tới người chủ sở hữu kho lưu trữ. Các phần mềm hay các bên thứ ba sẽ bị gặp hạn chế khi truy cập tới kho lưu trữ vì chúng không thể dễ dàng đăng nhập vào Github như chủ sở hữu</w:t>
+      </w:r>
+      <w:r>
+        <w:rPr>
+          <w:rFonts w:eastAsiaTheme="minorHAnsi"/>
+          <w:sz w:val="26"/>
+          <w:szCs w:val="26"/>
+        </w:rPr>
+        <w:t>. Thay vì đăng nhập theo kiểu truyền thống , các phần mềm thứ ba có thể được cấp quyền truy cập tới kho lưu trữ bằng một tính năng của Github gọi là Token truy cập cá nhân ( Personal Access Token</w:t>
+      </w:r>
+      <w:r>
+        <w:rPr>
+          <w:rFonts w:eastAsiaTheme="minorHAnsi"/>
+          <w:sz w:val="26"/>
+          <w:szCs w:val="26"/>
+        </w:rPr>
+        <w:t xml:space="preserve"> </w:t>
+      </w:r>
+      <w:r>
+        <w:rPr>
+          <w:rFonts w:eastAsiaTheme="minorHAnsi"/>
+          <w:sz w:val="26"/>
+          <w:szCs w:val="26"/>
+        </w:rPr>
+        <w:t xml:space="preserve">) . Token truy cập cá nhân hoạt động như các Oauth token khác , nó có thể được dùng thay cho mật khẩu đăng nhập vào Git thông qua Https hoặc xác thực tới các API . Không chỉ vậy , </w:t>
+      </w:r>
+      <w:r>
+        <w:rPr>
+          <w:rFonts w:eastAsiaTheme="minorHAnsi"/>
+          <w:sz w:val="26"/>
+          <w:szCs w:val="26"/>
+        </w:rPr>
+        <w:t xml:space="preserve">người chủ sở hữu kho lưu trữ </w:t>
+      </w:r>
+      <w:r>
+        <w:rPr>
+          <w:rFonts w:eastAsiaTheme="minorHAnsi"/>
+          <w:sz w:val="26"/>
+          <w:szCs w:val="26"/>
+        </w:rPr>
+        <w:t>nhân còn có thể cấu hình</w:t>
+      </w:r>
+      <w:r>
+        <w:rPr>
+          <w:rFonts w:eastAsiaTheme="minorHAnsi"/>
+          <w:sz w:val="26"/>
+          <w:szCs w:val="26"/>
+        </w:rPr>
+        <w:t xml:space="preserve"> </w:t>
+      </w:r>
+      <w:r>
+        <w:rPr>
+          <w:rFonts w:eastAsiaTheme="minorHAnsi"/>
+          <w:sz w:val="26"/>
+          <w:szCs w:val="26"/>
+        </w:rPr>
+        <w:t xml:space="preserve">Token truy cập cá </w:t>
+      </w:r>
+      <w:r>
+        <w:rPr>
+          <w:rFonts w:eastAsiaTheme="minorHAnsi"/>
+          <w:sz w:val="26"/>
+          <w:szCs w:val="26"/>
+        </w:rPr>
+        <w:t xml:space="preserve">nhân </w:t>
+      </w:r>
+      <w:r>
+        <w:rPr>
+          <w:rFonts w:eastAsiaTheme="minorHAnsi"/>
+          <w:sz w:val="26"/>
+          <w:szCs w:val="26"/>
+        </w:rPr>
+        <w:t xml:space="preserve">để </w:t>
+      </w:r>
+      <w:r>
+        <w:rPr>
+          <w:rFonts w:eastAsiaTheme="minorHAnsi"/>
+          <w:sz w:val="26"/>
+          <w:szCs w:val="26"/>
+        </w:rPr>
+        <w:t>giới hạn một số quyền nhất định cho bên thứ ba</w:t>
+      </w:r>
+      <w:r>
+        <w:rPr>
+          <w:rFonts w:eastAsiaTheme="minorHAnsi"/>
+          <w:sz w:val="26"/>
+          <w:szCs w:val="26"/>
+        </w:rPr>
+        <w:t xml:space="preserve"> để làm việc với kho lưu trữ. Để tạo ra </w:t>
+      </w:r>
+      <w:r>
+        <w:rPr>
+          <w:rFonts w:eastAsiaTheme="minorHAnsi"/>
+          <w:sz w:val="26"/>
+          <w:szCs w:val="26"/>
+        </w:rPr>
+        <w:t>Token truy cập cá nhân , trước tiên cần phải vào mục Setting của tài khoản , đây là nơi mà người dùng có thể xem và quản lý các mục như Emails , SSH keys , Notifications ,… Sau đó vào mục Developer Setting , Token truy cập cá nhân sẽ ở đó .</w:t>
+      </w:r>
+    </w:p>
+    <w:p>
+      <w:pPr>
+        <w:spacing w:after="200" w:line="276" w:lineRule="auto"/>
+        <w:rPr>
+          <w:rFonts w:eastAsiaTheme="minorHAnsi"/>
+          <w:sz w:val="26"/>
+          <w:szCs w:val="26"/>
+        </w:rPr>
+      </w:pPr>
+    </w:p>
+    <w:p>
+      <w:pPr>
+        <w:spacing w:after="200" w:line="276" w:lineRule="auto"/>
+        <w:rPr>
+          <w:rFonts w:eastAsiaTheme="minorHAnsi"/>
+          <w:sz w:val="26"/>
+          <w:szCs w:val="26"/>
+        </w:rPr>
+      </w:pPr>
+    </w:p>
+    <w:p>
+      <w:pPr>
+        <w:spacing w:after="200" w:line="276" w:lineRule="auto"/>
+        <w:rPr>
+          <w:rFonts w:eastAsiaTheme="minorHAnsi"/>
+          <w:sz w:val="26"/>
+          <w:szCs w:val="26"/>
+        </w:rPr>
+      </w:pPr>
+      <w:r>
+        <w:rPr>
+          <w:noProof/>
+        </w:rPr>
+        <w:lastRenderedPageBreak/>
+        <mc:AlternateContent>
+          <mc:Choice Requires="wps">
+            <w:drawing>
+              <wp:anchor distT="0" distB="0" distL="114300" distR="114300" simplePos="0" relativeHeight="251746304" behindDoc="0" locked="0" layoutInCell="1" allowOverlap="1" wp14:anchorId="2171D5D6" wp14:editId="27253355">
+                <wp:simplePos x="0" y="0"/>
+                <wp:positionH relativeFrom="column">
+                  <wp:posOffset>3175</wp:posOffset>
+                </wp:positionH>
+                <wp:positionV relativeFrom="paragraph">
+                  <wp:posOffset>2973705</wp:posOffset>
+                </wp:positionV>
+                <wp:extent cx="5791835" cy="635"/>
+                <wp:effectExtent l="0" t="0" r="0" b="0"/>
+                <wp:wrapNone/>
+                <wp:docPr id="6" name="Text Box 6"/>
+                <wp:cNvGraphicFramePr/>
+                <a:graphic xmlns:a="http://schemas.openxmlformats.org/drawingml/2006/main">
+                  <a:graphicData uri="http://schemas.microsoft.com/office/word/2010/wordprocessingShape">
+                    <wps:wsp>
+                      <wps:cNvSpPr txBox="1"/>
+                      <wps:spPr>
+                        <a:xfrm>
+                          <a:off x="0" y="0"/>
+                          <a:ext cx="5791835" cy="635"/>
+                        </a:xfrm>
+                        <a:prstGeom prst="rect">
+                          <a:avLst/>
+                        </a:prstGeom>
+                        <a:solidFill>
+                          <a:prstClr val="white"/>
+                        </a:solidFill>
+                        <a:ln>
+                          <a:noFill/>
+                        </a:ln>
+                      </wps:spPr>
+                      <wps:txbx>
+                        <w:txbxContent>
+                          <w:p>
+                            <w:pPr>
+                              <w:pStyle w:val="Caption"/>
+                              <w:rPr>
+                                <w:rFonts w:eastAsiaTheme="minorHAnsi"/>
+                                <w:noProof/>
+                              </w:rPr>
+                            </w:pPr>
+                            <w:r>
+                              <w:t>Hình 2.11 : Giao diện Developer settings</w:t>
+                            </w:r>
+                          </w:p>
+                        </w:txbxContent>
+                      </wps:txbx>
+                      <wps:bodyPr rot="0" spcFirstLastPara="0" vertOverflow="overflow" horzOverflow="overflow" vert="horz" wrap="square" lIns="0" tIns="0" rIns="0" bIns="0" numCol="1" spcCol="0" rtlCol="0" fromWordArt="0" anchor="t" anchorCtr="0" forceAA="0" compatLnSpc="1">
+                        <a:prstTxWarp prst="textNoShape">
+                          <a:avLst/>
+                        </a:prstTxWarp>
+                        <a:spAutoFit/>
+                      </wps:bodyPr>
+                    </wps:wsp>
+                  </a:graphicData>
+                </a:graphic>
+              </wp:anchor>
+            </w:drawing>
+          </mc:Choice>
+          <mc:Fallback>
+            <w:pict>
+              <v:shape w14:anchorId="2171D5D6" id="Text Box 6" o:spid="_x0000_s1039" type="#_x0000_t202" style="position:absolute;margin-left:.25pt;margin-top:234.15pt;width:456.05pt;height:.05pt;z-index:251746304;visibility:visible;mso-wrap-style:square;mso-wrap-distance-left:9pt;mso-wrap-distance-top:0;mso-wrap-distance-right:9pt;mso-wrap-distance-bottom:0;mso-position-horizontal:absolute;mso-position-horizontal-relative:text;mso-position-vertical:absolute;mso-position-vertical-relative:text;v-text-anchor:top" o:gfxdata="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" stroked="f">
+                <v:textbox style="mso-fit-shape-to-text:t" inset="0,0,0,0">
+                  <w:txbxContent>
+                    <w:p>
+                      <w:pPr>
+                        <w:pStyle w:val="Caption"/>
+                        <w:rPr>
+                          <w:rFonts w:eastAsiaTheme="minorHAnsi"/>
+                          <w:noProof/>
+                        </w:rPr>
+                      </w:pPr>
+                      <w:r>
+                        <w:t>Hình 2.11 : Giao diện Developer settings</w:t>
+                      </w:r>
+                    </w:p>
+                  </w:txbxContent>
+                </v:textbox>
+              </v:shape>
+            </w:pict>
+          </mc:Fallback>
+        </mc:AlternateContent>
+      </w:r>
+      <w:r>
+        <w:rPr>
+          <w:rFonts w:eastAsiaTheme="minorHAnsi"/>
+          <w:noProof/>
+          <w:sz w:val="26"/>
+          <w:szCs w:val="26"/>
+        </w:rPr>
+        <w:drawing>
+          <wp:anchor distT="0" distB="0" distL="114300" distR="114300" simplePos="0" relativeHeight="251744256" behindDoc="0" locked="0" layoutInCell="1" allowOverlap="1">
+            <wp:simplePos x="0" y="0"/>
+            <wp:positionH relativeFrom="column">
+              <wp:posOffset>3549</wp:posOffset>
+            </wp:positionH>
+            <wp:positionV relativeFrom="paragraph">
+              <wp:posOffset>3548</wp:posOffset>
+            </wp:positionV>
+            <wp:extent cx="5791835" cy="2913529"/>
+            <wp:effectExtent l="0" t="0" r="0" b="1270"/>
+            <wp:wrapNone/>
+            <wp:docPr id="5" name="Picture 5"/>
+            <wp:cNvGraphicFramePr>
+              <a:graphicFrameLocks xmlns:a="http://schemas.openxmlformats.org/drawingml/2006/main" noChangeAspect="1"/>
+            </wp:cNvGraphicFramePr>
+            <a:graphic xmlns:a="http://schemas.openxmlformats.org/drawingml/2006/main">
+              <a:graphicData uri="http://schemas.openxmlformats.org/drawingml/2006/picture">
+                <pic:pic xmlns:pic="http://schemas.openxmlformats.org/drawingml/2006/picture">
+                  <pic:nvPicPr>
+                    <pic:cNvPr id="5" name="Developer_setting.PNG"/>
+                    <pic:cNvPicPr/>
+                  </pic:nvPicPr>
+                  <pic:blipFill>
+                    <a:blip r:embed="rId26">
+                      <a:extLst>
+                        <a:ext uri="{28A0092B-C50C-407E-A947-70E740481C1C}">
+                          <a14:useLocalDpi xmlns:a14="http://schemas.microsoft.com/office/drawing/2010/main" val="0"/>
+                        </a:ext>
+                      </a:extLst>
+                    </a:blip>
+                    <a:stretch>
+                      <a:fillRect/>
+                    </a:stretch>
+                  </pic:blipFill>
+                  <pic:spPr>
+                    <a:xfrm>
+                      <a:off x="0" y="0"/>
+                      <a:ext cx="5804250" cy="2919774"/>
+                    </a:xfrm>
+                    <a:prstGeom prst="rect">
+                      <a:avLst/>
+                    </a:prstGeom>
+                  </pic:spPr>
+                </pic:pic>
+              </a:graphicData>
+            </a:graphic>
+            <wp14:sizeRelH relativeFrom="page">
+              <wp14:pctWidth>0</wp14:pctWidth>
+            </wp14:sizeRelH>
+            <wp14:sizeRelV relativeFrom="page">
+              <wp14:pctHeight>0</wp14:pctHeight>
+            </wp14:sizeRelV>
+          </wp:anchor>
+        </w:drawing>
+      </w:r>
+    </w:p>
+    <w:p>
+      <w:pPr>
+        <w:spacing w:after="200" w:line="276" w:lineRule="auto"/>
+        <w:rPr>
+          <w:rFonts w:asciiTheme="minorHAnsi" w:eastAsiaTheme="minorHAnsi" w:hAnsiTheme="minorHAnsi" w:cstheme="minorBidi"/>
+          <w:sz w:val="22"/>
+          <w:szCs w:val="22"/>
+        </w:rPr>
+      </w:pPr>
+    </w:p>
+    <w:p>
+      <w:pPr>
+        <w:spacing w:after="200" w:line="276" w:lineRule="auto"/>
+        <w:rPr>
+          <w:rFonts w:asciiTheme="minorHAnsi" w:eastAsiaTheme="minorHAnsi" w:hAnsiTheme="minorHAnsi" w:cstheme="minorBidi"/>
+          <w:sz w:val="22"/>
+          <w:szCs w:val="22"/>
+        </w:rPr>
+      </w:pPr>
+    </w:p>
+    <w:p>
+      <w:pPr>
+        <w:spacing w:after="200" w:line="276" w:lineRule="auto"/>
+        <w:rPr>
+          <w:rFonts w:asciiTheme="minorHAnsi" w:eastAsiaTheme="minorHAnsi" w:hAnsiTheme="minorHAnsi" w:cstheme="minorBidi"/>
+          <w:sz w:val="22"/>
+          <w:szCs w:val="22"/>
+        </w:rPr>
+      </w:pPr>
+    </w:p>
+    <w:p>
+      <w:pPr>
+        <w:spacing w:after="200" w:line="276" w:lineRule="auto"/>
+        <w:rPr>
+          <w:rFonts w:asciiTheme="minorHAnsi" w:eastAsiaTheme="minorHAnsi" w:hAnsiTheme="minorHAnsi" w:cstheme="minorBidi"/>
+          <w:sz w:val="22"/>
+          <w:szCs w:val="22"/>
+        </w:rPr>
+      </w:pPr>
+    </w:p>
+    <w:p>
+      <w:pPr>
+        <w:spacing w:after="200" w:line="276" w:lineRule="auto"/>
+        <w:rPr>
+          <w:rFonts w:asciiTheme="minorHAnsi" w:eastAsiaTheme="minorHAnsi" w:hAnsiTheme="minorHAnsi" w:cstheme="minorBidi"/>
+          <w:sz w:val="22"/>
+          <w:szCs w:val="22"/>
+        </w:rPr>
+      </w:pPr>
+    </w:p>
+    <w:p>
+      <w:pPr>
+        <w:spacing w:after="200" w:line="276" w:lineRule="auto"/>
+        <w:rPr>
+          <w:rFonts w:asciiTheme="minorHAnsi" w:eastAsiaTheme="minorHAnsi" w:hAnsiTheme="minorHAnsi" w:cstheme="minorBidi"/>
+          <w:sz w:val="22"/>
+          <w:szCs w:val="22"/>
+        </w:rPr>
+      </w:pPr>
+    </w:p>
+    <w:p>
+      <w:pPr>
+        <w:spacing w:after="200" w:line="276" w:lineRule="auto"/>
+        <w:rPr>
+          <w:rFonts w:asciiTheme="minorHAnsi" w:eastAsiaTheme="minorHAnsi" w:hAnsiTheme="minorHAnsi" w:cstheme="minorBidi"/>
+          <w:sz w:val="22"/>
+          <w:szCs w:val="22"/>
+        </w:rPr>
+      </w:pPr>
+    </w:p>
+    <w:p>
+      <w:pPr>
+        <w:spacing w:after="200" w:line="276" w:lineRule="auto"/>
+        <w:rPr>
+          <w:rFonts w:asciiTheme="minorHAnsi" w:eastAsiaTheme="minorHAnsi" w:hAnsiTheme="minorHAnsi" w:cstheme="minorBidi"/>
+          <w:sz w:val="22"/>
+          <w:szCs w:val="22"/>
+        </w:rPr>
+      </w:pPr>
+    </w:p>
+    <w:p>
+      <w:pPr>
+        <w:spacing w:after="200" w:line="276" w:lineRule="auto"/>
+        <w:rPr>
+          <w:rFonts w:asciiTheme="minorHAnsi" w:eastAsiaTheme="minorHAnsi" w:hAnsiTheme="minorHAnsi" w:cstheme="minorBidi"/>
+          <w:sz w:val="22"/>
+          <w:szCs w:val="22"/>
+        </w:rPr>
+      </w:pPr>
+    </w:p>
+    <w:p>
+      <w:pPr>
+        <w:spacing w:after="200" w:line="276" w:lineRule="auto"/>
+        <w:rPr>
+          <w:rFonts w:asciiTheme="minorHAnsi" w:eastAsiaTheme="minorHAnsi" w:hAnsiTheme="minorHAnsi" w:cstheme="minorBidi"/>
+          <w:sz w:val="22"/>
+          <w:szCs w:val="22"/>
+        </w:rPr>
+      </w:pPr>
+      <w:r>
+        <w:rPr>
+          <w:rFonts w:asciiTheme="minorHAnsi" w:eastAsiaTheme="minorHAnsi" w:hAnsiTheme="minorHAnsi" w:cstheme="minorBidi"/>
+          <w:sz w:val="22"/>
+          <w:szCs w:val="22"/>
+        </w:rPr>
+        <w:tab/>
+      </w:r>
+    </w:p>
+    <w:p>
+      <w:pPr>
+        <w:spacing w:after="200" w:line="276" w:lineRule="auto"/>
+        <w:rPr>
+          <w:rFonts w:eastAsiaTheme="minorHAnsi"/>
+          <w:sz w:val="26"/>
+          <w:szCs w:val="26"/>
+        </w:rPr>
+      </w:pPr>
+      <w:r>
+        <w:rPr>
+          <w:rFonts w:eastAsiaTheme="minorHAnsi"/>
+          <w:sz w:val="26"/>
+          <w:szCs w:val="26"/>
+        </w:rPr>
+        <w:tab/>
+        <w:t>Chọn vào Generate new token sẽ đưa người dùng tới trang tạo Token. Trang tạo Token được chia làm 2 phần chính :</w:t>
+      </w:r>
+    </w:p>
+    <w:p>
+      <w:pPr>
+        <w:pStyle w:val="ListParagraph"/>
+        <w:numPr>
+          <w:ilvl w:val="0"/>
+          <w:numId w:val="49"/>
+        </w:numPr>
+        <w:spacing w:after="200" w:line="276" w:lineRule="auto"/>
+        <w:rPr>
+          <w:rFonts w:ascii="Times New Roman" w:hAnsi="Times New Roman" w:cs="Times New Roman"/>
+          <w:sz w:val="26"/>
+          <w:szCs w:val="26"/>
+        </w:rPr>
+      </w:pPr>
+      <w:r>
+        <w:rPr>
+          <w:rFonts w:ascii="Times New Roman" w:hAnsi="Times New Roman" w:cs="Times New Roman"/>
+          <w:b/>
+          <w:sz w:val="26"/>
+          <w:szCs w:val="26"/>
+        </w:rPr>
+        <w:t xml:space="preserve">Token description : </w:t>
+      </w:r>
+      <w:r>
+        <w:rPr>
+          <w:rFonts w:ascii="Times New Roman" w:hAnsi="Times New Roman" w:cs="Times New Roman"/>
+          <w:sz w:val="26"/>
+          <w:szCs w:val="26"/>
+        </w:rPr>
+        <w:t xml:space="preserve">Đây là miêu tả của Token. Nếu như người dùng có sử dụng nhiều token thì nên viết miêu tả khác nhau để có thể biết được từng Token sử dụng cho API nào. Token của chúng em sẽ được đặt miêu tả là “Jenkins Report Token”. Token này sẽ được sử dụng trong việc </w:t>
+      </w:r>
+      <w:r>
+        <w:rPr>
+          <w:rFonts w:ascii="Times New Roman" w:hAnsi="Times New Roman" w:cs="Times New Roman"/>
+          <w:sz w:val="26"/>
+          <w:szCs w:val="26"/>
+        </w:rPr>
+        <w:t xml:space="preserve">truy cập và </w:t>
+      </w:r>
+      <w:r>
+        <w:rPr>
+          <w:rFonts w:ascii="Times New Roman" w:hAnsi="Times New Roman" w:cs="Times New Roman"/>
+          <w:sz w:val="26"/>
+          <w:szCs w:val="26"/>
+        </w:rPr>
+        <w:t>xác thực kho lưu trữ với Jenkins .</w:t>
+      </w:r>
+    </w:p>
+    <w:p>
+      <w:pPr>
+        <w:pStyle w:val="ListParagraph"/>
+        <w:numPr>
+          <w:ilvl w:val="0"/>
+          <w:numId w:val="49"/>
+        </w:numPr>
+        <w:spacing w:after="200" w:line="276" w:lineRule="auto"/>
+        <w:rPr>
+          <w:rFonts w:ascii="Times New Roman" w:hAnsi="Times New Roman" w:cs="Times New Roman"/>
+          <w:sz w:val="26"/>
+          <w:szCs w:val="26"/>
+        </w:rPr>
+      </w:pPr>
+      <w:r>
+        <w:rPr>
+          <w:rFonts w:ascii="Times New Roman" w:hAnsi="Times New Roman" w:cs="Times New Roman"/>
+          <w:b/>
+          <w:sz w:val="26"/>
+          <w:szCs w:val="26"/>
+        </w:rPr>
+        <w:t>Scropes :</w:t>
+      </w:r>
+      <w:r>
+        <w:rPr>
+          <w:rFonts w:ascii="Times New Roman" w:hAnsi="Times New Roman" w:cs="Times New Roman"/>
+          <w:sz w:val="26"/>
+          <w:szCs w:val="26"/>
+        </w:rPr>
+        <w:t xml:space="preserve"> Đây là những quyền nhất định để có thể chỉ định cho Token. Tùy vào mục đích sử dụng của Token mà lựa chọn quyền thích hợp cho Token.</w:t>
+      </w:r>
+      <w:r>
+        <w:rPr>
+          <w:rFonts w:ascii="Times New Roman" w:hAnsi="Times New Roman" w:cs="Times New Roman"/>
+          <w:sz w:val="26"/>
+          <w:szCs w:val="26"/>
+        </w:rPr>
+        <w:t xml:space="preserve"> Chúng em chỉ chọn hai quyền cho Token đó là</w:t>
+      </w:r>
+      <w:r>
+        <w:rPr>
+          <w:rFonts w:ascii="Times New Roman" w:hAnsi="Times New Roman" w:cs="Times New Roman"/>
+          <w:sz w:val="26"/>
+          <w:szCs w:val="26"/>
+        </w:rPr>
+        <w:t xml:space="preserve"> </w:t>
+      </w:r>
+      <w:r>
+        <w:rPr>
+          <w:rFonts w:ascii="Times New Roman" w:hAnsi="Times New Roman" w:cs="Times New Roman"/>
+          <w:sz w:val="26"/>
+          <w:szCs w:val="26"/>
+        </w:rPr>
+        <w:t>“</w:t>
+      </w:r>
+      <w:r>
+        <w:rPr>
+          <w:rFonts w:ascii="Times New Roman" w:hAnsi="Times New Roman" w:cs="Times New Roman"/>
+          <w:b/>
+          <w:bCs/>
+          <w:color w:val="24292E"/>
+          <w:sz w:val="26"/>
+          <w:szCs w:val="26"/>
+          <w:shd w:val="clear" w:color="auto" w:fill="FFFFFF"/>
+        </w:rPr>
+        <w:t>admin:repo_hook</w:t>
+      </w:r>
+      <w:r>
+        <w:rPr>
+          <w:rFonts w:ascii="Times New Roman" w:hAnsi="Times New Roman" w:cs="Times New Roman"/>
+          <w:bCs/>
+          <w:color w:val="24292E"/>
+          <w:sz w:val="26"/>
+          <w:szCs w:val="26"/>
+          <w:shd w:val="clear" w:color="auto" w:fill="FFFFFF"/>
+        </w:rPr>
+        <w:t>”</w:t>
+      </w:r>
+      <w:r>
+        <w:rPr>
+          <w:rFonts w:ascii="Times New Roman" w:hAnsi="Times New Roman" w:cs="Times New Roman"/>
+          <w:b/>
+          <w:bCs/>
+          <w:color w:val="24292E"/>
+          <w:sz w:val="26"/>
+          <w:szCs w:val="26"/>
+          <w:shd w:val="clear" w:color="auto" w:fill="FFFFFF"/>
+        </w:rPr>
+        <w:t xml:space="preserve"> </w:t>
+      </w:r>
+      <w:r>
+        <w:rPr>
+          <w:rFonts w:ascii="Times New Roman" w:hAnsi="Times New Roman" w:cs="Times New Roman"/>
+          <w:b/>
+          <w:bCs/>
+          <w:color w:val="24292E"/>
+          <w:sz w:val="26"/>
+          <w:szCs w:val="26"/>
+          <w:shd w:val="clear" w:color="auto" w:fill="FFFFFF"/>
+        </w:rPr>
+        <w:t xml:space="preserve"> </w:t>
+      </w:r>
+      <w:r>
+        <w:rPr>
+          <w:rFonts w:ascii="Times New Roman" w:hAnsi="Times New Roman" w:cs="Times New Roman"/>
+          <w:bCs/>
+          <w:color w:val="24292E"/>
+          <w:sz w:val="26"/>
+          <w:szCs w:val="26"/>
+          <w:shd w:val="clear" w:color="auto" w:fill="FFFFFF"/>
+        </w:rPr>
+        <w:t xml:space="preserve">và </w:t>
+      </w:r>
+      <w:r>
+        <w:rPr>
+          <w:rFonts w:ascii="Times New Roman" w:hAnsi="Times New Roman" w:cs="Times New Roman"/>
+          <w:bCs/>
+          <w:color w:val="24292E"/>
+          <w:sz w:val="26"/>
+          <w:szCs w:val="26"/>
+          <w:shd w:val="clear" w:color="auto" w:fill="FFFFFF"/>
+        </w:rPr>
+        <w:t xml:space="preserve"> </w:t>
+      </w:r>
+      <w:r>
+        <w:rPr>
+          <w:rFonts w:ascii="Times New Roman" w:hAnsi="Times New Roman" w:cs="Times New Roman"/>
+          <w:bCs/>
+          <w:color w:val="24292E"/>
+          <w:sz w:val="26"/>
+          <w:szCs w:val="26"/>
+          <w:shd w:val="clear" w:color="auto" w:fill="FFFFFF"/>
+        </w:rPr>
+        <w:t>“</w:t>
+      </w:r>
+      <w:r>
+        <w:rPr>
+          <w:rFonts w:ascii="Times New Roman" w:hAnsi="Times New Roman" w:cs="Times New Roman"/>
+          <w:b/>
+          <w:bCs/>
+          <w:color w:val="24292E"/>
+          <w:sz w:val="26"/>
+          <w:szCs w:val="26"/>
+          <w:shd w:val="clear" w:color="auto" w:fill="FFFFFF"/>
+        </w:rPr>
+        <w:t>admin:org_hook</w:t>
+      </w:r>
+      <w:r>
+        <w:rPr>
+          <w:rFonts w:ascii="Times New Roman" w:hAnsi="Times New Roman" w:cs="Times New Roman"/>
+          <w:b/>
+          <w:bCs/>
+          <w:color w:val="24292E"/>
+          <w:sz w:val="26"/>
+          <w:szCs w:val="26"/>
+          <w:shd w:val="clear" w:color="auto" w:fill="FFFFFF"/>
+        </w:rPr>
+        <w:t>”.</w:t>
+      </w:r>
+    </w:p>
+    <w:p>
+      <w:pPr>
+        <w:spacing w:after="200" w:line="276" w:lineRule="auto"/>
+        <w:rPr>
+          <w:rFonts w:asciiTheme="minorHAnsi" w:eastAsiaTheme="minorHAnsi" w:hAnsiTheme="minorHAnsi" w:cstheme="minorBidi"/>
+          <w:sz w:val="22"/>
+          <w:szCs w:val="22"/>
+        </w:rPr>
+      </w:pPr>
+    </w:p>
+    <w:p>
+      <w:pPr>
+        <w:spacing w:after="200" w:line="276" w:lineRule="auto"/>
+        <w:rPr>
+          <w:rFonts w:asciiTheme="minorHAnsi" w:eastAsiaTheme="minorHAnsi" w:hAnsiTheme="minorHAnsi" w:cstheme="minorBidi"/>
+          <w:sz w:val="22"/>
+          <w:szCs w:val="22"/>
+        </w:rPr>
+      </w:pPr>
+    </w:p>
+    <w:p>
+      <w:pPr>
+        <w:spacing w:after="200" w:line="276" w:lineRule="auto"/>
+        <w:rPr>
+          <w:rFonts w:asciiTheme="minorHAnsi" w:eastAsiaTheme="minorHAnsi" w:hAnsiTheme="minorHAnsi" w:cstheme="minorBidi"/>
+          <w:sz w:val="22"/>
+          <w:szCs w:val="22"/>
+        </w:rPr>
+      </w:pPr>
+      <w:r>
+        <w:rPr>
+          <w:rFonts w:asciiTheme="minorHAnsi" w:eastAsiaTheme="minorHAnsi" w:hAnsiTheme="minorHAnsi" w:cstheme="minorBidi"/>
+          <w:sz w:val="22"/>
+          <w:szCs w:val="22"/>
+        </w:rPr>
         <w:br w:type="page"/>
       </w:r>
+    </w:p>
+    <w:p>
+      <w:pPr>
+        <w:spacing w:after="200" w:line="276" w:lineRule="auto"/>
+        <w:rPr>
+          <w:rFonts w:asciiTheme="minorHAnsi" w:eastAsiaTheme="minorHAnsi" w:hAnsiTheme="minorHAnsi" w:cstheme="minorBidi"/>
+          <w:sz w:val="22"/>
+          <w:szCs w:val="22"/>
+        </w:rPr>
+      </w:pPr>
+      <w:r>
+        <w:rPr>
+          <w:rFonts w:asciiTheme="minorHAnsi" w:eastAsiaTheme="minorHAnsi" w:hAnsiTheme="minorHAnsi" w:cstheme="minorBidi"/>
+          <w:noProof/>
+          <w:sz w:val="22"/>
+          <w:szCs w:val="22"/>
+        </w:rPr>
+        <w:lastRenderedPageBreak/>
+        <w:drawing>
+          <wp:anchor distT="0" distB="0" distL="114300" distR="114300" simplePos="0" relativeHeight="251747328" behindDoc="0" locked="0" layoutInCell="1" allowOverlap="1">
+            <wp:simplePos x="0" y="0"/>
+            <wp:positionH relativeFrom="column">
+              <wp:posOffset>339725</wp:posOffset>
+            </wp:positionH>
+            <wp:positionV relativeFrom="paragraph">
+              <wp:posOffset>54610</wp:posOffset>
+            </wp:positionV>
+            <wp:extent cx="4672584" cy="3521984"/>
+            <wp:effectExtent l="0" t="0" r="0" b="2540"/>
+            <wp:wrapNone/>
+            <wp:docPr id="9" name="Picture 9"/>
+            <wp:cNvGraphicFramePr>
+              <a:graphicFrameLocks xmlns:a="http://schemas.openxmlformats.org/drawingml/2006/main" noChangeAspect="1"/>
+            </wp:cNvGraphicFramePr>
+            <a:graphic xmlns:a="http://schemas.openxmlformats.org/drawingml/2006/main">
+              <a:graphicData uri="http://schemas.openxmlformats.org/drawingml/2006/picture">
+                <pic:pic xmlns:pic="http://schemas.openxmlformats.org/drawingml/2006/picture">
+                  <pic:nvPicPr>
+                    <pic:cNvPr id="9" name="Generate_token.PNG"/>
+                    <pic:cNvPicPr/>
+                  </pic:nvPicPr>
+                  <pic:blipFill>
+                    <a:blip r:embed="rId27" cstate="print">
+                      <a:extLst>
+                        <a:ext uri="{28A0092B-C50C-407E-A947-70E740481C1C}">
+                          <a14:useLocalDpi xmlns:a14="http://schemas.microsoft.com/office/drawing/2010/main" val="0"/>
+                        </a:ext>
+                      </a:extLst>
+                    </a:blip>
+                    <a:stretch>
+                      <a:fillRect/>
+                    </a:stretch>
+                  </pic:blipFill>
+                  <pic:spPr>
+                    <a:xfrm>
+                      <a:off x="0" y="0"/>
+                      <a:ext cx="4672584" cy="3521984"/>
+                    </a:xfrm>
+                    <a:prstGeom prst="rect">
+                      <a:avLst/>
+                    </a:prstGeom>
+                  </pic:spPr>
+                </pic:pic>
+              </a:graphicData>
+            </a:graphic>
+            <wp14:sizeRelH relativeFrom="page">
+              <wp14:pctWidth>0</wp14:pctWidth>
+            </wp14:sizeRelH>
+            <wp14:sizeRelV relativeFrom="page">
+              <wp14:pctHeight>0</wp14:pctHeight>
+            </wp14:sizeRelV>
+          </wp:anchor>
+        </w:drawing>
+      </w:r>
+    </w:p>
+    <w:p>
+      <w:pPr>
+        <w:spacing w:after="200" w:line="276" w:lineRule="auto"/>
+        <w:rPr>
+          <w:rFonts w:asciiTheme="minorHAnsi" w:eastAsiaTheme="minorHAnsi" w:hAnsiTheme="minorHAnsi" w:cstheme="minorBidi"/>
+          <w:sz w:val="22"/>
+          <w:szCs w:val="22"/>
+        </w:rPr>
+      </w:pPr>
+    </w:p>
+    <w:p>
+      <w:pPr>
+        <w:spacing w:after="200" w:line="276" w:lineRule="auto"/>
+        <w:rPr>
+          <w:rFonts w:asciiTheme="minorHAnsi" w:eastAsiaTheme="minorHAnsi" w:hAnsiTheme="minorHAnsi" w:cstheme="minorBidi"/>
+          <w:sz w:val="22"/>
+          <w:szCs w:val="22"/>
+        </w:rPr>
+      </w:pPr>
+    </w:p>
+    <w:p>
+      <w:pPr>
+        <w:spacing w:after="200" w:line="276" w:lineRule="auto"/>
+        <w:rPr>
+          <w:rFonts w:asciiTheme="minorHAnsi" w:eastAsiaTheme="minorHAnsi" w:hAnsiTheme="minorHAnsi" w:cstheme="minorBidi"/>
+          <w:sz w:val="22"/>
+          <w:szCs w:val="22"/>
+        </w:rPr>
+      </w:pPr>
+    </w:p>
+    <w:p>
+      <w:pPr>
+        <w:spacing w:after="200" w:line="276" w:lineRule="auto"/>
+        <w:rPr>
+          <w:rFonts w:asciiTheme="minorHAnsi" w:eastAsiaTheme="minorHAnsi" w:hAnsiTheme="minorHAnsi" w:cstheme="minorBidi"/>
+          <w:sz w:val="22"/>
+          <w:szCs w:val="22"/>
+        </w:rPr>
+      </w:pPr>
+    </w:p>
+    <w:p>
+      <w:pPr>
+        <w:spacing w:after="200" w:line="276" w:lineRule="auto"/>
+        <w:rPr>
+          <w:rFonts w:asciiTheme="minorHAnsi" w:eastAsiaTheme="minorHAnsi" w:hAnsiTheme="minorHAnsi" w:cstheme="minorBidi"/>
+          <w:sz w:val="22"/>
+          <w:szCs w:val="22"/>
+        </w:rPr>
+      </w:pPr>
+    </w:p>
+    <w:p>
+      <w:pPr>
+        <w:spacing w:after="200" w:line="276" w:lineRule="auto"/>
+        <w:rPr>
+          <w:rFonts w:asciiTheme="minorHAnsi" w:eastAsiaTheme="minorHAnsi" w:hAnsiTheme="minorHAnsi" w:cstheme="minorBidi"/>
+          <w:sz w:val="22"/>
+          <w:szCs w:val="22"/>
+        </w:rPr>
+      </w:pPr>
+    </w:p>
+    <w:p>
+      <w:pPr>
+        <w:spacing w:after="200" w:line="276" w:lineRule="auto"/>
+        <w:rPr>
+          <w:rFonts w:asciiTheme="minorHAnsi" w:eastAsiaTheme="minorHAnsi" w:hAnsiTheme="minorHAnsi" w:cstheme="minorBidi"/>
+          <w:sz w:val="22"/>
+          <w:szCs w:val="22"/>
+        </w:rPr>
+      </w:pPr>
+    </w:p>
+    <w:p>
+      <w:pPr>
+        <w:spacing w:after="200" w:line="276" w:lineRule="auto"/>
+        <w:rPr>
+          <w:rFonts w:asciiTheme="minorHAnsi" w:eastAsiaTheme="minorHAnsi" w:hAnsiTheme="minorHAnsi" w:cstheme="minorBidi"/>
+          <w:sz w:val="22"/>
+          <w:szCs w:val="22"/>
+        </w:rPr>
+      </w:pPr>
+    </w:p>
+    <w:p>
+      <w:pPr>
+        <w:spacing w:after="200" w:line="276" w:lineRule="auto"/>
+        <w:rPr>
+          <w:rFonts w:asciiTheme="minorHAnsi" w:eastAsiaTheme="minorHAnsi" w:hAnsiTheme="minorHAnsi" w:cstheme="minorBidi"/>
+          <w:sz w:val="22"/>
+          <w:szCs w:val="22"/>
+        </w:rPr>
+      </w:pPr>
+      <w:r>
+        <w:rPr>
+          <w:rFonts w:asciiTheme="minorHAnsi" w:eastAsiaTheme="minorHAnsi" w:hAnsiTheme="minorHAnsi" w:cstheme="minorBidi"/>
+          <w:sz w:val="22"/>
+          <w:szCs w:val="22"/>
+        </w:rPr>
+        <w:tab/>
+      </w:r>
+    </w:p>
+    <w:p>
+      <w:pPr>
+        <w:spacing w:after="200" w:line="276" w:lineRule="auto"/>
+        <w:rPr>
+          <w:rFonts w:asciiTheme="minorHAnsi" w:eastAsiaTheme="minorHAnsi" w:hAnsiTheme="minorHAnsi" w:cstheme="minorBidi"/>
+          <w:sz w:val="22"/>
+          <w:szCs w:val="22"/>
+        </w:rPr>
+      </w:pPr>
+      <w:r>
+        <w:rPr>
+          <w:rFonts w:asciiTheme="minorHAnsi" w:eastAsiaTheme="minorHAnsi" w:hAnsiTheme="minorHAnsi" w:cstheme="minorBidi"/>
+          <w:sz w:val="22"/>
+          <w:szCs w:val="22"/>
+        </w:rPr>
+        <w:tab/>
+      </w:r>
+    </w:p>
+    <w:p>
+      <w:pPr>
+        <w:spacing w:after="200" w:line="276" w:lineRule="auto"/>
+        <w:rPr>
+          <w:rFonts w:asciiTheme="minorHAnsi" w:eastAsiaTheme="minorHAnsi" w:hAnsiTheme="minorHAnsi" w:cstheme="minorBidi"/>
+          <w:sz w:val="22"/>
+          <w:szCs w:val="22"/>
+        </w:rPr>
+      </w:pPr>
+      <w:r>
+        <w:rPr>
+          <w:noProof/>
+        </w:rPr>
+        <mc:AlternateContent>
+          <mc:Choice Requires="wps">
+            <w:drawing>
+              <wp:anchor distT="0" distB="0" distL="114300" distR="114300" simplePos="0" relativeHeight="251749376" behindDoc="0" locked="0" layoutInCell="1" allowOverlap="1" wp14:anchorId="5FA4D050" wp14:editId="50D87BF5">
+                <wp:simplePos x="0" y="0"/>
+                <wp:positionH relativeFrom="column">
+                  <wp:posOffset>339725</wp:posOffset>
+                </wp:positionH>
+                <wp:positionV relativeFrom="paragraph">
+                  <wp:posOffset>155575</wp:posOffset>
+                </wp:positionV>
+                <wp:extent cx="4672330" cy="635"/>
+                <wp:effectExtent l="0" t="0" r="0" b="0"/>
+                <wp:wrapNone/>
+                <wp:docPr id="10" name="Text Box 10"/>
+                <wp:cNvGraphicFramePr/>
+                <a:graphic xmlns:a="http://schemas.openxmlformats.org/drawingml/2006/main">
+                  <a:graphicData uri="http://schemas.microsoft.com/office/word/2010/wordprocessingShape">
+                    <wps:wsp>
+                      <wps:cNvSpPr txBox="1"/>
+                      <wps:spPr>
+                        <a:xfrm>
+                          <a:off x="0" y="0"/>
+                          <a:ext cx="4672330" cy="635"/>
+                        </a:xfrm>
+                        <a:prstGeom prst="rect">
+                          <a:avLst/>
+                        </a:prstGeom>
+                        <a:solidFill>
+                          <a:prstClr val="white"/>
+                        </a:solidFill>
+                        <a:ln>
+                          <a:noFill/>
+                        </a:ln>
+                      </wps:spPr>
+                      <wps:txbx>
+                        <w:txbxContent>
+                          <w:p>
+                            <w:pPr>
+                              <w:pStyle w:val="Caption"/>
+                              <w:rPr>
+                                <w:rFonts w:eastAsiaTheme="minorHAnsi"/>
+                                <w:noProof/>
+                              </w:rPr>
+                            </w:pPr>
+                            <w:r>
+                              <w:t>Hình 2.12 : Giao diện tạo Token truy cập cá nhân</w:t>
+                            </w:r>
+                          </w:p>
+                        </w:txbxContent>
+                      </wps:txbx>
+                      <wps:bodyPr rot="0" spcFirstLastPara="0" vertOverflow="overflow" horzOverflow="overflow" vert="horz" wrap="square" lIns="0" tIns="0" rIns="0" bIns="0" numCol="1" spcCol="0" rtlCol="0" fromWordArt="0" anchor="t" anchorCtr="0" forceAA="0" compatLnSpc="1">
+                        <a:prstTxWarp prst="textNoShape">
+                          <a:avLst/>
+                        </a:prstTxWarp>
+                        <a:spAutoFit/>
+                      </wps:bodyPr>
+                    </wps:wsp>
+                  </a:graphicData>
+                </a:graphic>
+              </wp:anchor>
+            </w:drawing>
+          </mc:Choice>
+          <mc:Fallback>
+            <w:pict>
+              <v:shape w14:anchorId="5FA4D050" id="Text Box 10" o:spid="_x0000_s1040" type="#_x0000_t202" style="position:absolute;margin-left:26.75pt;margin-top:12.25pt;width:367.9pt;height:.05pt;z-index:251749376;visibility:visible;mso-wrap-style:square;mso-wrap-distance-left:9pt;mso-wrap-distance-top:0;mso-wrap-distance-right:9pt;mso-wrap-distance-bottom:0;mso-position-horizontal:absolute;mso-position-horizontal-relative:text;mso-position-vertical:absolute;mso-position-vertical-relative:text;v-text-anchor:top" o:gfxdata="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" stroked="f">
+                <v:textbox style="mso-fit-shape-to-text:t" inset="0,0,0,0">
+                  <w:txbxContent>
+                    <w:p>
+                      <w:pPr>
+                        <w:pStyle w:val="Caption"/>
+                        <w:rPr>
+                          <w:rFonts w:eastAsiaTheme="minorHAnsi"/>
+                          <w:noProof/>
+                        </w:rPr>
+                      </w:pPr>
+                      <w:r>
+                        <w:t>Hình 2.12 : Giao diện tạo Token truy cập cá nhân</w:t>
+                      </w:r>
+                    </w:p>
+                  </w:txbxContent>
+                </v:textbox>
+              </v:shape>
+            </w:pict>
+          </mc:Fallback>
+        </mc:AlternateContent>
+      </w:r>
+    </w:p>
+    <w:p>
+      <w:pPr>
+        <w:spacing w:after="200" w:line="276" w:lineRule="auto"/>
+        <w:rPr>
+          <w:rFonts w:asciiTheme="minorHAnsi" w:eastAsiaTheme="minorHAnsi" w:hAnsiTheme="minorHAnsi" w:cstheme="minorBidi"/>
+          <w:sz w:val="22"/>
+          <w:szCs w:val="22"/>
+        </w:rPr>
+      </w:pPr>
+    </w:p>
+    <w:p>
+      <w:pPr>
+        <w:spacing w:after="200" w:line="276" w:lineRule="auto"/>
+        <w:rPr>
+          <w:rFonts w:asciiTheme="minorHAnsi" w:eastAsiaTheme="minorHAnsi" w:hAnsiTheme="minorHAnsi" w:cstheme="minorBidi"/>
+          <w:sz w:val="22"/>
+          <w:szCs w:val="22"/>
+        </w:rPr>
+      </w:pPr>
+      <w:r>
+        <w:rPr>
+          <w:noProof/>
+        </w:rPr>
+        <mc:AlternateContent>
+          <mc:Choice Requires="wps">
+            <w:drawing>
+              <wp:anchor distT="0" distB="0" distL="114300" distR="114300" simplePos="0" relativeHeight="251752448" behindDoc="0" locked="0" layoutInCell="1" allowOverlap="1" wp14:anchorId="5174302C" wp14:editId="7168E485">
+                <wp:simplePos x="0" y="0"/>
+                <wp:positionH relativeFrom="column">
+                  <wp:posOffset>177800</wp:posOffset>
+                </wp:positionH>
+                <wp:positionV relativeFrom="paragraph">
+                  <wp:posOffset>3462020</wp:posOffset>
+                </wp:positionV>
+                <wp:extent cx="5191125" cy="635"/>
+                <wp:effectExtent l="0" t="0" r="0" b="0"/>
+                <wp:wrapNone/>
+                <wp:docPr id="12" name="Text Box 12"/>
+                <wp:cNvGraphicFramePr/>
+                <a:graphic xmlns:a="http://schemas.openxmlformats.org/drawingml/2006/main">
+                  <a:graphicData uri="http://schemas.microsoft.com/office/word/2010/wordprocessingShape">
+                    <wps:wsp>
+                      <wps:cNvSpPr txBox="1"/>
+                      <wps:spPr>
+                        <a:xfrm>
+                          <a:off x="0" y="0"/>
+                          <a:ext cx="5191125" cy="635"/>
+                        </a:xfrm>
+                        <a:prstGeom prst="rect">
+                          <a:avLst/>
+                        </a:prstGeom>
+                        <a:solidFill>
+                          <a:prstClr val="white"/>
+                        </a:solidFill>
+                        <a:ln>
+                          <a:noFill/>
+                        </a:ln>
+                      </wps:spPr>
+                      <wps:txbx>
+                        <w:txbxContent>
+                          <w:p>
+                            <w:pPr>
+                              <w:pStyle w:val="Caption"/>
+                              <w:rPr>
+                                <w:rFonts w:eastAsiaTheme="minorHAnsi"/>
+                                <w:noProof/>
+                              </w:rPr>
+                            </w:pPr>
+                            <w:r>
+                              <w:t>Hình 2.13 Đoạn mã Token được Github tạo ra</w:t>
+                            </w:r>
+                          </w:p>
+                        </w:txbxContent>
+                      </wps:txbx>
+                      <wps:bodyPr rot="0" spcFirstLastPara="0" vertOverflow="overflow" horzOverflow="overflow" vert="horz" wrap="square" lIns="0" tIns="0" rIns="0" bIns="0" numCol="1" spcCol="0" rtlCol="0" fromWordArt="0" anchor="t" anchorCtr="0" forceAA="0" compatLnSpc="1">
+                        <a:prstTxWarp prst="textNoShape">
+                          <a:avLst/>
+                        </a:prstTxWarp>
+                        <a:spAutoFit/>
+                      </wps:bodyPr>
+                    </wps:wsp>
+                  </a:graphicData>
+                </a:graphic>
+              </wp:anchor>
+            </w:drawing>
+          </mc:Choice>
+          <mc:Fallback>
+            <w:pict>
+              <v:shape w14:anchorId="5174302C" id="Text Box 12" o:spid="_x0000_s1041" type="#_x0000_t202" style="position:absolute;margin-left:14pt;margin-top:272.6pt;width:408.75pt;height:.05pt;z-index:251752448;visibility:visible;mso-wrap-style:square;mso-wrap-distance-left:9pt;mso-wrap-distance-top:0;mso-wrap-distance-right:9pt;mso-wrap-distance-bottom:0;mso-position-horizontal:absolute;mso-position-horizontal-relative:text;mso-position-vertical:absolute;mso-position-vertical-relative:text;v-text-anchor:top" o:gfxdata="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" stroked="f">
+                <v:textbox style="mso-fit-shape-to-text:t" inset="0,0,0,0">
+                  <w:txbxContent>
+                    <w:p>
+                      <w:pPr>
+                        <w:pStyle w:val="Caption"/>
+                        <w:rPr>
+                          <w:rFonts w:eastAsiaTheme="minorHAnsi"/>
+                          <w:noProof/>
+                        </w:rPr>
+                      </w:pPr>
+                      <w:r>
+                        <w:t>Hình 2.13 Đoạn mã Token được Github tạo ra</w:t>
+                      </w:r>
+                    </w:p>
+                  </w:txbxContent>
+                </v:textbox>
+              </v:shape>
+            </w:pict>
+          </mc:Fallback>
+        </mc:AlternateContent>
+      </w:r>
+      <w:r>
+        <w:rPr>
+          <w:rFonts w:asciiTheme="minorHAnsi" w:eastAsiaTheme="minorHAnsi" w:hAnsiTheme="minorHAnsi" w:cstheme="minorBidi"/>
+          <w:noProof/>
+          <w:sz w:val="22"/>
+          <w:szCs w:val="22"/>
+        </w:rPr>
+        <w:drawing>
+          <wp:anchor distT="0" distB="0" distL="114300" distR="114300" simplePos="0" relativeHeight="251750400" behindDoc="0" locked="0" layoutInCell="1" allowOverlap="1">
+            <wp:simplePos x="0" y="0"/>
+            <wp:positionH relativeFrom="column">
+              <wp:posOffset>177800</wp:posOffset>
+            </wp:positionH>
+            <wp:positionV relativeFrom="paragraph">
+              <wp:posOffset>964565</wp:posOffset>
+            </wp:positionV>
+            <wp:extent cx="5191125" cy="2440472"/>
+            <wp:effectExtent l="0" t="0" r="0" b="0"/>
+            <wp:wrapNone/>
+            <wp:docPr id="11" name="Picture 11"/>
+            <wp:cNvGraphicFramePr>
+              <a:graphicFrameLocks xmlns:a="http://schemas.openxmlformats.org/drawingml/2006/main" noChangeAspect="1"/>
+            </wp:cNvGraphicFramePr>
+            <a:graphic xmlns:a="http://schemas.openxmlformats.org/drawingml/2006/main">
+              <a:graphicData uri="http://schemas.openxmlformats.org/drawingml/2006/picture">
+                <pic:pic xmlns:pic="http://schemas.openxmlformats.org/drawingml/2006/picture">
+                  <pic:nvPicPr>
+                    <pic:cNvPr id="11" name="Token.PNG"/>
+                    <pic:cNvPicPr/>
+                  </pic:nvPicPr>
+                  <pic:blipFill>
+                    <a:blip r:embed="rId28" cstate="print">
+                      <a:extLst>
+                        <a:ext uri="{28A0092B-C50C-407E-A947-70E740481C1C}">
+                          <a14:useLocalDpi xmlns:a14="http://schemas.microsoft.com/office/drawing/2010/main" val="0"/>
+                        </a:ext>
+                      </a:extLst>
+                    </a:blip>
+                    <a:stretch>
+                      <a:fillRect/>
+                    </a:stretch>
+                  </pic:blipFill>
+                  <pic:spPr>
+                    <a:xfrm>
+                      <a:off x="0" y="0"/>
+                      <a:ext cx="5191125" cy="2440472"/>
+                    </a:xfrm>
+                    <a:prstGeom prst="rect">
+                      <a:avLst/>
+                    </a:prstGeom>
+                  </pic:spPr>
+                </pic:pic>
+              </a:graphicData>
+            </a:graphic>
+            <wp14:sizeRelH relativeFrom="page">
+              <wp14:pctWidth>0</wp14:pctWidth>
+            </wp14:sizeRelH>
+            <wp14:sizeRelV relativeFrom="page">
+              <wp14:pctHeight>0</wp14:pctHeight>
+            </wp14:sizeRelV>
+          </wp:anchor>
+        </w:drawing>
+      </w:r>
+      <w:r>
+        <w:rPr>
+          <w:rFonts w:asciiTheme="minorHAnsi" w:eastAsiaTheme="minorHAnsi" w:hAnsiTheme="minorHAnsi" w:cstheme="minorBidi"/>
+          <w:sz w:val="22"/>
+          <w:szCs w:val="22"/>
+        </w:rPr>
+        <w:tab/>
+      </w:r>
+      <w:r>
+        <w:rPr>
+          <w:rFonts w:eastAsiaTheme="minorHAnsi"/>
+          <w:sz w:val="26"/>
+          <w:szCs w:val="26"/>
+        </w:rPr>
+        <w:t>Sau khi chọn vào Generate Token , Github sẽ tạo ra một đoạn mã Token và đưa người dùng tới trang chứa đoạn mã đó để người dùng có thể lưu lại đoạn mã. Với đoạn mã này , người dùng có thể sử dụng nó để xác thực vào Github API , sử dụng nó như một loại tài khoản , ….</w:t>
+      </w:r>
+      <w:r>
+        <w:rPr>
+          <w:rFonts w:asciiTheme="minorHAnsi" w:eastAsiaTheme="minorHAnsi" w:hAnsiTheme="minorHAnsi" w:cstheme="minorBidi"/>
+          <w:sz w:val="22"/>
+          <w:szCs w:val="22"/>
+        </w:rPr>
+        <w:br w:type="page"/>
+      </w:r>
+      <w:bookmarkStart w:id="5" w:name="_GoBack"/>
+      <w:bookmarkEnd w:id="5"/>
     </w:p>
     <w:p>
       <w:pPr>
@@ -10255,7 +11669,7 @@
         </w:rPr>
         <w:t xml:space="preserve">Nguyen Hong Son , Continuous Integration with Jenkins - Bài 1: Giới thiệu về CI và Jenkins , 5/5/2017 , </w:t>
       </w:r>
-      <w:hyperlink r:id="rId25" w:history="1">
+      <w:hyperlink r:id="rId29" w:history="1">
         <w:r>
           <w:rPr>
             <w:rStyle w:val="Hyperlink"/>
@@ -10289,7 +11703,7 @@
         </w:rPr>
         <w:t xml:space="preserve">Tran Van Luan , Giới thiệu về Jenkins: Một Open Source Continuous Integration Server , 26/1/2016 , </w:t>
       </w:r>
-      <w:hyperlink r:id="rId26" w:history="1">
+      <w:hyperlink r:id="rId30" w:history="1">
         <w:r>
           <w:rPr>
             <w:rStyle w:val="Hyperlink"/>
@@ -10331,7 +11745,7 @@
         </w:rPr>
         <w:t xml:space="preserve">, 22/12/2018 , </w:t>
       </w:r>
-      <w:hyperlink r:id="rId27" w:history="1">
+      <w:hyperlink r:id="rId31" w:history="1">
         <w:r>
           <w:rPr>
             <w:rStyle w:val="Hyperlink"/>
@@ -10378,7 +11792,7 @@
         </w:rPr>
         <w:t xml:space="preserve"> , 23/8/2018 , </w:t>
       </w:r>
-      <w:hyperlink r:id="rId28" w:history="1">
+      <w:hyperlink r:id="rId32" w:history="1">
         <w:r>
           <w:rPr>
             <w:rStyle w:val="Hyperlink"/>
@@ -10438,7 +11852,7 @@
         </w:rPr>
         <w:t xml:space="preserve"> 5/12/2017, </w:t>
       </w:r>
-      <w:hyperlink r:id="rId29" w:history="1">
+      <w:hyperlink r:id="rId33" w:history="1">
         <w:r>
           <w:rPr>
             <w:rStyle w:val="Hyperlink"/>
@@ -10474,7 +11888,7 @@
         </w:rPr>
         <w:t xml:space="preserve">Bugfender , What Is Jenkins and Why Should You Be Using It? , 21/11/2017 , </w:t>
       </w:r>
-      <w:hyperlink r:id="rId30" w:history="1">
+      <w:hyperlink r:id="rId34" w:history="1">
         <w:r>
           <w:rPr>
             <w:rStyle w:val="Hyperlink"/>
@@ -10517,7 +11931,7 @@
         </w:rPr>
         <w:t xml:space="preserve">, 22/5/2019 , </w:t>
       </w:r>
-      <w:hyperlink r:id="rId31" w:history="1">
+      <w:hyperlink r:id="rId35" w:history="1">
         <w:r>
           <w:rPr>
             <w:rStyle w:val="Hyperlink"/>
@@ -10552,7 +11966,7 @@
         </w:rPr>
         <w:t xml:space="preserve">Saurabh , What is Jenkins? | Jenkins For Continuous Integration | Edureka , 22/5/2019 , </w:t>
       </w:r>
-      <w:hyperlink r:id="rId32" w:history="1">
+      <w:hyperlink r:id="rId36" w:history="1">
         <w:r>
           <w:rPr>
             <w:rStyle w:val="Hyperlink"/>
@@ -10588,7 +12002,7 @@
         <w:lastRenderedPageBreak/>
         <w:t xml:space="preserve">Margaret Rouse , Microsoft Azure (Windows Azure) , 8/2018 , </w:t>
       </w:r>
-      <w:hyperlink r:id="rId33" w:history="1">
+      <w:hyperlink r:id="rId37" w:history="1">
         <w:r>
           <w:rPr>
             <w:rStyle w:val="Hyperlink"/>
@@ -10623,7 +12037,7 @@
         </w:rPr>
         <w:t xml:space="preserve">Nicole Shortslef , Microsoft Azure Explained: What It Is and Why It Matters , </w:t>
       </w:r>
-      <w:hyperlink r:id="rId34" w:history="1">
+      <w:hyperlink r:id="rId38" w:history="1">
         <w:r>
           <w:rPr>
             <w:rStyle w:val="Hyperlink"/>
@@ -10658,7 +12072,7 @@
         </w:rPr>
         <w:t xml:space="preserve">Sumo Logic , What is Microsoft Azure and Why Use It ? , 16/9/2016 , </w:t>
       </w:r>
-      <w:hyperlink r:id="rId35" w:history="1">
+      <w:hyperlink r:id="rId39" w:history="1">
         <w:r>
           <w:rPr>
             <w:rStyle w:val="Hyperlink"/>
@@ -10693,7 +12107,7 @@
         </w:rPr>
         <w:t xml:space="preserve">Ryan Oistacher , Azure Cloud Services - A Complete Guide , 27/11/2018 , </w:t>
       </w:r>
-      <w:hyperlink r:id="rId36" w:history="1">
+      <w:hyperlink r:id="rId40" w:history="1">
         <w:r>
           <w:rPr>
             <w:rStyle w:val="Hyperlink"/>
@@ -10728,7 +12142,7 @@
         </w:rPr>
         <w:t xml:space="preserve">Hemant Sharma , What is Azure? – An Introduction To Microsoft Azure Cloud , 22/5/2019 , </w:t>
       </w:r>
-      <w:hyperlink r:id="rId37" w:history="1">
+      <w:hyperlink r:id="rId41" w:history="1">
         <w:r>
           <w:rPr>
             <w:rStyle w:val="Hyperlink"/>
@@ -10763,7 +12177,7 @@
         </w:rPr>
         <w:t xml:space="preserve">Nicola Wright , Microsoft Azure: virtual machines for the confused , </w:t>
       </w:r>
-      <w:hyperlink r:id="rId38" w:history="1">
+      <w:hyperlink r:id="rId42" w:history="1">
         <w:r>
           <w:rPr>
             <w:rStyle w:val="Hyperlink"/>
@@ -10806,7 +12220,7 @@
         </w:rPr>
         <w:t xml:space="preserve">Explaining Microsoft Azure Virtual Machines to a Windows SysAdmin , 24/5/2017 , </w:t>
       </w:r>
-      <w:hyperlink r:id="rId39" w:history="1">
+      <w:hyperlink r:id="rId43" w:history="1">
         <w:r>
           <w:rPr>
             <w:rStyle w:val="Hyperlink"/>
@@ -10841,7 +12255,7 @@
         </w:rPr>
         <w:t xml:space="preserve">Hemant Sharma , Microsoft Azure Tutorial – Cloud Computing With Azure , 28/5/2019 , </w:t>
       </w:r>
-      <w:hyperlink r:id="rId40" w:history="1">
+      <w:hyperlink r:id="rId44" w:history="1">
         <w:r>
           <w:rPr>
             <w:rStyle w:val="Hyperlink"/>
@@ -10900,7 +12314,7 @@
         </w:rPr>
         <w:t xml:space="preserve"> , 22/5/2019 , </w:t>
       </w:r>
-      <w:hyperlink r:id="rId41" w:history="1">
+      <w:hyperlink r:id="rId45" w:history="1">
         <w:r>
           <w:rPr>
             <w:rStyle w:val="Hyperlink"/>
@@ -10956,7 +12370,7 @@
         </w:rPr>
         <w:t xml:space="preserve"> , 17/3/2017 , </w:t>
       </w:r>
-      <w:hyperlink r:id="rId42" w:history="1">
+      <w:hyperlink r:id="rId46" w:history="1">
         <w:r>
           <w:rPr>
             <w:rStyle w:val="Hyperlink"/>
@@ -11012,7 +12426,7 @@
         </w:rPr>
         <w:t xml:space="preserve"> , 11/11/2015 , </w:t>
       </w:r>
-      <w:hyperlink r:id="rId43" w:history="1">
+      <w:hyperlink r:id="rId47" w:history="1">
         <w:r>
           <w:rPr>
             <w:rStyle w:val="Hyperlink"/>
@@ -11046,7 +12460,7 @@
       <w:r>
         <w:t xml:space="preserve"> , 3/10/2017 , </w:t>
       </w:r>
-      <w:hyperlink r:id="rId44" w:history="1">
+      <w:hyperlink r:id="rId48" w:history="1">
         <w:r>
           <w:rPr>
             <w:rStyle w:val="Hyperlink"/>
@@ -11102,7 +12516,7 @@
         </w:rPr>
         <w:t xml:space="preserve"> , 3/5/2017 , </w:t>
       </w:r>
-      <w:hyperlink r:id="rId45" w:history="1">
+      <w:hyperlink r:id="rId49" w:history="1">
         <w:r>
           <w:rPr>
             <w:rStyle w:val="Hyperlink"/>
@@ -11158,7 +12572,7 @@
         </w:rPr>
         <w:t xml:space="preserve"> ,  22/5/2019 , </w:t>
       </w:r>
-      <w:hyperlink r:id="rId46" w:history="1">
+      <w:hyperlink r:id="rId50" w:history="1">
         <w:r>
           <w:rPr>
             <w:rStyle w:val="Hyperlink"/>
@@ -11214,7 +12628,7 @@
         </w:rPr>
         <w:t xml:space="preserve"> , 9-2017 , </w:t>
       </w:r>
-      <w:hyperlink r:id="rId47" w:history="1">
+      <w:hyperlink r:id="rId51" w:history="1">
         <w:r>
           <w:rPr>
             <w:rStyle w:val="Hyperlink"/>
@@ -11270,7 +12684,7 @@
         </w:rPr>
         <w:t xml:space="preserve"> , 28/2/2019 , </w:t>
       </w:r>
-      <w:hyperlink r:id="rId48" w:history="1">
+      <w:hyperlink r:id="rId52" w:history="1">
         <w:r>
           <w:rPr>
             <w:rStyle w:val="Hyperlink"/>
@@ -11294,7 +12708,7 @@
           <w:szCs w:val="26"/>
         </w:rPr>
       </w:pPr>
-      <w:hyperlink r:id="rId49" w:history="1">
+      <w:hyperlink r:id="rId53" w:history="1">
         <w:r>
           <w:rPr>
             <w:rStyle w:val="Hyperlink"/>
@@ -11318,7 +12732,7 @@
           <w:szCs w:val="26"/>
         </w:rPr>
       </w:pPr>
-      <w:hyperlink r:id="rId50" w:history="1">
+      <w:hyperlink r:id="rId54" w:history="1">
         <w:r>
           <w:rPr>
             <w:rStyle w:val="Hyperlink"/>
@@ -11342,7 +12756,7 @@
           <w:szCs w:val="26"/>
         </w:rPr>
       </w:pPr>
-      <w:hyperlink r:id="rId51" w:history="1">
+      <w:hyperlink r:id="rId55" w:history="1">
         <w:r>
           <w:rPr>
             <w:rStyle w:val="Hyperlink"/>
@@ -11366,7 +12780,7 @@
           <w:szCs w:val="26"/>
         </w:rPr>
       </w:pPr>
-      <w:hyperlink r:id="rId52" w:history="1">
+      <w:hyperlink r:id="rId56" w:history="1">
         <w:r>
           <w:rPr>
             <w:rStyle w:val="Hyperlink"/>
@@ -11390,7 +12804,7 @@
           <w:szCs w:val="26"/>
         </w:rPr>
       </w:pPr>
-      <w:hyperlink r:id="rId53" w:history="1">
+      <w:hyperlink r:id="rId57" w:history="1">
         <w:r>
           <w:rPr>
             <w:rStyle w:val="Hyperlink"/>
@@ -11414,7 +12828,7 @@
           <w:szCs w:val="26"/>
         </w:rPr>
       </w:pPr>
-      <w:hyperlink r:id="rId54" w:history="1">
+      <w:hyperlink r:id="rId58" w:history="1">
         <w:r>
           <w:rPr>
             <w:rStyle w:val="Hyperlink"/>
@@ -11438,7 +12852,7 @@
           <w:szCs w:val="26"/>
         </w:rPr>
       </w:pPr>
-      <w:hyperlink r:id="rId55" w:history="1">
+      <w:hyperlink r:id="rId59" w:history="1">
         <w:r>
           <w:rPr>
             <w:rStyle w:val="Hyperlink"/>
@@ -11478,7 +12892,7 @@
       </w:pPr>
     </w:p>
     <w:sectPr>
-      <w:headerReference w:type="default" r:id="rId56"/>
+      <w:headerReference w:type="default" r:id="rId60"/>
       <w:pgSz w:w="12240" w:h="15840"/>
       <w:pgMar w:top="1985" w:right="1134" w:bottom="1701" w:left="1985" w:header="720" w:footer="720" w:gutter="0"/>
       <w:pgNumType w:start="1"/>
@@ -13156,6 +14570,119 @@
     </w:lvl>
   </w:abstractNum>
   <w:abstractNum w:abstractNumId="14" w15:restartNumberingAfterBreak="0">
+    <w:nsid w:val="2328656A"/>
+    <w:multiLevelType w:val="hybridMultilevel"/>
+    <w:tmpl w:val="B540F988"/>
+    <w:lvl w:ilvl="0" w:tplc="04090001">
+      <w:start w:val="1"/>
+      <w:numFmt w:val="bullet"/>
+      <w:lvlText w:val=""/>
+      <w:lvlJc w:val="left"/>
+      <w:pPr>
+        <w:ind w:left="1440" w:hanging="360"/>
+      </w:pPr>
+      <w:rPr>
+        <w:rFonts w:ascii="Symbol" w:hAnsi="Symbol" w:hint="default"/>
+      </w:rPr>
+    </w:lvl>
+    <w:lvl w:ilvl="1" w:tplc="04090003" w:tentative="1">
+      <w:start w:val="1"/>
+      <w:numFmt w:val="bullet"/>
+      <w:lvlText w:val="o"/>
+      <w:lvlJc w:val="left"/>
+      <w:pPr>
+        <w:ind w:left="2160" w:hanging="360"/>
+      </w:pPr>
+      <w:rPr>
+        <w:rFonts w:ascii="Courier New" w:hAnsi="Courier New" w:cs="Courier New" w:hint="default"/>
+      </w:rPr>
+    </w:lvl>
+    <w:lvl w:ilvl="2" w:tplc="04090005" w:tentative="1">
+      <w:start w:val="1"/>
+      <w:numFmt w:val="bullet"/>
+      <w:lvlText w:val=""/>
+      <w:lvlJc w:val="left"/>
+      <w:pPr>
+        <w:ind w:left="2880" w:hanging="360"/>
+      </w:pPr>
+      <w:rPr>
+        <w:rFonts w:ascii="Wingdings" w:hAnsi="Wingdings" w:hint="default"/>
+      </w:rPr>
+    </w:lvl>
+    <w:lvl w:ilvl="3" w:tplc="04090001" w:tentative="1">
+      <w:start w:val="1"/>
+      <w:numFmt w:val="bullet"/>
+      <w:lvlText w:val=""/>
+      <w:lvlJc w:val="left"/>
+      <w:pPr>
+        <w:ind w:left="3600" w:hanging="360"/>
+      </w:pPr>
+      <w:rPr>
+        <w:rFonts w:ascii="Symbol" w:hAnsi="Symbol" w:hint="default"/>
+      </w:rPr>
+    </w:lvl>
+    <w:lvl w:ilvl="4" w:tplc="04090003" w:tentative="1">
+      <w:start w:val="1"/>
+      <w:numFmt w:val="bullet"/>
+      <w:lvlText w:val="o"/>
+      <w:lvlJc w:val="left"/>
+      <w:pPr>
+        <w:ind w:left="4320" w:hanging="360"/>
+      </w:pPr>
+      <w:rPr>
+        <w:rFonts w:ascii="Courier New" w:hAnsi="Courier New" w:cs="Courier New" w:hint="default"/>
+      </w:rPr>
+    </w:lvl>
+    <w:lvl w:ilvl="5" w:tplc="04090005" w:tentative="1">
+      <w:start w:val="1"/>
+      <w:numFmt w:val="bullet"/>
+      <w:lvlText w:val=""/>
+      <w:lvlJc w:val="left"/>
+      <w:pPr>
+        <w:ind w:left="5040" w:hanging="360"/>
+      </w:pPr>
+      <w:rPr>
+        <w:rFonts w:ascii="Wingdings" w:hAnsi="Wingdings" w:hint="default"/>
+      </w:rPr>
+    </w:lvl>
+    <w:lvl w:ilvl="6" w:tplc="04090001" w:tentative="1">
+      <w:start w:val="1"/>
+      <w:numFmt w:val="bullet"/>
+      <w:lvlText w:val=""/>
+      <w:lvlJc w:val="left"/>
+      <w:pPr>
+        <w:ind w:left="5760" w:hanging="360"/>
+      </w:pPr>
+      <w:rPr>
+        <w:rFonts w:ascii="Symbol" w:hAnsi="Symbol" w:hint="default"/>
+      </w:rPr>
+    </w:lvl>
+    <w:lvl w:ilvl="7" w:tplc="04090003" w:tentative="1">
+      <w:start w:val="1"/>
+      <w:numFmt w:val="bullet"/>
+      <w:lvlText w:val="o"/>
+      <w:lvlJc w:val="left"/>
+      <w:pPr>
+        <w:ind w:left="6480" w:hanging="360"/>
+      </w:pPr>
+      <w:rPr>
+        <w:rFonts w:ascii="Courier New" w:hAnsi="Courier New" w:cs="Courier New" w:hint="default"/>
+      </w:rPr>
+    </w:lvl>
+    <w:lvl w:ilvl="8" w:tplc="04090005" w:tentative="1">
+      <w:start w:val="1"/>
+      <w:numFmt w:val="bullet"/>
+      <w:lvlText w:val=""/>
+      <w:lvlJc w:val="left"/>
+      <w:pPr>
+        <w:ind w:left="7200" w:hanging="360"/>
+      </w:pPr>
+      <w:rPr>
+        <w:rFonts w:ascii="Wingdings" w:hAnsi="Wingdings" w:hint="default"/>
+      </w:rPr>
+    </w:lvl>
+  </w:abstractNum>
+  <w:abstractNum w:abstractNumId="15" w15:restartNumberingAfterBreak="0">
     <w:nsid w:val="23EF37E3"/>
     <w:multiLevelType w:val="multilevel"/>
     <w:tmpl w:val="60E48D70"/>
@@ -13268,7 +14795,7 @@
       </w:rPr>
     </w:lvl>
   </w:abstractNum>
-  <w:abstractNum w:abstractNumId="15" w15:restartNumberingAfterBreak="0">
+  <w:abstractNum w:abstractNumId="16" w15:restartNumberingAfterBreak="0">
     <w:nsid w:val="2B384C1B"/>
     <w:multiLevelType w:val="multilevel"/>
     <w:tmpl w:val="3C68CB22"/>
@@ -13381,7 +14908,7 @@
       </w:rPr>
     </w:lvl>
   </w:abstractNum>
-  <w:abstractNum w:abstractNumId="16" w15:restartNumberingAfterBreak="0">
+  <w:abstractNum w:abstractNumId="17" w15:restartNumberingAfterBreak="0">
     <w:nsid w:val="2D664D05"/>
     <w:multiLevelType w:val="hybridMultilevel"/>
     <w:tmpl w:val="178493FE"/>
@@ -13494,7 +15021,7 @@
       </w:rPr>
     </w:lvl>
   </w:abstractNum>
-  <w:abstractNum w:abstractNumId="17" w15:restartNumberingAfterBreak="0">
+  <w:abstractNum w:abstractNumId="18" w15:restartNumberingAfterBreak="0">
     <w:nsid w:val="2FFF0B8E"/>
     <w:multiLevelType w:val="hybridMultilevel"/>
     <w:tmpl w:val="3D74DB14"/>
@@ -13584,7 +15111,7 @@
       </w:pPr>
     </w:lvl>
   </w:abstractNum>
-  <w:abstractNum w:abstractNumId="18" w15:restartNumberingAfterBreak="0">
+  <w:abstractNum w:abstractNumId="19" w15:restartNumberingAfterBreak="0">
     <w:nsid w:val="33DE0EB5"/>
     <w:multiLevelType w:val="multilevel"/>
     <w:tmpl w:val="BF6C18BE"/>
@@ -13697,7 +15224,7 @@
       </w:rPr>
     </w:lvl>
   </w:abstractNum>
-  <w:abstractNum w:abstractNumId="19" w15:restartNumberingAfterBreak="0">
+  <w:abstractNum w:abstractNumId="20" w15:restartNumberingAfterBreak="0">
     <w:nsid w:val="38EC6B9A"/>
     <w:multiLevelType w:val="hybridMultilevel"/>
     <w:tmpl w:val="2F24D110"/>
@@ -13791,7 +15318,7 @@
       </w:pPr>
     </w:lvl>
   </w:abstractNum>
-  <w:abstractNum w:abstractNumId="20" w15:restartNumberingAfterBreak="0">
+  <w:abstractNum w:abstractNumId="21" w15:restartNumberingAfterBreak="0">
     <w:nsid w:val="486C2711"/>
     <w:multiLevelType w:val="hybridMultilevel"/>
     <w:tmpl w:val="EBC45D68"/>
@@ -13880,7 +15407,7 @@
       </w:pPr>
     </w:lvl>
   </w:abstractNum>
-  <w:abstractNum w:abstractNumId="21" w15:restartNumberingAfterBreak="0">
+  <w:abstractNum w:abstractNumId="22" w15:restartNumberingAfterBreak="0">
     <w:nsid w:val="49841863"/>
     <w:multiLevelType w:val="hybridMultilevel"/>
     <w:tmpl w:val="E5FA5C6A"/>
@@ -13993,7 +15520,7 @@
       </w:rPr>
     </w:lvl>
   </w:abstractNum>
-  <w:abstractNum w:abstractNumId="22" w15:restartNumberingAfterBreak="0">
+  <w:abstractNum w:abstractNumId="23" w15:restartNumberingAfterBreak="0">
     <w:nsid w:val="49E10EFF"/>
     <w:multiLevelType w:val="hybridMultilevel"/>
     <w:tmpl w:val="ECD413D2"/>
@@ -14106,7 +15633,7 @@
       </w:rPr>
     </w:lvl>
   </w:abstractNum>
-  <w:abstractNum w:abstractNumId="23" w15:restartNumberingAfterBreak="0">
+  <w:abstractNum w:abstractNumId="24" w15:restartNumberingAfterBreak="0">
     <w:nsid w:val="4B6656AA"/>
     <w:multiLevelType w:val="hybridMultilevel"/>
     <w:tmpl w:val="4D54ED72"/>
@@ -14196,7 +15723,7 @@
       </w:pPr>
     </w:lvl>
   </w:abstractNum>
-  <w:abstractNum w:abstractNumId="24" w15:restartNumberingAfterBreak="0">
+  <w:abstractNum w:abstractNumId="25" w15:restartNumberingAfterBreak="0">
     <w:nsid w:val="4BF35CE4"/>
     <w:multiLevelType w:val="hybridMultilevel"/>
     <w:tmpl w:val="0FEA0894"/>
@@ -14309,7 +15836,7 @@
       </w:rPr>
     </w:lvl>
   </w:abstractNum>
-  <w:abstractNum w:abstractNumId="25" w15:restartNumberingAfterBreak="0">
+  <w:abstractNum w:abstractNumId="26" w15:restartNumberingAfterBreak="0">
     <w:nsid w:val="4EA136B0"/>
     <w:multiLevelType w:val="hybridMultilevel"/>
     <w:tmpl w:val="7F1264DE"/>
@@ -14395,7 +15922,7 @@
       </w:pPr>
     </w:lvl>
   </w:abstractNum>
-  <w:abstractNum w:abstractNumId="26" w15:restartNumberingAfterBreak="0">
+  <w:abstractNum w:abstractNumId="27" w15:restartNumberingAfterBreak="0">
     <w:nsid w:val="50312045"/>
     <w:multiLevelType w:val="hybridMultilevel"/>
     <w:tmpl w:val="CB204996"/>
@@ -14508,7 +16035,7 @@
       </w:rPr>
     </w:lvl>
   </w:abstractNum>
-  <w:abstractNum w:abstractNumId="27" w15:restartNumberingAfterBreak="0">
+  <w:abstractNum w:abstractNumId="28" w15:restartNumberingAfterBreak="0">
     <w:nsid w:val="51AB66C8"/>
     <w:multiLevelType w:val="hybridMultilevel"/>
     <w:tmpl w:val="9118B95E"/>
@@ -14597,7 +16124,7 @@
       </w:pPr>
     </w:lvl>
   </w:abstractNum>
-  <w:abstractNum w:abstractNumId="28" w15:restartNumberingAfterBreak="0">
+  <w:abstractNum w:abstractNumId="29" w15:restartNumberingAfterBreak="0">
     <w:nsid w:val="529A31DC"/>
     <w:multiLevelType w:val="hybridMultilevel"/>
     <w:tmpl w:val="1D9EA192"/>
@@ -14710,7 +16237,7 @@
       </w:rPr>
     </w:lvl>
   </w:abstractNum>
-  <w:abstractNum w:abstractNumId="29" w15:restartNumberingAfterBreak="0">
+  <w:abstractNum w:abstractNumId="30" w15:restartNumberingAfterBreak="0">
     <w:nsid w:val="565C4EA0"/>
     <w:multiLevelType w:val="hybridMultilevel"/>
     <w:tmpl w:val="16C618B0"/>
@@ -14799,7 +16326,7 @@
       </w:pPr>
     </w:lvl>
   </w:abstractNum>
-  <w:abstractNum w:abstractNumId="30" w15:restartNumberingAfterBreak="0">
+  <w:abstractNum w:abstractNumId="31" w15:restartNumberingAfterBreak="0">
     <w:nsid w:val="58796203"/>
     <w:multiLevelType w:val="hybridMultilevel"/>
     <w:tmpl w:val="C6EA8B92"/>
@@ -14912,7 +16439,7 @@
       </w:rPr>
     </w:lvl>
   </w:abstractNum>
-  <w:abstractNum w:abstractNumId="31" w15:restartNumberingAfterBreak="0">
+  <w:abstractNum w:abstractNumId="32" w15:restartNumberingAfterBreak="0">
     <w:nsid w:val="58C00FA6"/>
     <w:multiLevelType w:val="hybridMultilevel"/>
     <w:tmpl w:val="12186910"/>
@@ -15025,7 +16552,7 @@
       </w:rPr>
     </w:lvl>
   </w:abstractNum>
-  <w:abstractNum w:abstractNumId="32" w15:restartNumberingAfterBreak="0">
+  <w:abstractNum w:abstractNumId="33" w15:restartNumberingAfterBreak="0">
     <w:nsid w:val="5ACC0652"/>
     <w:multiLevelType w:val="hybridMultilevel"/>
     <w:tmpl w:val="602E2672"/>
@@ -15138,7 +16665,7 @@
       </w:rPr>
     </w:lvl>
   </w:abstractNum>
-  <w:abstractNum w:abstractNumId="33" w15:restartNumberingAfterBreak="0">
+  <w:abstractNum w:abstractNumId="34" w15:restartNumberingAfterBreak="0">
     <w:nsid w:val="5D0E306C"/>
     <w:multiLevelType w:val="multilevel"/>
     <w:tmpl w:val="3C68CB22"/>
@@ -15251,7 +16778,7 @@
       </w:rPr>
     </w:lvl>
   </w:abstractNum>
-  <w:abstractNum w:abstractNumId="34" w15:restartNumberingAfterBreak="0">
+  <w:abstractNum w:abstractNumId="35" w15:restartNumberingAfterBreak="0">
     <w:nsid w:val="61361AF9"/>
     <w:multiLevelType w:val="hybridMultilevel"/>
     <w:tmpl w:val="CF847F1E"/>
@@ -15364,7 +16891,7 @@
       </w:rPr>
     </w:lvl>
   </w:abstractNum>
-  <w:abstractNum w:abstractNumId="35" w15:restartNumberingAfterBreak="0">
+  <w:abstractNum w:abstractNumId="36" w15:restartNumberingAfterBreak="0">
     <w:nsid w:val="632E36FE"/>
     <w:multiLevelType w:val="hybridMultilevel"/>
     <w:tmpl w:val="F1749D3C"/>
@@ -15477,7 +17004,7 @@
       </w:rPr>
     </w:lvl>
   </w:abstractNum>
-  <w:abstractNum w:abstractNumId="36" w15:restartNumberingAfterBreak="0">
+  <w:abstractNum w:abstractNumId="37" w15:restartNumberingAfterBreak="0">
     <w:nsid w:val="66BA4732"/>
     <w:multiLevelType w:val="hybridMultilevel"/>
     <w:tmpl w:val="9C70E27C"/>
@@ -15566,7 +17093,7 @@
       </w:pPr>
     </w:lvl>
   </w:abstractNum>
-  <w:abstractNum w:abstractNumId="37" w15:restartNumberingAfterBreak="0">
+  <w:abstractNum w:abstractNumId="38" w15:restartNumberingAfterBreak="0">
     <w:nsid w:val="698E3BE9"/>
     <w:multiLevelType w:val="hybridMultilevel"/>
     <w:tmpl w:val="3FE0D106"/>
@@ -15679,7 +17206,7 @@
       </w:rPr>
     </w:lvl>
   </w:abstractNum>
-  <w:abstractNum w:abstractNumId="38" w15:restartNumberingAfterBreak="0">
+  <w:abstractNum w:abstractNumId="39" w15:restartNumberingAfterBreak="0">
     <w:nsid w:val="6B0F7A6A"/>
     <w:multiLevelType w:val="hybridMultilevel"/>
     <w:tmpl w:val="15048CFE"/>
@@ -15792,7 +17319,120 @@
       </w:rPr>
     </w:lvl>
   </w:abstractNum>
-  <w:abstractNum w:abstractNumId="39" w15:restartNumberingAfterBreak="0">
+  <w:abstractNum w:abstractNumId="40" w15:restartNumberingAfterBreak="0">
+    <w:nsid w:val="6F6A7503"/>
+    <w:multiLevelType w:val="hybridMultilevel"/>
+    <w:tmpl w:val="8DB01B40"/>
+    <w:lvl w:ilvl="0" w:tplc="04090001">
+      <w:start w:val="1"/>
+      <w:numFmt w:val="bullet"/>
+      <w:lvlText w:val=""/>
+      <w:lvlJc w:val="left"/>
+      <w:pPr>
+        <w:ind w:left="1440" w:hanging="360"/>
+      </w:pPr>
+      <w:rPr>
+        <w:rFonts w:ascii="Symbol" w:hAnsi="Symbol" w:hint="default"/>
+      </w:rPr>
+    </w:lvl>
+    <w:lvl w:ilvl="1" w:tplc="04090003" w:tentative="1">
+      <w:start w:val="1"/>
+      <w:numFmt w:val="bullet"/>
+      <w:lvlText w:val="o"/>
+      <w:lvlJc w:val="left"/>
+      <w:pPr>
+        <w:ind w:left="2160" w:hanging="360"/>
+      </w:pPr>
+      <w:rPr>
+        <w:rFonts w:ascii="Courier New" w:hAnsi="Courier New" w:cs="Courier New" w:hint="default"/>
+      </w:rPr>
+    </w:lvl>
+    <w:lvl w:ilvl="2" w:tplc="04090005" w:tentative="1">
+      <w:start w:val="1"/>
+      <w:numFmt w:val="bullet"/>
+      <w:lvlText w:val=""/>
+      <w:lvlJc w:val="left"/>
+      <w:pPr>
+        <w:ind w:left="2880" w:hanging="360"/>
+      </w:pPr>
+      <w:rPr>
+        <w:rFonts w:ascii="Wingdings" w:hAnsi="Wingdings" w:hint="default"/>
+      </w:rPr>
+    </w:lvl>
+    <w:lvl w:ilvl="3" w:tplc="04090001" w:tentative="1">
+      <w:start w:val="1"/>
+      <w:numFmt w:val="bullet"/>
+      <w:lvlText w:val=""/>
+      <w:lvlJc w:val="left"/>
+      <w:pPr>
+        <w:ind w:left="3600" w:hanging="360"/>
+      </w:pPr>
+      <w:rPr>
+        <w:rFonts w:ascii="Symbol" w:hAnsi="Symbol" w:hint="default"/>
+      </w:rPr>
+    </w:lvl>
+    <w:lvl w:ilvl="4" w:tplc="04090003" w:tentative="1">
+      <w:start w:val="1"/>
+      <w:numFmt w:val="bullet"/>
+      <w:lvlText w:val="o"/>
+      <w:lvlJc w:val="left"/>
+      <w:pPr>
+        <w:ind w:left="4320" w:hanging="360"/>
+      </w:pPr>
+      <w:rPr>
+        <w:rFonts w:ascii="Courier New" w:hAnsi="Courier New" w:cs="Courier New" w:hint="default"/>
+      </w:rPr>
+    </w:lvl>
+    <w:lvl w:ilvl="5" w:tplc="04090005" w:tentative="1">
+      <w:start w:val="1"/>
+      <w:numFmt w:val="bullet"/>
+      <w:lvlText w:val=""/>
+      <w:lvlJc w:val="left"/>
+      <w:pPr>
+        <w:ind w:left="5040" w:hanging="360"/>
+      </w:pPr>
+      <w:rPr>
+        <w:rFonts w:ascii="Wingdings" w:hAnsi="Wingdings" w:hint="default"/>
+      </w:rPr>
+    </w:lvl>
+    <w:lvl w:ilvl="6" w:tplc="04090001" w:tentative="1">
+      <w:start w:val="1"/>
+      <w:numFmt w:val="bullet"/>
+      <w:lvlText w:val=""/>
+      <w:lvlJc w:val="left"/>
+      <w:pPr>
+        <w:ind w:left="5760" w:hanging="360"/>
+      </w:pPr>
+      <w:rPr>
+        <w:rFonts w:ascii="Symbol" w:hAnsi="Symbol" w:hint="default"/>
+      </w:rPr>
+    </w:lvl>
+    <w:lvl w:ilvl="7" w:tplc="04090003" w:tentative="1">
+      <w:start w:val="1"/>
+      <w:numFmt w:val="bullet"/>
+      <w:lvlText w:val="o"/>
+      <w:lvlJc w:val="left"/>
+      <w:pPr>
+        <w:ind w:left="6480" w:hanging="360"/>
+      </w:pPr>
+      <w:rPr>
+        <w:rFonts w:ascii="Courier New" w:hAnsi="Courier New" w:cs="Courier New" w:hint="default"/>
+      </w:rPr>
+    </w:lvl>
+    <w:lvl w:ilvl="8" w:tplc="04090005" w:tentative="1">
+      <w:start w:val="1"/>
+      <w:numFmt w:val="bullet"/>
+      <w:lvlText w:val=""/>
+      <w:lvlJc w:val="left"/>
+      <w:pPr>
+        <w:ind w:left="7200" w:hanging="360"/>
+      </w:pPr>
+      <w:rPr>
+        <w:rFonts w:ascii="Wingdings" w:hAnsi="Wingdings" w:hint="default"/>
+      </w:rPr>
+    </w:lvl>
+  </w:abstractNum>
+  <w:abstractNum w:abstractNumId="41" w15:restartNumberingAfterBreak="0">
     <w:nsid w:val="71811F32"/>
     <w:multiLevelType w:val="hybridMultilevel"/>
     <w:tmpl w:val="07CA2C4E"/>
@@ -15905,7 +17545,7 @@
       </w:rPr>
     </w:lvl>
   </w:abstractNum>
-  <w:abstractNum w:abstractNumId="40" w15:restartNumberingAfterBreak="0">
+  <w:abstractNum w:abstractNumId="42" w15:restartNumberingAfterBreak="0">
     <w:nsid w:val="757B4290"/>
     <w:multiLevelType w:val="hybridMultilevel"/>
     <w:tmpl w:val="AD809584"/>
@@ -16018,7 +17658,7 @@
       </w:rPr>
     </w:lvl>
   </w:abstractNum>
-  <w:abstractNum w:abstractNumId="41" w15:restartNumberingAfterBreak="0">
+  <w:abstractNum w:abstractNumId="43" w15:restartNumberingAfterBreak="0">
     <w:nsid w:val="76102086"/>
     <w:multiLevelType w:val="hybridMultilevel"/>
     <w:tmpl w:val="E9A2916A"/>
@@ -16131,7 +17771,7 @@
       </w:rPr>
     </w:lvl>
   </w:abstractNum>
-  <w:abstractNum w:abstractNumId="42" w15:restartNumberingAfterBreak="0">
+  <w:abstractNum w:abstractNumId="44" w15:restartNumberingAfterBreak="0">
     <w:nsid w:val="773D3420"/>
     <w:multiLevelType w:val="hybridMultilevel"/>
     <w:tmpl w:val="7496313A"/>
@@ -16225,7 +17865,7 @@
       </w:pPr>
     </w:lvl>
   </w:abstractNum>
-  <w:abstractNum w:abstractNumId="43" w15:restartNumberingAfterBreak="0">
+  <w:abstractNum w:abstractNumId="45" w15:restartNumberingAfterBreak="0">
     <w:nsid w:val="7B7762A8"/>
     <w:multiLevelType w:val="hybridMultilevel"/>
     <w:tmpl w:val="C1CE738C"/>
@@ -16314,7 +17954,7 @@
       </w:pPr>
     </w:lvl>
   </w:abstractNum>
-  <w:abstractNum w:abstractNumId="44" w15:restartNumberingAfterBreak="0">
+  <w:abstractNum w:abstractNumId="46" w15:restartNumberingAfterBreak="0">
     <w:nsid w:val="7CA35E11"/>
     <w:multiLevelType w:val="hybridMultilevel"/>
     <w:tmpl w:val="65BC6E08"/>
@@ -16427,7 +18067,7 @@
       </w:rPr>
     </w:lvl>
   </w:abstractNum>
-  <w:abstractNum w:abstractNumId="45" w15:restartNumberingAfterBreak="0">
+  <w:abstractNum w:abstractNumId="47" w15:restartNumberingAfterBreak="0">
     <w:nsid w:val="7E9F7DBF"/>
     <w:multiLevelType w:val="hybridMultilevel"/>
     <w:tmpl w:val="BF966724"/>
@@ -16540,7 +18180,7 @@
       </w:rPr>
     </w:lvl>
   </w:abstractNum>
-  <w:abstractNum w:abstractNumId="46" w15:restartNumberingAfterBreak="0">
+  <w:abstractNum w:abstractNumId="48" w15:restartNumberingAfterBreak="0">
     <w:nsid w:val="7EED1EC5"/>
     <w:multiLevelType w:val="hybridMultilevel"/>
     <w:tmpl w:val="0A4AF52C"/>
@@ -16654,28 +18294,28 @@
     </w:lvl>
   </w:abstractNum>
   <w:num w:numId="1">
-    <w:abstractNumId w:val="27"/>
+    <w:abstractNumId w:val="28"/>
   </w:num>
   <w:num w:numId="2">
-    <w:abstractNumId w:val="36"/>
+    <w:abstractNumId w:val="37"/>
   </w:num>
   <w:num w:numId="3">
-    <w:abstractNumId w:val="43"/>
+    <w:abstractNumId w:val="45"/>
   </w:num>
   <w:num w:numId="4">
-    <w:abstractNumId w:val="39"/>
+    <w:abstractNumId w:val="41"/>
   </w:num>
   <w:num w:numId="5">
-    <w:abstractNumId w:val="18"/>
+    <w:abstractNumId w:val="19"/>
   </w:num>
   <w:num w:numId="6">
-    <w:abstractNumId w:val="20"/>
+    <w:abstractNumId w:val="21"/>
   </w:num>
   <w:num w:numId="7">
-    <w:abstractNumId w:val="15"/>
+    <w:abstractNumId w:val="16"/>
   </w:num>
   <w:num w:numId="8">
-    <w:abstractNumId w:val="33"/>
+    <w:abstractNumId w:val="34"/>
   </w:num>
   <w:num w:numId="9">
     <w:abstractNumId w:val="4"/>
@@ -16684,19 +18324,19 @@
     <w:abstractNumId w:val="9"/>
   </w:num>
   <w:num w:numId="11">
-    <w:abstractNumId w:val="31"/>
+    <w:abstractNumId w:val="32"/>
   </w:num>
   <w:num w:numId="12">
-    <w:abstractNumId w:val="40"/>
+    <w:abstractNumId w:val="42"/>
   </w:num>
   <w:num w:numId="13">
     <w:abstractNumId w:val="0"/>
   </w:num>
   <w:num w:numId="14">
-    <w:abstractNumId w:val="14"/>
+    <w:abstractNumId w:val="15"/>
   </w:num>
   <w:num w:numId="15">
-    <w:abstractNumId w:val="23"/>
+    <w:abstractNumId w:val="24"/>
   </w:num>
   <w:num w:numId="16">
     <w:abstractNumId w:val="10"/>
@@ -16708,13 +18348,13 @@
     <w:abstractNumId w:val="13"/>
   </w:num>
   <w:num w:numId="19">
-    <w:abstractNumId w:val="34"/>
+    <w:abstractNumId w:val="35"/>
   </w:num>
   <w:num w:numId="20">
-    <w:abstractNumId w:val="26"/>
+    <w:abstractNumId w:val="27"/>
   </w:num>
   <w:num w:numId="21">
-    <w:abstractNumId w:val="21"/>
+    <w:abstractNumId w:val="22"/>
   </w:num>
   <w:num w:numId="22">
     <w:abstractNumId w:val="12"/>
@@ -16723,10 +18363,10 @@
     <w:abstractNumId w:val="6"/>
   </w:num>
   <w:num w:numId="24">
-    <w:abstractNumId w:val="41"/>
+    <w:abstractNumId w:val="43"/>
   </w:num>
   <w:num w:numId="25">
-    <w:abstractNumId w:val="24"/>
+    <w:abstractNumId w:val="25"/>
   </w:num>
   <w:num w:numId="26">
     <w:abstractNumId w:val="5"/>
@@ -16735,37 +18375,37 @@
     <w:abstractNumId w:val="8"/>
   </w:num>
   <w:num w:numId="28">
-    <w:abstractNumId w:val="37"/>
+    <w:abstractNumId w:val="38"/>
   </w:num>
   <w:num w:numId="29">
-    <w:abstractNumId w:val="44"/>
+    <w:abstractNumId w:val="46"/>
   </w:num>
   <w:num w:numId="30">
-    <w:abstractNumId w:val="16"/>
+    <w:abstractNumId w:val="17"/>
   </w:num>
   <w:num w:numId="31">
-    <w:abstractNumId w:val="35"/>
+    <w:abstractNumId w:val="36"/>
   </w:num>
   <w:num w:numId="32">
-    <w:abstractNumId w:val="28"/>
+    <w:abstractNumId w:val="29"/>
   </w:num>
   <w:num w:numId="33">
-    <w:abstractNumId w:val="38"/>
+    <w:abstractNumId w:val="39"/>
   </w:num>
   <w:num w:numId="34">
-    <w:abstractNumId w:val="22"/>
+    <w:abstractNumId w:val="23"/>
   </w:num>
   <w:num w:numId="35">
-    <w:abstractNumId w:val="29"/>
+    <w:abstractNumId w:val="30"/>
   </w:num>
   <w:num w:numId="36">
-    <w:abstractNumId w:val="17"/>
+    <w:abstractNumId w:val="18"/>
   </w:num>
   <w:num w:numId="37">
-    <w:abstractNumId w:val="19"/>
+    <w:abstractNumId w:val="20"/>
   </w:num>
   <w:num w:numId="38">
-    <w:abstractNumId w:val="42"/>
+    <w:abstractNumId w:val="44"/>
   </w:num>
   <w:num w:numId="39">
     <w:abstractNumId w:val="2"/>
@@ -16777,22 +18417,28 @@
     <w:abstractNumId w:val="1"/>
   </w:num>
   <w:num w:numId="42">
-    <w:abstractNumId w:val="45"/>
+    <w:abstractNumId w:val="47"/>
   </w:num>
   <w:num w:numId="43">
     <w:abstractNumId w:val="3"/>
   </w:num>
   <w:num w:numId="44">
-    <w:abstractNumId w:val="46"/>
+    <w:abstractNumId w:val="48"/>
   </w:num>
   <w:num w:numId="45">
-    <w:abstractNumId w:val="30"/>
+    <w:abstractNumId w:val="31"/>
   </w:num>
   <w:num w:numId="46">
-    <w:abstractNumId w:val="25"/>
+    <w:abstractNumId w:val="26"/>
   </w:num>
   <w:num w:numId="47">
-    <w:abstractNumId w:val="32"/>
+    <w:abstractNumId w:val="33"/>
+  </w:num>
+  <w:num w:numId="48">
+    <w:abstractNumId w:val="14"/>
+  </w:num>
+  <w:num w:numId="49">
+    <w:abstractNumId w:val="40"/>
   </w:num>
   <w:numIdMacAtCleanup w:val="29"/>
 </w:numbering>
@@ -18088,6 +19734,19 @@
       <w:sz w:val="22"/>
     </w:rPr>
   </w:style>
+  <w:style w:type="character" w:styleId="HTMLCode">
+    <w:name w:val="HTML Code"/>
+    <w:basedOn w:val="DefaultParagraphFont"/>
+    <w:uiPriority w:val="99"/>
+    <w:semiHidden/>
+    <w:unhideWhenUsed/>
+    <w:rsid w:val="00201F7F"/>
+    <w:rPr>
+      <w:rFonts w:ascii="Courier New" w:eastAsia="Times New Roman" w:hAnsi="Courier New" w:cs="Courier New"/>
+      <w:sz w:val="20"/>
+      <w:szCs w:val="20"/>
+    </w:rPr>
+  </w:style>
 </w:styles>
 </file>
 
@@ -18381,7 +20040,7 @@
 </file>
 
 <file path=customXml/itemProps1.xml><?xml version="1.0" encoding="utf-8"?>
-<ds:datastoreItem xmlns:ds="http://schemas.openxmlformats.org/officeDocument/2006/customXml" ds:itemID="{2A9C6A85-2567-4AC9-ACAB-CAC95C3F6D7A}">
+<ds:datastoreItem xmlns:ds="http://schemas.openxmlformats.org/officeDocument/2006/customXml" ds:itemID="{009F0519-FDC1-4DFF-92E3-3C976825C832}">
   <ds:schemaRefs>
     <ds:schemaRef ds:uri="http://schemas.openxmlformats.org/officeDocument/2006/bibliography"/>
   </ds:schemaRefs>

</xml_diff>